<commit_message>
Added so that if a place has tokens it turns blue
</commit_message>
<xml_diff>
--- a/JPeNS_FinalPaper.docx
+++ b/JPeNS_FinalPaper.docx
@@ -416,12 +416,83 @@
         </w:p>
         <w:p>
           <w:pPr>
+            <w:ind w:firstLine="720"/>
             <w:rPr>
               <w:rFonts w:ascii="Times New Roman" w:hAnsi="Times New Roman" w:cs="Times New Roman"/>
               <w:sz w:val="24"/>
               <w:szCs w:val="24"/>
             </w:rPr>
           </w:pPr>
+          <w:r>
+            <w:rPr>
+              <w:rFonts w:ascii="Times New Roman" w:hAnsi="Times New Roman" w:cs="Times New Roman"/>
+              <w:sz w:val="24"/>
+              <w:szCs w:val="24"/>
+            </w:rPr>
+            <w:t xml:space="preserve">Our Java Petri Network Simulator, or </w:t>
+          </w:r>
+          <w:proofErr w:type="spellStart"/>
+          <w:r>
+            <w:rPr>
+              <w:rFonts w:ascii="Times New Roman" w:hAnsi="Times New Roman" w:cs="Times New Roman"/>
+              <w:sz w:val="24"/>
+              <w:szCs w:val="24"/>
+            </w:rPr>
+            <w:t>JPeNS</w:t>
+          </w:r>
+          <w:proofErr w:type="spellEnd"/>
+          <w:r>
+            <w:rPr>
+              <w:rFonts w:ascii="Times New Roman" w:hAnsi="Times New Roman" w:cs="Times New Roman"/>
+              <w:sz w:val="24"/>
+              <w:szCs w:val="24"/>
+            </w:rPr>
+            <w:t xml:space="preserve"> for short, is a program that aids in the visual representation and learning of Petri Networks in a visual way. It is meant to give the user both a hands-on and visual experience while learning about these networks. It is designed to be interactive and displays </w:t>
+          </w:r>
+          <w:r>
+            <w:rPr>
+              <w:rFonts w:ascii="Times New Roman" w:hAnsi="Times New Roman" w:cs="Times New Roman"/>
+              <w:sz w:val="24"/>
+              <w:szCs w:val="24"/>
+            </w:rPr>
+            <w:t>real-time</w:t>
+          </w:r>
+          <w:bookmarkStart w:id="0" w:name="_GoBack"/>
+          <w:bookmarkEnd w:id="0"/>
+          <w:r>
+            <w:rPr>
+              <w:rFonts w:ascii="Times New Roman" w:hAnsi="Times New Roman" w:cs="Times New Roman"/>
+              <w:sz w:val="24"/>
+              <w:szCs w:val="24"/>
+            </w:rPr>
+            <w:t xml:space="preserve"> feedback when you fire a transition.</w:t>
+          </w:r>
+        </w:p>
+        <w:p>
+          <w:pPr>
+            <w:ind w:firstLine="720"/>
+            <w:rPr>
+              <w:rFonts w:ascii="Times New Roman" w:hAnsi="Times New Roman" w:cs="Times New Roman"/>
+              <w:sz w:val="24"/>
+              <w:szCs w:val="24"/>
+            </w:rPr>
+          </w:pPr>
+          <w:r>
+            <w:rPr>
+              <w:rFonts w:ascii="Times New Roman" w:hAnsi="Times New Roman" w:cs="Times New Roman"/>
+              <w:sz w:val="24"/>
+              <w:szCs w:val="24"/>
+            </w:rPr>
+            <w:t xml:space="preserve">Petri Networks </w:t>
+          </w:r>
+          <w:r>
+            <w:rPr>
+              <w:rFonts w:ascii="Times New Roman" w:hAnsi="Times New Roman" w:cs="Times New Roman"/>
+              <w:sz w:val="24"/>
+              <w:szCs w:val="24"/>
+            </w:rPr>
+            <w:t xml:space="preserve">are a way to visual represent or layout a descriptive network for a trigger or action based system. </w:t>
+          </w:r>
         </w:p>
         <w:p>
           <w:pPr>
@@ -573,8 +644,6 @@
           <w:szCs w:val="24"/>
         </w:rPr>
       </w:pPr>
-      <w:bookmarkStart w:id="0" w:name="_GoBack"/>
-      <w:bookmarkEnd w:id="0"/>
     </w:p>
     <w:sectPr>
       <w:footerReference w:type="default" r:id="rId8"/>
@@ -1743,7 +1812,7 @@
   </w:compat>
   <w:rsids>
     <w:rsidRoot w:val="00EB308D"/>
-    <w:rsid w:val="000D27D9"/>
+    <w:rsid w:val="00D1608D"/>
     <w:rsid w:val="00EB308D"/>
   </w:rsids>
   <m:mathPr>

</xml_diff>

<commit_message>
More Paper updates. 1 full page done
</commit_message>
<xml_diff>
--- a/JPeNS_FinalPaper.docx
+++ b/JPeNS_FinalPaper.docx
@@ -325,23 +325,7 @@
               <w:noProof/>
               <w:sz w:val="24"/>
             </w:rPr>
-            <w:t xml:space="preserve">April </w:t>
-          </w:r>
-          <w:r>
-            <w:rPr>
-              <w:rFonts w:ascii="Times New Roman" w:hAnsi="Times New Roman" w:cs="Times New Roman"/>
-              <w:noProof/>
-              <w:sz w:val="24"/>
-            </w:rPr>
-            <w:t>12</w:t>
-          </w:r>
-          <w:r>
-            <w:rPr>
-              <w:rFonts w:ascii="Times New Roman" w:hAnsi="Times New Roman" w:cs="Times New Roman"/>
-              <w:noProof/>
-              <w:sz w:val="24"/>
-            </w:rPr>
-            <w:t>, 2012</w:t>
+            <w:t>April 6, 2012</w:t>
           </w:r>
           <w:r>
             <w:rPr>
@@ -497,18 +481,306 @@
               <w:sz w:val="24"/>
               <w:szCs w:val="24"/>
             </w:rPr>
-            <w:t>These networks are drawn as directed bipartite graphs. Bipartite means that the nodes in the graph can be divided into two disjoint sets with edges connected nodes in opposite sets but not connecting to nodes within the same set. A directed graph means that the edges go in one direction, like one way streets. In the case of Petri Network diagrams, the places and transitions are split into the two sets. That is to say, a place can only connect to a transition and a transition can only connect to a place. Places cannot connect to places and transitions cannot connect to transitions. However, multiple places can connect in</w:t>
+            <w:t>These networks are drawn as directed bipartite graphs. Bipartite means that the nodes in the graph can be divided into two disjoint sets with edges connected nodes in opposite sets but not connecting to nodes within the same set. A directed graph means that the edges go in one direction, like one way streets. In the case of Petri Network diagrams, the places and transitions are split into the two sets. That is to say, a place can only connect to a transition and a transition can only connect to a place. Places cannot connect to places and transitions cannot connect to transitions. However, multiple places can connect into one transition and one transition can connect out into multiple places.</w:t>
           </w:r>
+          <w:r>
+            <w:rPr>
+              <w:rFonts w:ascii="Times New Roman" w:hAnsi="Times New Roman" w:cs="Times New Roman"/>
+              <w:sz w:val="24"/>
+              <w:szCs w:val="24"/>
+            </w:rPr>
+            <w:t xml:space="preserve"> In a Petri Network graph the places are represented as circles and the transitions are represented as vertical bars. </w:t>
+          </w:r>
+        </w:p>
+        <w:p>
+          <w:pPr>
+            <w:ind w:firstLine="720"/>
+            <w:rPr>
+              <w:rFonts w:ascii="Times New Roman" w:hAnsi="Times New Roman" w:cs="Times New Roman"/>
+              <w:sz w:val="24"/>
+              <w:szCs w:val="24"/>
+            </w:rPr>
+          </w:pPr>
+          <w:r>
+            <w:rPr>
+              <w:rFonts w:ascii="Times New Roman" w:hAnsi="Times New Roman" w:cs="Times New Roman"/>
+              <w:sz w:val="24"/>
+              <w:szCs w:val="24"/>
+            </w:rPr>
+            <w:t>The actions of the Petri Network function based off of tokens located in the places. Each transition requires one token from each precondition place to fire. If one or more of the preconditions does not have a token, the transition cannot fire. After the transition is fired, one token is generated in each of the post-condition places. The preconditions for a transition are all the places with directed edges (arrows) coming from the place into the transition. The post-conditions for the transition are all the places with directed edges coming from the transition into a place. [See figure 1.1]</w:t>
+          </w:r>
+        </w:p>
+        <w:p>
+          <w:pPr>
+            <w:ind w:firstLine="720"/>
+            <w:rPr>
+              <w:rFonts w:ascii="Times New Roman" w:hAnsi="Times New Roman" w:cs="Times New Roman"/>
+              <w:sz w:val="24"/>
+              <w:szCs w:val="24"/>
+            </w:rPr>
+          </w:pPr>
+          <w:r>
+            <w:rPr>
+              <w:rFonts w:ascii="Times New Roman" w:hAnsi="Times New Roman" w:cs="Times New Roman"/>
+              <w:noProof/>
+              <w:sz w:val="24"/>
+              <w:szCs w:val="24"/>
+            </w:rPr>
+            <mc:AlternateContent>
+              <mc:Choice Requires="wps">
+                <w:drawing>
+                  <wp:anchor distT="0" distB="0" distL="114300" distR="114300" simplePos="0" relativeHeight="251659264" behindDoc="0" locked="0" layoutInCell="1" allowOverlap="1" wp14:anchorId="461C7BF6" wp14:editId="4DCC6C80">
+                    <wp:simplePos x="0" y="0"/>
+                    <wp:positionH relativeFrom="column">
+                      <wp:posOffset>487680</wp:posOffset>
+                    </wp:positionH>
+                    <wp:positionV relativeFrom="paragraph">
+                      <wp:posOffset>1756410</wp:posOffset>
+                    </wp:positionV>
+                    <wp:extent cx="4640580" cy="815340"/>
+                    <wp:effectExtent l="0" t="0" r="26670" b="22860"/>
+                    <wp:wrapNone/>
+                    <wp:docPr id="2" name="Text Box 2"/>
+                    <wp:cNvGraphicFramePr/>
+                    <a:graphic xmlns:a="http://schemas.openxmlformats.org/drawingml/2006/main">
+                      <a:graphicData uri="http://schemas.microsoft.com/office/word/2010/wordprocessingShape">
+                        <wps:wsp>
+                          <wps:cNvSpPr txBox="1"/>
+                          <wps:spPr>
+                            <a:xfrm>
+                              <a:off x="0" y="0"/>
+                              <a:ext cx="4640580" cy="815340"/>
+                            </a:xfrm>
+                            <a:prstGeom prst="rect">
+                              <a:avLst/>
+                            </a:prstGeom>
+                            <a:solidFill>
+                              <a:schemeClr val="lt1"/>
+                            </a:solidFill>
+                            <a:ln w="6350">
+                              <a:solidFill>
+                                <a:prstClr val="black"/>
+                              </a:solidFill>
+                            </a:ln>
+                            <a:effectLst/>
+                          </wps:spPr>
+                          <wps:style>
+                            <a:lnRef idx="0">
+                              <a:schemeClr val="accent1"/>
+                            </a:lnRef>
+                            <a:fillRef idx="0">
+                              <a:schemeClr val="accent1"/>
+                            </a:fillRef>
+                            <a:effectRef idx="0">
+                              <a:schemeClr val="accent1"/>
+                            </a:effectRef>
+                            <a:fontRef idx="minor">
+                              <a:schemeClr val="dk1"/>
+                            </a:fontRef>
+                          </wps:style>
+                          <wps:txbx>
+                            <w:txbxContent>
+                              <w:p>
+                                <w:pPr>
+                                  <w:spacing w:after="0"/>
+                                  <w:rPr>
+                                    <w:rFonts w:ascii="Times New Roman" w:hAnsi="Times New Roman" w:cs="Times New Roman"/>
+                                    <w:b/>
+                                    <w:sz w:val="18"/>
+                                  </w:rPr>
+                                </w:pPr>
+                                <w:r>
+                                  <w:rPr>
+                                    <w:rFonts w:ascii="Times New Roman" w:hAnsi="Times New Roman" w:cs="Times New Roman"/>
+                                    <w:b/>
+                                    <w:sz w:val="18"/>
+                                  </w:rPr>
+                                  <w:t>Figure 1.1</w:t>
+                                </w:r>
+                              </w:p>
+                              <w:p>
+                                <w:pPr>
+                                  <w:spacing w:after="120"/>
+                                  <w:rPr>
+                                    <w:rFonts w:ascii="Times New Roman" w:hAnsi="Times New Roman" w:cs="Times New Roman"/>
+                                    <w:sz w:val="18"/>
+                                  </w:rPr>
+                                </w:pPr>
+                                <w:r>
+                                  <w:rPr>
+                                    <w:rFonts w:ascii="Times New Roman" w:hAnsi="Times New Roman" w:cs="Times New Roman"/>
+                                    <w:sz w:val="18"/>
+                                  </w:rPr>
+                                  <w:t>In the pre-fire state you can see that P1 contains three tokens, P2 contains one token, and P3 is empty. P1 and P2 are the preconditions for T1 and P3 is the post-condition. The post-fire state shows that T1 takes one token from both P1 and P2 and places one token in P3. This network cannot fire again as P2 is now empty so T1’s preconditions are no longer met.</w:t>
+                                </w:r>
+                              </w:p>
+                            </w:txbxContent>
+                          </wps:txbx>
+                          <wps:bodyPr rot="0" spcFirstLastPara="0" vertOverflow="overflow" horzOverflow="overflow" vert="horz" wrap="square" lIns="91440" tIns="45720" rIns="91440" bIns="45720" numCol="1" spcCol="0" rtlCol="0" fromWordArt="0" anchor="t" anchorCtr="0" forceAA="0" compatLnSpc="1">
+                            <a:prstTxWarp prst="textNoShape">
+                              <a:avLst/>
+                            </a:prstTxWarp>
+                            <a:noAutofit/>
+                          </wps:bodyPr>
+                        </wps:wsp>
+                      </a:graphicData>
+                    </a:graphic>
+                    <wp14:sizeRelV relativeFrom="margin">
+                      <wp14:pctHeight>0</wp14:pctHeight>
+                    </wp14:sizeRelV>
+                  </wp:anchor>
+                </w:drawing>
+              </mc:Choice>
+              <mc:Fallback>
+                <w:pict>
+                  <v:shapetype id="_x0000_t202" coordsize="21600,21600" o:spt="202" path="m,l,21600r21600,l21600,xe">
+                    <v:stroke joinstyle="miter"/>
+                    <v:path gradientshapeok="t" o:connecttype="rect"/>
+                  </v:shapetype>
+                  <v:shape id="Text Box 2" o:spid="_x0000_s1026" type="#_x0000_t202" style="position:absolute;left:0;text-align:left;margin-left:38.4pt;margin-top:138.3pt;width:365.4pt;height:64.2pt;z-index:251659264;visibility:visible;mso-wrap-style:square;mso-height-percent:0;mso-wrap-distance-left:9pt;mso-wrap-distance-top:0;mso-wrap-distance-right:9pt;mso-wrap-distance-bottom:0;mso-position-horizontal:absolute;mso-position-horizontal-relative:text;mso-position-vertical:absolute;mso-position-vertical-relative:text;mso-height-percent:0;mso-height-relative:margin;v-text-anchor:top" o:gfxdata="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" fillcolor="white [3201]" strokeweight=".5pt">
+                    <v:textbox>
+                      <w:txbxContent>
+                        <w:p>
+                          <w:pPr>
+                            <w:spacing w:after="0"/>
+                            <w:rPr>
+                              <w:rFonts w:ascii="Times New Roman" w:hAnsi="Times New Roman" w:cs="Times New Roman"/>
+                              <w:b/>
+                              <w:sz w:val="18"/>
+                            </w:rPr>
+                          </w:pPr>
+                          <w:r>
+                            <w:rPr>
+                              <w:rFonts w:ascii="Times New Roman" w:hAnsi="Times New Roman" w:cs="Times New Roman"/>
+                              <w:b/>
+                              <w:sz w:val="18"/>
+                            </w:rPr>
+                            <w:t>Figure 1.1</w:t>
+                          </w:r>
+                        </w:p>
+                        <w:p>
+                          <w:pPr>
+                            <w:spacing w:after="120"/>
+                            <w:rPr>
+                              <w:rFonts w:ascii="Times New Roman" w:hAnsi="Times New Roman" w:cs="Times New Roman"/>
+                              <w:sz w:val="18"/>
+                            </w:rPr>
+                          </w:pPr>
+                          <w:r>
+                            <w:rPr>
+                              <w:rFonts w:ascii="Times New Roman" w:hAnsi="Times New Roman" w:cs="Times New Roman"/>
+                              <w:sz w:val="18"/>
+                            </w:rPr>
+                            <w:t>In the pre-fire state you can see that P1 contains three tokens, P2 contains one token, and P3 is empty. P1 and P2 are the preconditions for T1 and P3 is the post-condition. The post-fire state shows that T1 takes one token from both P1 and P2 and places one token in P3. This network cannot fire again as P2 is now empty so T1’s preconditions are no longer met.</w:t>
+                          </w:r>
+                        </w:p>
+                      </w:txbxContent>
+                    </v:textbox>
+                  </v:shape>
+                </w:pict>
+              </mc:Fallback>
+            </mc:AlternateContent>
+          </w:r>
+          <w:r>
+            <w:rPr>
+              <w:rFonts w:ascii="Times New Roman" w:hAnsi="Times New Roman" w:cs="Times New Roman"/>
+              <w:noProof/>
+              <w:sz w:val="24"/>
+              <w:szCs w:val="24"/>
+            </w:rPr>
+            <w:drawing>
+              <wp:inline distT="0" distB="0" distL="0" distR="0" wp14:anchorId="366B4610" wp14:editId="4C6BAC4D">
+                <wp:extent cx="4533900" cy="1562100"/>
+                <wp:effectExtent l="76200" t="76200" r="133350" b="133350"/>
+                <wp:docPr id="3" name="Picture 3"/>
+                <wp:cNvGraphicFramePr>
+                  <a:graphicFrameLocks xmlns:a="http://schemas.openxmlformats.org/drawingml/2006/main" noChangeAspect="1"/>
+                </wp:cNvGraphicFramePr>
+                <a:graphic xmlns:a="http://schemas.openxmlformats.org/drawingml/2006/main">
+                  <a:graphicData uri="http://schemas.openxmlformats.org/drawingml/2006/picture">
+                    <pic:pic xmlns:pic="http://schemas.openxmlformats.org/drawingml/2006/picture">
+                      <pic:nvPicPr>
+                        <pic:cNvPr id="0" name="Picture 2"/>
+                        <pic:cNvPicPr>
+                          <a:picLocks noChangeAspect="1" noChangeArrowheads="1"/>
+                        </pic:cNvPicPr>
+                      </pic:nvPicPr>
+                      <pic:blipFill>
+                        <a:blip r:embed="rId9">
+                          <a:extLst>
+                            <a:ext uri="{28A0092B-C50C-407E-A947-70E740481C1C}">
+                              <a14:useLocalDpi xmlns:a14="http://schemas.microsoft.com/office/drawing/2010/main" val="0"/>
+                            </a:ext>
+                          </a:extLst>
+                        </a:blip>
+                        <a:srcRect/>
+                        <a:stretch>
+                          <a:fillRect/>
+                        </a:stretch>
+                      </pic:blipFill>
+                      <pic:spPr bwMode="auto">
+                        <a:xfrm>
+                          <a:off x="0" y="0"/>
+                          <a:ext cx="4533900" cy="1562100"/>
+                        </a:xfrm>
+                        <a:prstGeom prst="rect">
+                          <a:avLst/>
+                        </a:prstGeom>
+                        <a:ln w="38100" cap="sq">
+                          <a:solidFill>
+                            <a:srgbClr val="000000"/>
+                          </a:solidFill>
+                          <a:prstDash val="solid"/>
+                          <a:miter lim="800000"/>
+                        </a:ln>
+                        <a:effectLst>
+                          <a:outerShdw blurRad="50800" dist="38100" dir="2700000" algn="tl" rotWithShape="0">
+                            <a:srgbClr val="000000">
+                              <a:alpha val="43000"/>
+                            </a:srgbClr>
+                          </a:outerShdw>
+                        </a:effectLst>
+                      </pic:spPr>
+                    </pic:pic>
+                  </a:graphicData>
+                </a:graphic>
+              </wp:inline>
+            </w:drawing>
+          </w:r>
+        </w:p>
+        <w:p>
+          <w:pPr>
+            <w:ind w:firstLine="720"/>
+            <w:rPr>
+              <w:rFonts w:ascii="Times New Roman" w:hAnsi="Times New Roman" w:cs="Times New Roman"/>
+              <w:sz w:val="24"/>
+              <w:szCs w:val="24"/>
+            </w:rPr>
+          </w:pPr>
+        </w:p>
+        <w:p>
+          <w:pPr>
+            <w:rPr>
+              <w:rFonts w:ascii="Times New Roman" w:hAnsi="Times New Roman" w:cs="Times New Roman"/>
+              <w:b/>
+              <w:sz w:val="24"/>
+              <w:szCs w:val="24"/>
+              <w:u w:val="single"/>
+            </w:rPr>
+          </w:pPr>
+        </w:p>
+        <w:p>
+          <w:pPr>
+            <w:rPr>
+              <w:rFonts w:ascii="Times New Roman" w:hAnsi="Times New Roman" w:cs="Times New Roman"/>
+              <w:b/>
+              <w:sz w:val="24"/>
+              <w:szCs w:val="24"/>
+              <w:u w:val="single"/>
+            </w:rPr>
+          </w:pPr>
           <w:bookmarkStart w:id="0" w:name="_GoBack"/>
           <w:bookmarkEnd w:id="0"/>
-          <w:r>
-            <w:rPr>
-              <w:rFonts w:ascii="Times New Roman" w:hAnsi="Times New Roman" w:cs="Times New Roman"/>
-              <w:sz w:val="24"/>
-              <w:szCs w:val="24"/>
-            </w:rPr>
-            <w:t>to one transition and one transition can connect out into multiple places.</w:t>
-          </w:r>
         </w:p>
         <w:p>
           <w:pPr>
@@ -662,8 +934,8 @@
       </w:pPr>
     </w:p>
     <w:sectPr>
-      <w:footerReference w:type="default" r:id="rId8"/>
-      <w:footerReference w:type="first" r:id="rId9"/>
+      <w:footerReference w:type="default" r:id="rId10"/>
+      <w:footerReference w:type="first" r:id="rId11"/>
       <w:pgSz w:w="12240" w:h="15840"/>
       <w:pgMar w:top="1440" w:right="1440" w:bottom="1440" w:left="1440" w:header="720" w:footer="432" w:gutter="0"/>
       <w:pgNumType w:start="0"/>
@@ -810,7 +1082,7 @@
                 <w:bCs/>
                 <w:noProof/>
               </w:rPr>
-              <w:t>1</w:t>
+              <w:t>2</w:t>
             </w:r>
             <w:r>
               <w:rPr>
@@ -1828,7 +2100,7 @@
   </w:compat>
   <w:rsids>
     <w:rsidRoot w:val="00EB308D"/>
-    <w:rsid w:val="00891A0E"/>
+    <w:rsid w:val="00D52B53"/>
     <w:rsid w:val="00EB308D"/>
   </w:rsids>
   <m:mathPr>
@@ -2602,10 +2874,22 @@
 </CoverPageProperties>
 </file>
 
+<file path=customXml/item2.xml><?xml version="1.0" encoding="utf-8"?>
+<b:Sources xmlns:b="http://schemas.openxmlformats.org/officeDocument/2006/bibliography" xmlns="http://schemas.openxmlformats.org/officeDocument/2006/bibliography" SelectedStyle="\APA.XSL" StyleName="APA"/>
+</file>
+
 <file path=customXml/itemProps1.xml><?xml version="1.0" encoding="utf-8"?>
 <ds:datastoreItem xmlns:ds="http://schemas.openxmlformats.org/officeDocument/2006/customXml" ds:itemID="{55AF091B-3C7A-41E3-B477-F2FDAA23CFDA}">
   <ds:schemaRefs>
     <ds:schemaRef ds:uri="http://schemas.microsoft.com/office/2006/coverPageProps"/>
   </ds:schemaRefs>
 </ds:datastoreItem>
+</file>
+
+<file path=customXml/itemProps2.xml><?xml version="1.0" encoding="utf-8"?>
+<ds:datastoreItem xmlns:ds="http://schemas.openxmlformats.org/officeDocument/2006/customXml" ds:itemID="{DBD99BEF-E9EA-45AF-A930-4F5C60E22C0A}">
+  <ds:schemaRefs>
+    <ds:schemaRef ds:uri="http://schemas.openxmlformats.org/officeDocument/2006/bibliography"/>
+  </ds:schemaRefs>
+</ds:datastoreItem>
 </file>
</xml_diff>

<commit_message>
Paper update...running out of things to say
</commit_message>
<xml_diff>
--- a/JPeNS_FinalPaper.docx
+++ b/JPeNS_FinalPaper.docx
@@ -7,6 +7,7 @@
         <w:rPr>
           <w:rFonts w:asciiTheme="majorHAnsi" w:eastAsiaTheme="majorEastAsia" w:hAnsiTheme="majorHAnsi" w:cstheme="majorBidi"/>
           <w:caps/>
+          <w:lang w:eastAsia="en-US"/>
         </w:rPr>
         <w:id w:val="-1070885275"/>
         <w:docPartObj>
@@ -23,7 +24,6 @@
           <w:spacing w:val="15"/>
           <w:sz w:val="24"/>
           <w:szCs w:val="24"/>
-          <w:lang w:eastAsia="en-US"/>
         </w:rPr>
       </w:sdtEndPr>
       <w:sdtContent>
@@ -77,6 +77,7 @@
                 <w:dataBinding w:prefixMappings="xmlns:ns0='http://schemas.openxmlformats.org/package/2006/metadata/core-properties' xmlns:ns1='http://purl.org/dc/elements/1.1/'" w:xpath="/ns0:coreProperties[1]/ns1:title[1]" w:storeItemID="{6C3C8BC8-F283-45AE-878A-BAB7291924A1}"/>
                 <w:text/>
               </w:sdtPr>
+              <w:sdtEndPr/>
               <w:sdtContent>
                 <w:tc>
                   <w:tcPr>
@@ -139,6 +140,7 @@
                 <w:dataBinding w:prefixMappings="xmlns:ns0='http://schemas.openxmlformats.org/package/2006/metadata/core-properties' xmlns:ns1='http://purl.org/dc/elements/1.1/'" w:xpath="/ns0:coreProperties[1]/ns1:subject[1]" w:storeItemID="{6C3C8BC8-F283-45AE-878A-BAB7291924A1}"/>
                 <w:text/>
               </w:sdtPr>
+              <w:sdtEndPr/>
               <w:sdtContent>
                 <w:tc>
                   <w:tcPr>
@@ -210,6 +212,7 @@
                 <w:dataBinding w:prefixMappings="xmlns:ns0='http://schemas.openxmlformats.org/package/2006/metadata/core-properties' xmlns:ns1='http://purl.org/dc/elements/1.1/'" w:xpath="/ns0:coreProperties[1]/ns1:creator[1]" w:storeItemID="{6C3C8BC8-F283-45AE-878A-BAB7291924A1}"/>
                 <w:text/>
               </w:sdtPr>
+              <w:sdtEndPr/>
               <w:sdtContent>
                 <w:tc>
                   <w:tcPr>
@@ -261,6 +264,7 @@
                 <w:dataBinding w:prefixMappings="xmlns:ns0='http://schemas.openxmlformats.org/officeDocument/2006/extended-properties' " w:xpath="/ns0:Properties[1]/ns0:Manager[1]" w:storeItemID="{6668398D-A668-4E3E-A5EB-62B293D839F1}"/>
                 <w:text/>
               </w:sdtPr>
+              <w:sdtEndPr/>
               <w:sdtContent>
                 <w:tc>
                   <w:tcPr>
@@ -325,7 +329,7 @@
               <w:noProof/>
               <w:sz w:val="24"/>
             </w:rPr>
-            <w:t>April 6, 2012</w:t>
+            <w:t>April 7, 2012</w:t>
           </w:r>
           <w:r>
             <w:rPr>
@@ -529,7 +533,7 @@
             <mc:AlternateContent>
               <mc:Choice Requires="wps">
                 <w:drawing>
-                  <wp:anchor distT="0" distB="0" distL="114300" distR="114300" simplePos="0" relativeHeight="251659264" behindDoc="0" locked="0" layoutInCell="1" allowOverlap="1" wp14:anchorId="461C7BF6" wp14:editId="4DCC6C80">
+                  <wp:anchor distT="0" distB="0" distL="114300" distR="114300" simplePos="0" relativeHeight="251659264" behindDoc="0" locked="0" layoutInCell="1" allowOverlap="1" wp14:anchorId="0160AB03" wp14:editId="748D36BA">
                     <wp:simplePos x="0" y="0"/>
                     <wp:positionH relativeFrom="column">
                       <wp:posOffset>487680</wp:posOffset>
@@ -689,7 +693,7 @@
               <w:szCs w:val="24"/>
             </w:rPr>
             <w:drawing>
-              <wp:inline distT="0" distB="0" distL="0" distR="0" wp14:anchorId="366B4610" wp14:editId="4C6BAC4D">
+              <wp:inline distT="0" distB="0" distL="0" distR="0" wp14:anchorId="687976F4" wp14:editId="16D55DE9">
                 <wp:extent cx="4533900" cy="1562100"/>
                 <wp:effectExtent l="76200" t="76200" r="133350" b="133350"/>
                 <wp:docPr id="3" name="Picture 3"/>
@@ -771,6 +775,99 @@
         </w:p>
         <w:p>
           <w:pPr>
+            <w:spacing w:after="0"/>
+            <w:ind w:firstLine="720"/>
+            <w:rPr>
+              <w:rFonts w:ascii="Times New Roman" w:hAnsi="Times New Roman" w:cs="Times New Roman"/>
+              <w:sz w:val="16"/>
+              <w:szCs w:val="16"/>
+            </w:rPr>
+          </w:pPr>
+        </w:p>
+        <w:p>
+          <w:pPr>
+            <w:spacing w:after="0"/>
+            <w:ind w:firstLine="720"/>
+            <w:rPr>
+              <w:rFonts w:ascii="Times New Roman" w:hAnsi="Times New Roman" w:cs="Times New Roman"/>
+              <w:sz w:val="24"/>
+              <w:szCs w:val="24"/>
+            </w:rPr>
+          </w:pPr>
+          <w:proofErr w:type="spellStart"/>
+          <w:r>
+            <w:rPr>
+              <w:rFonts w:ascii="Times New Roman" w:hAnsi="Times New Roman" w:cs="Times New Roman"/>
+              <w:sz w:val="24"/>
+              <w:szCs w:val="24"/>
+            </w:rPr>
+            <w:t>JPeNS</w:t>
+          </w:r>
+          <w:proofErr w:type="spellEnd"/>
+          <w:r>
+            <w:rPr>
+              <w:rFonts w:ascii="Times New Roman" w:hAnsi="Times New Roman" w:cs="Times New Roman"/>
+              <w:sz w:val="24"/>
+              <w:szCs w:val="24"/>
+            </w:rPr>
+            <w:t xml:space="preserve"> enables an easy way to create and distribute Petri Networks. It is very simple to make an XML file that defines the desired network and the file can be easily sent to anyone who </w:t>
+          </w:r>
+          <w:r>
+            <w:rPr>
+              <w:rFonts w:ascii="Times New Roman" w:hAnsi="Times New Roman" w:cs="Times New Roman"/>
+              <w:sz w:val="24"/>
+              <w:szCs w:val="24"/>
+            </w:rPr>
+            <w:lastRenderedPageBreak/>
+            <w:t xml:space="preserve">wishes to view it. All they would need it </w:t>
+          </w:r>
+          <w:proofErr w:type="spellStart"/>
+          <w:r>
+            <w:rPr>
+              <w:rFonts w:ascii="Times New Roman" w:hAnsi="Times New Roman" w:cs="Times New Roman"/>
+              <w:sz w:val="24"/>
+              <w:szCs w:val="24"/>
+            </w:rPr>
+            <w:t>JPeNS</w:t>
+          </w:r>
+          <w:proofErr w:type="spellEnd"/>
+          <w:r>
+            <w:rPr>
+              <w:rFonts w:ascii="Times New Roman" w:hAnsi="Times New Roman" w:cs="Times New Roman"/>
+              <w:sz w:val="24"/>
+              <w:szCs w:val="24"/>
+            </w:rPr>
+            <w:t xml:space="preserve"> and </w:t>
+          </w:r>
+          <w:r>
+            <w:rPr>
+              <w:rFonts w:ascii="Times New Roman" w:hAnsi="Times New Roman" w:cs="Times New Roman"/>
+              <w:sz w:val="24"/>
+              <w:szCs w:val="24"/>
+            </w:rPr>
+            <w:t>the XML file;</w:t>
+          </w:r>
+          <w:r>
+            <w:rPr>
+              <w:rFonts w:ascii="Times New Roman" w:hAnsi="Times New Roman" w:cs="Times New Roman"/>
+              <w:sz w:val="24"/>
+              <w:szCs w:val="24"/>
+            </w:rPr>
+            <w:t xml:space="preserve"> from there they can import it and view the network. This would be ideal</w:t>
+          </w:r>
+          <w:r>
+            <w:rPr>
+              <w:rFonts w:ascii="Times New Roman" w:hAnsi="Times New Roman" w:cs="Times New Roman"/>
+              <w:sz w:val="24"/>
+              <w:szCs w:val="24"/>
+            </w:rPr>
+            <w:t xml:space="preserve"> for educating people on Petri Networks as the instructor could distribute premade XML files to the students for interactive examples.</w:t>
+          </w:r>
+        </w:p>
+        <w:p>
+          <w:pPr>
+            <w:spacing w:after="0"/>
+            <w:ind w:firstLine="720"/>
             <w:rPr>
               <w:rFonts w:ascii="Times New Roman" w:hAnsi="Times New Roman" w:cs="Times New Roman"/>
               <w:b/>
@@ -779,8 +876,6 @@
               <w:u w:val="single"/>
             </w:rPr>
           </w:pPr>
-          <w:bookmarkStart w:id="0" w:name="_GoBack"/>
-          <w:bookmarkEnd w:id="0"/>
         </w:p>
         <w:p>
           <w:pPr>
@@ -827,6 +922,8 @@
             </w:rPr>
           </w:pPr>
         </w:p>
+        <w:bookmarkStart w:id="0" w:name="_GoBack" w:displacedByCustomXml="next"/>
+        <w:bookmarkEnd w:id="0" w:displacedByCustomXml="next"/>
       </w:sdtContent>
     </w:sdt>
     <w:p>
@@ -982,6 +1079,7 @@
         <w:docPartUnique/>
       </w:docPartObj>
     </w:sdtPr>
+    <w:sdtEndPr/>
     <w:sdtContent>
       <w:sdt>
         <w:sdtPr>
@@ -991,6 +1089,7 @@
             <w:docPartUnique/>
           </w:docPartObj>
         </w:sdtPr>
+        <w:sdtEndPr/>
         <w:sdtContent>
           <w:p>
             <w:pPr>
@@ -2023,32 +2122,6 @@
         </w:p>
       </w:docPartBody>
     </w:docPart>
-    <w:docPart>
-      <w:docPartPr>
-        <w:name w:val="26CA6D30397D416FACE4A43EF01E92B6"/>
-        <w:category>
-          <w:name w:val="General"/>
-          <w:gallery w:val="placeholder"/>
-        </w:category>
-        <w:types>
-          <w:type w:val="bbPlcHdr"/>
-        </w:types>
-        <w:behaviors>
-          <w:behavior w:val="content"/>
-        </w:behaviors>
-        <w:guid w:val="{5F69A38F-C9B4-4FDF-B1B4-1F8D81A98D6D}"/>
-      </w:docPartPr>
-      <w:docPartBody>
-        <w:p>
-          <w:r>
-            <w:rPr>
-              <w:rStyle w:val="PlaceholderText"/>
-            </w:rPr>
-            <w:t>[Manager]</w:t>
-          </w:r>
-        </w:p>
-      </w:docPartBody>
-    </w:docPart>
   </w:docParts>
 </w:glossaryDocument>
 </file>
@@ -2080,8 +2153,9 @@
     <w:panose1 w:val="020B0604030504040204"/>
     <w:charset w:val="00"/>
     <w:family w:val="swiss"/>
+    <w:notTrueType/>
     <w:pitch w:val="variable"/>
-    <w:sig w:usb0="E1002EFF" w:usb1="C000605B" w:usb2="00000029" w:usb3="00000000" w:csb0="000101FF" w:csb1="00000000"/>
+    <w:sig w:usb0="00000003" w:usb1="00000000" w:usb2="00000000" w:usb3="00000000" w:csb0="00000001" w:csb1="00000000"/>
   </w:font>
 </w:fonts>
 </file>
@@ -2100,6 +2174,8 @@
   </w:compat>
   <w:rsids>
     <w:rsidRoot w:val="00EB308D"/>
+    <w:rsid w:val="002D2C4E"/>
+    <w:rsid w:val="008A25A9"/>
     <w:rsid w:val="00D52B53"/>
     <w:rsid w:val="00EB308D"/>
   </w:rsids>
@@ -2887,7 +2963,7 @@
 </file>
 
 <file path=customXml/itemProps2.xml><?xml version="1.0" encoding="utf-8"?>
-<ds:datastoreItem xmlns:ds="http://schemas.openxmlformats.org/officeDocument/2006/customXml" ds:itemID="{DBD99BEF-E9EA-45AF-A930-4F5C60E22C0A}">
+<ds:datastoreItem xmlns:ds="http://schemas.openxmlformats.org/officeDocument/2006/customXml" ds:itemID="{A9C8D184-3178-4A8B-878A-B7936DBE6D81}">
   <ds:schemaRefs>
     <ds:schemaRef ds:uri="http://schemas.openxmlformats.org/officeDocument/2006/bibliography"/>
   </ds:schemaRefs>

</xml_diff>

<commit_message>
Almost 2 pages done now
</commit_message>
<xml_diff>
--- a/JPeNS_FinalPaper.docx
+++ b/JPeNS_FinalPaper.docx
@@ -1317,8 +1317,82 @@
           <w:u w:val="single"/>
         </w:rPr>
       </w:pPr>
-      <w:bookmarkStart w:id="0" w:name="_GoBack"/>
-      <w:bookmarkEnd w:id="0"/>
+    </w:p>
+    <w:p>
+      <w:pPr>
+        <w:rPr>
+          <w:rFonts w:ascii="Times New Roman" w:hAnsi="Times New Roman" w:cs="Times New Roman"/>
+          <w:iCs/>
+          <w:spacing w:val="15"/>
+          <w:sz w:val="24"/>
+          <w:szCs w:val="24"/>
+        </w:rPr>
+      </w:pPr>
+      <w:r>
+        <w:rPr>
+          <w:rFonts w:ascii="Times New Roman" w:hAnsi="Times New Roman" w:cs="Times New Roman"/>
+          <w:iCs/>
+          <w:spacing w:val="15"/>
+          <w:sz w:val="24"/>
+          <w:szCs w:val="24"/>
+        </w:rPr>
+        <w:tab/>
+        <w:t xml:space="preserve">As you can see, Petri Networks are a priceless tool when it comes to explaining, planning, or diagraming action based systems. However, even though it is a valuable tool, it can be a difficult one to learn. For people who do not have a background in computing or engineering typically have a more difficult time grasping this concept. </w:t>
+      </w:r>
+      <w:r>
+        <w:rPr>
+          <w:rFonts w:ascii="Times New Roman" w:hAnsi="Times New Roman" w:cs="Times New Roman"/>
+          <w:iCs/>
+          <w:spacing w:val="15"/>
+          <w:sz w:val="24"/>
+          <w:szCs w:val="24"/>
+        </w:rPr>
+        <w:t xml:space="preserve">Since Petri Networks have such a broad range of possible uses, it’s a shame that it may be under </w:t>
+      </w:r>
+      <w:proofErr w:type="spellStart"/>
+      <w:r>
+        <w:rPr>
+          <w:rFonts w:ascii="Times New Roman" w:hAnsi="Times New Roman" w:cs="Times New Roman"/>
+          <w:iCs/>
+          <w:spacing w:val="15"/>
+          <w:sz w:val="24"/>
+          <w:szCs w:val="24"/>
+        </w:rPr>
+        <w:t>utillised</w:t>
+      </w:r>
+      <w:proofErr w:type="spellEnd"/>
+      <w:r>
+        <w:rPr>
+          <w:rFonts w:ascii="Times New Roman" w:hAnsi="Times New Roman" w:cs="Times New Roman"/>
+          <w:iCs/>
+          <w:spacing w:val="15"/>
+          <w:sz w:val="24"/>
+          <w:szCs w:val="24"/>
+        </w:rPr>
+        <w:t xml:space="preserve"> in other fields. This is where </w:t>
+      </w:r>
+      <w:proofErr w:type="spellStart"/>
+      <w:r>
+        <w:rPr>
+          <w:rFonts w:ascii="Times New Roman" w:hAnsi="Times New Roman" w:cs="Times New Roman"/>
+          <w:iCs/>
+          <w:spacing w:val="15"/>
+          <w:sz w:val="24"/>
+          <w:szCs w:val="24"/>
+        </w:rPr>
+        <w:t>JPeNS</w:t>
+      </w:r>
+      <w:proofErr w:type="spellEnd"/>
+      <w:r>
+        <w:rPr>
+          <w:rFonts w:ascii="Times New Roman" w:hAnsi="Times New Roman" w:cs="Times New Roman"/>
+          <w:iCs/>
+          <w:spacing w:val="15"/>
+          <w:sz w:val="24"/>
+          <w:szCs w:val="24"/>
+        </w:rPr>
+        <w:t xml:space="preserve"> comes in. It will make the education and understanding of this topic more intuitive so that more people may be inclined to learn and use Petri Networks in their field. </w:t>
+      </w:r>
     </w:p>
     <w:p>
       <w:pPr>
@@ -1353,6 +1427,8 @@
           <w:szCs w:val="24"/>
         </w:rPr>
       </w:pPr>
+      <w:bookmarkStart w:id="0" w:name="_GoBack"/>
+      <w:bookmarkEnd w:id="0"/>
     </w:p>
     <w:p>
       <w:pPr>
@@ -2567,8 +2643,8 @@
   </w:compat>
   <w:rsids>
     <w:rsidRoot w:val="00EB308D"/>
+    <w:rsid w:val="00774D29"/>
     <w:rsid w:val="008A25A9"/>
-    <w:rsid w:val="00CA63D7"/>
     <w:rsid w:val="00D52B53"/>
     <w:rsid w:val="00EB308D"/>
   </w:rsids>
@@ -3356,7 +3432,7 @@
 </file>
 
 <file path=customXml/itemProps2.xml><?xml version="1.0" encoding="utf-8"?>
-<ds:datastoreItem xmlns:ds="http://schemas.openxmlformats.org/officeDocument/2006/customXml" ds:itemID="{6443B59A-936B-4E07-9798-9A3A5AF88F51}">
+<ds:datastoreItem xmlns:ds="http://schemas.openxmlformats.org/officeDocument/2006/customXml" ds:itemID="{8906B4CE-14AC-4E0D-8139-6E4A5C4D5D2F}">
   <ds:schemaRefs>
     <ds:schemaRef ds:uri="http://schemas.openxmlformats.org/officeDocument/2006/bibliography"/>
   </ds:schemaRefs>

</xml_diff>

<commit_message>
Cancel that, had it on 1.15 line spacing. Down to 1.5 pages. Something strange about the letter spacing on the second page though....
</commit_message>
<xml_diff>
--- a/JPeNS_FinalPaper.docx
+++ b/JPeNS_FinalPaper.docx
@@ -364,12 +364,16 @@
         </w:tbl>
         <w:p/>
         <w:p>
+          <w:pPr>
+            <w:spacing w:line="240" w:lineRule="auto"/>
+          </w:pPr>
           <w:r>
             <w:br w:type="page"/>
           </w:r>
         </w:p>
         <w:p>
           <w:pPr>
+            <w:spacing w:line="240" w:lineRule="auto"/>
             <w:rPr>
               <w:rFonts w:ascii="Times New Roman" w:hAnsi="Times New Roman" w:cs="Times New Roman"/>
               <w:sz w:val="24"/>
@@ -404,6 +408,7 @@
         </w:p>
         <w:p>
           <w:pPr>
+            <w:spacing w:line="240" w:lineRule="auto"/>
             <w:ind w:firstLine="720"/>
             <w:rPr>
               <w:rFonts w:ascii="Times New Roman" w:hAnsi="Times New Roman" w:cs="Times New Roman"/>
@@ -456,6 +461,7 @@
         </w:p>
         <w:p>
           <w:pPr>
+            <w:spacing w:line="240" w:lineRule="auto"/>
             <w:ind w:firstLine="720"/>
             <w:rPr>
               <w:rFonts w:ascii="Times New Roman" w:hAnsi="Times New Roman" w:cs="Times New Roman"/>
@@ -498,6 +504,7 @@
         </w:p>
         <w:p>
           <w:pPr>
+            <w:spacing w:line="240" w:lineRule="auto"/>
             <w:ind w:firstLine="720"/>
             <w:rPr>
               <w:rFonts w:ascii="Times New Roman" w:hAnsi="Times New Roman" w:cs="Times New Roman"/>
@@ -516,6 +523,7 @@
         </w:p>
         <w:p>
           <w:pPr>
+            <w:spacing w:line="240" w:lineRule="auto"/>
             <w:ind w:firstLine="720"/>
             <w:rPr>
               <w:rFonts w:ascii="Times New Roman" w:hAnsi="Times New Roman" w:cs="Times New Roman"/>
@@ -533,7 +541,7 @@
             <mc:AlternateContent>
               <mc:Choice Requires="wps">
                 <w:drawing>
-                  <wp:anchor distT="0" distB="0" distL="114300" distR="114300" simplePos="0" relativeHeight="251659264" behindDoc="0" locked="0" layoutInCell="1" allowOverlap="1" wp14:anchorId="0F6A2F3E" wp14:editId="77A31DBC">
+                  <wp:anchor distT="0" distB="0" distL="114300" distR="114300" simplePos="0" relativeHeight="251659264" behindDoc="0" locked="0" layoutInCell="1" allowOverlap="1" wp14:anchorId="330FEE4B" wp14:editId="05357E7A">
                     <wp:simplePos x="0" y="0"/>
                     <wp:positionH relativeFrom="column">
                       <wp:posOffset>487680</wp:posOffset>
@@ -693,7 +701,7 @@
               <w:szCs w:val="24"/>
             </w:rPr>
             <w:drawing>
-              <wp:inline distT="0" distB="0" distL="0" distR="0" wp14:anchorId="47B8A8B0" wp14:editId="122C374A">
+              <wp:inline distT="0" distB="0" distL="0" distR="0" wp14:anchorId="7041CFE1" wp14:editId="27D0E878">
                 <wp:extent cx="4533900" cy="1562100"/>
                 <wp:effectExtent l="76200" t="76200" r="133350" b="133350"/>
                 <wp:docPr id="3" name="Picture 3"/>
@@ -754,6 +762,7 @@
         </w:p>
         <w:p>
           <w:pPr>
+            <w:spacing w:line="240" w:lineRule="auto"/>
             <w:ind w:firstLine="720"/>
             <w:rPr>
               <w:rFonts w:ascii="Times New Roman" w:hAnsi="Times New Roman" w:cs="Times New Roman"/>
@@ -764,6 +773,7 @@
         </w:p>
         <w:p>
           <w:pPr>
+            <w:spacing w:line="240" w:lineRule="auto"/>
             <w:rPr>
               <w:rFonts w:ascii="Times New Roman" w:hAnsi="Times New Roman" w:cs="Times New Roman"/>
               <w:b/>
@@ -775,7 +785,7 @@
         </w:p>
         <w:p>
           <w:pPr>
-            <w:spacing w:after="0"/>
+            <w:spacing w:after="0" w:line="240" w:lineRule="auto"/>
             <w:ind w:firstLine="720"/>
             <w:rPr>
               <w:rFonts w:ascii="Times New Roman" w:hAnsi="Times New Roman" w:cs="Times New Roman"/>
@@ -786,7 +796,7 @@
         </w:p>
         <w:p>
           <w:pPr>
-            <w:spacing w:after="0"/>
+            <w:spacing w:after="0" w:line="240" w:lineRule="auto"/>
             <w:ind w:firstLine="720"/>
             <w:rPr>
               <w:rFonts w:ascii="Times New Roman" w:hAnsi="Times New Roman" w:cs="Times New Roman"/>
@@ -810,16 +820,7 @@
               <w:sz w:val="24"/>
               <w:szCs w:val="24"/>
             </w:rPr>
-            <w:t xml:space="preserve"> enables an easy way to create and distribute Petri Networks. It is very simple to make an XML file that defines the desired network and the file can be easily sent to anyone who </w:t>
-          </w:r>
-          <w:r>
-            <w:rPr>
-              <w:rFonts w:ascii="Times New Roman" w:hAnsi="Times New Roman" w:cs="Times New Roman"/>
-              <w:sz w:val="24"/>
-              <w:szCs w:val="24"/>
-            </w:rPr>
-            <w:lastRenderedPageBreak/>
-            <w:t xml:space="preserve">wishes to view it. All they would need it </w:t>
+            <w:t xml:space="preserve"> enables an easy way to create and distribute Petri Networks. It is very simple to make an XML file that defines the desired network and the file can be easily sent to anyone who wishes to view it. All they would need it </w:t>
           </w:r>
           <w:proofErr w:type="spellStart"/>
           <w:r>
@@ -866,8 +867,6 @@
         </w:p>
         <w:p>
           <w:pPr>
-            <w:spacing w:after="0"/>
-            <w:ind w:firstLine="720"/>
             <w:rPr>
               <w:rFonts w:ascii="Times New Roman" w:hAnsi="Times New Roman" w:cs="Times New Roman"/>
               <w:b/>
@@ -895,6 +894,7 @@
               <w:szCs w:val="24"/>
               <w:u w:val="single"/>
             </w:rPr>
+            <w:lastRenderedPageBreak/>
             <w:t xml:space="preserve">Why </w:t>
           </w:r>
           <w:proofErr w:type="spellStart"/>
@@ -912,9 +912,53 @@
         </w:p>
         <w:p>
           <w:pPr>
+            <w:spacing w:after="0" w:line="240" w:lineRule="auto"/>
+            <w:ind w:firstLine="720"/>
             <w:rPr>
               <w:rFonts w:ascii="Times New Roman" w:hAnsi="Times New Roman" w:cs="Times New Roman"/>
               <w:iCs/>
+              <w:spacing w:val="15"/>
+              <w:sz w:val="24"/>
+              <w:szCs w:val="24"/>
+            </w:rPr>
+          </w:pPr>
+          <w:r>
+            <w:rPr>
+              <w:rFonts w:ascii="Times New Roman" w:hAnsi="Times New Roman" w:cs="Times New Roman"/>
+              <w:iCs/>
+              <w:spacing w:val="15"/>
+              <w:sz w:val="24"/>
+              <w:szCs w:val="24"/>
+            </w:rPr>
+            <w:t xml:space="preserve">We chose our topic as Petri Networks because they are a very interesting and useful topic. They have a wide range of applications such as software design, workflow management, process modeling, data analysis, diagnosis, and simulation. </w:t>
+          </w:r>
+          <w:r>
+            <w:rPr>
+              <w:rFonts w:ascii="Times New Roman" w:hAnsi="Times New Roman" w:cs="Times New Roman"/>
+              <w:iCs/>
+              <w:spacing w:val="15"/>
+              <w:sz w:val="24"/>
+              <w:szCs w:val="24"/>
+            </w:rPr>
+            <w:t>See figure 1.2 as an example of a Petri Network for software design</w:t>
+          </w:r>
+          <w:r>
+            <w:rPr>
+              <w:rFonts w:ascii="Times New Roman" w:hAnsi="Times New Roman" w:cs="Times New Roman"/>
+              <w:iCs/>
+              <w:spacing w:val="15"/>
+              <w:sz w:val="24"/>
+              <w:szCs w:val="24"/>
+            </w:rPr>
+            <w:t>.</w:t>
+          </w:r>
+        </w:p>
+        <w:p>
+          <w:pPr>
+            <w:rPr>
+              <w:rFonts w:ascii="Times New Roman" w:hAnsi="Times New Roman" w:cs="Times New Roman"/>
+              <w:iCs/>
+              <w:color w:val="4F81BD" w:themeColor="accent1"/>
               <w:spacing w:val="15"/>
               <w:sz w:val="24"/>
               <w:szCs w:val="24"/>
@@ -931,30 +975,17 @@
               <w:szCs w:val="24"/>
             </w:rPr>
             <w:drawing>
-              <wp:anchor distT="0" distB="0" distL="114300" distR="114300" simplePos="0" relativeHeight="251660288" behindDoc="1" locked="0" layoutInCell="1" allowOverlap="1" wp14:anchorId="4551D312" wp14:editId="6F1B346D">
+              <wp:anchor distT="0" distB="0" distL="114300" distR="114300" simplePos="0" relativeHeight="251660288" behindDoc="1" locked="0" layoutInCell="1" allowOverlap="1" wp14:anchorId="147315A5" wp14:editId="1E120A73">
                 <wp:simplePos x="0" y="0"/>
                 <wp:positionH relativeFrom="margin">
-                  <wp:posOffset>472440</wp:posOffset>
+                  <wp:posOffset>586740</wp:posOffset>
                 </wp:positionH>
                 <wp:positionV relativeFrom="margin">
-                  <wp:posOffset>1981200</wp:posOffset>
+                  <wp:posOffset>1181100</wp:posOffset>
                 </wp:positionV>
                 <wp:extent cx="4632960" cy="1287780"/>
                 <wp:effectExtent l="76200" t="76200" r="129540" b="140970"/>
-                <wp:wrapTight wrapText="bothSides">
-                  <wp:wrapPolygon edited="0">
-                    <wp:start x="-178" y="-1278"/>
-                    <wp:lineTo x="-355" y="-959"/>
-                    <wp:lineTo x="-355" y="22367"/>
-                    <wp:lineTo x="-178" y="23645"/>
-                    <wp:lineTo x="21938" y="23645"/>
-                    <wp:lineTo x="22115" y="19811"/>
-                    <wp:lineTo x="22115" y="4154"/>
-                    <wp:lineTo x="21938" y="-639"/>
-                    <wp:lineTo x="21938" y="-1278"/>
-                    <wp:lineTo x="-178" y="-1278"/>
-                  </wp:wrapPolygon>
-                </wp:wrapTight>
+                <wp:wrapSquare wrapText="bothSides"/>
                 <wp:docPr id="1" name="Picture 1"/>
                 <wp:cNvGraphicFramePr>
                   <a:graphicFrameLocks xmlns:a="http://schemas.openxmlformats.org/drawingml/2006/main" noChangeAspect="1"/>
@@ -1010,49 +1041,6 @@
               </wp:anchor>
             </w:drawing>
           </w:r>
-          <w:r>
-            <w:rPr>
-              <w:rFonts w:ascii="Times New Roman" w:hAnsi="Times New Roman" w:cs="Times New Roman"/>
-              <w:iCs/>
-              <w:color w:val="4F81BD" w:themeColor="accent1"/>
-              <w:spacing w:val="15"/>
-              <w:sz w:val="24"/>
-              <w:szCs w:val="24"/>
-            </w:rPr>
-            <w:tab/>
-          </w:r>
-          <w:r>
-            <w:rPr>
-              <w:rFonts w:ascii="Times New Roman" w:hAnsi="Times New Roman" w:cs="Times New Roman"/>
-              <w:iCs/>
-              <w:spacing w:val="15"/>
-              <w:sz w:val="24"/>
-              <w:szCs w:val="24"/>
-            </w:rPr>
-            <w:t xml:space="preserve">We chose our topic as Petri Networks because they are a very interesting and useful topic. They have a wide range of applications such as software design, workflow management, process modeling, data analysis, diagnosis, and simulation. </w:t>
-          </w:r>
-          <w:r>
-            <w:rPr>
-              <w:rFonts w:ascii="Times New Roman" w:hAnsi="Times New Roman" w:cs="Times New Roman"/>
-              <w:iCs/>
-              <w:spacing w:val="15"/>
-              <w:sz w:val="24"/>
-              <w:szCs w:val="24"/>
-            </w:rPr>
-            <w:t>See figure 1.2 as an example of a Petri Network for software design.</w:t>
-          </w:r>
-        </w:p>
-        <w:p>
-          <w:pPr>
-            <w:rPr>
-              <w:rFonts w:ascii="Times New Roman" w:hAnsi="Times New Roman" w:cs="Times New Roman"/>
-              <w:iCs/>
-              <w:color w:val="4F81BD" w:themeColor="accent1"/>
-              <w:spacing w:val="15"/>
-              <w:sz w:val="24"/>
-              <w:szCs w:val="24"/>
-            </w:rPr>
-          </w:pPr>
         </w:p>
       </w:sdtContent>
     </w:sdt>
@@ -1124,10 +1112,10 @@
               <wp:anchor distT="0" distB="0" distL="114300" distR="114300" simplePos="0" relativeHeight="251661312" behindDoc="0" locked="0" layoutInCell="1" allowOverlap="1">
                 <wp:simplePos x="0" y="0"/>
                 <wp:positionH relativeFrom="column">
-                  <wp:posOffset>457200</wp:posOffset>
+                  <wp:posOffset>510540</wp:posOffset>
                 </wp:positionH>
                 <wp:positionV relativeFrom="paragraph">
-                  <wp:posOffset>46990</wp:posOffset>
+                  <wp:posOffset>229870</wp:posOffset>
                 </wp:positionV>
                 <wp:extent cx="4808220" cy="510540"/>
                 <wp:effectExtent l="0" t="0" r="11430" b="22860"/>
@@ -1181,6 +1169,7 @@
                                 <w:sz w:val="18"/>
                               </w:rPr>
                             </w:pPr>
+                            <w:bookmarkStart w:id="0" w:name="_GoBack"/>
                             <w:r>
                               <w:rPr>
                                 <w:rFonts w:ascii="Times New Roman" w:hAnsi="Times New Roman" w:cs="Times New Roman"/>
@@ -1221,6 +1210,7 @@
                               </w:rPr>
                               <w:t>’ simulation mechanism works.</w:t>
                             </w:r>
+                            <w:bookmarkEnd w:id="0"/>
                           </w:p>
                         </w:txbxContent>
                       </wps:txbx>
@@ -1244,7 +1234,7 @@
           </mc:Choice>
           <mc:Fallback>
             <w:pict>
-              <v:shape id="Text Box 4" o:spid="_x0000_s1027" type="#_x0000_t202" style="position:absolute;margin-left:36pt;margin-top:3.7pt;width:378.6pt;height:40.2pt;z-index:251661312;visibility:visible;mso-wrap-style:square;mso-width-percent:0;mso-height-percent:0;mso-wrap-distance-left:9pt;mso-wrap-distance-top:0;mso-wrap-distance-right:9pt;mso-wrap-distance-bottom:0;mso-position-horizontal:absolute;mso-position-horizontal-relative:text;mso-position-vertical:absolute;mso-position-vertical-relative:text;mso-width-percent:0;mso-height-percent:0;mso-width-relative:margin;mso-height-relative:margin;v-text-anchor:top" o:gfxdata="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" fillcolor="white [3201]" strokeweight=".5pt">
+              <v:shape id="Text Box 4" o:spid="_x0000_s1027" type="#_x0000_t202" style="position:absolute;margin-left:40.2pt;margin-top:18.1pt;width:378.6pt;height:40.2pt;z-index:251661312;visibility:visible;mso-wrap-style:square;mso-width-percent:0;mso-height-percent:0;mso-wrap-distance-left:9pt;mso-wrap-distance-top:0;mso-wrap-distance-right:9pt;mso-wrap-distance-bottom:0;mso-position-horizontal:absolute;mso-position-horizontal-relative:text;mso-position-vertical:absolute;mso-position-vertical-relative:text;mso-width-percent:0;mso-height-percent:0;mso-width-relative:margin;mso-height-relative:margin;v-text-anchor:top" o:gfxdata="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" fillcolor="white [3201]" strokeweight=".5pt">
                 <v:textbox>
                   <w:txbxContent>
                     <w:p>
@@ -1256,6 +1246,7 @@
                           <w:sz w:val="18"/>
                         </w:rPr>
                       </w:pPr>
+                      <w:bookmarkStart w:id="1" w:name="_GoBack"/>
                       <w:r>
                         <w:rPr>
                           <w:rFonts w:ascii="Times New Roman" w:hAnsi="Times New Roman" w:cs="Times New Roman"/>
@@ -1296,6 +1287,7 @@
                         </w:rPr>
                         <w:t>’ simulation mechanism works.</w:t>
                       </w:r>
+                      <w:bookmarkEnd w:id="1"/>
                     </w:p>
                   </w:txbxContent>
                 </v:textbox>
@@ -1320,6 +1312,20 @@
     </w:p>
     <w:p>
       <w:pPr>
+        <w:rPr>
+          <w:rFonts w:ascii="Times New Roman" w:hAnsi="Times New Roman" w:cs="Times New Roman"/>
+          <w:b/>
+          <w:iCs/>
+          <w:spacing w:val="15"/>
+          <w:sz w:val="24"/>
+          <w:szCs w:val="24"/>
+          <w:u w:val="single"/>
+        </w:rPr>
+      </w:pPr>
+    </w:p>
+    <w:p>
+      <w:pPr>
+        <w:spacing w:line="240" w:lineRule="auto"/>
         <w:rPr>
           <w:rFonts w:ascii="Times New Roman" w:hAnsi="Times New Roman" w:cs="Times New Roman"/>
           <w:iCs/>
@@ -1427,8 +1433,6 @@
           <w:szCs w:val="24"/>
         </w:rPr>
       </w:pPr>
-      <w:bookmarkStart w:id="0" w:name="_GoBack"/>
-      <w:bookmarkEnd w:id="0"/>
     </w:p>
     <w:p>
       <w:pPr>
@@ -2643,7 +2647,7 @@
   </w:compat>
   <w:rsids>
     <w:rsidRoot w:val="00EB308D"/>
-    <w:rsid w:val="00774D29"/>
+    <w:rsid w:val="00370D98"/>
     <w:rsid w:val="008A25A9"/>
     <w:rsid w:val="00D52B53"/>
     <w:rsid w:val="00EB308D"/>
@@ -3432,7 +3436,7 @@
 </file>
 
 <file path=customXml/itemProps2.xml><?xml version="1.0" encoding="utf-8"?>
-<ds:datastoreItem xmlns:ds="http://schemas.openxmlformats.org/officeDocument/2006/customXml" ds:itemID="{8906B4CE-14AC-4E0D-8139-6E4A5C4D5D2F}">
+<ds:datastoreItem xmlns:ds="http://schemas.openxmlformats.org/officeDocument/2006/customXml" ds:itemID="{74C7D0FE-B8F9-43CD-8216-29635CB8E8C0}">
   <ds:schemaRefs>
     <ds:schemaRef ds:uri="http://schemas.openxmlformats.org/officeDocument/2006/bibliography"/>
   </ds:schemaRefs>

</xml_diff>

<commit_message>
Fixed strange font formatting
</commit_message>
<xml_diff>
--- a/JPeNS_FinalPaper.docx
+++ b/JPeNS_FinalPaper.docx
@@ -541,16 +541,16 @@
             <mc:AlternateContent>
               <mc:Choice Requires="wps">
                 <w:drawing>
-                  <wp:anchor distT="0" distB="0" distL="114300" distR="114300" simplePos="0" relativeHeight="251659264" behindDoc="0" locked="0" layoutInCell="1" allowOverlap="1" wp14:anchorId="330FEE4B" wp14:editId="05357E7A">
+                  <wp:anchor distT="0" distB="0" distL="114300" distR="114300" simplePos="0" relativeHeight="251659264" behindDoc="0" locked="0" layoutInCell="1" allowOverlap="1" wp14:anchorId="1E18A368" wp14:editId="32419B15">
                     <wp:simplePos x="0" y="0"/>
                     <wp:positionH relativeFrom="column">
-                      <wp:posOffset>487680</wp:posOffset>
+                      <wp:posOffset>485030</wp:posOffset>
                     </wp:positionH>
                     <wp:positionV relativeFrom="paragraph">
-                      <wp:posOffset>1756410</wp:posOffset>
+                      <wp:posOffset>1759419</wp:posOffset>
                     </wp:positionV>
-                    <wp:extent cx="4640580" cy="815340"/>
-                    <wp:effectExtent l="0" t="0" r="26670" b="22860"/>
+                    <wp:extent cx="4683318" cy="946206"/>
+                    <wp:effectExtent l="0" t="0" r="22225" b="25400"/>
                     <wp:wrapNone/>
                     <wp:docPr id="2" name="Text Box 2"/>
                     <wp:cNvGraphicFramePr/>
@@ -561,7 +561,7 @@
                           <wps:spPr>
                             <a:xfrm>
                               <a:off x="0" y="0"/>
-                              <a:ext cx="4640580" cy="815340"/>
+                              <a:ext cx="4683318" cy="946206"/>
                             </a:xfrm>
                             <a:prstGeom prst="rect">
                               <a:avLst/>
@@ -594,34 +594,34 @@
                             <w:txbxContent>
                               <w:p>
                                 <w:pPr>
-                                  <w:spacing w:after="0"/>
+                                  <w:spacing w:after="0" w:line="240" w:lineRule="auto"/>
                                   <w:rPr>
                                     <w:rFonts w:ascii="Times New Roman" w:hAnsi="Times New Roman" w:cs="Times New Roman"/>
                                     <w:b/>
-                                    <w:sz w:val="18"/>
+                                    <w:sz w:val="20"/>
                                   </w:rPr>
                                 </w:pPr>
                                 <w:r>
                                   <w:rPr>
                                     <w:rFonts w:ascii="Times New Roman" w:hAnsi="Times New Roman" w:cs="Times New Roman"/>
                                     <w:b/>
-                                    <w:sz w:val="18"/>
+                                    <w:sz w:val="20"/>
                                   </w:rPr>
                                   <w:t>Figure 1.1</w:t>
                                 </w:r>
                               </w:p>
                               <w:p>
                                 <w:pPr>
-                                  <w:spacing w:after="120"/>
+                                  <w:spacing w:after="120" w:line="240" w:lineRule="auto"/>
                                   <w:rPr>
                                     <w:rFonts w:ascii="Times New Roman" w:hAnsi="Times New Roman" w:cs="Times New Roman"/>
-                                    <w:sz w:val="18"/>
+                                    <w:sz w:val="20"/>
                                   </w:rPr>
                                 </w:pPr>
                                 <w:r>
                                   <w:rPr>
                                     <w:rFonts w:ascii="Times New Roman" w:hAnsi="Times New Roman" w:cs="Times New Roman"/>
-                                    <w:sz w:val="18"/>
+                                    <w:sz w:val="20"/>
                                   </w:rPr>
                                   <w:t>In the pre-fire state you can see that P1 contains three tokens, P2 contains one token, and P3 is empty. P1 and P2 are the preconditions for T1 and P3 is the post-condition. The post-fire state shows that T1 takes one token from both P1 and P2 and places one token in P3. This network cannot fire again as P2 is now empty so T1’s preconditions are no longer met.</w:t>
                                 </w:r>
@@ -637,6 +637,9 @@
                         </wps:wsp>
                       </a:graphicData>
                     </a:graphic>
+                    <wp14:sizeRelH relativeFrom="margin">
+                      <wp14:pctWidth>0</wp14:pctWidth>
+                    </wp14:sizeRelH>
                     <wp14:sizeRelV relativeFrom="margin">
                       <wp14:pctHeight>0</wp14:pctHeight>
                     </wp14:sizeRelV>
@@ -649,39 +652,39 @@
                     <v:stroke joinstyle="miter"/>
                     <v:path gradientshapeok="t" o:connecttype="rect"/>
                   </v:shapetype>
-                  <v:shape id="Text Box 2" o:spid="_x0000_s1026" type="#_x0000_t202" style="position:absolute;left:0;text-align:left;margin-left:38.4pt;margin-top:138.3pt;width:365.4pt;height:64.2pt;z-index:251659264;visibility:visible;mso-wrap-style:square;mso-height-percent:0;mso-wrap-distance-left:9pt;mso-wrap-distance-top:0;mso-wrap-distance-right:9pt;mso-wrap-distance-bottom:0;mso-position-horizontal:absolute;mso-position-horizontal-relative:text;mso-position-vertical:absolute;mso-position-vertical-relative:text;mso-height-percent:0;mso-height-relative:margin;v-text-anchor:top" o:gfxdata="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" fillcolor="white [3201]" strokeweight=".5pt">
+                  <v:shape id="Text Box 2" o:spid="_x0000_s1026" type="#_x0000_t202" style="position:absolute;left:0;text-align:left;margin-left:38.2pt;margin-top:138.55pt;width:368.75pt;height:74.5pt;z-index:251659264;visibility:visible;mso-wrap-style:square;mso-width-percent:0;mso-height-percent:0;mso-wrap-distance-left:9pt;mso-wrap-distance-top:0;mso-wrap-distance-right:9pt;mso-wrap-distance-bottom:0;mso-position-horizontal:absolute;mso-position-horizontal-relative:text;mso-position-vertical:absolute;mso-position-vertical-relative:text;mso-width-percent:0;mso-height-percent:0;mso-width-relative:margin;mso-height-relative:margin;v-text-anchor:top" o:gfxdata="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" fillcolor="white [3201]" strokeweight=".5pt">
                     <v:textbox>
                       <w:txbxContent>
                         <w:p>
                           <w:pPr>
-                            <w:spacing w:after="0"/>
+                            <w:spacing w:after="0" w:line="240" w:lineRule="auto"/>
                             <w:rPr>
                               <w:rFonts w:ascii="Times New Roman" w:hAnsi="Times New Roman" w:cs="Times New Roman"/>
                               <w:b/>
-                              <w:sz w:val="18"/>
+                              <w:sz w:val="20"/>
                             </w:rPr>
                           </w:pPr>
                           <w:r>
                             <w:rPr>
                               <w:rFonts w:ascii="Times New Roman" w:hAnsi="Times New Roman" w:cs="Times New Roman"/>
                               <w:b/>
-                              <w:sz w:val="18"/>
+                              <w:sz w:val="20"/>
                             </w:rPr>
                             <w:t>Figure 1.1</w:t>
                           </w:r>
                         </w:p>
                         <w:p>
                           <w:pPr>
-                            <w:spacing w:after="120"/>
+                            <w:spacing w:after="120" w:line="240" w:lineRule="auto"/>
                             <w:rPr>
                               <w:rFonts w:ascii="Times New Roman" w:hAnsi="Times New Roman" w:cs="Times New Roman"/>
-                              <w:sz w:val="18"/>
+                              <w:sz w:val="20"/>
                             </w:rPr>
                           </w:pPr>
                           <w:r>
                             <w:rPr>
                               <w:rFonts w:ascii="Times New Roman" w:hAnsi="Times New Roman" w:cs="Times New Roman"/>
-                              <w:sz w:val="18"/>
+                              <w:sz w:val="20"/>
                             </w:rPr>
                             <w:t>In the pre-fire state you can see that P1 contains three tokens, P2 contains one token, and P3 is empty. P1 and P2 are the preconditions for T1 and P3 is the post-condition. The post-fire state shows that T1 takes one token from both P1 and P2 and places one token in P3. This network cannot fire again as P2 is now empty so T1’s preconditions are no longer met.</w:t>
                           </w:r>
@@ -701,9 +704,9 @@
               <w:szCs w:val="24"/>
             </w:rPr>
             <w:drawing>
-              <wp:inline distT="0" distB="0" distL="0" distR="0" wp14:anchorId="7041CFE1" wp14:editId="27D0E878">
-                <wp:extent cx="4533900" cy="1562100"/>
-                <wp:effectExtent l="76200" t="76200" r="133350" b="133350"/>
+              <wp:inline distT="0" distB="0" distL="0" distR="0" wp14:anchorId="19E7475A" wp14:editId="58A90F8D">
+                <wp:extent cx="4584921" cy="1558456"/>
+                <wp:effectExtent l="76200" t="76200" r="139700" b="137160"/>
                 <wp:docPr id="3" name="Picture 3"/>
                 <wp:cNvGraphicFramePr>
                   <a:graphicFrameLocks xmlns:a="http://schemas.openxmlformats.org/drawingml/2006/main" noChangeAspect="1"/>
@@ -733,7 +736,7 @@
                       <pic:spPr bwMode="auto">
                         <a:xfrm>
                           <a:off x="0" y="0"/>
-                          <a:ext cx="4533900" cy="1562100"/>
+                          <a:ext cx="4595642" cy="1562100"/>
                         </a:xfrm>
                         <a:prstGeom prst="rect">
                           <a:avLst/>
@@ -800,6 +803,28 @@
             <w:ind w:firstLine="720"/>
             <w:rPr>
               <w:rFonts w:ascii="Times New Roman" w:hAnsi="Times New Roman" w:cs="Times New Roman"/>
+              <w:sz w:val="16"/>
+              <w:szCs w:val="16"/>
+            </w:rPr>
+          </w:pPr>
+        </w:p>
+        <w:p>
+          <w:pPr>
+            <w:spacing w:after="0" w:line="240" w:lineRule="auto"/>
+            <w:ind w:firstLine="720"/>
+            <w:rPr>
+              <w:rFonts w:ascii="Times New Roman" w:hAnsi="Times New Roman" w:cs="Times New Roman"/>
+              <w:sz w:val="16"/>
+              <w:szCs w:val="16"/>
+            </w:rPr>
+          </w:pPr>
+        </w:p>
+        <w:p>
+          <w:pPr>
+            <w:spacing w:after="0" w:line="240" w:lineRule="auto"/>
+            <w:ind w:firstLine="720"/>
+            <w:rPr>
+              <w:rFonts w:ascii="Times New Roman" w:hAnsi="Times New Roman" w:cs="Times New Roman"/>
               <w:sz w:val="24"/>
               <w:szCs w:val="24"/>
             </w:rPr>
@@ -867,23 +892,11 @@
         </w:p>
         <w:p>
           <w:pPr>
-            <w:rPr>
-              <w:rFonts w:ascii="Times New Roman" w:hAnsi="Times New Roman" w:cs="Times New Roman"/>
-              <w:b/>
+            <w:spacing w:after="0" w:line="240" w:lineRule="auto"/>
+            <w:rPr>
+              <w:rFonts w:ascii="Times New Roman" w:hAnsi="Times New Roman" w:cs="Times New Roman"/>
               <w:sz w:val="24"/>
               <w:szCs w:val="24"/>
-              <w:u w:val="single"/>
-            </w:rPr>
-          </w:pPr>
-        </w:p>
-        <w:p>
-          <w:pPr>
-            <w:rPr>
-              <w:rFonts w:ascii="Times New Roman" w:hAnsi="Times New Roman" w:cs="Times New Roman"/>
-              <w:b/>
-              <w:sz w:val="24"/>
-              <w:szCs w:val="24"/>
-              <w:u w:val="single"/>
             </w:rPr>
           </w:pPr>
           <w:r>
@@ -912,177 +925,30 @@
         </w:p>
         <w:p>
           <w:pPr>
-            <w:spacing w:after="0" w:line="240" w:lineRule="auto"/>
+            <w:spacing w:line="240" w:lineRule="auto"/>
             <w:ind w:firstLine="720"/>
             <w:rPr>
               <w:rFonts w:ascii="Times New Roman" w:hAnsi="Times New Roman" w:cs="Times New Roman"/>
-              <w:iCs/>
-              <w:spacing w:val="15"/>
-              <w:sz w:val="24"/>
-              <w:szCs w:val="24"/>
+              <w:sz w:val="24"/>
             </w:rPr>
           </w:pPr>
           <w:r>
             <w:rPr>
               <w:rFonts w:ascii="Times New Roman" w:hAnsi="Times New Roman" w:cs="Times New Roman"/>
-              <w:iCs/>
-              <w:spacing w:val="15"/>
-              <w:sz w:val="24"/>
-              <w:szCs w:val="24"/>
+              <w:sz w:val="24"/>
             </w:rPr>
             <w:t xml:space="preserve">We chose our topic as Petri Networks because they are a very interesting and useful topic. They have a wide range of applications such as software design, workflow management, process modeling, data analysis, diagnosis, and simulation. </w:t>
           </w:r>
           <w:r>
             <w:rPr>
               <w:rFonts w:ascii="Times New Roman" w:hAnsi="Times New Roman" w:cs="Times New Roman"/>
-              <w:iCs/>
-              <w:spacing w:val="15"/>
-              <w:sz w:val="24"/>
-              <w:szCs w:val="24"/>
-            </w:rPr>
-            <w:t>See figure 1.2 as an example of a Petri Network for software design</w:t>
-          </w:r>
-          <w:r>
-            <w:rPr>
-              <w:rFonts w:ascii="Times New Roman" w:hAnsi="Times New Roman" w:cs="Times New Roman"/>
-              <w:iCs/>
-              <w:spacing w:val="15"/>
-              <w:sz w:val="24"/>
-              <w:szCs w:val="24"/>
-            </w:rPr>
-            <w:t>.</w:t>
-          </w:r>
-        </w:p>
-        <w:p>
-          <w:pPr>
-            <w:rPr>
-              <w:rFonts w:ascii="Times New Roman" w:hAnsi="Times New Roman" w:cs="Times New Roman"/>
-              <w:iCs/>
-              <w:color w:val="4F81BD" w:themeColor="accent1"/>
-              <w:spacing w:val="15"/>
-              <w:sz w:val="24"/>
-              <w:szCs w:val="24"/>
-            </w:rPr>
-          </w:pPr>
-          <w:r>
-            <w:rPr>
-              <w:rFonts w:ascii="Times New Roman" w:hAnsi="Times New Roman" w:cs="Times New Roman"/>
-              <w:iCs/>
-              <w:noProof/>
-              <w:color w:val="4F81BD" w:themeColor="accent1"/>
-              <w:spacing w:val="15"/>
-              <w:sz w:val="24"/>
-              <w:szCs w:val="24"/>
-            </w:rPr>
-            <w:drawing>
-              <wp:anchor distT="0" distB="0" distL="114300" distR="114300" simplePos="0" relativeHeight="251660288" behindDoc="1" locked="0" layoutInCell="1" allowOverlap="1" wp14:anchorId="147315A5" wp14:editId="1E120A73">
-                <wp:simplePos x="0" y="0"/>
-                <wp:positionH relativeFrom="margin">
-                  <wp:posOffset>586740</wp:posOffset>
-                </wp:positionH>
-                <wp:positionV relativeFrom="margin">
-                  <wp:posOffset>1181100</wp:posOffset>
-                </wp:positionV>
-                <wp:extent cx="4632960" cy="1287780"/>
-                <wp:effectExtent l="76200" t="76200" r="129540" b="140970"/>
-                <wp:wrapSquare wrapText="bothSides"/>
-                <wp:docPr id="1" name="Picture 1"/>
-                <wp:cNvGraphicFramePr>
-                  <a:graphicFrameLocks xmlns:a="http://schemas.openxmlformats.org/drawingml/2006/main" noChangeAspect="1"/>
-                </wp:cNvGraphicFramePr>
-                <a:graphic xmlns:a="http://schemas.openxmlformats.org/drawingml/2006/main">
-                  <a:graphicData uri="http://schemas.openxmlformats.org/drawingml/2006/picture">
-                    <pic:pic xmlns:pic="http://schemas.openxmlformats.org/drawingml/2006/picture">
-                      <pic:nvPicPr>
-                        <pic:cNvPr id="0" name="Picture 1"/>
-                        <pic:cNvPicPr>
-                          <a:picLocks noChangeAspect="1" noChangeArrowheads="1"/>
-                        </pic:cNvPicPr>
-                      </pic:nvPicPr>
-                      <pic:blipFill>
-                        <a:blip r:embed="rId10">
-                          <a:extLst>
-                            <a:ext uri="{28A0092B-C50C-407E-A947-70E740481C1C}">
-                              <a14:useLocalDpi xmlns:a14="http://schemas.microsoft.com/office/drawing/2010/main" val="0"/>
-                            </a:ext>
-                          </a:extLst>
-                        </a:blip>
-                        <a:srcRect/>
-                        <a:stretch>
-                          <a:fillRect/>
-                        </a:stretch>
-                      </pic:blipFill>
-                      <pic:spPr bwMode="auto">
-                        <a:xfrm>
-                          <a:off x="0" y="0"/>
-                          <a:ext cx="4632960" cy="1287780"/>
-                        </a:xfrm>
-                        <a:prstGeom prst="rect">
-                          <a:avLst/>
-                        </a:prstGeom>
-                        <a:ln w="38100" cap="sq">
-                          <a:solidFill>
-                            <a:srgbClr val="000000"/>
-                          </a:solidFill>
-                          <a:prstDash val="solid"/>
-                          <a:miter lim="800000"/>
-                        </a:ln>
-                        <a:effectLst>
-                          <a:outerShdw blurRad="50800" dist="38100" dir="2700000" algn="tl" rotWithShape="0">
-                            <a:srgbClr val="000000">
-                              <a:alpha val="43000"/>
-                            </a:srgbClr>
-                          </a:outerShdw>
-                        </a:effectLst>
-                      </pic:spPr>
-                    </pic:pic>
-                  </a:graphicData>
-                </a:graphic>
-              </wp:anchor>
-            </w:drawing>
+              <w:sz w:val="24"/>
+            </w:rPr>
+            <w:t>See figure 1.2 as an example of a Petri Network for software design.</w:t>
           </w:r>
         </w:p>
       </w:sdtContent>
     </w:sdt>
-    <w:p>
-      <w:pPr>
-        <w:rPr>
-          <w:rFonts w:ascii="Times New Roman" w:hAnsi="Times New Roman" w:cs="Times New Roman"/>
-          <w:b/>
-          <w:iCs/>
-          <w:spacing w:val="15"/>
-          <w:sz w:val="24"/>
-          <w:szCs w:val="24"/>
-          <w:u w:val="single"/>
-        </w:rPr>
-      </w:pPr>
-    </w:p>
-    <w:p>
-      <w:pPr>
-        <w:rPr>
-          <w:rFonts w:ascii="Times New Roman" w:hAnsi="Times New Roman" w:cs="Times New Roman"/>
-          <w:b/>
-          <w:iCs/>
-          <w:spacing w:val="15"/>
-          <w:sz w:val="24"/>
-          <w:szCs w:val="24"/>
-          <w:u w:val="single"/>
-        </w:rPr>
-      </w:pPr>
-    </w:p>
-    <w:p>
-      <w:pPr>
-        <w:rPr>
-          <w:rFonts w:ascii="Times New Roman" w:hAnsi="Times New Roman" w:cs="Times New Roman"/>
-          <w:b/>
-          <w:iCs/>
-          <w:spacing w:val="15"/>
-          <w:sz w:val="24"/>
-          <w:szCs w:val="24"/>
-          <w:u w:val="single"/>
-        </w:rPr>
-      </w:pPr>
-    </w:p>
     <w:p>
       <w:pPr>
         <w:rPr>
@@ -1109,16 +975,16 @@
         <mc:AlternateContent>
           <mc:Choice Requires="wps">
             <w:drawing>
-              <wp:anchor distT="0" distB="0" distL="114300" distR="114300" simplePos="0" relativeHeight="251661312" behindDoc="0" locked="0" layoutInCell="1" allowOverlap="1">
+              <wp:anchor distT="0" distB="0" distL="114300" distR="114300" simplePos="0" relativeHeight="251661312" behindDoc="0" locked="0" layoutInCell="1" allowOverlap="1" wp14:anchorId="76D5916C" wp14:editId="7A38E5CD">
                 <wp:simplePos x="0" y="0"/>
                 <wp:positionH relativeFrom="column">
-                  <wp:posOffset>510540</wp:posOffset>
+                  <wp:posOffset>461176</wp:posOffset>
                 </wp:positionH>
                 <wp:positionV relativeFrom="paragraph">
-                  <wp:posOffset>229870</wp:posOffset>
+                  <wp:posOffset>1485458</wp:posOffset>
                 </wp:positionV>
-                <wp:extent cx="4808220" cy="510540"/>
-                <wp:effectExtent l="0" t="0" r="11430" b="22860"/>
+                <wp:extent cx="4808220" cy="580445"/>
+                <wp:effectExtent l="0" t="0" r="11430" b="10160"/>
                 <wp:wrapNone/>
                 <wp:docPr id="4" name="Text Box 4"/>
                 <wp:cNvGraphicFramePr/>
@@ -1129,7 +995,7 @@
                       <wps:spPr>
                         <a:xfrm>
                           <a:off x="0" y="0"/>
-                          <a:ext cx="4808220" cy="510540"/>
+                          <a:ext cx="4808220" cy="580445"/>
                         </a:xfrm>
                         <a:prstGeom prst="rect">
                           <a:avLst/>
@@ -1166,15 +1032,14 @@
                               <w:rPr>
                                 <w:rFonts w:ascii="Times New Roman" w:hAnsi="Times New Roman" w:cs="Times New Roman"/>
                                 <w:b/>
-                                <w:sz w:val="18"/>
+                                <w:sz w:val="20"/>
                               </w:rPr>
                             </w:pPr>
-                            <w:bookmarkStart w:id="0" w:name="_GoBack"/>
                             <w:r>
                               <w:rPr>
                                 <w:rFonts w:ascii="Times New Roman" w:hAnsi="Times New Roman" w:cs="Times New Roman"/>
                                 <w:b/>
-                                <w:sz w:val="18"/>
+                                <w:sz w:val="20"/>
                               </w:rPr>
                               <w:t>Figure 1.2</w:t>
                             </w:r>
@@ -1184,13 +1049,13 @@
                               <w:spacing w:after="0"/>
                               <w:rPr>
                                 <w:rFonts w:ascii="Times New Roman" w:hAnsi="Times New Roman" w:cs="Times New Roman"/>
-                                <w:sz w:val="18"/>
+                                <w:sz w:val="20"/>
                               </w:rPr>
                             </w:pPr>
                             <w:r>
                               <w:rPr>
                                 <w:rFonts w:ascii="Times New Roman" w:hAnsi="Times New Roman" w:cs="Times New Roman"/>
-                                <w:sz w:val="18"/>
+                                <w:sz w:val="20"/>
                               </w:rPr>
                               <w:t xml:space="preserve">This is an example of a Petri network depicting software design. This network is the basic structure of how </w:t>
                             </w:r>
@@ -1198,7 +1063,7 @@
                             <w:r>
                               <w:rPr>
                                 <w:rFonts w:ascii="Times New Roman" w:hAnsi="Times New Roman" w:cs="Times New Roman"/>
-                                <w:sz w:val="18"/>
+                                <w:sz w:val="20"/>
                               </w:rPr>
                               <w:t>JPeNS</w:t>
                             </w:r>
@@ -1206,11 +1071,10 @@
                             <w:r>
                               <w:rPr>
                                 <w:rFonts w:ascii="Times New Roman" w:hAnsi="Times New Roman" w:cs="Times New Roman"/>
-                                <w:sz w:val="18"/>
+                                <w:sz w:val="20"/>
                               </w:rPr>
                               <w:t>’ simulation mechanism works.</w:t>
                             </w:r>
-                            <w:bookmarkEnd w:id="0"/>
                           </w:p>
                         </w:txbxContent>
                       </wps:txbx>
@@ -1234,7 +1098,7 @@
           </mc:Choice>
           <mc:Fallback>
             <w:pict>
-              <v:shape id="Text Box 4" o:spid="_x0000_s1027" type="#_x0000_t202" style="position:absolute;margin-left:40.2pt;margin-top:18.1pt;width:378.6pt;height:40.2pt;z-index:251661312;visibility:visible;mso-wrap-style:square;mso-width-percent:0;mso-height-percent:0;mso-wrap-distance-left:9pt;mso-wrap-distance-top:0;mso-wrap-distance-right:9pt;mso-wrap-distance-bottom:0;mso-position-horizontal:absolute;mso-position-horizontal-relative:text;mso-position-vertical:absolute;mso-position-vertical-relative:text;mso-width-percent:0;mso-height-percent:0;mso-width-relative:margin;mso-height-relative:margin;v-text-anchor:top" o:gfxdata="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" fillcolor="white [3201]" strokeweight=".5pt">
+              <v:shape id="Text Box 4" o:spid="_x0000_s1027" type="#_x0000_t202" style="position:absolute;margin-left:36.3pt;margin-top:116.95pt;width:378.6pt;height:45.7pt;z-index:251661312;visibility:visible;mso-wrap-style:square;mso-width-percent:0;mso-height-percent:0;mso-wrap-distance-left:9pt;mso-wrap-distance-top:0;mso-wrap-distance-right:9pt;mso-wrap-distance-bottom:0;mso-position-horizontal:absolute;mso-position-horizontal-relative:text;mso-position-vertical:absolute;mso-position-vertical-relative:text;mso-width-percent:0;mso-height-percent:0;mso-width-relative:margin;mso-height-relative:margin;v-text-anchor:top" o:gfxdata="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" fillcolor="white [3201]" strokeweight=".5pt">
                 <v:textbox>
                   <w:txbxContent>
                     <w:p>
@@ -1243,15 +1107,14 @@
                         <w:rPr>
                           <w:rFonts w:ascii="Times New Roman" w:hAnsi="Times New Roman" w:cs="Times New Roman"/>
                           <w:b/>
-                          <w:sz w:val="18"/>
+                          <w:sz w:val="20"/>
                         </w:rPr>
                       </w:pPr>
-                      <w:bookmarkStart w:id="1" w:name="_GoBack"/>
                       <w:r>
                         <w:rPr>
                           <w:rFonts w:ascii="Times New Roman" w:hAnsi="Times New Roman" w:cs="Times New Roman"/>
                           <w:b/>
-                          <w:sz w:val="18"/>
+                          <w:sz w:val="20"/>
                         </w:rPr>
                         <w:t>Figure 1.2</w:t>
                       </w:r>
@@ -1261,13 +1124,13 @@
                         <w:spacing w:after="0"/>
                         <w:rPr>
                           <w:rFonts w:ascii="Times New Roman" w:hAnsi="Times New Roman" w:cs="Times New Roman"/>
-                          <w:sz w:val="18"/>
+                          <w:sz w:val="20"/>
                         </w:rPr>
                       </w:pPr>
                       <w:r>
                         <w:rPr>
                           <w:rFonts w:ascii="Times New Roman" w:hAnsi="Times New Roman" w:cs="Times New Roman"/>
-                          <w:sz w:val="18"/>
+                          <w:sz w:val="20"/>
                         </w:rPr>
                         <w:t xml:space="preserve">This is an example of a Petri network depicting software design. This network is the basic structure of how </w:t>
                       </w:r>
@@ -1275,7 +1138,7 @@
                       <w:r>
                         <w:rPr>
                           <w:rFonts w:ascii="Times New Roman" w:hAnsi="Times New Roman" w:cs="Times New Roman"/>
-                          <w:sz w:val="18"/>
+                          <w:sz w:val="20"/>
                         </w:rPr>
                         <w:t>JPeNS</w:t>
                       </w:r>
@@ -1283,11 +1146,10 @@
                       <w:r>
                         <w:rPr>
                           <w:rFonts w:ascii="Times New Roman" w:hAnsi="Times New Roman" w:cs="Times New Roman"/>
-                          <w:sz w:val="18"/>
+                          <w:sz w:val="20"/>
                         </w:rPr>
                         <w:t>’ simulation mechanism works.</w:t>
                       </w:r>
-                      <w:bookmarkEnd w:id="1"/>
                     </w:p>
                   </w:txbxContent>
                 </v:textbox>
@@ -1296,22 +1158,79 @@
           </mc:Fallback>
         </mc:AlternateContent>
       </w:r>
+      <w:r>
+        <w:rPr>
+          <w:rFonts w:ascii="Times New Roman" w:hAnsi="Times New Roman" w:cs="Times New Roman"/>
+          <w:iCs/>
+          <w:noProof/>
+          <w:color w:val="4F81BD" w:themeColor="accent1"/>
+          <w:spacing w:val="15"/>
+          <w:sz w:val="24"/>
+          <w:szCs w:val="24"/>
+        </w:rPr>
+        <w:drawing>
+          <wp:inline distT="0" distB="0" distL="0" distR="0" wp14:anchorId="47E1DBF7" wp14:editId="3EC06AFF">
+            <wp:extent cx="5806440" cy="1287780"/>
+            <wp:effectExtent l="76200" t="76200" r="137160" b="140970"/>
+            <wp:docPr id="1" name="Picture 1"/>
+            <wp:cNvGraphicFramePr>
+              <a:graphicFrameLocks xmlns:a="http://schemas.openxmlformats.org/drawingml/2006/main" noChangeAspect="1"/>
+            </wp:cNvGraphicFramePr>
+            <a:graphic xmlns:a="http://schemas.openxmlformats.org/drawingml/2006/main">
+              <a:graphicData uri="http://schemas.openxmlformats.org/drawingml/2006/picture">
+                <pic:pic xmlns:pic="http://schemas.openxmlformats.org/drawingml/2006/picture">
+                  <pic:nvPicPr>
+                    <pic:cNvPr id="0" name="Picture 1"/>
+                    <pic:cNvPicPr>
+                      <a:picLocks noChangeAspect="1" noChangeArrowheads="1"/>
+                    </pic:cNvPicPr>
+                  </pic:nvPicPr>
+                  <pic:blipFill>
+                    <a:blip r:embed="rId10">
+                      <a:extLst>
+                        <a:ext uri="{28A0092B-C50C-407E-A947-70E740481C1C}">
+                          <a14:useLocalDpi xmlns:a14="http://schemas.microsoft.com/office/drawing/2010/main" val="0"/>
+                        </a:ext>
+                      </a:extLst>
+                    </a:blip>
+                    <a:srcRect/>
+                    <a:stretch>
+                      <a:fillRect/>
+                    </a:stretch>
+                  </pic:blipFill>
+                  <pic:spPr bwMode="auto">
+                    <a:xfrm>
+                      <a:off x="0" y="0"/>
+                      <a:ext cx="5806440" cy="1287780"/>
+                    </a:xfrm>
+                    <a:prstGeom prst="rect">
+                      <a:avLst/>
+                    </a:prstGeom>
+                    <a:ln w="38100" cap="sq">
+                      <a:solidFill>
+                        <a:srgbClr val="000000"/>
+                      </a:solidFill>
+                      <a:prstDash val="solid"/>
+                      <a:miter lim="800000"/>
+                    </a:ln>
+                    <a:effectLst>
+                      <a:outerShdw blurRad="50800" dist="38100" dir="2700000" algn="tl" rotWithShape="0">
+                        <a:srgbClr val="000000">
+                          <a:alpha val="43000"/>
+                        </a:srgbClr>
+                      </a:outerShdw>
+                    </a:effectLst>
+                  </pic:spPr>
+                </pic:pic>
+              </a:graphicData>
+            </a:graphic>
+          </wp:inline>
+        </w:drawing>
+      </w:r>
     </w:p>
     <w:p>
       <w:pPr>
-        <w:rPr>
-          <w:rFonts w:ascii="Times New Roman" w:hAnsi="Times New Roman" w:cs="Times New Roman"/>
-          <w:b/>
-          <w:iCs/>
-          <w:spacing w:val="15"/>
-          <w:sz w:val="24"/>
-          <w:szCs w:val="24"/>
-          <w:u w:val="single"/>
-        </w:rPr>
-      </w:pPr>
-    </w:p>
-    <w:p>
-      <w:pPr>
+        <w:spacing w:line="240" w:lineRule="auto"/>
         <w:rPr>
           <w:rFonts w:ascii="Times New Roman" w:hAnsi="Times New Roman" w:cs="Times New Roman"/>
           <w:b/>
@@ -1327,53 +1246,55 @@
       <w:pPr>
         <w:spacing w:line="240" w:lineRule="auto"/>
         <w:rPr>
+          <w:sz w:val="16"/>
+          <w:szCs w:val="16"/>
+        </w:rPr>
+      </w:pPr>
+    </w:p>
+    <w:p>
+      <w:pPr>
+        <w:spacing w:line="240" w:lineRule="auto"/>
+        <w:rPr>
           <w:rFonts w:ascii="Times New Roman" w:hAnsi="Times New Roman" w:cs="Times New Roman"/>
-          <w:iCs/>
-          <w:spacing w:val="15"/>
-          <w:sz w:val="24"/>
-          <w:szCs w:val="24"/>
         </w:rPr>
       </w:pPr>
       <w:r>
-        <w:rPr>
-          <w:rFonts w:ascii="Times New Roman" w:hAnsi="Times New Roman" w:cs="Times New Roman"/>
-          <w:iCs/>
-          <w:spacing w:val="15"/>
-          <w:sz w:val="24"/>
-          <w:szCs w:val="24"/>
-        </w:rPr>
         <w:tab/>
-        <w:t xml:space="preserve">As you can see, Petri Networks are a priceless tool when it comes to explaining, planning, or diagraming action based systems. However, even though it is a valuable tool, it can be a difficult one to learn. For people who do not have a background in computing or engineering typically have a more difficult time grasping this concept. </w:t>
       </w:r>
       <w:r>
         <w:rPr>
           <w:rFonts w:ascii="Times New Roman" w:hAnsi="Times New Roman" w:cs="Times New Roman"/>
-          <w:iCs/>
-          <w:spacing w:val="15"/>
           <w:sz w:val="24"/>
-          <w:szCs w:val="24"/>
         </w:rPr>
-        <w:t xml:space="preserve">Since Petri Networks have such a broad range of possible uses, it’s a shame that it may be under </w:t>
+        <w:t>As you can see, Petri Networks are a priceless tool when it comes to explaining, planning, or diagraming a</w:t>
       </w:r>
-      <w:proofErr w:type="spellStart"/>
+      <w:bookmarkStart w:id="0" w:name="_GoBack"/>
+      <w:bookmarkEnd w:id="0"/>
       <w:r>
         <w:rPr>
           <w:rFonts w:ascii="Times New Roman" w:hAnsi="Times New Roman" w:cs="Times New Roman"/>
-          <w:iCs/>
-          <w:spacing w:val="15"/>
           <w:sz w:val="24"/>
-          <w:szCs w:val="24"/>
         </w:rPr>
-        <w:t>utillised</w:t>
+        <w:t xml:space="preserve">ction based systems. However, even though it is a valuable tool, it can be a difficult one to learn. For people who do not have a background in computing or engineering typically have a more difficult time grasping this concept. </w:t>
       </w:r>
-      <w:proofErr w:type="spellEnd"/>
       <w:r>
         <w:rPr>
           <w:rFonts w:ascii="Times New Roman" w:hAnsi="Times New Roman" w:cs="Times New Roman"/>
-          <w:iCs/>
-          <w:spacing w:val="15"/>
           <w:sz w:val="24"/>
-          <w:szCs w:val="24"/>
+        </w:rPr>
+        <w:t xml:space="preserve">Since Petri Networks have such a broad range of possible uses, it’s a shame that it may be </w:t>
+      </w:r>
+      <w:r>
+        <w:rPr>
+          <w:rFonts w:ascii="Times New Roman" w:hAnsi="Times New Roman" w:cs="Times New Roman"/>
+          <w:sz w:val="24"/>
+        </w:rPr>
+        <w:t>underutilized</w:t>
+      </w:r>
+      <w:r>
+        <w:rPr>
+          <w:rFonts w:ascii="Times New Roman" w:hAnsi="Times New Roman" w:cs="Times New Roman"/>
+          <w:sz w:val="24"/>
         </w:rPr>
         <w:t xml:space="preserve"> in other fields. This is where </w:t>
       </w:r>
@@ -1381,10 +1302,7 @@
       <w:r>
         <w:rPr>
           <w:rFonts w:ascii="Times New Roman" w:hAnsi="Times New Roman" w:cs="Times New Roman"/>
-          <w:iCs/>
-          <w:spacing w:val="15"/>
           <w:sz w:val="24"/>
-          <w:szCs w:val="24"/>
         </w:rPr>
         <w:t>JPeNS</w:t>
       </w:r>
@@ -1392,10 +1310,7 @@
       <w:r>
         <w:rPr>
           <w:rFonts w:ascii="Times New Roman" w:hAnsi="Times New Roman" w:cs="Times New Roman"/>
-          <w:iCs/>
-          <w:spacing w:val="15"/>
           <w:sz w:val="24"/>
-          <w:szCs w:val="24"/>
         </w:rPr>
         <w:t xml:space="preserve"> comes in. It will make the education and understanding of this topic more intuitive so that more people may be inclined to learn and use Petri Networks in their field. </w:t>
       </w:r>
@@ -1404,79 +1319,7 @@
       <w:pPr>
         <w:rPr>
           <w:rFonts w:ascii="Times New Roman" w:hAnsi="Times New Roman" w:cs="Times New Roman"/>
-          <w:iCs/>
-          <w:spacing w:val="15"/>
-          <w:sz w:val="24"/>
-          <w:szCs w:val="24"/>
-        </w:rPr>
-      </w:pPr>
-      <w:r>
-        <w:rPr>
-          <w:rFonts w:ascii="Times New Roman" w:hAnsi="Times New Roman" w:cs="Times New Roman"/>
           <w:b/>
-          <w:iCs/>
-          <w:spacing w:val="15"/>
-          <w:sz w:val="24"/>
-          <w:szCs w:val="24"/>
-          <w:u w:val="single"/>
-        </w:rPr>
-        <w:t>System Description</w:t>
-      </w:r>
-    </w:p>
-    <w:p>
-      <w:pPr>
-        <w:rPr>
-          <w:rFonts w:ascii="Times New Roman" w:hAnsi="Times New Roman" w:cs="Times New Roman"/>
-          <w:iCs/>
-          <w:spacing w:val="15"/>
-          <w:sz w:val="24"/>
-          <w:szCs w:val="24"/>
-        </w:rPr>
-      </w:pPr>
-    </w:p>
-    <w:p>
-      <w:pPr>
-        <w:rPr>
-          <w:rFonts w:ascii="Times New Roman" w:hAnsi="Times New Roman" w:cs="Times New Roman"/>
-          <w:iCs/>
-          <w:spacing w:val="15"/>
-          <w:sz w:val="24"/>
-          <w:szCs w:val="24"/>
-        </w:rPr>
-      </w:pPr>
-      <w:r>
-        <w:rPr>
-          <w:rFonts w:ascii="Times New Roman" w:hAnsi="Times New Roman" w:cs="Times New Roman"/>
-          <w:b/>
-          <w:iCs/>
-          <w:spacing w:val="15"/>
-          <w:sz w:val="24"/>
-          <w:szCs w:val="24"/>
-          <w:u w:val="single"/>
-        </w:rPr>
-        <w:t>Results</w:t>
-      </w:r>
-    </w:p>
-    <w:p>
-      <w:pPr>
-        <w:rPr>
-          <w:rFonts w:ascii="Times New Roman" w:hAnsi="Times New Roman" w:cs="Times New Roman"/>
-          <w:iCs/>
-          <w:spacing w:val="15"/>
-          <w:sz w:val="24"/>
-          <w:szCs w:val="24"/>
-        </w:rPr>
-      </w:pPr>
-    </w:p>
-    <w:p>
-      <w:pPr>
-        <w:rPr>
-          <w:rFonts w:ascii="Times New Roman" w:hAnsi="Times New Roman" w:cs="Times New Roman"/>
-          <w:b/>
-          <w:iCs/>
-          <w:spacing w:val="15"/>
-          <w:sz w:val="24"/>
-          <w:szCs w:val="24"/>
           <w:u w:val="single"/>
         </w:rPr>
       </w:pPr>
@@ -1484,26 +1327,60 @@
         <w:rPr>
           <w:rFonts w:ascii="Times New Roman" w:hAnsi="Times New Roman" w:cs="Times New Roman"/>
           <w:b/>
-          <w:iCs/>
-          <w:spacing w:val="15"/>
           <w:sz w:val="24"/>
-          <w:szCs w:val="24"/>
           <w:u w:val="single"/>
         </w:rPr>
-        <w:t xml:space="preserve">Conclusion </w:t>
+        <w:t>System Description</w:t>
       </w:r>
     </w:p>
+    <w:p/>
     <w:p>
       <w:pPr>
         <w:rPr>
-          <w:rFonts w:ascii="Times New Roman" w:eastAsiaTheme="majorEastAsia" w:hAnsi="Times New Roman" w:cs="Times New Roman"/>
-          <w:iCs/>
-          <w:spacing w:val="15"/>
+          <w:rFonts w:ascii="Times New Roman" w:hAnsi="Times New Roman" w:cs="Times New Roman"/>
+          <w:b/>
           <w:sz w:val="24"/>
-          <w:szCs w:val="24"/>
+          <w:u w:val="single"/>
         </w:rPr>
       </w:pPr>
+      <w:r>
+        <w:rPr>
+          <w:rFonts w:ascii="Times New Roman" w:hAnsi="Times New Roman" w:cs="Times New Roman"/>
+          <w:b/>
+          <w:sz w:val="24"/>
+          <w:u w:val="single"/>
+        </w:rPr>
+        <w:t>Results</w:t>
+      </w:r>
     </w:p>
+    <w:p/>
+    <w:p>
+      <w:pPr>
+        <w:rPr>
+          <w:rFonts w:ascii="Times New Roman" w:hAnsi="Times New Roman" w:cs="Times New Roman"/>
+          <w:b/>
+          <w:u w:val="single"/>
+        </w:rPr>
+      </w:pPr>
+      <w:r>
+        <w:rPr>
+          <w:rFonts w:ascii="Times New Roman" w:hAnsi="Times New Roman" w:cs="Times New Roman"/>
+          <w:b/>
+          <w:sz w:val="24"/>
+          <w:u w:val="single"/>
+        </w:rPr>
+        <w:t>Conclusion</w:t>
+      </w:r>
+      <w:r>
+        <w:rPr>
+          <w:rFonts w:ascii="Times New Roman" w:hAnsi="Times New Roman" w:cs="Times New Roman"/>
+          <w:b/>
+          <w:u w:val="single"/>
+        </w:rPr>
+        <w:t xml:space="preserve"> </w:t>
+      </w:r>
+    </w:p>
+    <w:p/>
     <w:sectPr>
       <w:footerReference w:type="default" r:id="rId11"/>
       <w:footerReference w:type="first" r:id="rId12"/>
@@ -2647,7 +2524,7 @@
   </w:compat>
   <w:rsids>
     <w:rsidRoot w:val="00EB308D"/>
-    <w:rsid w:val="00370D98"/>
+    <w:rsid w:val="002F5D0A"/>
     <w:rsid w:val="008A25A9"/>
     <w:rsid w:val="00D52B53"/>
     <w:rsid w:val="00EB308D"/>
@@ -3436,7 +3313,7 @@
 </file>
 
 <file path=customXml/itemProps2.xml><?xml version="1.0" encoding="utf-8"?>
-<ds:datastoreItem xmlns:ds="http://schemas.openxmlformats.org/officeDocument/2006/customXml" ds:itemID="{74C7D0FE-B8F9-43CD-8216-29635CB8E8C0}">
+<ds:datastoreItem xmlns:ds="http://schemas.openxmlformats.org/officeDocument/2006/customXml" ds:itemID="{985A0886-0ADE-4BA2-A53C-8FC4C383C8FC}">
   <ds:schemaRefs>
     <ds:schemaRef ds:uri="http://schemas.openxmlformats.org/officeDocument/2006/bibliography"/>
   </ds:schemaRefs>

</xml_diff>

<commit_message>
Paper update, just over 2 pages done now
</commit_message>
<xml_diff>
--- a/JPeNS_FinalPaper.docx
+++ b/JPeNS_FinalPaper.docx
@@ -1256,6 +1256,7 @@
         <w:spacing w:line="240" w:lineRule="auto"/>
         <w:rPr>
           <w:rFonts w:ascii="Times New Roman" w:hAnsi="Times New Roman" w:cs="Times New Roman"/>
+          <w:sz w:val="24"/>
         </w:rPr>
       </w:pPr>
       <w:r>
@@ -1266,16 +1267,7 @@
           <w:rFonts w:ascii="Times New Roman" w:hAnsi="Times New Roman" w:cs="Times New Roman"/>
           <w:sz w:val="24"/>
         </w:rPr>
-        <w:t>As you can see, Petri Networks are a priceless tool when it comes to explaining, planning, or diagraming a</w:t>
-      </w:r>
-      <w:bookmarkStart w:id="0" w:name="_GoBack"/>
-      <w:bookmarkEnd w:id="0"/>
-      <w:r>
-        <w:rPr>
-          <w:rFonts w:ascii="Times New Roman" w:hAnsi="Times New Roman" w:cs="Times New Roman"/>
-          <w:sz w:val="24"/>
-        </w:rPr>
-        <w:t xml:space="preserve">ction based systems. However, even though it is a valuable tool, it can be a difficult one to learn. For people who do not have a background in computing or engineering typically have a more difficult time grasping this concept. </w:t>
+        <w:t xml:space="preserve">As you can see, Petri Networks are a priceless tool when it comes to explaining, planning, or diagraming action based systems. However, even though it is a valuable tool, it can be a difficult one to learn. For people who do not have a background in computing or engineering typically have a more difficult time grasping this concept. </w:t>
       </w:r>
       <w:r>
         <w:rPr>
@@ -1320,6 +1312,7 @@
         <w:rPr>
           <w:rFonts w:ascii="Times New Roman" w:hAnsi="Times New Roman" w:cs="Times New Roman"/>
           <w:b/>
+          <w:sz w:val="24"/>
           <w:u w:val="single"/>
         </w:rPr>
       </w:pPr>
@@ -1333,6 +1326,15 @@
         <w:t>System Description</w:t>
       </w:r>
     </w:p>
+    <w:p>
+      <w:pPr>
+        <w:rPr>
+          <w:rFonts w:ascii="Times New Roman" w:hAnsi="Times New Roman" w:cs="Times New Roman"/>
+          <w:b/>
+          <w:u w:val="single"/>
+        </w:rPr>
+      </w:pPr>
+    </w:p>
     <w:p/>
     <w:p>
       <w:pPr>
@@ -1353,7 +1355,123 @@
         <w:t>Results</w:t>
       </w:r>
     </w:p>
-    <w:p/>
+    <w:p>
+      <w:pPr>
+        <w:spacing w:line="240" w:lineRule="auto"/>
+        <w:rPr>
+          <w:rFonts w:ascii="Times New Roman" w:hAnsi="Times New Roman" w:cs="Times New Roman"/>
+          <w:sz w:val="24"/>
+        </w:rPr>
+      </w:pPr>
+      <w:r>
+        <w:tab/>
+      </w:r>
+      <w:r>
+        <w:rPr>
+          <w:rFonts w:ascii="Times New Roman" w:hAnsi="Times New Roman" w:cs="Times New Roman"/>
+          <w:sz w:val="24"/>
+        </w:rPr>
+        <w:t xml:space="preserve">We did a couple of field tests with some people who have no prior knowledge of Petri Networks. First we tried to just explain to them what they were and how they worked. The majority of the test subjects reported that they still did not grasp the concept. We then tried explaining the concept with drawing diagrams and pictures and explaining what would happen after the transitions fired. This method did give the subjects something to look at however they had to still visualize what happened when a transition fired. This worked a little bit better than just straight explaining but some of the subjects were still not quite there for fully understanding it. We would give them an initial state of a Petri Network and asked them to draw what it would look like after certain transitions fired a given number of times. They had a little bit of trouble with doing this correctly. We then gave them example loaded up in </w:t>
+      </w:r>
+      <w:proofErr w:type="spellStart"/>
+      <w:r>
+        <w:rPr>
+          <w:rFonts w:ascii="Times New Roman" w:hAnsi="Times New Roman" w:cs="Times New Roman"/>
+          <w:sz w:val="24"/>
+        </w:rPr>
+        <w:t>JPeNS</w:t>
+      </w:r>
+      <w:proofErr w:type="spellEnd"/>
+      <w:r>
+        <w:rPr>
+          <w:rFonts w:ascii="Times New Roman" w:hAnsi="Times New Roman" w:cs="Times New Roman"/>
+          <w:sz w:val="24"/>
+        </w:rPr>
+        <w:t xml:space="preserve"> which allowed them to look at the network, see the values of tokens at each place and then step though each transition at their own pace. We then gave them another set of Petri Networks and asked them to draw </w:t>
+      </w:r>
+      <w:r>
+        <w:rPr>
+          <w:rFonts w:ascii="Times New Roman" w:hAnsi="Times New Roman" w:cs="Times New Roman"/>
+          <w:sz w:val="24"/>
+        </w:rPr>
+        <w:lastRenderedPageBreak/>
+        <w:t xml:space="preserve">what it would look like after certain transitions fired a given number of times. After using </w:t>
+      </w:r>
+      <w:proofErr w:type="spellStart"/>
+      <w:r>
+        <w:rPr>
+          <w:rFonts w:ascii="Times New Roman" w:hAnsi="Times New Roman" w:cs="Times New Roman"/>
+          <w:sz w:val="24"/>
+        </w:rPr>
+        <w:t>JPeNS</w:t>
+      </w:r>
+      <w:proofErr w:type="spellEnd"/>
+      <w:r>
+        <w:rPr>
+          <w:rFonts w:ascii="Times New Roman" w:hAnsi="Times New Roman" w:cs="Times New Roman"/>
+          <w:sz w:val="24"/>
+        </w:rPr>
+        <w:t xml:space="preserve"> nearly all the subjects answere</w:t>
+      </w:r>
+      <w:bookmarkStart w:id="0" w:name="_GoBack"/>
+      <w:bookmarkEnd w:id="0"/>
+      <w:r>
+        <w:rPr>
+          <w:rFonts w:ascii="Times New Roman" w:hAnsi="Times New Roman" w:cs="Times New Roman"/>
+          <w:sz w:val="24"/>
+        </w:rPr>
+        <w:t xml:space="preserve">d the questions correctly. </w:t>
+      </w:r>
+    </w:p>
+    <w:p>
+      <w:pPr>
+        <w:spacing w:line="240" w:lineRule="auto"/>
+        <w:rPr>
+          <w:rFonts w:ascii="Times New Roman" w:hAnsi="Times New Roman" w:cs="Times New Roman"/>
+          <w:sz w:val="24"/>
+        </w:rPr>
+      </w:pPr>
+      <w:r>
+        <w:rPr>
+          <w:rFonts w:ascii="Times New Roman" w:hAnsi="Times New Roman" w:cs="Times New Roman"/>
+          <w:sz w:val="24"/>
+        </w:rPr>
+        <w:tab/>
+        <w:t xml:space="preserve">From the tests performed it is obvious to see that </w:t>
+      </w:r>
+      <w:proofErr w:type="spellStart"/>
+      <w:r>
+        <w:rPr>
+          <w:rFonts w:ascii="Times New Roman" w:hAnsi="Times New Roman" w:cs="Times New Roman"/>
+          <w:sz w:val="24"/>
+        </w:rPr>
+        <w:t>JPeNS</w:t>
+      </w:r>
+      <w:proofErr w:type="spellEnd"/>
+      <w:r>
+        <w:rPr>
+          <w:rFonts w:ascii="Times New Roman" w:hAnsi="Times New Roman" w:cs="Times New Roman"/>
+          <w:sz w:val="24"/>
+        </w:rPr>
+        <w:t xml:space="preserve"> has had a positive impact on the education process. It both simplified and cut down on the number examples needed for the subject to comprehend the topic. It is fairly safe to say that </w:t>
+      </w:r>
+      <w:proofErr w:type="spellStart"/>
+      <w:r>
+        <w:rPr>
+          <w:rFonts w:ascii="Times New Roman" w:hAnsi="Times New Roman" w:cs="Times New Roman"/>
+          <w:sz w:val="24"/>
+        </w:rPr>
+        <w:t>JPeNS</w:t>
+      </w:r>
+      <w:proofErr w:type="spellEnd"/>
+      <w:r>
+        <w:rPr>
+          <w:rFonts w:ascii="Times New Roman" w:hAnsi="Times New Roman" w:cs="Times New Roman"/>
+          <w:sz w:val="24"/>
+        </w:rPr>
+        <w:t xml:space="preserve"> is an invaluable tool when it comes to teaching this concept.</w:t>
+      </w:r>
+    </w:p>
     <w:p>
       <w:pPr>
         <w:rPr>
@@ -1487,7 +1605,7 @@
                 <w:bCs/>
                 <w:noProof/>
               </w:rPr>
-              <w:t>2</w:t>
+              <w:t>3</w:t>
             </w:r>
             <w:r>
               <w:rPr>
@@ -1532,7 +1650,7 @@
                 <w:bCs/>
                 <w:noProof/>
               </w:rPr>
-              <w:t>2</w:t>
+              <w:t>3</w:t>
             </w:r>
             <w:r>
               <w:rPr>
@@ -2524,7 +2642,7 @@
   </w:compat>
   <w:rsids>
     <w:rsidRoot w:val="00EB308D"/>
-    <w:rsid w:val="002F5D0A"/>
+    <w:rsid w:val="007E7389"/>
     <w:rsid w:val="008A25A9"/>
     <w:rsid w:val="00D52B53"/>
     <w:rsid w:val="00EB308D"/>
@@ -3313,7 +3431,7 @@
 </file>
 
 <file path=customXml/itemProps2.xml><?xml version="1.0" encoding="utf-8"?>
-<ds:datastoreItem xmlns:ds="http://schemas.openxmlformats.org/officeDocument/2006/customXml" ds:itemID="{985A0886-0ADE-4BA2-A53C-8FC4C383C8FC}">
+<ds:datastoreItem xmlns:ds="http://schemas.openxmlformats.org/officeDocument/2006/customXml" ds:itemID="{DFFEA0FF-E879-455A-892B-5C2305B9806D}">
   <ds:schemaRefs>
     <ds:schemaRef ds:uri="http://schemas.openxmlformats.org/officeDocument/2006/bibliography"/>
   </ds:schemaRefs>

</xml_diff>

<commit_message>
Added to the section on system description in the paper
</commit_message>
<xml_diff>
--- a/JPeNS_FinalPaper.docx
+++ b/JPeNS_FinalPaper.docx
@@ -1,6 +1,6 @@
 
 <file path=word/document.xml><?xml version="1.0" encoding="utf-8"?>
-<w:document xmlns:wpc="http://schemas.microsoft.com/office/word/2010/wordprocessingCanvas" xmlns:mc="http://schemas.openxmlformats.org/markup-compatibility/2006" xmlns:o="urn:schemas-microsoft-com:office:office" xmlns:r="http://schemas.openxmlformats.org/officeDocument/2006/relationships" xmlns:m="http://schemas.openxmlformats.org/officeDocument/2006/math" xmlns:v="urn:schemas-microsoft-com:vml" xmlns:wp14="http://schemas.microsoft.com/office/word/2010/wordprocessingDrawing" xmlns:wp="http://schemas.openxmlformats.org/drawingml/2006/wordprocessingDrawing" xmlns:w10="urn:schemas-microsoft-com:office:word" xmlns:w="http://schemas.openxmlformats.org/wordprocessingml/2006/main" xmlns:w14="http://schemas.microsoft.com/office/word/2010/wordml" xmlns:wpg="http://schemas.microsoft.com/office/word/2010/wordprocessingGroup" xmlns:wpi="http://schemas.microsoft.com/office/word/2010/wordprocessingInk" xmlns:wne="http://schemas.microsoft.com/office/word/2006/wordml" xmlns:wps="http://schemas.microsoft.com/office/word/2010/wordprocessingShape" mc:Ignorable="w14 wp14">
+<w:document xmlns:wpc="http://schemas.microsoft.com/office/word/2010/wordprocessingCanvas" xmlns:mo="http://schemas.microsoft.com/office/mac/office/2008/main" xmlns:mc="http://schemas.openxmlformats.org/markup-compatibility/2006" xmlns:mv="urn:schemas-microsoft-com:mac:vml" xmlns:o="urn:schemas-microsoft-com:office:office" xmlns:r="http://schemas.openxmlformats.org/officeDocument/2006/relationships" xmlns:m="http://schemas.openxmlformats.org/officeDocument/2006/math" xmlns:v="urn:schemas-microsoft-com:vml" xmlns:wp14="http://schemas.microsoft.com/office/word/2010/wordprocessingDrawing" xmlns:wp="http://schemas.openxmlformats.org/drawingml/2006/wordprocessingDrawing" xmlns:w10="urn:schemas-microsoft-com:office:word" xmlns:w="http://schemas.openxmlformats.org/wordprocessingml/2006/main" xmlns:w14="http://schemas.microsoft.com/office/word/2010/wordml" xmlns:wpg="http://schemas.microsoft.com/office/word/2010/wordprocessingGroup" xmlns:wpi="http://schemas.microsoft.com/office/word/2010/wordprocessingInk" xmlns:wne="http://schemas.microsoft.com/office/word/2006/wordml" xmlns:wps="http://schemas.microsoft.com/office/word/2010/wordprocessingShape" mc:Ignorable="w14 wp14">
   <w:body>
     <w:sdt>
       <w:sdtPr>
@@ -77,7 +77,6 @@
                 <w:dataBinding w:prefixMappings="xmlns:ns0='http://schemas.openxmlformats.org/package/2006/metadata/core-properties' xmlns:ns1='http://purl.org/dc/elements/1.1/'" w:xpath="/ns0:coreProperties[1]/ns1:title[1]" w:storeItemID="{6C3C8BC8-F283-45AE-878A-BAB7291924A1}"/>
                 <w:text/>
               </w:sdtPr>
-              <w:sdtEndPr/>
               <w:sdtContent>
                 <w:tc>
                   <w:tcPr>
@@ -140,7 +139,6 @@
                 <w:dataBinding w:prefixMappings="xmlns:ns0='http://schemas.openxmlformats.org/package/2006/metadata/core-properties' xmlns:ns1='http://purl.org/dc/elements/1.1/'" w:xpath="/ns0:coreProperties[1]/ns1:subject[1]" w:storeItemID="{6C3C8BC8-F283-45AE-878A-BAB7291924A1}"/>
                 <w:text/>
               </w:sdtPr>
-              <w:sdtEndPr/>
               <w:sdtContent>
                 <w:tc>
                   <w:tcPr>
@@ -212,7 +210,6 @@
                 <w:dataBinding w:prefixMappings="xmlns:ns0='http://schemas.openxmlformats.org/package/2006/metadata/core-properties' xmlns:ns1='http://purl.org/dc/elements/1.1/'" w:xpath="/ns0:coreProperties[1]/ns1:creator[1]" w:storeItemID="{6C3C8BC8-F283-45AE-878A-BAB7291924A1}"/>
                 <w:text/>
               </w:sdtPr>
-              <w:sdtEndPr/>
               <w:sdtContent>
                 <w:tc>
                   <w:tcPr>
@@ -258,13 +255,9 @@
                 <w:alias w:val="Manager"/>
                 <w:tag w:val=""/>
                 <w:id w:val="-452794809"/>
-                <w:placeholder>
-                  <w:docPart w:val="26CA6D30397D416FACE4A43EF01E92B6"/>
-                </w:placeholder>
                 <w:dataBinding w:prefixMappings="xmlns:ns0='http://schemas.openxmlformats.org/officeDocument/2006/extended-properties' " w:xpath="/ns0:Properties[1]/ns0:Manager[1]" w:storeItemID="{6668398D-A668-4E3E-A5EB-62B293D839F1}"/>
                 <w:text/>
               </w:sdtPr>
-              <w:sdtEndPr/>
               <w:sdtContent>
                 <w:tc>
                   <w:tcPr>
@@ -329,7 +322,7 @@
               <w:noProof/>
               <w:sz w:val="24"/>
             </w:rPr>
-            <w:t>April 7, 2012</w:t>
+            <w:t>April 9, 2012</w:t>
           </w:r>
           <w:r>
             <w:rPr>
@@ -422,7 +415,15 @@
               <w:sz w:val="24"/>
               <w:szCs w:val="24"/>
             </w:rPr>
-            <w:t xml:space="preserve">Our Java Petri Network Simulator, or </w:t>
+            <w:t>The</w:t>
+          </w:r>
+          <w:r>
+            <w:rPr>
+              <w:rFonts w:ascii="Times New Roman" w:hAnsi="Times New Roman" w:cs="Times New Roman"/>
+              <w:sz w:val="24"/>
+              <w:szCs w:val="24"/>
+            </w:rPr>
+            <w:t xml:space="preserve"> Java Petri Network Simulator, or </w:t>
           </w:r>
           <w:proofErr w:type="spellStart"/>
           <w:r>
@@ -440,23 +441,47 @@
               <w:sz w:val="24"/>
               <w:szCs w:val="24"/>
             </w:rPr>
-            <w:t xml:space="preserve"> for short, is a program that aids in the visual representation and learning of Petri Networks in a visual way. It is meant to give the user both a hands-on and visual experience while learning about these networks. It is designed to be interactive and displays </w:t>
-          </w:r>
-          <w:r>
-            <w:rPr>
-              <w:rFonts w:ascii="Times New Roman" w:hAnsi="Times New Roman" w:cs="Times New Roman"/>
-              <w:sz w:val="24"/>
-              <w:szCs w:val="24"/>
-            </w:rPr>
-            <w:t>real-time</w:t>
-          </w:r>
-          <w:r>
-            <w:rPr>
-              <w:rFonts w:ascii="Times New Roman" w:hAnsi="Times New Roman" w:cs="Times New Roman"/>
-              <w:sz w:val="24"/>
-              <w:szCs w:val="24"/>
-            </w:rPr>
-            <w:t xml:space="preserve"> feedback when you fire a transition.</w:t>
+            <w:t xml:space="preserve"> for short, is a </w:t>
+          </w:r>
+          <w:r>
+            <w:rPr>
+              <w:rFonts w:ascii="Times New Roman" w:hAnsi="Times New Roman" w:cs="Times New Roman"/>
+              <w:sz w:val="24"/>
+              <w:szCs w:val="24"/>
+            </w:rPr>
+            <w:t xml:space="preserve">JAVA-based </w:t>
+          </w:r>
+          <w:r>
+            <w:rPr>
+              <w:rFonts w:ascii="Times New Roman" w:hAnsi="Times New Roman" w:cs="Times New Roman"/>
+              <w:sz w:val="24"/>
+              <w:szCs w:val="24"/>
+            </w:rPr>
+            <w:t xml:space="preserve">program that aids in the visual representation and learning of Petri Networks in </w:t>
+          </w:r>
+          <w:r>
+            <w:rPr>
+              <w:rFonts w:ascii="Times New Roman" w:hAnsi="Times New Roman" w:cs="Times New Roman"/>
+              <w:sz w:val="24"/>
+              <w:szCs w:val="24"/>
+            </w:rPr>
+            <w:t>an interactive</w:t>
+          </w:r>
+          <w:r>
+            <w:rPr>
+              <w:rFonts w:ascii="Times New Roman" w:hAnsi="Times New Roman" w:cs="Times New Roman"/>
+              <w:sz w:val="24"/>
+              <w:szCs w:val="24"/>
+            </w:rPr>
+            <w:t xml:space="preserve"> way. It is meant to give the user both a hands-on and visual experience while learning about these networks</w:t>
+          </w:r>
+          <w:r>
+            <w:rPr>
+              <w:rFonts w:ascii="Times New Roman" w:hAnsi="Times New Roman" w:cs="Times New Roman"/>
+              <w:sz w:val="24"/>
+              <w:szCs w:val="24"/>
+            </w:rPr>
+            <w:t xml:space="preserve"> by providing real-time feedback when transitions fire. To facilitate information-sharing there is import/export functionality built-in that allows learners to share their graphs with one another.</w:t>
           </w:r>
         </w:p>
         <w:p>
@@ -483,15 +508,63 @@
               <w:sz w:val="24"/>
               <w:szCs w:val="24"/>
             </w:rPr>
-            <w:t xml:space="preserve">are a way to visual represent or layout a descriptive network for a trigger or action based system. </w:t>
-          </w:r>
-          <w:r>
-            <w:rPr>
-              <w:rFonts w:ascii="Times New Roman" w:hAnsi="Times New Roman" w:cs="Times New Roman"/>
-              <w:sz w:val="24"/>
-              <w:szCs w:val="24"/>
-            </w:rPr>
-            <w:t>These networks are drawn as directed bipartite graphs. Bipartite means that the nodes in the graph can be divided into two disjoint sets with edges connected nodes in opposite sets but not connecting to nodes within the same set. A directed graph means that the edges go in one direction, like one way streets. In the case of Petri Network diagrams, the places and transitions are split into the two sets. That is to say, a place can only connect to a transition and a transition can only connect to a place. Places cannot connect to places and transitions cannot connect to transitions. However, multiple places can connect into one transition and one transition can connect out into multiple places.</w:t>
+            <w:t>are a way to visual</w:t>
+          </w:r>
+          <w:r>
+            <w:rPr>
+              <w:rFonts w:ascii="Times New Roman" w:hAnsi="Times New Roman" w:cs="Times New Roman"/>
+              <w:sz w:val="24"/>
+              <w:szCs w:val="24"/>
+            </w:rPr>
+            <w:t xml:space="preserve">ly represent or </w:t>
+          </w:r>
+          <w:r>
+            <w:rPr>
+              <w:rFonts w:ascii="Times New Roman" w:hAnsi="Times New Roman" w:cs="Times New Roman"/>
+              <w:sz w:val="24"/>
+              <w:szCs w:val="24"/>
+            </w:rPr>
+            <w:t>lay</w:t>
+          </w:r>
+          <w:r>
+            <w:rPr>
+              <w:rFonts w:ascii="Times New Roman" w:hAnsi="Times New Roman" w:cs="Times New Roman"/>
+              <w:sz w:val="24"/>
+              <w:szCs w:val="24"/>
+            </w:rPr>
+            <w:t xml:space="preserve"> </w:t>
+          </w:r>
+          <w:r>
+            <w:rPr>
+              <w:rFonts w:ascii="Times New Roman" w:hAnsi="Times New Roman" w:cs="Times New Roman"/>
+              <w:sz w:val="24"/>
+              <w:szCs w:val="24"/>
+            </w:rPr>
+            <w:t xml:space="preserve">out a descriptive network for a trigger or action based system. </w:t>
+          </w:r>
+          <w:r>
+            <w:rPr>
+              <w:rFonts w:ascii="Times New Roman" w:hAnsi="Times New Roman" w:cs="Times New Roman"/>
+              <w:sz w:val="24"/>
+              <w:szCs w:val="24"/>
+            </w:rPr>
+            <w:t>These networks are drawn as directed bipartite graphs. Bipartite means that the nodes in the graph can be divided into two disjoint sets with edges connected nodes in opposite sets but not connecting to nodes within the same set. A directed graph means that the edge</w:t>
+          </w:r>
+          <w:r>
+            <w:rPr>
+              <w:rFonts w:ascii="Times New Roman" w:hAnsi="Times New Roman" w:cs="Times New Roman"/>
+              <w:sz w:val="24"/>
+              <w:szCs w:val="24"/>
+            </w:rPr>
+            <w:t>s go in one direction, like one-</w:t>
+          </w:r>
+          <w:r>
+            <w:rPr>
+              <w:rFonts w:ascii="Times New Roman" w:hAnsi="Times New Roman" w:cs="Times New Roman"/>
+              <w:sz w:val="24"/>
+              <w:szCs w:val="24"/>
+            </w:rPr>
+            <w:t>way streets. In the case of Petri Network diagrams, the places and transitions are split into the two sets. That is to say, a place can only connect to a transition and a transition can only connect to a place. Places cannot connect to places and transitions cannot connect to transitions. However, multiple places can connect into one transition and one transition can connect out into multiple places.</w:t>
           </w:r>
           <w:r>
             <w:rPr>
@@ -541,7 +614,7 @@
             <mc:AlternateContent>
               <mc:Choice Requires="wps">
                 <w:drawing>
-                  <wp:anchor distT="0" distB="0" distL="114300" distR="114300" simplePos="0" relativeHeight="251659264" behindDoc="0" locked="0" layoutInCell="1" allowOverlap="1" wp14:anchorId="1E18A368" wp14:editId="32419B15">
+                  <wp:anchor distT="0" distB="0" distL="114300" distR="114300" simplePos="0" relativeHeight="251659264" behindDoc="0" locked="0" layoutInCell="1" allowOverlap="1" wp14:anchorId="3DF2C7D0" wp14:editId="25E84D08">
                     <wp:simplePos x="0" y="0"/>
                     <wp:positionH relativeFrom="column">
                       <wp:posOffset>485030</wp:posOffset>
@@ -704,7 +777,7 @@
               <w:szCs w:val="24"/>
             </w:rPr>
             <w:drawing>
-              <wp:inline distT="0" distB="0" distL="0" distR="0" wp14:anchorId="19E7475A" wp14:editId="58A90F8D">
+              <wp:inline distT="0" distB="0" distL="0" distR="0" wp14:anchorId="5BDFF6E8" wp14:editId="3A101BAA">
                 <wp:extent cx="4584921" cy="1558456"/>
                 <wp:effectExtent l="76200" t="76200" r="139700" b="137160"/>
                 <wp:docPr id="3" name="Picture 3"/>
@@ -879,7 +952,16 @@
               <w:sz w:val="24"/>
               <w:szCs w:val="24"/>
             </w:rPr>
-            <w:t xml:space="preserve"> from there they can import it and view the network. This would be ideal</w:t>
+            <w:t xml:space="preserve"> from there they can import it </w:t>
+          </w:r>
+          <w:r>
+            <w:rPr>
+              <w:rFonts w:ascii="Times New Roman" w:hAnsi="Times New Roman" w:cs="Times New Roman"/>
+              <w:sz w:val="24"/>
+              <w:szCs w:val="24"/>
+            </w:rPr>
+            <w:lastRenderedPageBreak/>
+            <w:t>and view the network. This would be ideal</w:t>
           </w:r>
           <w:r>
             <w:rPr>
@@ -907,7 +989,6 @@
               <w:szCs w:val="24"/>
               <w:u w:val="single"/>
             </w:rPr>
-            <w:lastRenderedPageBreak/>
             <w:t xml:space="preserve">Why </w:t>
           </w:r>
           <w:proofErr w:type="spellStart"/>
@@ -975,7 +1056,7 @@
         <mc:AlternateContent>
           <mc:Choice Requires="wps">
             <w:drawing>
-              <wp:anchor distT="0" distB="0" distL="114300" distR="114300" simplePos="0" relativeHeight="251661312" behindDoc="0" locked="0" layoutInCell="1" allowOverlap="1" wp14:anchorId="76D5916C" wp14:editId="7A38E5CD">
+              <wp:anchor distT="0" distB="0" distL="114300" distR="114300" simplePos="0" relativeHeight="251661312" behindDoc="0" locked="0" layoutInCell="1" allowOverlap="1" wp14:anchorId="17022C7D" wp14:editId="4971882F">
                 <wp:simplePos x="0" y="0"/>
                 <wp:positionH relativeFrom="column">
                   <wp:posOffset>461176</wp:posOffset>
@@ -1169,7 +1250,7 @@
           <w:szCs w:val="24"/>
         </w:rPr>
         <w:drawing>
-          <wp:inline distT="0" distB="0" distL="0" distR="0" wp14:anchorId="47E1DBF7" wp14:editId="3EC06AFF">
+          <wp:inline distT="0" distB="0" distL="0" distR="0" wp14:anchorId="23824593" wp14:editId="57B3CB5A">
             <wp:extent cx="5806440" cy="1287780"/>
             <wp:effectExtent l="76200" t="76200" r="137160" b="140970"/>
             <wp:docPr id="1" name="Picture 1"/>
@@ -1267,7 +1348,35 @@
           <w:rFonts w:ascii="Times New Roman" w:hAnsi="Times New Roman" w:cs="Times New Roman"/>
           <w:sz w:val="24"/>
         </w:rPr>
-        <w:t xml:space="preserve">As you can see, Petri Networks are a priceless tool when it comes to explaining, planning, or diagraming action based systems. However, even though it is a valuable tool, it can be a difficult one to learn. For people who do not have a background in computing or engineering typically have a more difficult time grasping this concept. </w:t>
+        <w:t>As you can see, Petri Networks are a priceless tool when it comes to explaining, planning, or diagraming actio</w:t>
+      </w:r>
+      <w:r>
+        <w:rPr>
+          <w:rFonts w:ascii="Times New Roman" w:hAnsi="Times New Roman" w:cs="Times New Roman"/>
+          <w:sz w:val="24"/>
+        </w:rPr>
+        <w:t>n-</w:t>
+      </w:r>
+      <w:r>
+        <w:rPr>
+          <w:rFonts w:ascii="Times New Roman" w:hAnsi="Times New Roman" w:cs="Times New Roman"/>
+          <w:sz w:val="24"/>
+        </w:rPr>
+        <w:t xml:space="preserve">based systems. However, even though it is a valuable tool, it can be a difficult one to learn. </w:t>
+      </w:r>
+      <w:r>
+        <w:rPr>
+          <w:rFonts w:ascii="Times New Roman" w:hAnsi="Times New Roman" w:cs="Times New Roman"/>
+          <w:sz w:val="24"/>
+        </w:rPr>
+        <w:t>Those</w:t>
+      </w:r>
+      <w:r>
+        <w:rPr>
+          <w:rFonts w:ascii="Times New Roman" w:hAnsi="Times New Roman" w:cs="Times New Roman"/>
+          <w:sz w:val="24"/>
+        </w:rPr>
+        <w:t xml:space="preserve"> who do not have a background in computing or engineering typically have a more difficult time grasping this concept. </w:t>
       </w:r>
       <w:r>
         <w:rPr>
@@ -1325,15 +1434,75 @@
         </w:rPr>
         <w:t>System Description</w:t>
       </w:r>
+      <w:bookmarkStart w:id="0" w:name="_GoBack"/>
+      <w:bookmarkEnd w:id="0"/>
     </w:p>
     <w:p>
       <w:pPr>
         <w:rPr>
           <w:rFonts w:ascii="Times New Roman" w:hAnsi="Times New Roman" w:cs="Times New Roman"/>
+        </w:rPr>
+      </w:pPr>
+      <w:r>
+        <w:rPr>
+          <w:rFonts w:ascii="Times New Roman" w:hAnsi="Times New Roman" w:cs="Times New Roman"/>
           <w:b/>
-          <w:u w:val="single"/>
+        </w:rPr>
+        <w:tab/>
+      </w:r>
+      <w:proofErr w:type="spellStart"/>
+      <w:r>
+        <w:rPr>
+          <w:rFonts w:ascii="Times New Roman" w:hAnsi="Times New Roman" w:cs="Times New Roman"/>
+        </w:rPr>
+        <w:t>JPeNS</w:t>
+      </w:r>
+      <w:proofErr w:type="spellEnd"/>
+      <w:r>
+        <w:rPr>
+          <w:rFonts w:ascii="Times New Roman" w:hAnsi="Times New Roman" w:cs="Times New Roman"/>
+        </w:rPr>
+        <w:t xml:space="preserve"> </w:t>
+      </w:r>
+      <w:r>
+        <w:rPr>
+          <w:rFonts w:ascii="Times New Roman" w:hAnsi="Times New Roman" w:cs="Times New Roman"/>
+        </w:rPr>
+        <w:t xml:space="preserve">has a simple layout divided into 3 sections, a header with the control buttons, a side panel that lists run-time information, and a central panel that shows a visual representation of the network. The control buttons in the header allow the user to “fire” individual transitions on the graph (provided they have their criteria met). The transitions use a color-coded system (which is made available through the help menu) to notify the user </w:t>
+      </w:r>
+      <w:r>
+        <w:rPr>
+          <w:rFonts w:ascii="Times New Roman" w:hAnsi="Times New Roman" w:cs="Times New Roman"/>
+        </w:rPr>
+        <w:t>whether</w:t>
+      </w:r>
+      <w:r>
+        <w:rPr>
+          <w:rFonts w:ascii="Times New Roman" w:hAnsi="Times New Roman" w:cs="Times New Roman"/>
+        </w:rPr>
+        <w:t xml:space="preserve"> they can fire or not</w:t>
+      </w:r>
+      <w:r>
+        <w:rPr>
+          <w:rFonts w:ascii="Times New Roman" w:hAnsi="Times New Roman" w:cs="Times New Roman"/>
+        </w:rPr>
+        <w:t xml:space="preserve"> based on the input arcs to the transitions having the necessary number of tokens.</w:t>
+      </w:r>
+    </w:p>
+    <w:p>
+      <w:pPr>
+        <w:rPr>
+          <w:rFonts w:ascii="Times New Roman" w:hAnsi="Times New Roman" w:cs="Times New Roman"/>
+          <w:vertAlign w:val="subscript"/>
         </w:rPr>
       </w:pPr>
+      <w:r>
+        <w:rPr>
+          <w:rFonts w:ascii="Times New Roman" w:hAnsi="Times New Roman" w:cs="Times New Roman"/>
+        </w:rPr>
+        <w:tab/>
+        <w:t xml:space="preserve">When the user fires a transition they can observe the transfer of tokens by looking at the information panel located on the left-hand side of the application window. Each place displays the number of tokens it currently has so that at each firing the number can be monitored for change. In addition to the number of tokens changing in the information panel, the colors of the transitions and places change in the main graph window in relation to the ability of each transition to fire and whether each place contains any tokens or not. </w:t>
+      </w:r>
     </w:p>
     <w:p/>
     <w:p>
@@ -1364,6 +1533,7 @@
         </w:rPr>
       </w:pPr>
       <w:r>
+        <w:lastRenderedPageBreak/>
         <w:tab/>
       </w:r>
       <w:r>
@@ -1387,40 +1557,23 @@
           <w:rFonts w:ascii="Times New Roman" w:hAnsi="Times New Roman" w:cs="Times New Roman"/>
           <w:sz w:val="24"/>
         </w:rPr>
-        <w:t xml:space="preserve"> which allowed them to look at the network, see the values of tokens at each place and then step though each transition at their own pace. We then gave them another set of Petri Networks and asked them to draw </w:t>
-      </w:r>
+        <w:t xml:space="preserve"> which allowed them to look at the network, see the values of tokens at each place and then step though each transition at their own pace. We then gave them another set of Petri Networks and asked them to draw what it would look like after certain transitions fired a given number of times. After using </w:t>
+      </w:r>
+      <w:proofErr w:type="spellStart"/>
       <w:r>
         <w:rPr>
           <w:rFonts w:ascii="Times New Roman" w:hAnsi="Times New Roman" w:cs="Times New Roman"/>
           <w:sz w:val="24"/>
         </w:rPr>
-        <w:lastRenderedPageBreak/>
-        <w:t xml:space="preserve">what it would look like after certain transitions fired a given number of times. After using </w:t>
-      </w:r>
-      <w:proofErr w:type="spellStart"/>
+        <w:t>JPeNS</w:t>
+      </w:r>
+      <w:proofErr w:type="spellEnd"/>
       <w:r>
         <w:rPr>
           <w:rFonts w:ascii="Times New Roman" w:hAnsi="Times New Roman" w:cs="Times New Roman"/>
           <w:sz w:val="24"/>
         </w:rPr>
-        <w:t>JPeNS</w:t>
-      </w:r>
-      <w:proofErr w:type="spellEnd"/>
-      <w:r>
-        <w:rPr>
-          <w:rFonts w:ascii="Times New Roman" w:hAnsi="Times New Roman" w:cs="Times New Roman"/>
-          <w:sz w:val="24"/>
-        </w:rPr>
-        <w:t xml:space="preserve"> nearly all the subjects answere</w:t>
-      </w:r>
-      <w:bookmarkStart w:id="0" w:name="_GoBack"/>
-      <w:bookmarkEnd w:id="0"/>
-      <w:r>
-        <w:rPr>
-          <w:rFonts w:ascii="Times New Roman" w:hAnsi="Times New Roman" w:cs="Times New Roman"/>
-          <w:sz w:val="24"/>
-        </w:rPr>
-        <w:t xml:space="preserve">d the questions correctly. </w:t>
+        <w:t xml:space="preserve"> nearly all the subjects answered the questions correctly. </w:t>
       </w:r>
     </w:p>
     <w:p>
@@ -1514,7 +1667,7 @@
 </file>
 
 <file path=word/endnotes.xml><?xml version="1.0" encoding="utf-8"?>
-<w:endnotes xmlns:wpc="http://schemas.microsoft.com/office/word/2010/wordprocessingCanvas" xmlns:mc="http://schemas.openxmlformats.org/markup-compatibility/2006" xmlns:o="urn:schemas-microsoft-com:office:office" xmlns:r="http://schemas.openxmlformats.org/officeDocument/2006/relationships" xmlns:m="http://schemas.openxmlformats.org/officeDocument/2006/math" xmlns:v="urn:schemas-microsoft-com:vml" xmlns:wp14="http://schemas.microsoft.com/office/word/2010/wordprocessingDrawing" xmlns:wp="http://schemas.openxmlformats.org/drawingml/2006/wordprocessingDrawing" xmlns:w10="urn:schemas-microsoft-com:office:word" xmlns:w="http://schemas.openxmlformats.org/wordprocessingml/2006/main" xmlns:w14="http://schemas.microsoft.com/office/word/2010/wordml" xmlns:wpg="http://schemas.microsoft.com/office/word/2010/wordprocessingGroup" xmlns:wpi="http://schemas.microsoft.com/office/word/2010/wordprocessingInk" xmlns:wne="http://schemas.microsoft.com/office/word/2006/wordml" xmlns:wps="http://schemas.microsoft.com/office/word/2010/wordprocessingShape" mc:Ignorable="w14 wp14">
+<w:endnotes xmlns:wpc="http://schemas.microsoft.com/office/word/2010/wordprocessingCanvas" xmlns:mo="http://schemas.microsoft.com/office/mac/office/2008/main" xmlns:mc="http://schemas.openxmlformats.org/markup-compatibility/2006" xmlns:mv="urn:schemas-microsoft-com:mac:vml" xmlns:o="urn:schemas-microsoft-com:office:office" xmlns:r="http://schemas.openxmlformats.org/officeDocument/2006/relationships" xmlns:m="http://schemas.openxmlformats.org/officeDocument/2006/math" xmlns:v="urn:schemas-microsoft-com:vml" xmlns:wp14="http://schemas.microsoft.com/office/word/2010/wordprocessingDrawing" xmlns:wp="http://schemas.openxmlformats.org/drawingml/2006/wordprocessingDrawing" xmlns:w10="urn:schemas-microsoft-com:office:word" xmlns:w="http://schemas.openxmlformats.org/wordprocessingml/2006/main" xmlns:w14="http://schemas.microsoft.com/office/word/2010/wordml" xmlns:wpg="http://schemas.microsoft.com/office/word/2010/wordprocessingGroup" xmlns:wpi="http://schemas.microsoft.com/office/word/2010/wordprocessingInk" xmlns:wne="http://schemas.microsoft.com/office/word/2006/wordml" xmlns:wps="http://schemas.microsoft.com/office/word/2010/wordprocessingShape" mc:Ignorable="w14 wp14">
   <w:endnote w:type="separator" w:id="-1">
     <w:p>
       <w:pPr>
@@ -1539,7 +1692,7 @@
 </file>
 
 <file path=word/footer1.xml><?xml version="1.0" encoding="utf-8"?>
-<w:ftr xmlns:wpc="http://schemas.microsoft.com/office/word/2010/wordprocessingCanvas" xmlns:mc="http://schemas.openxmlformats.org/markup-compatibility/2006" xmlns:o="urn:schemas-microsoft-com:office:office" xmlns:r="http://schemas.openxmlformats.org/officeDocument/2006/relationships" xmlns:m="http://schemas.openxmlformats.org/officeDocument/2006/math" xmlns:v="urn:schemas-microsoft-com:vml" xmlns:wp14="http://schemas.microsoft.com/office/word/2010/wordprocessingDrawing" xmlns:wp="http://schemas.openxmlformats.org/drawingml/2006/wordprocessingDrawing" xmlns:w10="urn:schemas-microsoft-com:office:word" xmlns:w="http://schemas.openxmlformats.org/wordprocessingml/2006/main" xmlns:w14="http://schemas.microsoft.com/office/word/2010/wordml" xmlns:wpg="http://schemas.microsoft.com/office/word/2010/wordprocessingGroup" xmlns:wpi="http://schemas.microsoft.com/office/word/2010/wordprocessingInk" xmlns:wne="http://schemas.microsoft.com/office/word/2006/wordml" xmlns:wps="http://schemas.microsoft.com/office/word/2010/wordprocessingShape" mc:Ignorable="w14 wp14">
+<w:ftr xmlns:wpc="http://schemas.microsoft.com/office/word/2010/wordprocessingCanvas" xmlns:mo="http://schemas.microsoft.com/office/mac/office/2008/main" xmlns:mc="http://schemas.openxmlformats.org/markup-compatibility/2006" xmlns:mv="urn:schemas-microsoft-com:mac:vml" xmlns:o="urn:schemas-microsoft-com:office:office" xmlns:r="http://schemas.openxmlformats.org/officeDocument/2006/relationships" xmlns:m="http://schemas.openxmlformats.org/officeDocument/2006/math" xmlns:v="urn:schemas-microsoft-com:vml" xmlns:wp14="http://schemas.microsoft.com/office/word/2010/wordprocessingDrawing" xmlns:wp="http://schemas.openxmlformats.org/drawingml/2006/wordprocessingDrawing" xmlns:w10="urn:schemas-microsoft-com:office:word" xmlns:w="http://schemas.openxmlformats.org/wordprocessingml/2006/main" xmlns:w14="http://schemas.microsoft.com/office/word/2010/wordml" xmlns:wpg="http://schemas.microsoft.com/office/word/2010/wordprocessingGroup" xmlns:wpi="http://schemas.microsoft.com/office/word/2010/wordprocessingInk" xmlns:wne="http://schemas.microsoft.com/office/word/2006/wordml" xmlns:wps="http://schemas.microsoft.com/office/word/2010/wordprocessingShape" mc:Ignorable="w14 wp14">
   <w:sdt>
     <w:sdtPr>
       <w:id w:val="1994903401"/>
@@ -1548,7 +1701,6 @@
         <w:docPartUnique/>
       </w:docPartObj>
     </w:sdtPr>
-    <w:sdtEndPr/>
     <w:sdtContent>
       <w:sdt>
         <w:sdtPr>
@@ -1558,7 +1710,6 @@
             <w:docPartUnique/>
           </w:docPartObj>
         </w:sdtPr>
-        <w:sdtEndPr/>
         <w:sdtContent>
           <w:p>
             <w:pPr>
@@ -1675,7 +1826,7 @@
 </file>
 
 <file path=word/footer2.xml><?xml version="1.0" encoding="utf-8"?>
-<w:ftr xmlns:wpc="http://schemas.microsoft.com/office/word/2010/wordprocessingCanvas" xmlns:mc="http://schemas.openxmlformats.org/markup-compatibility/2006" xmlns:o="urn:schemas-microsoft-com:office:office" xmlns:r="http://schemas.openxmlformats.org/officeDocument/2006/relationships" xmlns:m="http://schemas.openxmlformats.org/officeDocument/2006/math" xmlns:v="urn:schemas-microsoft-com:vml" xmlns:wp14="http://schemas.microsoft.com/office/word/2010/wordprocessingDrawing" xmlns:wp="http://schemas.openxmlformats.org/drawingml/2006/wordprocessingDrawing" xmlns:w10="urn:schemas-microsoft-com:office:word" xmlns:w="http://schemas.openxmlformats.org/wordprocessingml/2006/main" xmlns:w14="http://schemas.microsoft.com/office/word/2010/wordml" xmlns:wpg="http://schemas.microsoft.com/office/word/2010/wordprocessingGroup" xmlns:wpi="http://schemas.microsoft.com/office/word/2010/wordprocessingInk" xmlns:wne="http://schemas.microsoft.com/office/word/2006/wordml" xmlns:wps="http://schemas.microsoft.com/office/word/2010/wordprocessingShape" mc:Ignorable="w14 wp14">
+<w:ftr xmlns:wpc="http://schemas.microsoft.com/office/word/2010/wordprocessingCanvas" xmlns:mo="http://schemas.microsoft.com/office/mac/office/2008/main" xmlns:mc="http://schemas.openxmlformats.org/markup-compatibility/2006" xmlns:mv="urn:schemas-microsoft-com:mac:vml" xmlns:o="urn:schemas-microsoft-com:office:office" xmlns:r="http://schemas.openxmlformats.org/officeDocument/2006/relationships" xmlns:m="http://schemas.openxmlformats.org/officeDocument/2006/math" xmlns:v="urn:schemas-microsoft-com:vml" xmlns:wp14="http://schemas.microsoft.com/office/word/2010/wordprocessingDrawing" xmlns:wp="http://schemas.openxmlformats.org/drawingml/2006/wordprocessingDrawing" xmlns:w10="urn:schemas-microsoft-com:office:word" xmlns:w="http://schemas.openxmlformats.org/wordprocessingml/2006/main" xmlns:w14="http://schemas.microsoft.com/office/word/2010/wordml" xmlns:wpg="http://schemas.microsoft.com/office/word/2010/wordprocessingGroup" xmlns:wpi="http://schemas.microsoft.com/office/word/2010/wordprocessingInk" xmlns:wne="http://schemas.microsoft.com/office/word/2006/wordml" xmlns:wps="http://schemas.microsoft.com/office/word/2010/wordprocessingShape" mc:Ignorable="w14 wp14">
   <w:p>
     <w:pPr>
       <w:pStyle w:val="Footer"/>
@@ -1694,7 +1845,7 @@
 </file>
 
 <file path=word/footnotes.xml><?xml version="1.0" encoding="utf-8"?>
-<w:footnotes xmlns:wpc="http://schemas.microsoft.com/office/word/2010/wordprocessingCanvas" xmlns:mc="http://schemas.openxmlformats.org/markup-compatibility/2006" xmlns:o="urn:schemas-microsoft-com:office:office" xmlns:r="http://schemas.openxmlformats.org/officeDocument/2006/relationships" xmlns:m="http://schemas.openxmlformats.org/officeDocument/2006/math" xmlns:v="urn:schemas-microsoft-com:vml" xmlns:wp14="http://schemas.microsoft.com/office/word/2010/wordprocessingDrawing" xmlns:wp="http://schemas.openxmlformats.org/drawingml/2006/wordprocessingDrawing" xmlns:w10="urn:schemas-microsoft-com:office:word" xmlns:w="http://schemas.openxmlformats.org/wordprocessingml/2006/main" xmlns:w14="http://schemas.microsoft.com/office/word/2010/wordml" xmlns:wpg="http://schemas.microsoft.com/office/word/2010/wordprocessingGroup" xmlns:wpi="http://schemas.microsoft.com/office/word/2010/wordprocessingInk" xmlns:wne="http://schemas.microsoft.com/office/word/2006/wordml" xmlns:wps="http://schemas.microsoft.com/office/word/2010/wordprocessingShape" mc:Ignorable="w14 wp14">
+<w:footnotes xmlns:wpc="http://schemas.microsoft.com/office/word/2010/wordprocessingCanvas" xmlns:mo="http://schemas.microsoft.com/office/mac/office/2008/main" xmlns:mc="http://schemas.openxmlformats.org/markup-compatibility/2006" xmlns:mv="urn:schemas-microsoft-com:mac:vml" xmlns:o="urn:schemas-microsoft-com:office:office" xmlns:r="http://schemas.openxmlformats.org/officeDocument/2006/relationships" xmlns:m="http://schemas.openxmlformats.org/officeDocument/2006/math" xmlns:v="urn:schemas-microsoft-com:vml" xmlns:wp14="http://schemas.microsoft.com/office/word/2010/wordprocessingDrawing" xmlns:wp="http://schemas.openxmlformats.org/drawingml/2006/wordprocessingDrawing" xmlns:w10="urn:schemas-microsoft-com:office:word" xmlns:w="http://schemas.openxmlformats.org/wordprocessingml/2006/main" xmlns:w14="http://schemas.microsoft.com/office/word/2010/wordml" xmlns:wpg="http://schemas.microsoft.com/office/word/2010/wordprocessingGroup" xmlns:wpi="http://schemas.microsoft.com/office/word/2010/wordprocessingInk" xmlns:wne="http://schemas.microsoft.com/office/word/2006/wordml" xmlns:wps="http://schemas.microsoft.com/office/word/2010/wordprocessingShape" mc:Ignorable="w14 wp14">
   <w:footnote w:type="separator" w:id="-1">
     <w:p>
       <w:pPr>
@@ -1735,7 +1886,7 @@
       </w:pPr>
     </w:pPrDefault>
   </w:docDefaults>
-  <w:latentStyles w:defLockedState="0" w:defUIPriority="99" w:defSemiHidden="1" w:defUnhideWhenUsed="1" w:defQFormat="0" w:count="267">
+  <w:latentStyles w:defLockedState="0" w:defUIPriority="99" w:defSemiHidden="1" w:defUnhideWhenUsed="1" w:defQFormat="0" w:count="276">
     <w:lsdException w:name="Normal" w:semiHidden="0" w:uiPriority="0" w:unhideWhenUsed="0" w:qFormat="1"/>
     <w:lsdException w:name="heading 1" w:semiHidden="0" w:uiPriority="9" w:unhideWhenUsed="0" w:qFormat="1"/>
     <w:lsdException w:name="heading 2" w:uiPriority="9" w:qFormat="1"/>
@@ -2108,7 +2259,7 @@
 </file>
 
 <file path=word/stylesWithEffects.xml><?xml version="1.0" encoding="utf-8"?>
-<w:styles xmlns:wpc="http://schemas.microsoft.com/office/word/2010/wordprocessingCanvas" xmlns:mc="http://schemas.openxmlformats.org/markup-compatibility/2006" xmlns:o="urn:schemas-microsoft-com:office:office" xmlns:r="http://schemas.openxmlformats.org/officeDocument/2006/relationships" xmlns:m="http://schemas.openxmlformats.org/officeDocument/2006/math" xmlns:v="urn:schemas-microsoft-com:vml" xmlns:wp14="http://schemas.microsoft.com/office/word/2010/wordprocessingDrawing" xmlns:wp="http://schemas.openxmlformats.org/drawingml/2006/wordprocessingDrawing" xmlns:w10="urn:schemas-microsoft-com:office:word" xmlns:w="http://schemas.openxmlformats.org/wordprocessingml/2006/main" xmlns:w14="http://schemas.microsoft.com/office/word/2010/wordml" xmlns:wpg="http://schemas.microsoft.com/office/word/2010/wordprocessingGroup" xmlns:wpi="http://schemas.microsoft.com/office/word/2010/wordprocessingInk" xmlns:wne="http://schemas.microsoft.com/office/word/2006/wordml" xmlns:wps="http://schemas.microsoft.com/office/word/2010/wordprocessingShape" mc:Ignorable="w14 wp14">
+<w:styles xmlns:wpc="http://schemas.microsoft.com/office/word/2010/wordprocessingCanvas" xmlns:mo="http://schemas.microsoft.com/office/mac/office/2008/main" xmlns:mc="http://schemas.openxmlformats.org/markup-compatibility/2006" xmlns:mv="urn:schemas-microsoft-com:mac:vml" xmlns:o="urn:schemas-microsoft-com:office:office" xmlns:r="http://schemas.openxmlformats.org/officeDocument/2006/relationships" xmlns:m="http://schemas.openxmlformats.org/officeDocument/2006/math" xmlns:v="urn:schemas-microsoft-com:vml" xmlns:wp14="http://schemas.microsoft.com/office/word/2010/wordprocessingDrawing" xmlns:wp="http://schemas.openxmlformats.org/drawingml/2006/wordprocessingDrawing" xmlns:w10="urn:schemas-microsoft-com:office:word" xmlns:w="http://schemas.openxmlformats.org/wordprocessingml/2006/main" xmlns:w14="http://schemas.microsoft.com/office/word/2010/wordml" xmlns:wpg="http://schemas.microsoft.com/office/word/2010/wordprocessingGroup" xmlns:wpi="http://schemas.microsoft.com/office/word/2010/wordprocessingInk" xmlns:wne="http://schemas.microsoft.com/office/word/2006/wordml" xmlns:wps="http://schemas.microsoft.com/office/word/2010/wordprocessingShape" mc:Ignorable="w14 wp14">
   <w:docDefaults>
     <w:rPrDefault>
       <w:rPr>
@@ -2124,7 +2275,7 @@
       </w:pPr>
     </w:pPrDefault>
   </w:docDefaults>
-  <w:latentStyles w:defLockedState="0" w:defUIPriority="99" w:defSemiHidden="1" w:defUnhideWhenUsed="1" w:defQFormat="0" w:count="267">
+  <w:latentStyles w:defLockedState="0" w:defUIPriority="99" w:defSemiHidden="1" w:defUnhideWhenUsed="1" w:defQFormat="0" w:count="276">
     <w:lsdException w:name="Normal" w:semiHidden="0" w:uiPriority="0" w:unhideWhenUsed="0" w:qFormat="1"/>
     <w:lsdException w:name="heading 1" w:semiHidden="0" w:uiPriority="9" w:unhideWhenUsed="0" w:qFormat="1"/>
     <w:lsdException w:name="heading 2" w:uiPriority="9" w:qFormat="1"/>
@@ -2497,7 +2648,7 @@
 </file>
 
 <file path=word/glossary/document.xml><?xml version="1.0" encoding="utf-8"?>
-<w:glossaryDocument xmlns:wpc="http://schemas.microsoft.com/office/word/2010/wordprocessingCanvas" xmlns:mc="http://schemas.openxmlformats.org/markup-compatibility/2006" xmlns:o="urn:schemas-microsoft-com:office:office" xmlns:r="http://schemas.openxmlformats.org/officeDocument/2006/relationships" xmlns:m="http://schemas.openxmlformats.org/officeDocument/2006/math" xmlns:v="urn:schemas-microsoft-com:vml" xmlns:wp14="http://schemas.microsoft.com/office/word/2010/wordprocessingDrawing" xmlns:wp="http://schemas.openxmlformats.org/drawingml/2006/wordprocessingDrawing" xmlns:w10="urn:schemas-microsoft-com:office:word" xmlns:w="http://schemas.openxmlformats.org/wordprocessingml/2006/main" xmlns:w14="http://schemas.microsoft.com/office/word/2010/wordml" xmlns:wpg="http://schemas.microsoft.com/office/word/2010/wordprocessingGroup" xmlns:wpi="http://schemas.microsoft.com/office/word/2010/wordprocessingInk" xmlns:wne="http://schemas.microsoft.com/office/word/2006/wordml" xmlns:wps="http://schemas.microsoft.com/office/word/2010/wordprocessingShape" mc:Ignorable="w14 wp14">
+<w:glossaryDocument xmlns:wpc="http://schemas.microsoft.com/office/word/2010/wordprocessingCanvas" xmlns:mo="http://schemas.microsoft.com/office/mac/office/2008/main" xmlns:mc="http://schemas.openxmlformats.org/markup-compatibility/2006" xmlns:mv="urn:schemas-microsoft-com:mac:vml" xmlns:o="urn:schemas-microsoft-com:office:office" xmlns:r="http://schemas.openxmlformats.org/officeDocument/2006/relationships" xmlns:m="http://schemas.openxmlformats.org/officeDocument/2006/math" xmlns:v="urn:schemas-microsoft-com:vml" xmlns:wp14="http://schemas.microsoft.com/office/word/2010/wordprocessingDrawing" xmlns:wp="http://schemas.openxmlformats.org/drawingml/2006/wordprocessingDrawing" xmlns:w10="urn:schemas-microsoft-com:office:word" xmlns:w="http://schemas.openxmlformats.org/wordprocessingml/2006/main" xmlns:w14="http://schemas.microsoft.com/office/word/2010/wordml" xmlns:wpg="http://schemas.microsoft.com/office/word/2010/wordprocessingGroup" xmlns:wpi="http://schemas.microsoft.com/office/word/2010/wordprocessingInk" xmlns:wne="http://schemas.microsoft.com/office/word/2006/wordml" xmlns:wps="http://schemas.microsoft.com/office/word/2010/wordprocessingShape" mc:Ignorable="w14 wp14">
   <w:docParts>
     <w:docPart>
       <w:docPartPr>
@@ -2561,36 +2712,6 @@
         </w:p>
       </w:docPartBody>
     </w:docPart>
-    <w:docPart>
-      <w:docPartPr>
-        <w:name w:val="7B71C289F27D4A3DB985A3FA3D5FAA51"/>
-        <w:category>
-          <w:name w:val="General"/>
-          <w:gallery w:val="placeholder"/>
-        </w:category>
-        <w:types>
-          <w:type w:val="bbPlcHdr"/>
-        </w:types>
-        <w:behaviors>
-          <w:behavior w:val="content"/>
-        </w:behaviors>
-        <w:guid w:val="{88BCD504-4827-4D37-914B-6CE5A0B5B7DF}"/>
-      </w:docPartPr>
-      <w:docPartBody>
-        <w:p>
-          <w:pPr>
-            <w:pStyle w:val="7B71C289F27D4A3DB985A3FA3D5FAA51"/>
-          </w:pPr>
-          <w:r>
-            <w:rPr>
-              <w:b/>
-              <w:bCs/>
-            </w:rPr>
-            <w:t>[Type the author name]</w:t>
-          </w:r>
-        </w:p>
-      </w:docPartBody>
-    </w:docPart>
   </w:docParts>
 </w:glossaryDocument>
 </file>
@@ -2600,30 +2721,49 @@
   <w:font w:name="Calibri">
     <w:panose1 w:val="020F0502020204030204"/>
     <w:charset w:val="00"/>
-    <w:family w:val="swiss"/>
+    <w:family w:val="auto"/>
     <w:pitch w:val="variable"/>
     <w:sig w:usb0="E10002FF" w:usb1="4000ACFF" w:usb2="00000009" w:usb3="00000000" w:csb0="0000019F" w:csb1="00000000"/>
   </w:font>
   <w:font w:name="Times New Roman">
     <w:panose1 w:val="02020603050405020304"/>
     <w:charset w:val="00"/>
-    <w:family w:val="roman"/>
+    <w:family w:val="auto"/>
     <w:pitch w:val="variable"/>
     <w:sig w:usb0="E0002AFF" w:usb1="C0007841" w:usb2="00000009" w:usb3="00000000" w:csb0="000001FF" w:csb1="00000000"/>
   </w:font>
   <w:font w:name="Cambria">
     <w:panose1 w:val="02040503050406030204"/>
     <w:charset w:val="00"/>
-    <w:family w:val="roman"/>
+    <w:family w:val="auto"/>
     <w:pitch w:val="variable"/>
     <w:sig w:usb0="E00002FF" w:usb1="400004FF" w:usb2="00000000" w:usb3="00000000" w:csb0="0000019F" w:csb1="00000000"/>
+  </w:font>
+  <w:font w:name="ＭＳ ゴシック">
+    <w:charset w:val="4E"/>
+    <w:family w:val="auto"/>
+    <w:pitch w:val="variable"/>
+    <w:sig w:usb0="00000001" w:usb1="08070000" w:usb2="00000010" w:usb3="00000000" w:csb0="00020000" w:csb1="00000000"/>
+  </w:font>
+  <w:font w:name="ＭＳ 明朝">
+    <w:charset w:val="4E"/>
+    <w:family w:val="auto"/>
+    <w:pitch w:val="variable"/>
+    <w:sig w:usb0="00000001" w:usb1="08070000" w:usb2="00000010" w:usb3="00000000" w:csb0="00020000" w:csb1="00000000"/>
   </w:font>
   <w:font w:name="Tahoma">
     <w:panose1 w:val="020B0604030504040204"/>
     <w:charset w:val="00"/>
-    <w:family w:val="swiss"/>
+    <w:family w:val="auto"/>
     <w:pitch w:val="variable"/>
-    <w:sig w:usb0="E1002EFF" w:usb1="C000605B" w:usb2="00000029" w:usb3="00000000" w:csb0="000101FF" w:csb1="00000000"/>
+    <w:sig w:usb0="00000003" w:usb1="00000000" w:usb2="00000000" w:usb3="00000000" w:csb0="00000001" w:csb1="00000000"/>
+  </w:font>
+  <w:font w:name="Arial">
+    <w:panose1 w:val="020B0604020202020204"/>
+    <w:charset w:val="00"/>
+    <w:family w:val="auto"/>
+    <w:pitch w:val="variable"/>
+    <w:sig w:usb0="E0002AFF" w:usb1="C0007843" w:usb2="00000009" w:usb3="00000000" w:csb0="000001FF" w:csb1="00000000"/>
   </w:font>
 </w:fonts>
 </file>
@@ -2644,6 +2784,7 @@
     <w:rsidRoot w:val="00EB308D"/>
     <w:rsid w:val="007E7389"/>
     <w:rsid w:val="008A25A9"/>
+    <w:rsid w:val="00B77DF0"/>
     <w:rsid w:val="00D52B53"/>
     <w:rsid w:val="00EB308D"/>
   </w:rsids>
@@ -2660,8 +2801,9 @@
     <m:intLim m:val="subSup"/>
     <m:naryLim m:val="undOvr"/>
   </m:mathPr>
-  <w:themeFontLang w:val="en-US"/>
+  <w:themeFontLang w:val="en-US" w:eastAsia="ja-JP"/>
   <w:clrSchemeMapping w:bg1="light1" w:t1="dark1" w:bg2="light2" w:t2="dark2" w:accent1="accent1" w:accent2="accent2" w:accent3="accent3" w:accent4="accent4" w:accent5="accent5" w:accent6="accent6" w:hyperlink="hyperlink" w:followedHyperlink="followedHyperlink"/>
+  <w:doNotAutoCompressPictures/>
   <w:decimalSymbol w:val="."/>
   <w:listSeparator w:val=","/>
 </w:settings>
@@ -2684,7 +2826,7 @@
       </w:pPr>
     </w:pPrDefault>
   </w:docDefaults>
-  <w:latentStyles w:defLockedState="0" w:defUIPriority="99" w:defSemiHidden="1" w:defUnhideWhenUsed="1" w:defQFormat="0" w:count="267">
+  <w:latentStyles w:defLockedState="0" w:defUIPriority="99" w:defSemiHidden="1" w:defUnhideWhenUsed="1" w:defQFormat="0" w:count="276">
     <w:lsdException w:name="Normal" w:semiHidden="0" w:uiPriority="0" w:unhideWhenUsed="0" w:qFormat="1"/>
     <w:lsdException w:name="heading 1" w:semiHidden="0" w:uiPriority="9" w:unhideWhenUsed="0" w:qFormat="1"/>
     <w:lsdException w:name="heading 2" w:uiPriority="9" w:qFormat="1"/>
@@ -2892,7 +3034,7 @@
 </file>
 
 <file path=word/glossary/stylesWithEffects.xml><?xml version="1.0" encoding="utf-8"?>
-<w:styles xmlns:wpc="http://schemas.microsoft.com/office/word/2010/wordprocessingCanvas" xmlns:mc="http://schemas.openxmlformats.org/markup-compatibility/2006" xmlns:o="urn:schemas-microsoft-com:office:office" xmlns:r="http://schemas.openxmlformats.org/officeDocument/2006/relationships" xmlns:m="http://schemas.openxmlformats.org/officeDocument/2006/math" xmlns:v="urn:schemas-microsoft-com:vml" xmlns:wp14="http://schemas.microsoft.com/office/word/2010/wordprocessingDrawing" xmlns:wp="http://schemas.openxmlformats.org/drawingml/2006/wordprocessingDrawing" xmlns:w10="urn:schemas-microsoft-com:office:word" xmlns:w="http://schemas.openxmlformats.org/wordprocessingml/2006/main" xmlns:w14="http://schemas.microsoft.com/office/word/2010/wordml" xmlns:wpg="http://schemas.microsoft.com/office/word/2010/wordprocessingGroup" xmlns:wpi="http://schemas.microsoft.com/office/word/2010/wordprocessingInk" xmlns:wne="http://schemas.microsoft.com/office/word/2006/wordml" xmlns:wps="http://schemas.microsoft.com/office/word/2010/wordprocessingShape" mc:Ignorable="w14 wp14">
+<w:styles xmlns:wpc="http://schemas.microsoft.com/office/word/2010/wordprocessingCanvas" xmlns:mo="http://schemas.microsoft.com/office/mac/office/2008/main" xmlns:mc="http://schemas.openxmlformats.org/markup-compatibility/2006" xmlns:mv="urn:schemas-microsoft-com:mac:vml" xmlns:o="urn:schemas-microsoft-com:office:office" xmlns:r="http://schemas.openxmlformats.org/officeDocument/2006/relationships" xmlns:m="http://schemas.openxmlformats.org/officeDocument/2006/math" xmlns:v="urn:schemas-microsoft-com:vml" xmlns:wp14="http://schemas.microsoft.com/office/word/2010/wordprocessingDrawing" xmlns:wp="http://schemas.openxmlformats.org/drawingml/2006/wordprocessingDrawing" xmlns:w10="urn:schemas-microsoft-com:office:word" xmlns:w="http://schemas.openxmlformats.org/wordprocessingml/2006/main" xmlns:w14="http://schemas.microsoft.com/office/word/2010/wordml" xmlns:wpg="http://schemas.microsoft.com/office/word/2010/wordprocessingGroup" xmlns:wpi="http://schemas.microsoft.com/office/word/2010/wordprocessingInk" xmlns:wne="http://schemas.microsoft.com/office/word/2006/wordml" xmlns:wps="http://schemas.microsoft.com/office/word/2010/wordprocessingShape" mc:Ignorable="w14 wp14">
   <w:docDefaults>
     <w:rPrDefault>
       <w:rPr>
@@ -2908,7 +3050,7 @@
       </w:pPr>
     </w:pPrDefault>
   </w:docDefaults>
-  <w:latentStyles w:defLockedState="0" w:defUIPriority="99" w:defSemiHidden="1" w:defUnhideWhenUsed="1" w:defQFormat="0" w:count="267">
+  <w:latentStyles w:defLockedState="0" w:defUIPriority="99" w:defSemiHidden="1" w:defUnhideWhenUsed="1" w:defQFormat="0" w:count="276">
     <w:lsdException w:name="Normal" w:semiHidden="0" w:uiPriority="0" w:unhideWhenUsed="0" w:qFormat="1"/>
     <w:lsdException w:name="heading 1" w:semiHidden="0" w:uiPriority="9" w:unhideWhenUsed="0" w:qFormat="1"/>
     <w:lsdException w:name="heading 2" w:uiPriority="9" w:qFormat="1"/>
@@ -3119,6 +3261,7 @@
 <w:webSettings xmlns:mc="http://schemas.openxmlformats.org/markup-compatibility/2006" xmlns:r="http://schemas.openxmlformats.org/officeDocument/2006/relationships" xmlns:w="http://schemas.openxmlformats.org/wordprocessingml/2006/main" xmlns:w14="http://schemas.microsoft.com/office/word/2010/wordml" mc:Ignorable="w14">
   <w:optimizeForBrowser/>
   <w:allowPNG/>
+  <w:doNotSaveAsSingleFile/>
 </w:webSettings>
 </file>
 
@@ -3431,7 +3574,7 @@
 </file>
 
 <file path=customXml/itemProps2.xml><?xml version="1.0" encoding="utf-8"?>
-<ds:datastoreItem xmlns:ds="http://schemas.openxmlformats.org/officeDocument/2006/customXml" ds:itemID="{DFFEA0FF-E879-455A-892B-5C2305B9806D}">
+<ds:datastoreItem xmlns:ds="http://schemas.openxmlformats.org/officeDocument/2006/customXml" ds:itemID="{65D7A200-E854-4D43-88ED-50AD0AFE784D}">
   <ds:schemaRefs>
     <ds:schemaRef ds:uri="http://schemas.openxmlformats.org/officeDocument/2006/bibliography"/>
   </ds:schemaRefs>

</xml_diff>

<commit_message>
Began a section on Design
</commit_message>
<xml_diff>
--- a/JPeNS_FinalPaper.docx
+++ b/JPeNS_FinalPaper.docx
@@ -1,6 +1,6 @@
 
 <file path=word/document.xml><?xml version="1.0" encoding="utf-8"?>
-<w:document xmlns:wpc="http://schemas.microsoft.com/office/word/2010/wordprocessingCanvas" xmlns:mc="http://schemas.openxmlformats.org/markup-compatibility/2006" xmlns:o="urn:schemas-microsoft-com:office:office" xmlns:r="http://schemas.openxmlformats.org/officeDocument/2006/relationships" xmlns:m="http://schemas.openxmlformats.org/officeDocument/2006/math" xmlns:v="urn:schemas-microsoft-com:vml" xmlns:wp14="http://schemas.microsoft.com/office/word/2010/wordprocessingDrawing" xmlns:wp="http://schemas.openxmlformats.org/drawingml/2006/wordprocessingDrawing" xmlns:w10="urn:schemas-microsoft-com:office:word" xmlns:w="http://schemas.openxmlformats.org/wordprocessingml/2006/main" xmlns:w14="http://schemas.microsoft.com/office/word/2010/wordml" xmlns:wpg="http://schemas.microsoft.com/office/word/2010/wordprocessingGroup" xmlns:wpi="http://schemas.microsoft.com/office/word/2010/wordprocessingInk" xmlns:wne="http://schemas.microsoft.com/office/word/2006/wordml" xmlns:wps="http://schemas.microsoft.com/office/word/2010/wordprocessingShape" mc:Ignorable="w14 wp14">
+<w:document xmlns:wpc="http://schemas.microsoft.com/office/word/2010/wordprocessingCanvas" xmlns:mo="http://schemas.microsoft.com/office/mac/office/2008/main" xmlns:mc="http://schemas.openxmlformats.org/markup-compatibility/2006" xmlns:mv="urn:schemas-microsoft-com:mac:vml" xmlns:o="urn:schemas-microsoft-com:office:office" xmlns:r="http://schemas.openxmlformats.org/officeDocument/2006/relationships" xmlns:m="http://schemas.openxmlformats.org/officeDocument/2006/math" xmlns:v="urn:schemas-microsoft-com:vml" xmlns:wp14="http://schemas.microsoft.com/office/word/2010/wordprocessingDrawing" xmlns:wp="http://schemas.openxmlformats.org/drawingml/2006/wordprocessingDrawing" xmlns:w10="urn:schemas-microsoft-com:office:word" xmlns:w="http://schemas.openxmlformats.org/wordprocessingml/2006/main" xmlns:w14="http://schemas.microsoft.com/office/word/2010/wordml" xmlns:wpg="http://schemas.microsoft.com/office/word/2010/wordprocessingGroup" xmlns:wpi="http://schemas.microsoft.com/office/word/2010/wordprocessingInk" xmlns:wne="http://schemas.microsoft.com/office/word/2006/wordml" xmlns:wps="http://schemas.microsoft.com/office/word/2010/wordprocessingShape" mc:Ignorable="w14 wp14">
   <w:body>
     <w:sdt>
       <w:sdtPr>
@@ -77,7 +77,6 @@
                 <w:dataBinding w:prefixMappings="xmlns:ns0='http://schemas.openxmlformats.org/package/2006/metadata/core-properties' xmlns:ns1='http://purl.org/dc/elements/1.1/'" w:xpath="/ns0:coreProperties[1]/ns1:title[1]" w:storeItemID="{6C3C8BC8-F283-45AE-878A-BAB7291924A1}"/>
                 <w:text/>
               </w:sdtPr>
-              <w:sdtEndPr/>
               <w:sdtContent>
                 <w:tc>
                   <w:tcPr>
@@ -134,13 +133,9 @@
                 </w:rPr>
                 <w:alias w:val="Subtitle"/>
                 <w:id w:val="15524255"/>
-                <w:placeholder>
-                  <w:docPart w:val="4BDFFC20643348F1B78DFEB0617C9416"/>
-                </w:placeholder>
                 <w:dataBinding w:prefixMappings="xmlns:ns0='http://schemas.openxmlformats.org/package/2006/metadata/core-properties' xmlns:ns1='http://purl.org/dc/elements/1.1/'" w:xpath="/ns0:coreProperties[1]/ns1:subject[1]" w:storeItemID="{6C3C8BC8-F283-45AE-878A-BAB7291924A1}"/>
                 <w:text/>
               </w:sdtPr>
-              <w:sdtEndPr/>
               <w:sdtContent>
                 <w:tc>
                   <w:tcPr>
@@ -209,7 +204,6 @@
                 <w:dataBinding w:prefixMappings="xmlns:ns0='http://schemas.openxmlformats.org/package/2006/metadata/core-properties' xmlns:ns1='http://purl.org/dc/elements/1.1/'" w:xpath="/ns0:coreProperties[1]/ns1:creator[1]" w:storeItemID="{6C3C8BC8-F283-45AE-878A-BAB7291924A1}"/>
                 <w:text/>
               </w:sdtPr>
-              <w:sdtEndPr/>
               <w:sdtContent>
                 <w:tc>
                   <w:tcPr>
@@ -258,7 +252,6 @@
                 <w:dataBinding w:prefixMappings="xmlns:ns0='http://schemas.openxmlformats.org/officeDocument/2006/extended-properties' " w:xpath="/ns0:Properties[1]/ns0:Manager[1]" w:storeItemID="{6668398D-A668-4E3E-A5EB-62B293D839F1}"/>
                 <w:text/>
               </w:sdtPr>
-              <w:sdtEndPr/>
               <w:sdtContent>
                 <w:tc>
                   <w:tcPr>
@@ -720,13 +713,13 @@
                   </wp:anchor>
                 </w:drawing>
               </mc:Choice>
-              <mc:Fallback xmlns:mv="urn:schemas-microsoft-com:mac:vml" xmlns:mo="http://schemas.microsoft.com/office/mac/office/2008/main">
+              <mc:Fallback>
                 <w:pict>
-                  <v:shapetype id="_x0000_t202" coordsize="21600,21600" o:spt="202" path="m,l,21600r21600,l21600,xe">
+                  <v:shapetype id="_x0000_t202" coordsize="21600,21600" o:spt="202" path="m0,0l0,21600,21600,21600,21600,0xe">
                     <v:stroke joinstyle="miter"/>
                     <v:path gradientshapeok="t" o:connecttype="rect"/>
                   </v:shapetype>
-                  <v:shape id="Text Box 2" o:spid="_x0000_s1026" type="#_x0000_t202" style="position:absolute;left:0;text-align:left;margin-left:38.2pt;margin-top:138.55pt;width:368.75pt;height:74.5pt;z-index:251659264;visibility:visible;mso-wrap-style:square;mso-width-percent:0;mso-height-percent:0;mso-wrap-distance-left:9pt;mso-wrap-distance-top:0;mso-wrap-distance-right:9pt;mso-wrap-distance-bottom:0;mso-position-horizontal:absolute;mso-position-horizontal-relative:text;mso-position-vertical:absolute;mso-position-vertical-relative:text;mso-width-percent:0;mso-height-percent:0;mso-width-relative:margin;mso-height-relative:margin;v-text-anchor:top" o:gfxdata="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" fillcolor="white [3201]" strokeweight=".5pt">
+                  <v:shape id="Text Box 2" o:spid="_x0000_s1026" type="#_x0000_t202" style="position:absolute;left:0;text-align:left;margin-left:38.2pt;margin-top:138.55pt;width:368.75pt;height:74.5pt;z-index:251659264;visibility:visible;mso-wrap-style:square;mso-width-percent:0;mso-height-percent:0;mso-wrap-distance-left:9pt;mso-wrap-distance-top:0;mso-wrap-distance-right:9pt;mso-wrap-distance-bottom:0;mso-position-horizontal:absolute;mso-position-horizontal-relative:text;mso-position-vertical:absolute;mso-position-vertical-relative:text;mso-width-percent:0;mso-height-percent:0;mso-width-relative:margin;mso-height-relative:margin;v-text-anchor:top" o:gfxdata="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" fillcolor="white [3201]" strokeweight=".5pt">
                     <v:textbox>
                       <w:txbxContent>
                         <w:p>
@@ -996,8 +989,6 @@
               <w:u w:val="single"/>
             </w:rPr>
           </w:pPr>
-          <w:bookmarkStart w:id="0" w:name="_GoBack"/>
-          <w:bookmarkEnd w:id="0"/>
           <w:r>
             <w:rPr>
               <w:rFonts w:ascii="Times New Roman" w:hAnsi="Times New Roman" w:cs="Times New Roman"/>
@@ -1204,9 +1195,9 @@
               </wp:anchor>
             </w:drawing>
           </mc:Choice>
-          <mc:Fallback xmlns:mv="urn:schemas-microsoft-com:mac:vml" xmlns:mo="http://schemas.microsoft.com/office/mac/office/2008/main">
+          <mc:Fallback>
             <w:pict>
-              <v:shape id="Text Box 4" o:spid="_x0000_s1027" type="#_x0000_t202" style="position:absolute;margin-left:36.3pt;margin-top:116.95pt;width:378.6pt;height:45.7pt;z-index:251661312;visibility:visible;mso-wrap-style:square;mso-width-percent:0;mso-height-percent:0;mso-wrap-distance-left:9pt;mso-wrap-distance-top:0;mso-wrap-distance-right:9pt;mso-wrap-distance-bottom:0;mso-position-horizontal:absolute;mso-position-horizontal-relative:text;mso-position-vertical:absolute;mso-position-vertical-relative:text;mso-width-percent:0;mso-height-percent:0;mso-width-relative:margin;mso-height-relative:margin;v-text-anchor:top" o:gfxdata="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" fillcolor="white [3201]" strokeweight=".5pt">
+              <v:shape id="Text Box 4" o:spid="_x0000_s1027" type="#_x0000_t202" style="position:absolute;margin-left:36.3pt;margin-top:116.95pt;width:378.6pt;height:45.7pt;z-index:251661312;visibility:visible;mso-wrap-style:square;mso-width-percent:0;mso-height-percent:0;mso-wrap-distance-left:9pt;mso-wrap-distance-top:0;mso-wrap-distance-right:9pt;mso-wrap-distance-bottom:0;mso-position-horizontal:absolute;mso-position-horizontal-relative:text;mso-position-vertical:absolute;mso-position-vertical-relative:text;mso-width-percent:0;mso-height-percent:0;mso-width-relative:margin;mso-height-relative:margin;v-text-anchor:top" o:gfxdata="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" fillcolor="white [3201]" strokeweight=".5pt">
                 <v:textbox>
                   <w:txbxContent>
                     <w:p>
@@ -1445,20 +1436,9 @@
     </w:p>
     <w:p>
       <w:pPr>
-        <w:rPr>
-          <w:rFonts w:ascii="Times New Roman" w:hAnsi="Times New Roman" w:cs="Times New Roman"/>
-          <w:b/>
-          <w:sz w:val="24"/>
-          <w:u w:val="single"/>
-        </w:rPr>
+        <w:pStyle w:val="Heading2"/>
       </w:pPr>
       <w:r>
-        <w:rPr>
-          <w:rFonts w:ascii="Times New Roman" w:hAnsi="Times New Roman" w:cs="Times New Roman"/>
-          <w:b/>
-          <w:sz w:val="24"/>
-          <w:u w:val="single"/>
-        </w:rPr>
         <w:t>System Description</w:t>
       </w:r>
     </w:p>
@@ -1466,12 +1446,16 @@
       <w:pPr>
         <w:rPr>
           <w:rFonts w:ascii="Times New Roman" w:hAnsi="Times New Roman" w:cs="Times New Roman"/>
+          <w:sz w:val="24"/>
+          <w:szCs w:val="24"/>
         </w:rPr>
       </w:pPr>
       <w:r>
         <w:rPr>
           <w:rFonts w:ascii="Times New Roman" w:hAnsi="Times New Roman" w:cs="Times New Roman"/>
           <w:b/>
+          <w:sz w:val="24"/>
+          <w:szCs w:val="24"/>
         </w:rPr>
         <w:tab/>
       </w:r>
@@ -1479,6 +1463,8 @@
       <w:r>
         <w:rPr>
           <w:rFonts w:ascii="Times New Roman" w:hAnsi="Times New Roman" w:cs="Times New Roman"/>
+          <w:sz w:val="24"/>
+          <w:szCs w:val="24"/>
         </w:rPr>
         <w:t>JPeNS</w:t>
       </w:r>
@@ -1486,92 +1472,261 @@
       <w:r>
         <w:rPr>
           <w:rFonts w:ascii="Times New Roman" w:hAnsi="Times New Roman" w:cs="Times New Roman"/>
+          <w:sz w:val="24"/>
+          <w:szCs w:val="24"/>
         </w:rPr>
         <w:t xml:space="preserve"> </w:t>
       </w:r>
       <w:r>
         <w:rPr>
           <w:rFonts w:ascii="Times New Roman" w:hAnsi="Times New Roman" w:cs="Times New Roman"/>
+          <w:sz w:val="24"/>
+          <w:szCs w:val="24"/>
         </w:rPr>
         <w:t xml:space="preserve">has a simple layout divided into 3 sections, a header with the control buttons, a side panel that lists run-time information, and a central panel that shows a visual representation of the network. The control buttons in the header allow the user to “fire” individual transitions on the graph (provided they have their criteria met). The transitions use a color-coded system (which is made available through the help menu) to notify the user </w:t>
       </w:r>
       <w:r>
         <w:rPr>
           <w:rFonts w:ascii="Times New Roman" w:hAnsi="Times New Roman" w:cs="Times New Roman"/>
+          <w:sz w:val="24"/>
+          <w:szCs w:val="24"/>
         </w:rPr>
         <w:t>whether</w:t>
       </w:r>
       <w:r>
         <w:rPr>
           <w:rFonts w:ascii="Times New Roman" w:hAnsi="Times New Roman" w:cs="Times New Roman"/>
+          <w:sz w:val="24"/>
+          <w:szCs w:val="24"/>
         </w:rPr>
         <w:t xml:space="preserve"> they can fire or not</w:t>
       </w:r>
       <w:r>
         <w:rPr>
           <w:rFonts w:ascii="Times New Roman" w:hAnsi="Times New Roman" w:cs="Times New Roman"/>
-        </w:rPr>
-        <w:t xml:space="preserve"> based on the input arcs to the transitions having the necessary number of tokens.</w:t>
+          <w:sz w:val="24"/>
+          <w:szCs w:val="24"/>
+        </w:rPr>
+        <w:t xml:space="preserve"> based on the input arcs to the transitions having the </w:t>
+      </w:r>
+      <w:bookmarkStart w:id="0" w:name="_GoBack"/>
+      <w:bookmarkEnd w:id="0"/>
+      <w:r>
+        <w:rPr>
+          <w:rFonts w:ascii="Times New Roman" w:hAnsi="Times New Roman" w:cs="Times New Roman"/>
+          <w:sz w:val="24"/>
+          <w:szCs w:val="24"/>
+        </w:rPr>
+        <w:t>necessary number of tokens.</w:t>
       </w:r>
     </w:p>
     <w:p>
       <w:pPr>
         <w:rPr>
           <w:rFonts w:ascii="Times New Roman" w:hAnsi="Times New Roman" w:cs="Times New Roman"/>
-          <w:vertAlign w:val="subscript"/>
+          <w:sz w:val="24"/>
+          <w:szCs w:val="24"/>
         </w:rPr>
       </w:pPr>
       <w:r>
         <w:rPr>
           <w:rFonts w:ascii="Times New Roman" w:hAnsi="Times New Roman" w:cs="Times New Roman"/>
+          <w:noProof/>
+          <w:sz w:val="24"/>
+          <w:szCs w:val="24"/>
+        </w:rPr>
+        <w:lastRenderedPageBreak/>
+        <w:drawing>
+          <wp:anchor distT="0" distB="0" distL="114300" distR="114300" simplePos="0" relativeHeight="251662336" behindDoc="0" locked="0" layoutInCell="1" allowOverlap="1" wp14:anchorId="2091BD49" wp14:editId="2B2E0377">
+            <wp:simplePos x="0" y="0"/>
+            <wp:positionH relativeFrom="column">
+              <wp:posOffset>914400</wp:posOffset>
+            </wp:positionH>
+            <wp:positionV relativeFrom="paragraph">
+              <wp:posOffset>1371600</wp:posOffset>
+            </wp:positionV>
+            <wp:extent cx="3238500" cy="3141345"/>
+            <wp:effectExtent l="0" t="0" r="12700" b="8255"/>
+            <wp:wrapTopAndBottom/>
+            <wp:docPr id="5" name="Picture 5" descr="Dani:Users:jonathan:Desktop:Screen Shot 2012-04-10 at 8.30.18 PM.png"/>
+            <wp:cNvGraphicFramePr>
+              <a:graphicFrameLocks xmlns:a="http://schemas.openxmlformats.org/drawingml/2006/main" noChangeAspect="1"/>
+            </wp:cNvGraphicFramePr>
+            <a:graphic xmlns:a="http://schemas.openxmlformats.org/drawingml/2006/main">
+              <a:graphicData uri="http://schemas.openxmlformats.org/drawingml/2006/picture">
+                <pic:pic xmlns:pic="http://schemas.openxmlformats.org/drawingml/2006/picture">
+                  <pic:nvPicPr>
+                    <pic:cNvPr id="0" name="Picture 1" descr="Dani:Users:jonathan:Desktop:Screen Shot 2012-04-10 at 8.30.18 PM.png"/>
+                    <pic:cNvPicPr>
+                      <a:picLocks noChangeAspect="1" noChangeArrowheads="1"/>
+                    </pic:cNvPicPr>
+                  </pic:nvPicPr>
+                  <pic:blipFill>
+                    <a:blip r:embed="rId11">
+                      <a:extLst>
+                        <a:ext uri="{28A0092B-C50C-407E-A947-70E740481C1C}">
+                          <a14:useLocalDpi xmlns:a14="http://schemas.microsoft.com/office/drawing/2010/main" val="0"/>
+                        </a:ext>
+                      </a:extLst>
+                    </a:blip>
+                    <a:srcRect/>
+                    <a:stretch>
+                      <a:fillRect/>
+                    </a:stretch>
+                  </pic:blipFill>
+                  <pic:spPr bwMode="auto">
+                    <a:xfrm>
+                      <a:off x="0" y="0"/>
+                      <a:ext cx="3238500" cy="3141345"/>
+                    </a:xfrm>
+                    <a:prstGeom prst="rect">
+                      <a:avLst/>
+                    </a:prstGeom>
+                    <a:noFill/>
+                    <a:ln>
+                      <a:noFill/>
+                    </a:ln>
+                  </pic:spPr>
+                </pic:pic>
+              </a:graphicData>
+            </a:graphic>
+            <wp14:sizeRelH relativeFrom="page">
+              <wp14:pctWidth>0</wp14:pctWidth>
+            </wp14:sizeRelH>
+            <wp14:sizeRelV relativeFrom="page">
+              <wp14:pctHeight>0</wp14:pctHeight>
+            </wp14:sizeRelV>
+          </wp:anchor>
+        </w:drawing>
+      </w:r>
+      <w:r>
+        <w:rPr>
+          <w:rFonts w:ascii="Times New Roman" w:hAnsi="Times New Roman" w:cs="Times New Roman"/>
+          <w:sz w:val="24"/>
+          <w:szCs w:val="24"/>
         </w:rPr>
         <w:tab/>
         <w:t xml:space="preserve">When the user fires a transition they can observe the transfer of tokens by looking at the information panel located on the left-hand side of the application window. Each place displays the number of tokens it currently has so that at each firing the number can be monitored for change. In addition to the number of tokens changing in the information panel, the colors of the transitions and places change in the main graph window in relation to the ability of each transition to fire and whether each place contains any tokens or not. </w:t>
       </w:r>
     </w:p>
-    <w:p/>
     <w:p>
       <w:pPr>
         <w:rPr>
           <w:rFonts w:ascii="Times New Roman" w:hAnsi="Times New Roman" w:cs="Times New Roman"/>
-          <w:b/>
-          <w:sz w:val="24"/>
-          <w:u w:val="single"/>
+          <w:sz w:val="24"/>
+          <w:szCs w:val="24"/>
         </w:rPr>
       </w:pPr>
       <w:r>
         <w:rPr>
           <w:rFonts w:ascii="Times New Roman" w:hAnsi="Times New Roman" w:cs="Times New Roman"/>
-          <w:b/>
-          <w:sz w:val="24"/>
-          <w:u w:val="single"/>
-        </w:rPr>
-        <w:t>Results</w:t>
+          <w:sz w:val="24"/>
+          <w:szCs w:val="24"/>
+        </w:rPr>
+        <w:tab/>
+      </w:r>
+      <w:r>
+        <w:rPr>
+          <w:rFonts w:ascii="Times New Roman" w:hAnsi="Times New Roman" w:cs="Times New Roman"/>
+          <w:sz w:val="24"/>
+          <w:szCs w:val="24"/>
+        </w:rPr>
+        <w:t xml:space="preserve">Sharing information is an important component of </w:t>
+      </w:r>
+      <w:proofErr w:type="spellStart"/>
+      <w:r>
+        <w:rPr>
+          <w:rFonts w:ascii="Times New Roman" w:hAnsi="Times New Roman" w:cs="Times New Roman"/>
+          <w:sz w:val="24"/>
+          <w:szCs w:val="24"/>
+        </w:rPr>
+        <w:t>JPeNS</w:t>
+      </w:r>
+      <w:proofErr w:type="spellEnd"/>
+      <w:r>
+        <w:rPr>
+          <w:rFonts w:ascii="Times New Roman" w:hAnsi="Times New Roman" w:cs="Times New Roman"/>
+          <w:sz w:val="24"/>
+          <w:szCs w:val="24"/>
+        </w:rPr>
+        <w:t xml:space="preserve"> and so there is import/export functionality that allows students to create and share their graphs with one another. There is a dynamic </w:t>
+      </w:r>
+      <w:proofErr w:type="gramStart"/>
+      <w:r>
+        <w:rPr>
+          <w:rFonts w:ascii="Times New Roman" w:hAnsi="Times New Roman" w:cs="Times New Roman"/>
+          <w:sz w:val="24"/>
+          <w:szCs w:val="24"/>
+        </w:rPr>
+        <w:t>form which</w:t>
+      </w:r>
+      <w:proofErr w:type="gramEnd"/>
+      <w:r>
+        <w:rPr>
+          <w:rFonts w:ascii="Times New Roman" w:hAnsi="Times New Roman" w:cs="Times New Roman"/>
+          <w:sz w:val="24"/>
+          <w:szCs w:val="24"/>
+        </w:rPr>
+        <w:t xml:space="preserve"> allows the user to create new objects to form their own graphs. They can choose what type each component is (place, transition, or arc) and then set properties for it. The file is saved in </w:t>
+      </w:r>
+      <w:proofErr w:type="gramStart"/>
+      <w:r>
+        <w:rPr>
+          <w:rFonts w:ascii="Times New Roman" w:hAnsi="Times New Roman" w:cs="Times New Roman"/>
+          <w:sz w:val="24"/>
+          <w:szCs w:val="24"/>
+        </w:rPr>
+        <w:t>XML which</w:t>
+      </w:r>
+      <w:proofErr w:type="gramEnd"/>
+      <w:r>
+        <w:rPr>
+          <w:rFonts w:ascii="Times New Roman" w:hAnsi="Times New Roman" w:cs="Times New Roman"/>
+          <w:sz w:val="24"/>
+          <w:szCs w:val="24"/>
+        </w:rPr>
+        <w:t xml:space="preserve"> can further be edited by hand if desired.</w:t>
+      </w:r>
+    </w:p>
+    <w:p>
+      <w:pPr>
+        <w:rPr>
+          <w:rFonts w:ascii="Times New Roman" w:hAnsi="Times New Roman" w:cs="Times New Roman"/>
+        </w:rPr>
+      </w:pPr>
+    </w:p>
+    <w:p>
+      <w:pPr>
+        <w:pStyle w:val="Heading2"/>
+      </w:pPr>
+      <w:r>
+        <w:t>Design</w:t>
       </w:r>
     </w:p>
     <w:p>
       <w:pPr>
         <w:spacing w:line="240" w:lineRule="auto"/>
-        <w:rPr>
-          <w:rFonts w:ascii="Times New Roman" w:hAnsi="Times New Roman" w:cs="Times New Roman"/>
-          <w:sz w:val="24"/>
+        <w:ind w:firstLine="720"/>
+        <w:rPr>
+          <w:rFonts w:ascii="Times New Roman" w:hAnsi="Times New Roman" w:cs="Times New Roman"/>
+          <w:sz w:val="24"/>
+          <w:szCs w:val="24"/>
         </w:rPr>
       </w:pPr>
       <w:r>
-        <w:tab/>
-      </w:r>
-      <w:r>
-        <w:rPr>
-          <w:rFonts w:ascii="Times New Roman" w:hAnsi="Times New Roman" w:cs="Times New Roman"/>
-          <w:sz w:val="24"/>
-        </w:rPr>
-        <w:t xml:space="preserve">We did a couple of field tests with some people who have no prior knowledge of Petri Networks. First we tried to just explain to them what they were and how they worked. The majority of the test subjects reported that they still did not grasp the concept. We then tried explaining the concept with drawing diagrams and pictures and explaining what would happen after the transitions fired. This method did give the subjects something to look at however they had to still visualize what happened when a transition fired. This worked a little bit better than just straight explaining but some of the subjects were still not quite there for fully understanding it. We would give them an initial state of a Petri Network and asked them to draw what it would look like after certain transitions fired a given number of times. They had a little bit of trouble with doing this correctly. We then gave them example loaded up in </w:t>
+        <w:rPr>
+          <w:rFonts w:ascii="Times New Roman" w:hAnsi="Times New Roman" w:cs="Times New Roman"/>
+          <w:sz w:val="24"/>
+          <w:szCs w:val="24"/>
+        </w:rPr>
+        <w:t xml:space="preserve">Arguably the most important aspect of </w:t>
       </w:r>
       <w:proofErr w:type="spellStart"/>
       <w:r>
         <w:rPr>
           <w:rFonts w:ascii="Times New Roman" w:hAnsi="Times New Roman" w:cs="Times New Roman"/>
           <w:sz w:val="24"/>
+          <w:szCs w:val="24"/>
         </w:rPr>
         <w:t>JPeNS</w:t>
       </w:r>
@@ -1580,77 +1735,394 @@
         <w:rPr>
           <w:rFonts w:ascii="Times New Roman" w:hAnsi="Times New Roman" w:cs="Times New Roman"/>
           <w:sz w:val="24"/>
-        </w:rPr>
-        <w:t xml:space="preserve"> which allowed them to look at the network, see the values of tokens at each place and then step though each transition at their own pace. We then gave them another set of Petri Networks and asked them to draw what it would look like after certain transitions fired a given number of times. After using </w:t>
+          <w:szCs w:val="24"/>
+        </w:rPr>
+        <w:t xml:space="preserve"> </w:t>
+      </w:r>
+      <w:r>
+        <w:rPr>
+          <w:rFonts w:ascii="Times New Roman" w:hAnsi="Times New Roman" w:cs="Times New Roman"/>
+          <w:sz w:val="24"/>
+          <w:szCs w:val="24"/>
+        </w:rPr>
+        <w:t xml:space="preserve">is the visual Graph layout since the way students are to learn from the program is by visually watching how transitions fire in the graph. Finding an appropriate library turns out to be somewhat challenging since the existing graphing libraries do not operate under the same constraints that </w:t>
       </w:r>
       <w:proofErr w:type="spellStart"/>
       <w:r>
         <w:rPr>
           <w:rFonts w:ascii="Times New Roman" w:hAnsi="Times New Roman" w:cs="Times New Roman"/>
           <w:sz w:val="24"/>
-        </w:rPr>
-        <w:t>JPeNS</w:t>
+          <w:szCs w:val="24"/>
+        </w:rPr>
+        <w:t>Petrinet</w:t>
       </w:r>
       <w:proofErr w:type="spellEnd"/>
       <w:r>
         <w:rPr>
           <w:rFonts w:ascii="Times New Roman" w:hAnsi="Times New Roman" w:cs="Times New Roman"/>
           <w:sz w:val="24"/>
-        </w:rPr>
-        <w:t xml:space="preserve"> nearly all the subjects answered the questions correctly. </w:t>
+          <w:szCs w:val="24"/>
+        </w:rPr>
+        <w:t xml:space="preserve"> graphs do. For example, most libraries work well to provide a flow-chart layout but do not handle the constraint of all edges (arcs) having a place on one end and a transition on the other.</w:t>
+      </w:r>
+      <w:r>
+        <w:rPr>
+          <w:rFonts w:ascii="Times New Roman" w:hAnsi="Times New Roman" w:cs="Times New Roman"/>
+          <w:sz w:val="24"/>
+          <w:szCs w:val="24"/>
+        </w:rPr>
+        <w:t xml:space="preserve"> Initially we found a small library</w:t>
+      </w:r>
+      <w:r>
+        <w:rPr>
+          <w:rStyle w:val="FootnoteReference"/>
+          <w:rFonts w:ascii="Times New Roman" w:hAnsi="Times New Roman" w:cs="Times New Roman"/>
+          <w:sz w:val="24"/>
+          <w:szCs w:val="24"/>
+        </w:rPr>
+        <w:footnoteReference w:id="1"/>
+      </w:r>
+      <w:r>
+        <w:rPr>
+          <w:rFonts w:ascii="Times New Roman" w:hAnsi="Times New Roman" w:cs="Times New Roman"/>
+          <w:sz w:val="24"/>
+          <w:szCs w:val="24"/>
+        </w:rPr>
+        <w:t xml:space="preserve"> that provided some basic logic for </w:t>
+      </w:r>
+      <w:proofErr w:type="spellStart"/>
+      <w:r>
+        <w:rPr>
+          <w:rFonts w:ascii="Times New Roman" w:hAnsi="Times New Roman" w:cs="Times New Roman"/>
+          <w:sz w:val="24"/>
+          <w:szCs w:val="24"/>
+        </w:rPr>
+        <w:t>Petrinet</w:t>
+      </w:r>
+      <w:proofErr w:type="spellEnd"/>
+      <w:r>
+        <w:rPr>
+          <w:rFonts w:ascii="Times New Roman" w:hAnsi="Times New Roman" w:cs="Times New Roman"/>
+          <w:sz w:val="24"/>
+          <w:szCs w:val="24"/>
+        </w:rPr>
+        <w:t xml:space="preserve"> graphs but had no visual representation, so we took this library and greatly expanded upon it. </w:t>
       </w:r>
     </w:p>
     <w:p>
       <w:pPr>
         <w:spacing w:line="240" w:lineRule="auto"/>
-        <w:rPr>
-          <w:rFonts w:ascii="Times New Roman" w:hAnsi="Times New Roman" w:cs="Times New Roman"/>
-          <w:sz w:val="24"/>
+        <w:ind w:firstLine="720"/>
+        <w:rPr>
+          <w:rFonts w:ascii="Times New Roman" w:hAnsi="Times New Roman" w:cs="Times New Roman"/>
+          <w:sz w:val="24"/>
+          <w:szCs w:val="24"/>
         </w:rPr>
       </w:pPr>
       <w:r>
         <w:rPr>
           <w:rFonts w:ascii="Times New Roman" w:hAnsi="Times New Roman" w:cs="Times New Roman"/>
           <w:sz w:val="24"/>
-        </w:rPr>
-        <w:tab/>
-        <w:t xml:space="preserve">From the tests performed it is obvious to see that </w:t>
+          <w:szCs w:val="24"/>
+        </w:rPr>
+        <w:lastRenderedPageBreak/>
+        <w:t xml:space="preserve">Once we achieved a logically correct </w:t>
       </w:r>
       <w:proofErr w:type="spellStart"/>
       <w:r>
         <w:rPr>
           <w:rFonts w:ascii="Times New Roman" w:hAnsi="Times New Roman" w:cs="Times New Roman"/>
           <w:sz w:val="24"/>
-        </w:rPr>
-        <w:t>JPeNS</w:t>
+          <w:szCs w:val="24"/>
+        </w:rPr>
+        <w:t>Petrinet</w:t>
       </w:r>
       <w:proofErr w:type="spellEnd"/>
       <w:r>
         <w:rPr>
           <w:rFonts w:ascii="Times New Roman" w:hAnsi="Times New Roman" w:cs="Times New Roman"/>
           <w:sz w:val="24"/>
-        </w:rPr>
-        <w:t xml:space="preserve"> has had a positive impact on the education process. It both simplified and cut down on the number examples needed for the subject to comprehend the topic. It is fairly safe to say that </w:t>
+          <w:szCs w:val="24"/>
+        </w:rPr>
+        <w:t xml:space="preserve"> simulator we began the search for a visual graphing library. Initially we looked at the open-source </w:t>
       </w:r>
       <w:proofErr w:type="spellStart"/>
       <w:r>
         <w:rPr>
           <w:rFonts w:ascii="Times New Roman" w:hAnsi="Times New Roman" w:cs="Times New Roman"/>
           <w:sz w:val="24"/>
-        </w:rPr>
-        <w:t>JPeNS</w:t>
+          <w:szCs w:val="24"/>
+        </w:rPr>
+        <w:t>Graphviz</w:t>
       </w:r>
       <w:proofErr w:type="spellEnd"/>
       <w:r>
         <w:rPr>
-          <w:rFonts w:ascii="Times New Roman" w:hAnsi="Times New Roman" w:cs="Times New Roman"/>
-          <w:sz w:val="24"/>
-        </w:rPr>
-        <w:t xml:space="preserve"> is an invaluable tool when it comes to teaching this concept.</w:t>
+          <w:rStyle w:val="FootnoteReference"/>
+          <w:rFonts w:ascii="Times New Roman" w:hAnsi="Times New Roman" w:cs="Times New Roman"/>
+          <w:sz w:val="24"/>
+          <w:szCs w:val="24"/>
+        </w:rPr>
+        <w:footnoteReference w:id="2"/>
+      </w:r>
+      <w:r>
+        <w:rPr>
+          <w:rFonts w:ascii="Times New Roman" w:hAnsi="Times New Roman" w:cs="Times New Roman"/>
+          <w:sz w:val="24"/>
+          <w:szCs w:val="24"/>
+        </w:rPr>
+        <w:t xml:space="preserve"> library since one of us had previous experience with it. While this library could handle graphs, its Java support turned out to be rather weak unless we were to constantly render the graph to an image file and then display the image in the application. This would be both inefficient and would lack the interactivity we desired. After trying a few more libraries such as </w:t>
+      </w:r>
+      <w:proofErr w:type="spellStart"/>
+      <w:r>
+        <w:rPr>
+          <w:rFonts w:ascii="Times New Roman" w:hAnsi="Times New Roman" w:cs="Times New Roman"/>
+          <w:sz w:val="24"/>
+          <w:szCs w:val="24"/>
+        </w:rPr>
+        <w:t>mxGraph</w:t>
+      </w:r>
+      <w:proofErr w:type="spellEnd"/>
+      <w:r>
+        <w:rPr>
+          <w:rFonts w:ascii="Times New Roman" w:hAnsi="Times New Roman" w:cs="Times New Roman"/>
+          <w:sz w:val="24"/>
+          <w:szCs w:val="24"/>
+        </w:rPr>
+        <w:t xml:space="preserve">, Jung, and </w:t>
+      </w:r>
+      <w:proofErr w:type="spellStart"/>
+      <w:r>
+        <w:rPr>
+          <w:rFonts w:ascii="Times New Roman" w:hAnsi="Times New Roman" w:cs="Times New Roman"/>
+          <w:sz w:val="24"/>
+          <w:szCs w:val="24"/>
+        </w:rPr>
+        <w:t>JGraphT</w:t>
+      </w:r>
+      <w:proofErr w:type="spellEnd"/>
+      <w:r>
+        <w:rPr>
+          <w:rFonts w:ascii="Times New Roman" w:hAnsi="Times New Roman" w:cs="Times New Roman"/>
+          <w:sz w:val="24"/>
+          <w:szCs w:val="24"/>
+        </w:rPr>
+        <w:t xml:space="preserve">, we finally set ourselves on </w:t>
+      </w:r>
+      <w:proofErr w:type="spellStart"/>
+      <w:r>
+        <w:rPr>
+          <w:rFonts w:ascii="Times New Roman" w:hAnsi="Times New Roman" w:cs="Times New Roman"/>
+          <w:sz w:val="24"/>
+          <w:szCs w:val="24"/>
+        </w:rPr>
+        <w:t>JGraphX</w:t>
+      </w:r>
+      <w:proofErr w:type="spellEnd"/>
+      <w:r>
+        <w:rPr>
+          <w:rStyle w:val="FootnoteReference"/>
+          <w:rFonts w:ascii="Times New Roman" w:hAnsi="Times New Roman" w:cs="Times New Roman"/>
+          <w:sz w:val="24"/>
+          <w:szCs w:val="24"/>
+        </w:rPr>
+        <w:footnoteReference w:id="3"/>
+      </w:r>
+      <w:r>
+        <w:rPr>
+          <w:rFonts w:ascii="Times New Roman" w:hAnsi="Times New Roman" w:cs="Times New Roman"/>
+          <w:sz w:val="24"/>
+          <w:szCs w:val="24"/>
+        </w:rPr>
+        <w:t xml:space="preserve"> since it provides both the interactivity that we want, and is based on Java. Being based on Java is the key to allowing it to interact with our logic. For example, all places, arcs, and transitions are mapped via classes in our logic code, but we didn’t want to have a redundant copy of all these objects inside a graph library since synchronizing them could be difficult and untrustworthy. So with </w:t>
+      </w:r>
+      <w:proofErr w:type="spellStart"/>
+      <w:r>
+        <w:rPr>
+          <w:rFonts w:ascii="Times New Roman" w:hAnsi="Times New Roman" w:cs="Times New Roman"/>
+          <w:sz w:val="24"/>
+          <w:szCs w:val="24"/>
+        </w:rPr>
+        <w:t>JGraphX</w:t>
+      </w:r>
+      <w:proofErr w:type="spellEnd"/>
+      <w:r>
+        <w:rPr>
+          <w:rFonts w:ascii="Times New Roman" w:hAnsi="Times New Roman" w:cs="Times New Roman"/>
+          <w:sz w:val="24"/>
+          <w:szCs w:val="24"/>
+        </w:rPr>
+        <w:t xml:space="preserve"> we were able to create </w:t>
+      </w:r>
+      <w:proofErr w:type="spellStart"/>
+      <w:r>
+        <w:rPr>
+          <w:rFonts w:ascii="Times New Roman" w:hAnsi="Times New Roman" w:cs="Times New Roman"/>
+          <w:sz w:val="24"/>
+          <w:szCs w:val="24"/>
+        </w:rPr>
+        <w:t>JGraphX</w:t>
+      </w:r>
+      <w:proofErr w:type="spellEnd"/>
+      <w:r>
+        <w:rPr>
+          <w:rFonts w:ascii="Times New Roman" w:hAnsi="Times New Roman" w:cs="Times New Roman"/>
+          <w:sz w:val="24"/>
+          <w:szCs w:val="24"/>
+        </w:rPr>
+        <w:t xml:space="preserve"> components inside each of our </w:t>
+      </w:r>
+      <w:proofErr w:type="spellStart"/>
+      <w:r>
+        <w:rPr>
+          <w:rFonts w:ascii="Times New Roman" w:hAnsi="Times New Roman" w:cs="Times New Roman"/>
+          <w:sz w:val="24"/>
+          <w:szCs w:val="24"/>
+        </w:rPr>
+        <w:t>Petrinet</w:t>
+      </w:r>
+      <w:proofErr w:type="spellEnd"/>
+      <w:r>
+        <w:rPr>
+          <w:rFonts w:ascii="Times New Roman" w:hAnsi="Times New Roman" w:cs="Times New Roman"/>
+          <w:sz w:val="24"/>
+          <w:szCs w:val="24"/>
+        </w:rPr>
+        <w:t xml:space="preserve"> object classes and then we could simply refer to our places, transitions, and arcs and modify their equivalent graph components internally.</w:t>
       </w:r>
     </w:p>
     <w:p>
       <w:pPr>
+        <w:spacing w:line="240" w:lineRule="auto"/>
+        <w:ind w:firstLine="720"/>
+        <w:rPr>
+          <w:rFonts w:ascii="Times New Roman" w:hAnsi="Times New Roman" w:cs="Times New Roman"/>
+          <w:sz w:val="24"/>
+          <w:szCs w:val="24"/>
+        </w:rPr>
+      </w:pPr>
+    </w:p>
+    <w:p>
+      <w:pPr>
+        <w:rPr>
+          <w:rFonts w:ascii="Times New Roman" w:hAnsi="Times New Roman" w:cs="Times New Roman"/>
+          <w:b/>
+          <w:sz w:val="24"/>
+          <w:u w:val="single"/>
+        </w:rPr>
+      </w:pPr>
+      <w:r>
+        <w:rPr>
+          <w:rFonts w:ascii="Times New Roman" w:hAnsi="Times New Roman" w:cs="Times New Roman"/>
+          <w:b/>
+          <w:sz w:val="24"/>
+          <w:u w:val="single"/>
+        </w:rPr>
+        <w:t>Results</w:t>
+      </w:r>
+    </w:p>
+    <w:p>
+      <w:pPr>
+        <w:spacing w:line="240" w:lineRule="auto"/>
+        <w:rPr>
+          <w:rFonts w:ascii="Times New Roman" w:hAnsi="Times New Roman" w:cs="Times New Roman"/>
+          <w:sz w:val="24"/>
+        </w:rPr>
+      </w:pPr>
+      <w:r>
+        <w:tab/>
+      </w:r>
+      <w:r>
+        <w:rPr>
+          <w:rFonts w:ascii="Times New Roman" w:hAnsi="Times New Roman" w:cs="Times New Roman"/>
+          <w:sz w:val="24"/>
+        </w:rPr>
+        <w:t xml:space="preserve">We did a couple of field tests with some people who have no prior knowledge of Petri Networks. First we tried to just explain to them what they were and how they worked. The majority of the test subjects reported that they still did not grasp the concept. We then tried explaining the concept with drawing diagrams and pictures and explaining what would happen after the transitions fired. This method did give the subjects something to look at however they had to still visualize what happened when a transition fired. This worked a little bit better than just straight explaining but some of the subjects were still not quite there for fully understanding it. We would give them an initial state of a Petri Network and asked them to draw what it would look like after certain transitions fired a given number of times. They had a little bit of trouble with doing this correctly. We then gave them example loaded up in </w:t>
+      </w:r>
+      <w:proofErr w:type="spellStart"/>
+      <w:r>
+        <w:rPr>
+          <w:rFonts w:ascii="Times New Roman" w:hAnsi="Times New Roman" w:cs="Times New Roman"/>
+          <w:sz w:val="24"/>
+        </w:rPr>
+        <w:t>JPeNS</w:t>
+      </w:r>
+      <w:proofErr w:type="spellEnd"/>
+      <w:r>
+        <w:rPr>
+          <w:rFonts w:ascii="Times New Roman" w:hAnsi="Times New Roman" w:cs="Times New Roman"/>
+          <w:sz w:val="24"/>
+        </w:rPr>
+        <w:t xml:space="preserve"> which allowed them to look at the network, see the values of tokens at each place and then step though each transition at their own pace. We then gave them another set of Petri Networks and asked them to draw what it would look like after certain transitions fired a given number of times. After using </w:t>
+      </w:r>
+      <w:proofErr w:type="spellStart"/>
+      <w:r>
+        <w:rPr>
+          <w:rFonts w:ascii="Times New Roman" w:hAnsi="Times New Roman" w:cs="Times New Roman"/>
+          <w:sz w:val="24"/>
+        </w:rPr>
+        <w:t>JPeNS</w:t>
+      </w:r>
+      <w:proofErr w:type="spellEnd"/>
+      <w:r>
+        <w:rPr>
+          <w:rFonts w:ascii="Times New Roman" w:hAnsi="Times New Roman" w:cs="Times New Roman"/>
+          <w:sz w:val="24"/>
+        </w:rPr>
+        <w:t xml:space="preserve"> nearly all the subjects answered the questions correctly. </w:t>
+      </w:r>
+    </w:p>
+    <w:p>
+      <w:pPr>
+        <w:spacing w:line="240" w:lineRule="auto"/>
+        <w:rPr>
+          <w:rFonts w:ascii="Times New Roman" w:hAnsi="Times New Roman" w:cs="Times New Roman"/>
+          <w:sz w:val="24"/>
+        </w:rPr>
+      </w:pPr>
+      <w:r>
+        <w:rPr>
+          <w:rFonts w:ascii="Times New Roman" w:hAnsi="Times New Roman" w:cs="Times New Roman"/>
+          <w:sz w:val="24"/>
+        </w:rPr>
+        <w:tab/>
+        <w:t xml:space="preserve">From the tests performed it is obvious to see that </w:t>
+      </w:r>
+      <w:proofErr w:type="spellStart"/>
+      <w:r>
+        <w:rPr>
+          <w:rFonts w:ascii="Times New Roman" w:hAnsi="Times New Roman" w:cs="Times New Roman"/>
+          <w:sz w:val="24"/>
+        </w:rPr>
+        <w:t>JPeNS</w:t>
+      </w:r>
+      <w:proofErr w:type="spellEnd"/>
+      <w:r>
+        <w:rPr>
+          <w:rFonts w:ascii="Times New Roman" w:hAnsi="Times New Roman" w:cs="Times New Roman"/>
+          <w:sz w:val="24"/>
+        </w:rPr>
+        <w:t xml:space="preserve"> has had a positive impact on the education process. It both simplified and cut down on the number examples needed for the subject to comprehend the topic. It is fairly safe to say that </w:t>
+      </w:r>
+      <w:proofErr w:type="spellStart"/>
+      <w:r>
+        <w:rPr>
+          <w:rFonts w:ascii="Times New Roman" w:hAnsi="Times New Roman" w:cs="Times New Roman"/>
+          <w:sz w:val="24"/>
+        </w:rPr>
+        <w:t>JPeNS</w:t>
+      </w:r>
+      <w:proofErr w:type="spellEnd"/>
+      <w:r>
+        <w:rPr>
+          <w:rFonts w:ascii="Times New Roman" w:hAnsi="Times New Roman" w:cs="Times New Roman"/>
+          <w:sz w:val="24"/>
+        </w:rPr>
+        <w:t xml:space="preserve"> is an invaluable tool when it comes to teaching this concept.</w:t>
+      </w:r>
+    </w:p>
+    <w:p>
+      <w:pPr>
         <w:rPr>
           <w:rFonts w:ascii="Times New Roman" w:hAnsi="Times New Roman" w:cs="Times New Roman"/>
           <w:b/>
@@ -1677,8 +2149,8 @@
     </w:p>
     <w:p/>
     <w:sectPr>
-      <w:footerReference w:type="default" r:id="rId11"/>
-      <w:footerReference w:type="first" r:id="rId12"/>
+      <w:footerReference w:type="default" r:id="rId12"/>
+      <w:footerReference w:type="first" r:id="rId13"/>
       <w:pgSz w:w="12240" w:h="15840"/>
       <w:pgMar w:top="1440" w:right="1440" w:bottom="1440" w:left="1440" w:header="720" w:footer="432" w:gutter="0"/>
       <w:pgNumType w:start="0"/>
@@ -1691,7 +2163,7 @@
 </file>
 
 <file path=word/endnotes.xml><?xml version="1.0" encoding="utf-8"?>
-<w:endnotes xmlns:wpc="http://schemas.microsoft.com/office/word/2010/wordprocessingCanvas" xmlns:mc="http://schemas.openxmlformats.org/markup-compatibility/2006" xmlns:o="urn:schemas-microsoft-com:office:office" xmlns:r="http://schemas.openxmlformats.org/officeDocument/2006/relationships" xmlns:m="http://schemas.openxmlformats.org/officeDocument/2006/math" xmlns:v="urn:schemas-microsoft-com:vml" xmlns:wp14="http://schemas.microsoft.com/office/word/2010/wordprocessingDrawing" xmlns:wp="http://schemas.openxmlformats.org/drawingml/2006/wordprocessingDrawing" xmlns:w10="urn:schemas-microsoft-com:office:word" xmlns:w="http://schemas.openxmlformats.org/wordprocessingml/2006/main" xmlns:w14="http://schemas.microsoft.com/office/word/2010/wordml" xmlns:wpg="http://schemas.microsoft.com/office/word/2010/wordprocessingGroup" xmlns:wpi="http://schemas.microsoft.com/office/word/2010/wordprocessingInk" xmlns:wne="http://schemas.microsoft.com/office/word/2006/wordml" xmlns:wps="http://schemas.microsoft.com/office/word/2010/wordprocessingShape" mc:Ignorable="w14 wp14">
+<w:endnotes xmlns:wpc="http://schemas.microsoft.com/office/word/2010/wordprocessingCanvas" xmlns:mo="http://schemas.microsoft.com/office/mac/office/2008/main" xmlns:mc="http://schemas.openxmlformats.org/markup-compatibility/2006" xmlns:mv="urn:schemas-microsoft-com:mac:vml" xmlns:o="urn:schemas-microsoft-com:office:office" xmlns:r="http://schemas.openxmlformats.org/officeDocument/2006/relationships" xmlns:m="http://schemas.openxmlformats.org/officeDocument/2006/math" xmlns:v="urn:schemas-microsoft-com:vml" xmlns:wp14="http://schemas.microsoft.com/office/word/2010/wordprocessingDrawing" xmlns:wp="http://schemas.openxmlformats.org/drawingml/2006/wordprocessingDrawing" xmlns:w10="urn:schemas-microsoft-com:office:word" xmlns:w="http://schemas.openxmlformats.org/wordprocessingml/2006/main" xmlns:w14="http://schemas.microsoft.com/office/word/2010/wordml" xmlns:wpg="http://schemas.microsoft.com/office/word/2010/wordprocessingGroup" xmlns:wpi="http://schemas.microsoft.com/office/word/2010/wordprocessingInk" xmlns:wne="http://schemas.microsoft.com/office/word/2006/wordml" xmlns:wps="http://schemas.microsoft.com/office/word/2010/wordprocessingShape" mc:Ignorable="w14 wp14">
   <w:endnote w:type="separator" w:id="-1">
     <w:p>
       <w:pPr>
@@ -1716,7 +2188,7 @@
 </file>
 
 <file path=word/footer1.xml><?xml version="1.0" encoding="utf-8"?>
-<w:ftr xmlns:wpc="http://schemas.microsoft.com/office/word/2010/wordprocessingCanvas" xmlns:mc="http://schemas.openxmlformats.org/markup-compatibility/2006" xmlns:o="urn:schemas-microsoft-com:office:office" xmlns:r="http://schemas.openxmlformats.org/officeDocument/2006/relationships" xmlns:m="http://schemas.openxmlformats.org/officeDocument/2006/math" xmlns:v="urn:schemas-microsoft-com:vml" xmlns:wp14="http://schemas.microsoft.com/office/word/2010/wordprocessingDrawing" xmlns:wp="http://schemas.openxmlformats.org/drawingml/2006/wordprocessingDrawing" xmlns:w10="urn:schemas-microsoft-com:office:word" xmlns:w="http://schemas.openxmlformats.org/wordprocessingml/2006/main" xmlns:w14="http://schemas.microsoft.com/office/word/2010/wordml" xmlns:wpg="http://schemas.microsoft.com/office/word/2010/wordprocessingGroup" xmlns:wpi="http://schemas.microsoft.com/office/word/2010/wordprocessingInk" xmlns:wne="http://schemas.microsoft.com/office/word/2006/wordml" xmlns:wps="http://schemas.microsoft.com/office/word/2010/wordprocessingShape" mc:Ignorable="w14 wp14">
+<w:ftr xmlns:wpc="http://schemas.microsoft.com/office/word/2010/wordprocessingCanvas" xmlns:mo="http://schemas.microsoft.com/office/mac/office/2008/main" xmlns:mc="http://schemas.openxmlformats.org/markup-compatibility/2006" xmlns:mv="urn:schemas-microsoft-com:mac:vml" xmlns:o="urn:schemas-microsoft-com:office:office" xmlns:r="http://schemas.openxmlformats.org/officeDocument/2006/relationships" xmlns:m="http://schemas.openxmlformats.org/officeDocument/2006/math" xmlns:v="urn:schemas-microsoft-com:vml" xmlns:wp14="http://schemas.microsoft.com/office/word/2010/wordprocessingDrawing" xmlns:wp="http://schemas.openxmlformats.org/drawingml/2006/wordprocessingDrawing" xmlns:w10="urn:schemas-microsoft-com:office:word" xmlns:w="http://schemas.openxmlformats.org/wordprocessingml/2006/main" xmlns:w14="http://schemas.microsoft.com/office/word/2010/wordml" xmlns:wpg="http://schemas.microsoft.com/office/word/2010/wordprocessingGroup" xmlns:wpi="http://schemas.microsoft.com/office/word/2010/wordprocessingInk" xmlns:wne="http://schemas.microsoft.com/office/word/2006/wordml" xmlns:wps="http://schemas.microsoft.com/office/word/2010/wordprocessingShape" mc:Ignorable="w14 wp14">
   <w:sdt>
     <w:sdtPr>
       <w:id w:val="1994903401"/>
@@ -1725,7 +2197,6 @@
         <w:docPartUnique/>
       </w:docPartObj>
     </w:sdtPr>
-    <w:sdtEndPr/>
     <w:sdtContent>
       <w:sdt>
         <w:sdtPr>
@@ -1735,7 +2206,6 @@
             <w:docPartUnique/>
           </w:docPartObj>
         </w:sdtPr>
-        <w:sdtEndPr/>
         <w:sdtContent>
           <w:p>
             <w:pPr>
@@ -1782,7 +2252,7 @@
                 <w:bCs/>
                 <w:noProof/>
               </w:rPr>
-              <w:t>3</w:t>
+              <w:t>2</w:t>
             </w:r>
             <w:r>
               <w:rPr>
@@ -1827,7 +2297,7 @@
                 <w:bCs/>
                 <w:noProof/>
               </w:rPr>
-              <w:t>3</w:t>
+              <w:t>4</w:t>
             </w:r>
             <w:r>
               <w:rPr>
@@ -1852,7 +2322,7 @@
 </file>
 
 <file path=word/footer2.xml><?xml version="1.0" encoding="utf-8"?>
-<w:ftr xmlns:wpc="http://schemas.microsoft.com/office/word/2010/wordprocessingCanvas" xmlns:mc="http://schemas.openxmlformats.org/markup-compatibility/2006" xmlns:o="urn:schemas-microsoft-com:office:office" xmlns:r="http://schemas.openxmlformats.org/officeDocument/2006/relationships" xmlns:m="http://schemas.openxmlformats.org/officeDocument/2006/math" xmlns:v="urn:schemas-microsoft-com:vml" xmlns:wp14="http://schemas.microsoft.com/office/word/2010/wordprocessingDrawing" xmlns:wp="http://schemas.openxmlformats.org/drawingml/2006/wordprocessingDrawing" xmlns:w10="urn:schemas-microsoft-com:office:word" xmlns:w="http://schemas.openxmlformats.org/wordprocessingml/2006/main" xmlns:w14="http://schemas.microsoft.com/office/word/2010/wordml" xmlns:wpg="http://schemas.microsoft.com/office/word/2010/wordprocessingGroup" xmlns:wpi="http://schemas.microsoft.com/office/word/2010/wordprocessingInk" xmlns:wne="http://schemas.microsoft.com/office/word/2006/wordml" xmlns:wps="http://schemas.microsoft.com/office/word/2010/wordprocessingShape" mc:Ignorable="w14 wp14">
+<w:ftr xmlns:wpc="http://schemas.microsoft.com/office/word/2010/wordprocessingCanvas" xmlns:mo="http://schemas.microsoft.com/office/mac/office/2008/main" xmlns:mc="http://schemas.openxmlformats.org/markup-compatibility/2006" xmlns:mv="urn:schemas-microsoft-com:mac:vml" xmlns:o="urn:schemas-microsoft-com:office:office" xmlns:r="http://schemas.openxmlformats.org/officeDocument/2006/relationships" xmlns:m="http://schemas.openxmlformats.org/officeDocument/2006/math" xmlns:v="urn:schemas-microsoft-com:vml" xmlns:wp14="http://schemas.microsoft.com/office/word/2010/wordprocessingDrawing" xmlns:wp="http://schemas.openxmlformats.org/drawingml/2006/wordprocessingDrawing" xmlns:w10="urn:schemas-microsoft-com:office:word" xmlns:w="http://schemas.openxmlformats.org/wordprocessingml/2006/main" xmlns:w14="http://schemas.microsoft.com/office/word/2010/wordml" xmlns:wpg="http://schemas.microsoft.com/office/word/2010/wordprocessingGroup" xmlns:wpi="http://schemas.microsoft.com/office/word/2010/wordprocessingInk" xmlns:wne="http://schemas.microsoft.com/office/word/2006/wordml" xmlns:wps="http://schemas.microsoft.com/office/word/2010/wordprocessingShape" mc:Ignorable="w14 wp14">
   <w:p>
     <w:pPr>
       <w:pStyle w:val="Footer"/>
@@ -1871,7 +2341,7 @@
 </file>
 
 <file path=word/footnotes.xml><?xml version="1.0" encoding="utf-8"?>
-<w:footnotes xmlns:wpc="http://schemas.microsoft.com/office/word/2010/wordprocessingCanvas" xmlns:mc="http://schemas.openxmlformats.org/markup-compatibility/2006" xmlns:o="urn:schemas-microsoft-com:office:office" xmlns:r="http://schemas.openxmlformats.org/officeDocument/2006/relationships" xmlns:m="http://schemas.openxmlformats.org/officeDocument/2006/math" xmlns:v="urn:schemas-microsoft-com:vml" xmlns:wp14="http://schemas.microsoft.com/office/word/2010/wordprocessingDrawing" xmlns:wp="http://schemas.openxmlformats.org/drawingml/2006/wordprocessingDrawing" xmlns:w10="urn:schemas-microsoft-com:office:word" xmlns:w="http://schemas.openxmlformats.org/wordprocessingml/2006/main" xmlns:w14="http://schemas.microsoft.com/office/word/2010/wordml" xmlns:wpg="http://schemas.microsoft.com/office/word/2010/wordprocessingGroup" xmlns:wpi="http://schemas.microsoft.com/office/word/2010/wordprocessingInk" xmlns:wne="http://schemas.microsoft.com/office/word/2006/wordml" xmlns:wps="http://schemas.microsoft.com/office/word/2010/wordprocessingShape" mc:Ignorable="w14 wp14">
+<w:footnotes xmlns:wpc="http://schemas.microsoft.com/office/word/2010/wordprocessingCanvas" xmlns:mo="http://schemas.microsoft.com/office/mac/office/2008/main" xmlns:mc="http://schemas.openxmlformats.org/markup-compatibility/2006" xmlns:mv="urn:schemas-microsoft-com:mac:vml" xmlns:o="urn:schemas-microsoft-com:office:office" xmlns:r="http://schemas.openxmlformats.org/officeDocument/2006/relationships" xmlns:m="http://schemas.openxmlformats.org/officeDocument/2006/math" xmlns:v="urn:schemas-microsoft-com:vml" xmlns:wp14="http://schemas.microsoft.com/office/word/2010/wordprocessingDrawing" xmlns:wp="http://schemas.openxmlformats.org/drawingml/2006/wordprocessingDrawing" xmlns:w10="urn:schemas-microsoft-com:office:word" xmlns:w="http://schemas.openxmlformats.org/wordprocessingml/2006/main" xmlns:w14="http://schemas.microsoft.com/office/word/2010/wordml" xmlns:wpg="http://schemas.microsoft.com/office/word/2010/wordprocessingGroup" xmlns:wpi="http://schemas.microsoft.com/office/word/2010/wordprocessingInk" xmlns:wne="http://schemas.microsoft.com/office/word/2006/wordml" xmlns:wps="http://schemas.microsoft.com/office/word/2010/wordprocessingShape" mc:Ignorable="w14 wp14">
   <w:footnote w:type="separator" w:id="-1">
     <w:p>
       <w:pPr>
@@ -1889,6 +2359,87 @@
       </w:pPr>
       <w:r>
         <w:continuationSeparator/>
+      </w:r>
+    </w:p>
+  </w:footnote>
+  <w:footnote w:id="1">
+    <w:p>
+      <w:pPr>
+        <w:pStyle w:val="FootnoteText"/>
+      </w:pPr>
+      <w:r>
+        <w:rPr>
+          <w:rStyle w:val="FootnoteReference"/>
+        </w:rPr>
+        <w:footnoteRef/>
+      </w:r>
+      <w:r>
+        <w:t xml:space="preserve"> Simple-Java-</w:t>
+      </w:r>
+      <w:proofErr w:type="spellStart"/>
+      <w:r>
+        <w:t>Petrinet</w:t>
+      </w:r>
+      <w:proofErr w:type="spellEnd"/>
+      <w:r>
+        <w:t xml:space="preserve">: </w:t>
+      </w:r>
+      <w:r>
+        <w:t>https://github.com/rmetzler/simple-java-petrinet</w:t>
+      </w:r>
+    </w:p>
+  </w:footnote>
+  <w:footnote w:id="2">
+    <w:p>
+      <w:pPr>
+        <w:pStyle w:val="FootnoteText"/>
+      </w:pPr>
+      <w:r>
+        <w:rPr>
+          <w:rStyle w:val="FootnoteReference"/>
+        </w:rPr>
+        <w:footnoteRef/>
+      </w:r>
+      <w:r>
+        <w:t xml:space="preserve"> </w:t>
+      </w:r>
+      <w:r>
+        <w:t>http://www.graphviz.org/</w:t>
+      </w:r>
+    </w:p>
+  </w:footnote>
+  <w:footnote w:id="3">
+    <w:p>
+      <w:pPr>
+        <w:pStyle w:val="FootnoteText"/>
+      </w:pPr>
+      <w:r>
+        <w:rPr>
+          <w:rStyle w:val="FootnoteReference"/>
+        </w:rPr>
+        <w:footnoteRef/>
+      </w:r>
+      <w:r>
+        <w:t xml:space="preserve"> </w:t>
+      </w:r>
+      <w:proofErr w:type="spellStart"/>
+      <w:r>
+        <w:t>JGraphX</w:t>
+      </w:r>
+      <w:proofErr w:type="spellEnd"/>
+      <w:r>
+        <w:t xml:space="preserve"> is based on </w:t>
+      </w:r>
+      <w:proofErr w:type="spellStart"/>
+      <w:r>
+        <w:t>mxGraph</w:t>
+      </w:r>
+      <w:proofErr w:type="spellEnd"/>
+      <w:r>
+        <w:t xml:space="preserve">. </w:t>
+      </w:r>
+      <w:r>
+        <w:t>http://www.jgraph.com/jgraph.html</w:t>
       </w:r>
     </w:p>
   </w:footnote>
@@ -1912,7 +2463,7 @@
       </w:pPr>
     </w:pPrDefault>
   </w:docDefaults>
-  <w:latentStyles w:defLockedState="0" w:defUIPriority="99" w:defSemiHidden="1" w:defUnhideWhenUsed="1" w:defQFormat="0" w:count="267">
+  <w:latentStyles w:defLockedState="0" w:defUIPriority="99" w:defSemiHidden="1" w:defUnhideWhenUsed="1" w:defQFormat="0" w:count="276">
     <w:lsdException w:name="Normal" w:semiHidden="0" w:uiPriority="0" w:unhideWhenUsed="0" w:qFormat="1"/>
     <w:lsdException w:name="heading 1" w:semiHidden="0" w:uiPriority="9" w:unhideWhenUsed="0" w:qFormat="1"/>
     <w:lsdException w:name="heading 2" w:uiPriority="9" w:qFormat="1"/>
@@ -2055,6 +2606,48 @@
     <w:name w:val="Normal"/>
     <w:qFormat/>
   </w:style>
+  <w:style w:type="paragraph" w:styleId="Heading1">
+    <w:name w:val="heading 1"/>
+    <w:basedOn w:val="Normal"/>
+    <w:next w:val="Normal"/>
+    <w:link w:val="Heading1Char"/>
+    <w:uiPriority w:val="9"/>
+    <w:qFormat/>
+    <w:rsid w:val="001B3726"/>
+    <w:pPr>
+      <w:keepNext/>
+      <w:keepLines/>
+      <w:spacing w:before="480" w:after="0"/>
+      <w:outlineLvl w:val="0"/>
+    </w:pPr>
+    <w:rPr>
+      <w:rFonts w:asciiTheme="majorHAnsi" w:eastAsiaTheme="majorEastAsia" w:hAnsiTheme="majorHAnsi" w:cstheme="majorBidi"/>
+      <w:b/>
+      <w:bCs/>
+      <w:color w:val="345A8A" w:themeColor="accent1" w:themeShade="B5"/>
+      <w:sz w:val="32"/>
+      <w:szCs w:val="32"/>
+    </w:rPr>
+  </w:style>
+  <w:style w:type="paragraph" w:styleId="Heading2">
+    <w:name w:val="heading 2"/>
+    <w:basedOn w:val="Normal"/>
+    <w:next w:val="Normal"/>
+    <w:link w:val="Heading2Char"/>
+    <w:uiPriority w:val="9"/>
+    <w:unhideWhenUsed/>
+    <w:qFormat/>
+    <w:rsid w:val="001B3726"/>
+    <w:pPr>
+      <w:outlineLvl w:val="1"/>
+    </w:pPr>
+    <w:rPr>
+      <w:rFonts w:ascii="Times New Roman" w:hAnsi="Times New Roman" w:cs="Times New Roman"/>
+      <w:b/>
+      <w:sz w:val="24"/>
+      <w:u w:val="single"/>
+    </w:rPr>
+  </w:style>
   <w:style w:type="character" w:default="1" w:styleId="DefaultParagraphFont">
     <w:name w:val="Default Paragraph Font"/>
     <w:uiPriority w:val="1"/>
@@ -2281,11 +2874,75 @@
       <w:color w:val="808080" w:themeColor="text1" w:themeTint="7F"/>
     </w:rPr>
   </w:style>
+  <w:style w:type="character" w:customStyle="1" w:styleId="Heading2Char">
+    <w:name w:val="Heading 2 Char"/>
+    <w:basedOn w:val="DefaultParagraphFont"/>
+    <w:link w:val="Heading2"/>
+    <w:uiPriority w:val="9"/>
+    <w:rsid w:val="001B3726"/>
+    <w:rPr>
+      <w:rFonts w:ascii="Times New Roman" w:hAnsi="Times New Roman" w:cs="Times New Roman"/>
+      <w:b/>
+      <w:sz w:val="24"/>
+      <w:u w:val="single"/>
+    </w:rPr>
+  </w:style>
+  <w:style w:type="character" w:customStyle="1" w:styleId="Heading1Char">
+    <w:name w:val="Heading 1 Char"/>
+    <w:basedOn w:val="DefaultParagraphFont"/>
+    <w:link w:val="Heading1"/>
+    <w:uiPriority w:val="9"/>
+    <w:rsid w:val="001B3726"/>
+    <w:rPr>
+      <w:rFonts w:asciiTheme="majorHAnsi" w:eastAsiaTheme="majorEastAsia" w:hAnsiTheme="majorHAnsi" w:cstheme="majorBidi"/>
+      <w:b/>
+      <w:bCs/>
+      <w:color w:val="345A8A" w:themeColor="accent1" w:themeShade="B5"/>
+      <w:sz w:val="32"/>
+      <w:szCs w:val="32"/>
+    </w:rPr>
+  </w:style>
+  <w:style w:type="paragraph" w:styleId="FootnoteText">
+    <w:name w:val="footnote text"/>
+    <w:basedOn w:val="Normal"/>
+    <w:link w:val="FootnoteTextChar"/>
+    <w:uiPriority w:val="99"/>
+    <w:unhideWhenUsed/>
+    <w:rsid w:val="005B6E60"/>
+    <w:pPr>
+      <w:spacing w:after="0" w:line="240" w:lineRule="auto"/>
+    </w:pPr>
+    <w:rPr>
+      <w:sz w:val="24"/>
+      <w:szCs w:val="24"/>
+    </w:rPr>
+  </w:style>
+  <w:style w:type="character" w:customStyle="1" w:styleId="FootnoteTextChar">
+    <w:name w:val="Footnote Text Char"/>
+    <w:basedOn w:val="DefaultParagraphFont"/>
+    <w:link w:val="FootnoteText"/>
+    <w:uiPriority w:val="99"/>
+    <w:rsid w:val="005B6E60"/>
+    <w:rPr>
+      <w:sz w:val="24"/>
+      <w:szCs w:val="24"/>
+    </w:rPr>
+  </w:style>
+  <w:style w:type="character" w:styleId="FootnoteReference">
+    <w:name w:val="footnote reference"/>
+    <w:basedOn w:val="DefaultParagraphFont"/>
+    <w:uiPriority w:val="99"/>
+    <w:unhideWhenUsed/>
+    <w:rsid w:val="005B6E60"/>
+    <w:rPr>
+      <w:vertAlign w:val="superscript"/>
+    </w:rPr>
+  </w:style>
 </w:styles>
 </file>
 
 <file path=word/stylesWithEffects.xml><?xml version="1.0" encoding="utf-8"?>
-<w:styles xmlns:wpc="http://schemas.microsoft.com/office/word/2010/wordprocessingCanvas" xmlns:mc="http://schemas.openxmlformats.org/markup-compatibility/2006" xmlns:o="urn:schemas-microsoft-com:office:office" xmlns:r="http://schemas.openxmlformats.org/officeDocument/2006/relationships" xmlns:m="http://schemas.openxmlformats.org/officeDocument/2006/math" xmlns:v="urn:schemas-microsoft-com:vml" xmlns:wp14="http://schemas.microsoft.com/office/word/2010/wordprocessingDrawing" xmlns:wp="http://schemas.openxmlformats.org/drawingml/2006/wordprocessingDrawing" xmlns:w10="urn:schemas-microsoft-com:office:word" xmlns:w="http://schemas.openxmlformats.org/wordprocessingml/2006/main" xmlns:w14="http://schemas.microsoft.com/office/word/2010/wordml" xmlns:wpg="http://schemas.microsoft.com/office/word/2010/wordprocessingGroup" xmlns:wpi="http://schemas.microsoft.com/office/word/2010/wordprocessingInk" xmlns:wne="http://schemas.microsoft.com/office/word/2006/wordml" xmlns:wps="http://schemas.microsoft.com/office/word/2010/wordprocessingShape" mc:Ignorable="w14 wp14">
+<w:styles xmlns:wpc="http://schemas.microsoft.com/office/word/2010/wordprocessingCanvas" xmlns:mo="http://schemas.microsoft.com/office/mac/office/2008/main" xmlns:mc="http://schemas.openxmlformats.org/markup-compatibility/2006" xmlns:mv="urn:schemas-microsoft-com:mac:vml" xmlns:o="urn:schemas-microsoft-com:office:office" xmlns:r="http://schemas.openxmlformats.org/officeDocument/2006/relationships" xmlns:m="http://schemas.openxmlformats.org/officeDocument/2006/math" xmlns:v="urn:schemas-microsoft-com:vml" xmlns:wp14="http://schemas.microsoft.com/office/word/2010/wordprocessingDrawing" xmlns:wp="http://schemas.openxmlformats.org/drawingml/2006/wordprocessingDrawing" xmlns:w10="urn:schemas-microsoft-com:office:word" xmlns:w="http://schemas.openxmlformats.org/wordprocessingml/2006/main" xmlns:w14="http://schemas.microsoft.com/office/word/2010/wordml" xmlns:wpg="http://schemas.microsoft.com/office/word/2010/wordprocessingGroup" xmlns:wpi="http://schemas.microsoft.com/office/word/2010/wordprocessingInk" xmlns:wne="http://schemas.microsoft.com/office/word/2006/wordml" xmlns:wps="http://schemas.microsoft.com/office/word/2010/wordprocessingShape" mc:Ignorable="w14 wp14">
   <w:docDefaults>
     <w:rPrDefault>
       <w:rPr>
@@ -2301,7 +2958,7 @@
       </w:pPr>
     </w:pPrDefault>
   </w:docDefaults>
-  <w:latentStyles w:defLockedState="0" w:defUIPriority="99" w:defSemiHidden="1" w:defUnhideWhenUsed="1" w:defQFormat="0" w:count="267">
+  <w:latentStyles w:defLockedState="0" w:defUIPriority="99" w:defSemiHidden="1" w:defUnhideWhenUsed="1" w:defQFormat="0" w:count="276">
     <w:lsdException w:name="Normal" w:semiHidden="0" w:uiPriority="0" w:unhideWhenUsed="0" w:qFormat="1"/>
     <w:lsdException w:name="heading 1" w:semiHidden="0" w:uiPriority="9" w:unhideWhenUsed="0" w:qFormat="1"/>
     <w:lsdException w:name="heading 2" w:uiPriority="9" w:qFormat="1"/>
@@ -2444,6 +3101,48 @@
     <w:name w:val="Normal"/>
     <w:qFormat/>
   </w:style>
+  <w:style w:type="paragraph" w:styleId="Heading1">
+    <w:name w:val="heading 1"/>
+    <w:basedOn w:val="Normal"/>
+    <w:next w:val="Normal"/>
+    <w:link w:val="Heading1Char"/>
+    <w:uiPriority w:val="9"/>
+    <w:qFormat/>
+    <w:rsid w:val="001B3726"/>
+    <w:pPr>
+      <w:keepNext/>
+      <w:keepLines/>
+      <w:spacing w:before="480" w:after="0"/>
+      <w:outlineLvl w:val="0"/>
+    </w:pPr>
+    <w:rPr>
+      <w:rFonts w:asciiTheme="majorHAnsi" w:eastAsiaTheme="majorEastAsia" w:hAnsiTheme="majorHAnsi" w:cstheme="majorBidi"/>
+      <w:b/>
+      <w:bCs/>
+      <w:color w:val="345A8A" w:themeColor="accent1" w:themeShade="B5"/>
+      <w:sz w:val="32"/>
+      <w:szCs w:val="32"/>
+    </w:rPr>
+  </w:style>
+  <w:style w:type="paragraph" w:styleId="Heading2">
+    <w:name w:val="heading 2"/>
+    <w:basedOn w:val="Normal"/>
+    <w:next w:val="Normal"/>
+    <w:link w:val="Heading2Char"/>
+    <w:uiPriority w:val="9"/>
+    <w:unhideWhenUsed/>
+    <w:qFormat/>
+    <w:rsid w:val="001B3726"/>
+    <w:pPr>
+      <w:outlineLvl w:val="1"/>
+    </w:pPr>
+    <w:rPr>
+      <w:rFonts w:ascii="Times New Roman" w:hAnsi="Times New Roman" w:cs="Times New Roman"/>
+      <w:b/>
+      <w:sz w:val="24"/>
+      <w:u w:val="single"/>
+    </w:rPr>
+  </w:style>
   <w:style w:type="character" w:default="1" w:styleId="DefaultParagraphFont">
     <w:name w:val="Default Paragraph Font"/>
     <w:uiPriority w:val="1"/>
@@ -2670,45 +3369,75 @@
       <w:color w:val="808080" w:themeColor="text1" w:themeTint="7F"/>
     </w:rPr>
   </w:style>
+  <w:style w:type="character" w:customStyle="1" w:styleId="Heading2Char">
+    <w:name w:val="Heading 2 Char"/>
+    <w:basedOn w:val="DefaultParagraphFont"/>
+    <w:link w:val="Heading2"/>
+    <w:uiPriority w:val="9"/>
+    <w:rsid w:val="001B3726"/>
+    <w:rPr>
+      <w:rFonts w:ascii="Times New Roman" w:hAnsi="Times New Roman" w:cs="Times New Roman"/>
+      <w:b/>
+      <w:sz w:val="24"/>
+      <w:u w:val="single"/>
+    </w:rPr>
+  </w:style>
+  <w:style w:type="character" w:customStyle="1" w:styleId="Heading1Char">
+    <w:name w:val="Heading 1 Char"/>
+    <w:basedOn w:val="DefaultParagraphFont"/>
+    <w:link w:val="Heading1"/>
+    <w:uiPriority w:val="9"/>
+    <w:rsid w:val="001B3726"/>
+    <w:rPr>
+      <w:rFonts w:asciiTheme="majorHAnsi" w:eastAsiaTheme="majorEastAsia" w:hAnsiTheme="majorHAnsi" w:cstheme="majorBidi"/>
+      <w:b/>
+      <w:bCs/>
+      <w:color w:val="345A8A" w:themeColor="accent1" w:themeShade="B5"/>
+      <w:sz w:val="32"/>
+      <w:szCs w:val="32"/>
+    </w:rPr>
+  </w:style>
+  <w:style w:type="paragraph" w:styleId="FootnoteText">
+    <w:name w:val="footnote text"/>
+    <w:basedOn w:val="Normal"/>
+    <w:link w:val="FootnoteTextChar"/>
+    <w:uiPriority w:val="99"/>
+    <w:unhideWhenUsed/>
+    <w:rsid w:val="005B6E60"/>
+    <w:pPr>
+      <w:spacing w:after="0" w:line="240" w:lineRule="auto"/>
+    </w:pPr>
+    <w:rPr>
+      <w:sz w:val="24"/>
+      <w:szCs w:val="24"/>
+    </w:rPr>
+  </w:style>
+  <w:style w:type="character" w:customStyle="1" w:styleId="FootnoteTextChar">
+    <w:name w:val="Footnote Text Char"/>
+    <w:basedOn w:val="DefaultParagraphFont"/>
+    <w:link w:val="FootnoteText"/>
+    <w:uiPriority w:val="99"/>
+    <w:rsid w:val="005B6E60"/>
+    <w:rPr>
+      <w:sz w:val="24"/>
+      <w:szCs w:val="24"/>
+    </w:rPr>
+  </w:style>
+  <w:style w:type="character" w:styleId="FootnoteReference">
+    <w:name w:val="footnote reference"/>
+    <w:basedOn w:val="DefaultParagraphFont"/>
+    <w:uiPriority w:val="99"/>
+    <w:unhideWhenUsed/>
+    <w:rsid w:val="005B6E60"/>
+    <w:rPr>
+      <w:vertAlign w:val="superscript"/>
+    </w:rPr>
+  </w:style>
 </w:styles>
 </file>
 
 <file path=word/glossary/document.xml><?xml version="1.0" encoding="utf-8"?>
-<w:glossaryDocument xmlns:wpc="http://schemas.microsoft.com/office/word/2010/wordprocessingCanvas" xmlns:mc="http://schemas.openxmlformats.org/markup-compatibility/2006" xmlns:o="urn:schemas-microsoft-com:office:office" xmlns:r="http://schemas.openxmlformats.org/officeDocument/2006/relationships" xmlns:m="http://schemas.openxmlformats.org/officeDocument/2006/math" xmlns:v="urn:schemas-microsoft-com:vml" xmlns:wp14="http://schemas.microsoft.com/office/word/2010/wordprocessingDrawing" xmlns:wp="http://schemas.openxmlformats.org/drawingml/2006/wordprocessingDrawing" xmlns:w10="urn:schemas-microsoft-com:office:word" xmlns:w="http://schemas.openxmlformats.org/wordprocessingml/2006/main" xmlns:w14="http://schemas.microsoft.com/office/word/2010/wordml" xmlns:wpg="http://schemas.microsoft.com/office/word/2010/wordprocessingGroup" xmlns:wpi="http://schemas.microsoft.com/office/word/2010/wordprocessingInk" xmlns:wne="http://schemas.microsoft.com/office/word/2006/wordml" xmlns:wps="http://schemas.microsoft.com/office/word/2010/wordprocessingShape" mc:Ignorable="w14 wp14">
-  <w:docParts>
-    <w:docPart>
-      <w:docPartPr>
-        <w:name w:val="D4C13B0D8C794254A9C5A37AA1D9BF6D"/>
-        <w:category>
-          <w:name w:val="General"/>
-          <w:gallery w:val="placeholder"/>
-        </w:category>
-        <w:types>
-          <w:type w:val="bbPlcHdr"/>
-        </w:types>
-        <w:behaviors>
-          <w:behavior w:val="content"/>
-        </w:behaviors>
-        <w:guid w:val="{F31D6313-E0D0-40F5-8CC4-CF0E6F99F5B6}"/>
-      </w:docPartPr>
-      <w:docPartBody>
-        <w:p>
-          <w:pPr>
-            <w:pStyle w:val="D4C13B0D8C794254A9C5A37AA1D9BF6D"/>
-          </w:pPr>
-          <w:r>
-            <w:rPr>
-              <w:rFonts w:asciiTheme="majorHAnsi" w:eastAsiaTheme="majorEastAsia" w:hAnsiTheme="majorHAnsi" w:cstheme="majorBidi"/>
-              <w:sz w:val="80"/>
-              <w:szCs w:val="80"/>
-            </w:rPr>
-            <w:t>[Type the document title]</w:t>
-          </w:r>
-        </w:p>
-      </w:docPartBody>
-    </w:docPart>
-  </w:docParts>
-</w:glossaryDocument>
+<w:glossaryDocument xmlns:wpc="http://schemas.microsoft.com/office/word/2010/wordprocessingCanvas" xmlns:mo="http://schemas.microsoft.com/office/mac/office/2008/main" xmlns:mc="http://schemas.openxmlformats.org/markup-compatibility/2006" xmlns:mv="urn:schemas-microsoft-com:mac:vml" xmlns:o="urn:schemas-microsoft-com:office:office" xmlns:r="http://schemas.openxmlformats.org/officeDocument/2006/relationships" xmlns:m="http://schemas.openxmlformats.org/officeDocument/2006/math" xmlns:v="urn:schemas-microsoft-com:vml" xmlns:wp14="http://schemas.microsoft.com/office/word/2010/wordprocessingDrawing" xmlns:wp="http://schemas.openxmlformats.org/drawingml/2006/wordprocessingDrawing" xmlns:w10="urn:schemas-microsoft-com:office:word" xmlns:w="http://schemas.openxmlformats.org/wordprocessingml/2006/main" xmlns:w14="http://schemas.microsoft.com/office/word/2010/wordml" xmlns:wpg="http://schemas.microsoft.com/office/word/2010/wordprocessingGroup" xmlns:wpi="http://schemas.microsoft.com/office/word/2010/wordprocessingInk" xmlns:wne="http://schemas.microsoft.com/office/word/2006/wordml" xmlns:wps="http://schemas.microsoft.com/office/word/2010/wordprocessingShape" mc:Ignorable="w14 wp14"/>
 </file>
 
 <file path=word/glossary/fontTable.xml><?xml version="1.0" encoding="utf-8"?>
@@ -2716,47 +3445,49 @@
   <w:font w:name="Calibri">
     <w:panose1 w:val="020F0502020204030204"/>
     <w:charset w:val="00"/>
-    <w:family w:val="swiss"/>
+    <w:family w:val="auto"/>
     <w:pitch w:val="variable"/>
     <w:sig w:usb0="E10002FF" w:usb1="4000ACFF" w:usb2="00000009" w:usb3="00000000" w:csb0="0000019F" w:csb1="00000000"/>
   </w:font>
   <w:font w:name="Times New Roman">
     <w:panose1 w:val="02020603050405020304"/>
     <w:charset w:val="00"/>
-    <w:family w:val="roman"/>
+    <w:family w:val="auto"/>
     <w:pitch w:val="variable"/>
     <w:sig w:usb0="E0002AFF" w:usb1="C0007841" w:usb2="00000009" w:usb3="00000000" w:csb0="000001FF" w:csb1="00000000"/>
   </w:font>
   <w:font w:name="Cambria">
     <w:panose1 w:val="02040503050406030204"/>
     <w:charset w:val="00"/>
-    <w:family w:val="roman"/>
+    <w:family w:val="auto"/>
     <w:pitch w:val="variable"/>
     <w:sig w:usb0="E00002FF" w:usb1="400004FF" w:usb2="00000000" w:usb3="00000000" w:csb0="0000019F" w:csb1="00000000"/>
   </w:font>
-  <w:font w:name="MS Gothic">
-    <w:altName w:val="ＭＳ ゴシック"/>
-    <w:panose1 w:val="020B0609070205080204"/>
-    <w:charset w:val="80"/>
-    <w:family w:val="modern"/>
-    <w:pitch w:val="fixed"/>
-    <w:sig w:usb0="E00002FF" w:usb1="6AC7FDFB" w:usb2="00000012" w:usb3="00000000" w:csb0="0002009F" w:csb1="00000000"/>
+  <w:font w:name="ＭＳ ゴシック">
+    <w:charset w:val="4E"/>
+    <w:family w:val="auto"/>
+    <w:pitch w:val="variable"/>
+    <w:sig w:usb0="00000001" w:usb1="08070000" w:usb2="00000010" w:usb3="00000000" w:csb0="00020000" w:csb1="00000000"/>
   </w:font>
-  <w:font w:name="MS Mincho">
-    <w:altName w:val="ＭＳ 明朝"/>
-    <w:panose1 w:val="02020609040205080304"/>
-    <w:charset w:val="80"/>
-    <w:family w:val="modern"/>
-    <w:pitch w:val="fixed"/>
-    <w:sig w:usb0="E00002FF" w:usb1="6AC7FDFB" w:usb2="00000012" w:usb3="00000000" w:csb0="0002009F" w:csb1="00000000"/>
+  <w:font w:name="ＭＳ 明朝">
+    <w:charset w:val="4E"/>
+    <w:family w:val="auto"/>
+    <w:pitch w:val="variable"/>
+    <w:sig w:usb0="00000001" w:usb1="08070000" w:usb2="00000010" w:usb3="00000000" w:csb0="00020000" w:csb1="00000000"/>
   </w:font>
   <w:font w:name="Tahoma">
     <w:panose1 w:val="020B0604030504040204"/>
     <w:charset w:val="00"/>
-    <w:family w:val="swiss"/>
-    <w:notTrueType/>
+    <w:family w:val="auto"/>
     <w:pitch w:val="variable"/>
     <w:sig w:usb0="00000003" w:usb1="00000000" w:usb2="00000000" w:usb3="00000000" w:csb0="00000001" w:csb1="00000000"/>
+  </w:font>
+  <w:font w:name="Arial">
+    <w:panose1 w:val="020B0604020202020204"/>
+    <w:charset w:val="00"/>
+    <w:family w:val="auto"/>
+    <w:pitch w:val="variable"/>
+    <w:sig w:usb0="E0002AFF" w:usb1="C0007843" w:usb2="00000009" w:usb3="00000000" w:csb0="000001FF" w:csb1="00000000"/>
   </w:font>
 </w:fonts>
 </file>
@@ -2778,6 +3509,7 @@
     <w:rsid w:val="007E7389"/>
     <w:rsid w:val="008A25A9"/>
     <w:rsid w:val="00B77DF0"/>
+    <w:rsid w:val="00D37BA6"/>
     <w:rsid w:val="00D52B53"/>
     <w:rsid w:val="00EB308D"/>
     <w:rsid w:val="00FE7788"/>
@@ -2820,7 +3552,7 @@
       </w:pPr>
     </w:pPrDefault>
   </w:docDefaults>
-  <w:latentStyles w:defLockedState="0" w:defUIPriority="99" w:defSemiHidden="1" w:defUnhideWhenUsed="1" w:defQFormat="0" w:count="267">
+  <w:latentStyles w:defLockedState="0" w:defUIPriority="99" w:defSemiHidden="1" w:defUnhideWhenUsed="1" w:defQFormat="0" w:count="276">
     <w:lsdException w:name="Normal" w:semiHidden="0" w:uiPriority="0" w:unhideWhenUsed="0" w:qFormat="1"/>
     <w:lsdException w:name="heading 1" w:semiHidden="0" w:uiPriority="9" w:unhideWhenUsed="0" w:qFormat="1"/>
     <w:lsdException w:name="heading 2" w:uiPriority="9" w:qFormat="1"/>
@@ -3028,7 +3760,7 @@
 </file>
 
 <file path=word/glossary/stylesWithEffects.xml><?xml version="1.0" encoding="utf-8"?>
-<w:styles xmlns:wpc="http://schemas.microsoft.com/office/word/2010/wordprocessingCanvas" xmlns:mc="http://schemas.openxmlformats.org/markup-compatibility/2006" xmlns:o="urn:schemas-microsoft-com:office:office" xmlns:r="http://schemas.openxmlformats.org/officeDocument/2006/relationships" xmlns:m="http://schemas.openxmlformats.org/officeDocument/2006/math" xmlns:v="urn:schemas-microsoft-com:vml" xmlns:wp14="http://schemas.microsoft.com/office/word/2010/wordprocessingDrawing" xmlns:wp="http://schemas.openxmlformats.org/drawingml/2006/wordprocessingDrawing" xmlns:w10="urn:schemas-microsoft-com:office:word" xmlns:w="http://schemas.openxmlformats.org/wordprocessingml/2006/main" xmlns:w14="http://schemas.microsoft.com/office/word/2010/wordml" xmlns:wpg="http://schemas.microsoft.com/office/word/2010/wordprocessingGroup" xmlns:wpi="http://schemas.microsoft.com/office/word/2010/wordprocessingInk" xmlns:wne="http://schemas.microsoft.com/office/word/2006/wordml" xmlns:wps="http://schemas.microsoft.com/office/word/2010/wordprocessingShape" mc:Ignorable="w14 wp14">
+<w:styles xmlns:wpc="http://schemas.microsoft.com/office/word/2010/wordprocessingCanvas" xmlns:mo="http://schemas.microsoft.com/office/mac/office/2008/main" xmlns:mc="http://schemas.openxmlformats.org/markup-compatibility/2006" xmlns:mv="urn:schemas-microsoft-com:mac:vml" xmlns:o="urn:schemas-microsoft-com:office:office" xmlns:r="http://schemas.openxmlformats.org/officeDocument/2006/relationships" xmlns:m="http://schemas.openxmlformats.org/officeDocument/2006/math" xmlns:v="urn:schemas-microsoft-com:vml" xmlns:wp14="http://schemas.microsoft.com/office/word/2010/wordprocessingDrawing" xmlns:wp="http://schemas.openxmlformats.org/drawingml/2006/wordprocessingDrawing" xmlns:w10="urn:schemas-microsoft-com:office:word" xmlns:w="http://schemas.openxmlformats.org/wordprocessingml/2006/main" xmlns:w14="http://schemas.microsoft.com/office/word/2010/wordml" xmlns:wpg="http://schemas.microsoft.com/office/word/2010/wordprocessingGroup" xmlns:wpi="http://schemas.microsoft.com/office/word/2010/wordprocessingInk" xmlns:wne="http://schemas.microsoft.com/office/word/2006/wordml" xmlns:wps="http://schemas.microsoft.com/office/word/2010/wordprocessingShape" mc:Ignorable="w14 wp14">
   <w:docDefaults>
     <w:rPrDefault>
       <w:rPr>
@@ -3044,7 +3776,7 @@
       </w:pPr>
     </w:pPrDefault>
   </w:docDefaults>
-  <w:latentStyles w:defLockedState="0" w:defUIPriority="99" w:defSemiHidden="1" w:defUnhideWhenUsed="1" w:defQFormat="0" w:count="267">
+  <w:latentStyles w:defLockedState="0" w:defUIPriority="99" w:defSemiHidden="1" w:defUnhideWhenUsed="1" w:defQFormat="0" w:count="276">
     <w:lsdException w:name="Normal" w:semiHidden="0" w:uiPriority="0" w:unhideWhenUsed="0" w:qFormat="1"/>
     <w:lsdException w:name="heading 1" w:semiHidden="0" w:uiPriority="9" w:unhideWhenUsed="0" w:qFormat="1"/>
     <w:lsdException w:name="heading 2" w:uiPriority="9" w:qFormat="1"/>
@@ -3255,6 +3987,7 @@
 <w:webSettings xmlns:mc="http://schemas.openxmlformats.org/markup-compatibility/2006" xmlns:r="http://schemas.openxmlformats.org/officeDocument/2006/relationships" xmlns:w="http://schemas.openxmlformats.org/wordprocessingml/2006/main" xmlns:w14="http://schemas.microsoft.com/office/word/2010/wordml" mc:Ignorable="w14">
   <w:optimizeForBrowser/>
   <w:allowPNG/>
+  <w:doNotSaveAsSingleFile/>
 </w:webSettings>
 </file>
 
@@ -3567,7 +4300,7 @@
 </file>
 
 <file path=customXml/itemProps2.xml><?xml version="1.0" encoding="utf-8"?>
-<ds:datastoreItem xmlns:ds="http://schemas.openxmlformats.org/officeDocument/2006/customXml" ds:itemID="{9C004BA4-1A53-414C-A419-16FBF5BA83B2}">
+<ds:datastoreItem xmlns:ds="http://schemas.openxmlformats.org/officeDocument/2006/customXml" ds:itemID="{780EC49F-EB4A-8B4E-A773-25FB5895372C}">
   <ds:schemaRefs>
     <ds:schemaRef ds:uri="http://schemas.openxmlformats.org/officeDocument/2006/bibliography"/>
   </ds:schemaRefs>

</xml_diff>

<commit_message>
Added an image and info about exporting
</commit_message>
<xml_diff>
--- a/JPeNS_FinalPaper.docx
+++ b/JPeNS_FinalPaper.docx
@@ -96,7 +96,6 @@
                         <w:szCs w:val="80"/>
                       </w:rPr>
                     </w:pPr>
-                    <w:proofErr w:type="spellStart"/>
                     <w:r>
                       <w:rPr>
                         <w:rFonts w:ascii="Times New Roman" w:eastAsiaTheme="majorEastAsia" w:hAnsi="Times New Roman" w:cs="Times New Roman"/>
@@ -105,7 +104,6 @@
                       </w:rPr>
                       <w:t>JPeNS</w:t>
                     </w:r>
-                    <w:proofErr w:type="spellEnd"/>
                     <w:r>
                       <w:rPr>
                         <w:rFonts w:ascii="Times New Roman" w:eastAsiaTheme="majorEastAsia" w:hAnsi="Times New Roman" w:cs="Times New Roman"/>
@@ -376,22 +374,8 @@
               <w:u w:val="single"/>
             </w:rPr>
             <w:lastRenderedPageBreak/>
-            <w:t xml:space="preserve">What is </w:t>
+            <w:t>What is JPeNS</w:t>
           </w:r>
-          <w:proofErr w:type="spellStart"/>
-          <w:proofErr w:type="gramStart"/>
-          <w:r>
-            <w:rPr>
-              <w:rFonts w:ascii="Times New Roman" w:hAnsi="Times New Roman" w:cs="Times New Roman"/>
-              <w:b/>
-              <w:sz w:val="24"/>
-              <w:szCs w:val="24"/>
-              <w:u w:val="single"/>
-            </w:rPr>
-            <w:t>JPeNS</w:t>
-          </w:r>
-          <w:proofErr w:type="spellEnd"/>
-          <w:proofErr w:type="gramEnd"/>
         </w:p>
         <w:p>
           <w:pPr>
@@ -417,25 +401,7 @@
               <w:sz w:val="24"/>
               <w:szCs w:val="24"/>
             </w:rPr>
-            <w:t xml:space="preserve"> Java Petri Network Simulator, or </w:t>
-          </w:r>
-          <w:proofErr w:type="spellStart"/>
-          <w:r>
-            <w:rPr>
-              <w:rFonts w:ascii="Times New Roman" w:hAnsi="Times New Roman" w:cs="Times New Roman"/>
-              <w:sz w:val="24"/>
-              <w:szCs w:val="24"/>
-            </w:rPr>
-            <w:t>JPeNS</w:t>
-          </w:r>
-          <w:proofErr w:type="spellEnd"/>
-          <w:r>
-            <w:rPr>
-              <w:rFonts w:ascii="Times New Roman" w:hAnsi="Times New Roman" w:cs="Times New Roman"/>
-              <w:sz w:val="24"/>
-              <w:szCs w:val="24"/>
-            </w:rPr>
-            <w:t xml:space="preserve"> for short, is a </w:t>
+            <w:t xml:space="preserve"> Java Petri Network Simulator, or JPeNS for short, is a </w:t>
           </w:r>
           <w:r>
             <w:rPr>
@@ -481,6 +447,26 @@
         <w:p>
           <w:pPr>
             <w:spacing w:line="240" w:lineRule="auto"/>
+            <w:rPr>
+              <w:rFonts w:ascii="Times New Roman" w:hAnsi="Times New Roman" w:cs="Times New Roman"/>
+              <w:sz w:val="24"/>
+              <w:szCs w:val="24"/>
+            </w:rPr>
+          </w:pPr>
+          <w:r>
+            <w:rPr>
+              <w:rFonts w:ascii="Times New Roman" w:hAnsi="Times New Roman" w:cs="Times New Roman"/>
+              <w:b/>
+              <w:sz w:val="24"/>
+              <w:szCs w:val="24"/>
+              <w:u w:val="single"/>
+            </w:rPr>
+            <w:t>Introduction to Petri Network Graphs</w:t>
+          </w:r>
+        </w:p>
+        <w:p>
+          <w:pPr>
+            <w:spacing w:line="240" w:lineRule="auto"/>
             <w:ind w:firstLine="720"/>
             <w:rPr>
               <w:rFonts w:ascii="Times New Roman" w:hAnsi="Times New Roman" w:cs="Times New Roman"/>
@@ -534,7 +520,7 @@
               <w:sz w:val="24"/>
               <w:szCs w:val="24"/>
             </w:rPr>
-            <w:t xml:space="preserve">out a descriptive network for a trigger or action based system. </w:t>
+            <w:t xml:space="preserve">out a descriptive network for a </w:t>
           </w:r>
           <w:r>
             <w:rPr>
@@ -542,7 +528,15 @@
               <w:sz w:val="24"/>
               <w:szCs w:val="24"/>
             </w:rPr>
-            <w:t>These networks are drawn as directed bipartite graphs. Bipartite means that the nodes in the graph can be divided into two disjoint sets with edges connected nodes in opposite sets but not connecting to nodes within the same set. A directed graph means that the edge</w:t>
+            <w:t>trigger or action based system, t</w:t>
+          </w:r>
+          <w:r>
+            <w:rPr>
+              <w:rFonts w:ascii="Times New Roman" w:hAnsi="Times New Roman" w:cs="Times New Roman"/>
+              <w:sz w:val="24"/>
+              <w:szCs w:val="24"/>
+            </w:rPr>
+            <w:t>hese networks are drawn as directed bipartite graphs. Bipartite means that the nodes in the graph can be divided into two disjoint sets with edges connected nodes in opposite sets but not connecting to nodes within the same set. A directed graph means that the edge</w:t>
           </w:r>
           <w:r>
             <w:rPr>
@@ -896,41 +890,13 @@
               <w:szCs w:val="24"/>
             </w:rPr>
           </w:pPr>
-          <w:proofErr w:type="spellStart"/>
           <w:r>
             <w:rPr>
               <w:rFonts w:ascii="Times New Roman" w:hAnsi="Times New Roman" w:cs="Times New Roman"/>
               <w:sz w:val="24"/>
               <w:szCs w:val="24"/>
             </w:rPr>
-            <w:t>JPeNS</w:t>
-          </w:r>
-          <w:proofErr w:type="spellEnd"/>
-          <w:r>
-            <w:rPr>
-              <w:rFonts w:ascii="Times New Roman" w:hAnsi="Times New Roman" w:cs="Times New Roman"/>
-              <w:sz w:val="24"/>
-              <w:szCs w:val="24"/>
-            </w:rPr>
-            <w:t xml:space="preserve"> enables an easy way to create and distribute Petri Networks. It is very simple to make an XML file that defines the desired network and the file can be easily sent to anyone who wishes to view it. All they would need it </w:t>
-          </w:r>
-          <w:proofErr w:type="spellStart"/>
-          <w:r>
-            <w:rPr>
-              <w:rFonts w:ascii="Times New Roman" w:hAnsi="Times New Roman" w:cs="Times New Roman"/>
-              <w:sz w:val="24"/>
-              <w:szCs w:val="24"/>
-            </w:rPr>
-            <w:t>JPeNS</w:t>
-          </w:r>
-          <w:proofErr w:type="spellEnd"/>
-          <w:r>
-            <w:rPr>
-              <w:rFonts w:ascii="Times New Roman" w:hAnsi="Times New Roman" w:cs="Times New Roman"/>
-              <w:sz w:val="24"/>
-              <w:szCs w:val="24"/>
-            </w:rPr>
-            <w:t xml:space="preserve"> and </w:t>
+            <w:t xml:space="preserve">JPeNS enables an easy way to create and distribute Petri Networks. It is very simple to make an XML file that defines the desired network and the file can be easily sent to anyone who wishes to view it. All they would need it JPeNS and </w:t>
           </w:r>
           <w:r>
             <w:rPr>
@@ -997,20 +963,8 @@
               <w:szCs w:val="24"/>
               <w:u w:val="single"/>
             </w:rPr>
-            <w:t xml:space="preserve">Why </w:t>
+            <w:t>Why JPeNS</w:t>
           </w:r>
-          <w:proofErr w:type="spellStart"/>
-          <w:r>
-            <w:rPr>
-              <w:rFonts w:ascii="Times New Roman" w:hAnsi="Times New Roman" w:cs="Times New Roman"/>
-              <w:b/>
-              <w:sz w:val="24"/>
-              <w:szCs w:val="24"/>
-              <w:u w:val="single"/>
-            </w:rPr>
-            <w:t>JPeNS</w:t>
-          </w:r>
-          <w:proofErr w:type="spellEnd"/>
         </w:p>
         <w:p>
           <w:pPr>
@@ -1074,7 +1028,7 @@
         <mc:AlternateContent>
           <mc:Choice Requires="wps">
             <w:drawing>
-              <wp:anchor distT="0" distB="0" distL="114300" distR="114300" simplePos="0" relativeHeight="251661312" behindDoc="0" locked="0" layoutInCell="1" allowOverlap="1" wp14:anchorId="17022C7D" wp14:editId="4971882F">
+              <wp:anchor distT="0" distB="0" distL="114300" distR="114300" simplePos="0" relativeHeight="251661312" behindDoc="0" locked="0" layoutInCell="1" allowOverlap="1" wp14:anchorId="17022C7D" wp14:editId="50A32ABE">
                 <wp:simplePos x="0" y="0"/>
                 <wp:positionH relativeFrom="column">
                   <wp:posOffset>461176</wp:posOffset>
@@ -1156,23 +1110,7 @@
                                 <w:rFonts w:ascii="Times New Roman" w:hAnsi="Times New Roman" w:cs="Times New Roman"/>
                                 <w:sz w:val="20"/>
                               </w:rPr>
-                              <w:t xml:space="preserve">This is an example of a Petri network depicting software design. This network is the basic structure of how </w:t>
-                            </w:r>
-                            <w:proofErr w:type="spellStart"/>
-                            <w:r>
-                              <w:rPr>
-                                <w:rFonts w:ascii="Times New Roman" w:hAnsi="Times New Roman" w:cs="Times New Roman"/>
-                                <w:sz w:val="20"/>
-                              </w:rPr>
-                              <w:t>JPeNS</w:t>
-                            </w:r>
-                            <w:proofErr w:type="spellEnd"/>
-                            <w:r>
-                              <w:rPr>
-                                <w:rFonts w:ascii="Times New Roman" w:hAnsi="Times New Roman" w:cs="Times New Roman"/>
-                                <w:sz w:val="20"/>
-                              </w:rPr>
-                              <w:t>’ simulation mechanism works.</w:t>
+                              <w:t>This is an example of a Petri network depicting software design. This network is the basic structure of how JPeNS’ simulation mechanism works.</w:t>
                             </w:r>
                           </w:p>
                         </w:txbxContent>
@@ -1231,23 +1169,7 @@
                           <w:rFonts w:ascii="Times New Roman" w:hAnsi="Times New Roman" w:cs="Times New Roman"/>
                           <w:sz w:val="20"/>
                         </w:rPr>
-                        <w:t xml:space="preserve">This is an example of a Petri network depicting software design. This network is the basic structure of how </w:t>
-                      </w:r>
-                      <w:proofErr w:type="spellStart"/>
-                      <w:r>
-                        <w:rPr>
-                          <w:rFonts w:ascii="Times New Roman" w:hAnsi="Times New Roman" w:cs="Times New Roman"/>
-                          <w:sz w:val="20"/>
-                        </w:rPr>
-                        <w:t>JPeNS</w:t>
-                      </w:r>
-                      <w:proofErr w:type="spellEnd"/>
-                      <w:r>
-                        <w:rPr>
-                          <w:rFonts w:ascii="Times New Roman" w:hAnsi="Times New Roman" w:cs="Times New Roman"/>
-                          <w:sz w:val="20"/>
-                        </w:rPr>
-                        <w:t>’ simulation mechanism works.</w:t>
+                        <w:t>This is an example of a Petri network depicting software design. This network is the basic structure of how JPeNS’ simulation mechanism works.</w:t>
                       </w:r>
                     </w:p>
                   </w:txbxContent>
@@ -1268,7 +1190,7 @@
           <w:szCs w:val="24"/>
         </w:rPr>
         <w:drawing>
-          <wp:inline distT="0" distB="0" distL="0" distR="0" wp14:anchorId="23824593" wp14:editId="57B3CB5A">
+          <wp:inline distT="0" distB="0" distL="0" distR="0" wp14:anchorId="23824593" wp14:editId="4FED62FC">
             <wp:extent cx="5806440" cy="1287780"/>
             <wp:effectExtent l="76200" t="76200" r="137160" b="140970"/>
             <wp:docPr id="1" name="Picture 1"/>
@@ -1415,23 +1337,7 @@
           <w:rFonts w:ascii="Times New Roman" w:hAnsi="Times New Roman" w:cs="Times New Roman"/>
           <w:sz w:val="24"/>
         </w:rPr>
-        <w:t xml:space="preserve"> in other fields. This is where </w:t>
-      </w:r>
-      <w:proofErr w:type="spellStart"/>
-      <w:r>
-        <w:rPr>
-          <w:rFonts w:ascii="Times New Roman" w:hAnsi="Times New Roman" w:cs="Times New Roman"/>
-          <w:sz w:val="24"/>
-        </w:rPr>
-        <w:t>JPeNS</w:t>
-      </w:r>
-      <w:proofErr w:type="spellEnd"/>
-      <w:r>
-        <w:rPr>
-          <w:rFonts w:ascii="Times New Roman" w:hAnsi="Times New Roman" w:cs="Times New Roman"/>
-          <w:sz w:val="24"/>
-        </w:rPr>
-        <w:t xml:space="preserve"> comes in. It will make the education and understanding of this topic more intuitive so that more people may be inclined to learn and use Petri Networks in their field. </w:t>
+        <w:t xml:space="preserve"> in other fields. This is where JPeNS comes in. It will make the education and understanding of this topic more intuitive so that more people may be inclined to learn and use Petri Networks in their field. </w:t>
       </w:r>
     </w:p>
     <w:p>
@@ -1444,6 +1350,7 @@
     </w:p>
     <w:p>
       <w:pPr>
+        <w:spacing w:line="240" w:lineRule="auto"/>
         <w:rPr>
           <w:rFonts w:ascii="Times New Roman" w:hAnsi="Times New Roman" w:cs="Times New Roman"/>
           <w:sz w:val="24"/>
@@ -1459,23 +1366,13 @@
         </w:rPr>
         <w:tab/>
       </w:r>
-      <w:proofErr w:type="spellStart"/>
-      <w:r>
-        <w:rPr>
-          <w:rFonts w:ascii="Times New Roman" w:hAnsi="Times New Roman" w:cs="Times New Roman"/>
-          <w:sz w:val="24"/>
-          <w:szCs w:val="24"/>
-        </w:rPr>
-        <w:t>JPeNS</w:t>
-      </w:r>
-      <w:proofErr w:type="spellEnd"/>
-      <w:r>
-        <w:rPr>
-          <w:rFonts w:ascii="Times New Roman" w:hAnsi="Times New Roman" w:cs="Times New Roman"/>
-          <w:sz w:val="24"/>
-          <w:szCs w:val="24"/>
-        </w:rPr>
-        <w:t xml:space="preserve"> </w:t>
+      <w:r>
+        <w:rPr>
+          <w:rFonts w:ascii="Times New Roman" w:hAnsi="Times New Roman" w:cs="Times New Roman"/>
+          <w:sz w:val="24"/>
+          <w:szCs w:val="24"/>
+        </w:rPr>
+        <w:t xml:space="preserve">JPeNS </w:t>
       </w:r>
       <w:r>
         <w:rPr>
@@ -1507,21 +1404,22 @@
           <w:sz w:val="24"/>
           <w:szCs w:val="24"/>
         </w:rPr>
-        <w:t xml:space="preserve"> based on the input arcs to the transitions having the </w:t>
+        <w:t xml:space="preserve"> based on the input arcs to the transitions having the necessary number of tokens.</w:t>
+      </w:r>
+      <w:r>
+        <w:rPr>
+          <w:rFonts w:ascii="Times New Roman" w:hAnsi="Times New Roman" w:cs="Times New Roman"/>
+          <w:sz w:val="24"/>
+          <w:szCs w:val="24"/>
+        </w:rPr>
+        <w:t xml:space="preserve"> Additionally there is a window that allows the user to create new Petri Network graphs.</w:t>
       </w:r>
       <w:bookmarkStart w:id="0" w:name="_GoBack"/>
       <w:bookmarkEnd w:id="0"/>
-      <w:r>
-        <w:rPr>
-          <w:rFonts w:ascii="Times New Roman" w:hAnsi="Times New Roman" w:cs="Times New Roman"/>
-          <w:sz w:val="24"/>
-          <w:szCs w:val="24"/>
-        </w:rPr>
-        <w:t>necessary number of tokens.</w:t>
-      </w:r>
     </w:p>
     <w:p>
       <w:pPr>
+        <w:spacing w:line="240" w:lineRule="auto"/>
         <w:rPr>
           <w:rFonts w:ascii="Times New Roman" w:hAnsi="Times New Roman" w:cs="Times New Roman"/>
           <w:sz w:val="24"/>
@@ -1537,10 +1435,10 @@
         </w:rPr>
         <w:lastRenderedPageBreak/>
         <w:drawing>
-          <wp:anchor distT="0" distB="0" distL="114300" distR="114300" simplePos="0" relativeHeight="251662336" behindDoc="0" locked="0" layoutInCell="1" allowOverlap="1" wp14:anchorId="2091BD49" wp14:editId="2B2E0377">
+          <wp:anchor distT="0" distB="0" distL="114300" distR="114300" simplePos="0" relativeHeight="251662336" behindDoc="0" locked="0" layoutInCell="1" allowOverlap="1" wp14:anchorId="2091BD49" wp14:editId="4CC3A299">
             <wp:simplePos x="0" y="0"/>
             <wp:positionH relativeFrom="column">
-              <wp:posOffset>914400</wp:posOffset>
+              <wp:posOffset>1257300</wp:posOffset>
             </wp:positionH>
             <wp:positionV relativeFrom="paragraph">
               <wp:posOffset>1371600</wp:posOffset>
@@ -1611,6 +1509,7 @@
     </w:p>
     <w:p>
       <w:pPr>
+        <w:spacing w:line="240" w:lineRule="auto"/>
         <w:rPr>
           <w:rFonts w:ascii="Times New Roman" w:hAnsi="Times New Roman" w:cs="Times New Roman"/>
           <w:sz w:val="24"/>
@@ -1620,6 +1519,182 @@
       <w:r>
         <w:rPr>
           <w:rFonts w:ascii="Times New Roman" w:hAnsi="Times New Roman" w:cs="Times New Roman"/>
+          <w:b/>
+          <w:iCs/>
+          <w:noProof/>
+          <w:spacing w:val="15"/>
+          <w:sz w:val="24"/>
+          <w:szCs w:val="24"/>
+          <w:u w:val="single"/>
+        </w:rPr>
+        <mc:AlternateContent>
+          <mc:Choice Requires="wps">
+            <w:drawing>
+              <wp:anchor distT="0" distB="0" distL="114300" distR="114300" simplePos="0" relativeHeight="251664384" behindDoc="0" locked="0" layoutInCell="1" allowOverlap="1" wp14:anchorId="09DD60D2" wp14:editId="3947062D">
+                <wp:simplePos x="0" y="0"/>
+                <wp:positionH relativeFrom="column">
+                  <wp:posOffset>1371600</wp:posOffset>
+                </wp:positionH>
+                <wp:positionV relativeFrom="paragraph">
+                  <wp:posOffset>3507740</wp:posOffset>
+                </wp:positionV>
+                <wp:extent cx="3086100" cy="457200"/>
+                <wp:effectExtent l="0" t="0" r="38100" b="25400"/>
+                <wp:wrapTopAndBottom/>
+                <wp:docPr id="7" name="Text Box 7"/>
+                <wp:cNvGraphicFramePr/>
+                <a:graphic xmlns:a="http://schemas.openxmlformats.org/drawingml/2006/main">
+                  <a:graphicData uri="http://schemas.microsoft.com/office/word/2010/wordprocessingShape">
+                    <wps:wsp>
+                      <wps:cNvSpPr txBox="1"/>
+                      <wps:spPr>
+                        <a:xfrm>
+                          <a:off x="0" y="0"/>
+                          <a:ext cx="3086100" cy="457200"/>
+                        </a:xfrm>
+                        <a:prstGeom prst="rect">
+                          <a:avLst/>
+                        </a:prstGeom>
+                        <a:solidFill>
+                          <a:schemeClr val="lt1"/>
+                        </a:solidFill>
+                        <a:ln w="6350">
+                          <a:solidFill>
+                            <a:prstClr val="black"/>
+                          </a:solidFill>
+                        </a:ln>
+                        <a:effectLst/>
+                      </wps:spPr>
+                      <wps:style>
+                        <a:lnRef idx="0">
+                          <a:schemeClr val="accent1"/>
+                        </a:lnRef>
+                        <a:fillRef idx="0">
+                          <a:schemeClr val="accent1"/>
+                        </a:fillRef>
+                        <a:effectRef idx="0">
+                          <a:schemeClr val="accent1"/>
+                        </a:effectRef>
+                        <a:fontRef idx="minor">
+                          <a:schemeClr val="dk1"/>
+                        </a:fontRef>
+                      </wps:style>
+                      <wps:txbx>
+                        <w:txbxContent>
+                          <w:p>
+                            <w:pPr>
+                              <w:spacing w:after="0"/>
+                              <w:rPr>
+                                <w:rFonts w:ascii="Times New Roman" w:hAnsi="Times New Roman" w:cs="Times New Roman"/>
+                                <w:b/>
+                                <w:sz w:val="20"/>
+                              </w:rPr>
+                            </w:pPr>
+                            <w:r>
+                              <w:rPr>
+                                <w:rFonts w:ascii="Times New Roman" w:hAnsi="Times New Roman" w:cs="Times New Roman"/>
+                                <w:b/>
+                                <w:sz w:val="20"/>
+                              </w:rPr>
+                              <w:t>Figure 1.3</w:t>
+                            </w:r>
+                          </w:p>
+                          <w:p>
+                            <w:pPr>
+                              <w:spacing w:after="0"/>
+                              <w:rPr>
+                                <w:rFonts w:ascii="Times New Roman" w:hAnsi="Times New Roman" w:cs="Times New Roman"/>
+                                <w:sz w:val="20"/>
+                              </w:rPr>
+                            </w:pPr>
+                            <w:r>
+                              <w:rPr>
+                                <w:rFonts w:ascii="Times New Roman" w:hAnsi="Times New Roman" w:cs="Times New Roman"/>
+                                <w:sz w:val="20"/>
+                              </w:rPr>
+                              <w:t>Creating a new Petri Network graph for exporting and sharing.</w:t>
+                            </w:r>
+                          </w:p>
+                        </w:txbxContent>
+                      </wps:txbx>
+                      <wps:bodyPr rot="0" spcFirstLastPara="0" vertOverflow="overflow" horzOverflow="overflow" vert="horz" wrap="square" lIns="91440" tIns="45720" rIns="91440" bIns="45720" numCol="1" spcCol="0" rtlCol="0" fromWordArt="0" anchor="t" anchorCtr="0" forceAA="0" compatLnSpc="1">
+                        <a:prstTxWarp prst="textNoShape">
+                          <a:avLst/>
+                        </a:prstTxWarp>
+                        <a:noAutofit/>
+                      </wps:bodyPr>
+                    </wps:wsp>
+                  </a:graphicData>
+                </a:graphic>
+                <wp14:sizeRelH relativeFrom="margin">
+                  <wp14:pctWidth>0</wp14:pctWidth>
+                </wp14:sizeRelH>
+                <wp14:sizeRelV relativeFrom="margin">
+                  <wp14:pctHeight>0</wp14:pctHeight>
+                </wp14:sizeRelV>
+              </wp:anchor>
+            </w:drawing>
+          </mc:Choice>
+          <mc:Fallback>
+            <w:pict>
+              <v:shape id="Text Box 7" o:spid="_x0000_s1028" type="#_x0000_t202" style="position:absolute;margin-left:108pt;margin-top:276.2pt;width:243pt;height:36pt;z-index:251664384;visibility:visible;mso-wrap-style:square;mso-width-percent:0;mso-height-percent:0;mso-wrap-distance-left:9pt;mso-wrap-distance-top:0;mso-wrap-distance-right:9pt;mso-wrap-distance-bottom:0;mso-position-horizontal:absolute;mso-position-horizontal-relative:text;mso-position-vertical:absolute;mso-position-vertical-relative:text;mso-width-percent:0;mso-height-percent:0;mso-width-relative:margin;mso-height-relative:margin;v-text-anchor:top" o:gfxdata="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" fillcolor="white [3201]" strokeweight=".5pt">
+                <v:textbox>
+                  <w:txbxContent>
+                    <w:p>
+                      <w:pPr>
+                        <w:spacing w:after="0"/>
+                        <w:rPr>
+                          <w:rFonts w:ascii="Times New Roman" w:hAnsi="Times New Roman" w:cs="Times New Roman"/>
+                          <w:b/>
+                          <w:sz w:val="20"/>
+                        </w:rPr>
+                      </w:pPr>
+                      <w:r>
+                        <w:rPr>
+                          <w:rFonts w:ascii="Times New Roman" w:hAnsi="Times New Roman" w:cs="Times New Roman"/>
+                          <w:b/>
+                          <w:sz w:val="20"/>
+                        </w:rPr>
+                        <w:t>Figure 1.3</w:t>
+                      </w:r>
+                    </w:p>
+                    <w:p>
+                      <w:pPr>
+                        <w:spacing w:after="0"/>
+                        <w:rPr>
+                          <w:rFonts w:ascii="Times New Roman" w:hAnsi="Times New Roman" w:cs="Times New Roman"/>
+                          <w:sz w:val="20"/>
+                        </w:rPr>
+                      </w:pPr>
+                      <w:r>
+                        <w:rPr>
+                          <w:rFonts w:ascii="Times New Roman" w:hAnsi="Times New Roman" w:cs="Times New Roman"/>
+                          <w:sz w:val="20"/>
+                        </w:rPr>
+                        <w:t>Creating a new Petri Network graph for exporting and sharing.</w:t>
+                      </w:r>
+                    </w:p>
+                  </w:txbxContent>
+                </v:textbox>
+                <w10:wrap type="topAndBottom"/>
+              </v:shape>
+            </w:pict>
+          </mc:Fallback>
+        </mc:AlternateContent>
+      </w:r>
+    </w:p>
+    <w:p>
+      <w:pPr>
+        <w:spacing w:line="240" w:lineRule="auto"/>
+        <w:rPr>
+          <w:rFonts w:ascii="Times New Roman" w:hAnsi="Times New Roman" w:cs="Times New Roman"/>
+          <w:sz w:val="24"/>
+          <w:szCs w:val="24"/>
+        </w:rPr>
+      </w:pPr>
+      <w:r>
+        <w:rPr>
+          <w:rFonts w:ascii="Times New Roman" w:hAnsi="Times New Roman" w:cs="Times New Roman"/>
           <w:sz w:val="24"/>
           <w:szCs w:val="24"/>
         </w:rPr>
@@ -1631,27 +1706,8 @@
           <w:sz w:val="24"/>
           <w:szCs w:val="24"/>
         </w:rPr>
-        <w:t xml:space="preserve">Sharing information is an important component of </w:t>
-      </w:r>
-      <w:proofErr w:type="spellStart"/>
-      <w:r>
-        <w:rPr>
-          <w:rFonts w:ascii="Times New Roman" w:hAnsi="Times New Roman" w:cs="Times New Roman"/>
-          <w:sz w:val="24"/>
-          <w:szCs w:val="24"/>
-        </w:rPr>
-        <w:t>JPeNS</w:t>
-      </w:r>
-      <w:proofErr w:type="spellEnd"/>
-      <w:r>
-        <w:rPr>
-          <w:rFonts w:ascii="Times New Roman" w:hAnsi="Times New Roman" w:cs="Times New Roman"/>
-          <w:sz w:val="24"/>
-          <w:szCs w:val="24"/>
-        </w:rPr>
-        <w:t xml:space="preserve"> and so there is import/export functionality that allows students to create and share their graphs with one another. There is a dynamic </w:t>
-      </w:r>
-      <w:proofErr w:type="gramStart"/>
+        <w:t xml:space="preserve">Sharing information is an important component of JPeNS and so there is import/export functionality that allows students to create and share their graphs with one another. There is a dynamic </w:t>
+      </w:r>
       <w:r>
         <w:rPr>
           <w:rFonts w:ascii="Times New Roman" w:hAnsi="Times New Roman" w:cs="Times New Roman"/>
@@ -1660,32 +1716,69 @@
         </w:rPr>
         <w:t>form which</w:t>
       </w:r>
-      <w:proofErr w:type="gramEnd"/>
-      <w:r>
-        <w:rPr>
-          <w:rFonts w:ascii="Times New Roman" w:hAnsi="Times New Roman" w:cs="Times New Roman"/>
-          <w:sz w:val="24"/>
-          <w:szCs w:val="24"/>
-        </w:rPr>
-        <w:t xml:space="preserve"> allows the user to create new objects to form their own graphs. They can choose what type each component is (place, transition, or arc) and then set properties for it. The file is saved in </w:t>
-      </w:r>
-      <w:proofErr w:type="gramStart"/>
-      <w:r>
-        <w:rPr>
-          <w:rFonts w:ascii="Times New Roman" w:hAnsi="Times New Roman" w:cs="Times New Roman"/>
-          <w:sz w:val="24"/>
-          <w:szCs w:val="24"/>
-        </w:rPr>
-        <w:t>XML which</w:t>
-      </w:r>
-      <w:proofErr w:type="gramEnd"/>
-      <w:r>
-        <w:rPr>
-          <w:rFonts w:ascii="Times New Roman" w:hAnsi="Times New Roman" w:cs="Times New Roman"/>
-          <w:sz w:val="24"/>
-          <w:szCs w:val="24"/>
-        </w:rPr>
-        <w:t xml:space="preserve"> can further be edited by hand if desired.</w:t>
+      <w:r>
+        <w:rPr>
+          <w:rFonts w:ascii="Times New Roman" w:hAnsi="Times New Roman" w:cs="Times New Roman"/>
+          <w:sz w:val="24"/>
+          <w:szCs w:val="24"/>
+        </w:rPr>
+        <w:t xml:space="preserve"> allows </w:t>
+      </w:r>
+      <w:r>
+        <w:rPr>
+          <w:rFonts w:ascii="Times New Roman" w:hAnsi="Times New Roman" w:cs="Times New Roman"/>
+          <w:sz w:val="24"/>
+          <w:szCs w:val="24"/>
+        </w:rPr>
+        <w:t>users</w:t>
+      </w:r>
+      <w:r>
+        <w:rPr>
+          <w:rFonts w:ascii="Times New Roman" w:hAnsi="Times New Roman" w:cs="Times New Roman"/>
+          <w:sz w:val="24"/>
+          <w:szCs w:val="24"/>
+        </w:rPr>
+        <w:t xml:space="preserve"> to create new objects to form their own graphs. They can choose what type each component is (place, transition, or arc) and then set properties for it. The file is saved in XML </w:t>
+      </w:r>
+      <w:r>
+        <w:rPr>
+          <w:rFonts w:ascii="Times New Roman" w:hAnsi="Times New Roman" w:cs="Times New Roman"/>
+          <w:sz w:val="24"/>
+          <w:szCs w:val="24"/>
+        </w:rPr>
+        <w:t>so that it</w:t>
+      </w:r>
+      <w:r>
+        <w:rPr>
+          <w:rFonts w:ascii="Times New Roman" w:hAnsi="Times New Roman" w:cs="Times New Roman"/>
+          <w:sz w:val="24"/>
+          <w:szCs w:val="24"/>
+        </w:rPr>
+        <w:t xml:space="preserve"> can further be edited by hand if </w:t>
+      </w:r>
+      <w:r>
+        <w:rPr>
+          <w:rFonts w:ascii="Times New Roman" w:hAnsi="Times New Roman" w:cs="Times New Roman"/>
+          <w:sz w:val="24"/>
+          <w:szCs w:val="24"/>
+        </w:rPr>
+        <w:t xml:space="preserve">so </w:t>
+      </w:r>
+      <w:r>
+        <w:rPr>
+          <w:rFonts w:ascii="Times New Roman" w:hAnsi="Times New Roman" w:cs="Times New Roman"/>
+          <w:sz w:val="24"/>
+          <w:szCs w:val="24"/>
+        </w:rPr>
+        <w:t>desired.</w:t>
+      </w:r>
+      <w:r>
+        <w:rPr>
+          <w:rFonts w:ascii="Times New Roman" w:hAnsi="Times New Roman" w:cs="Times New Roman"/>
+          <w:sz w:val="24"/>
+          <w:szCs w:val="24"/>
+        </w:rPr>
+        <w:t xml:space="preserve"> The File menu inside JPeNS also has an Import command that will load an XML file created by JPeNS and display it.</w:t>
       </w:r>
     </w:p>
     <w:p>
@@ -1719,25 +1812,7 @@
           <w:sz w:val="24"/>
           <w:szCs w:val="24"/>
         </w:rPr>
-        <w:t xml:space="preserve">Arguably the most important aspect of </w:t>
-      </w:r>
-      <w:proofErr w:type="spellStart"/>
-      <w:r>
-        <w:rPr>
-          <w:rFonts w:ascii="Times New Roman" w:hAnsi="Times New Roman" w:cs="Times New Roman"/>
-          <w:sz w:val="24"/>
-          <w:szCs w:val="24"/>
-        </w:rPr>
-        <w:t>JPeNS</w:t>
-      </w:r>
-      <w:proofErr w:type="spellEnd"/>
-      <w:r>
-        <w:rPr>
-          <w:rFonts w:ascii="Times New Roman" w:hAnsi="Times New Roman" w:cs="Times New Roman"/>
-          <w:sz w:val="24"/>
-          <w:szCs w:val="24"/>
-        </w:rPr>
-        <w:t xml:space="preserve"> </w:t>
+        <w:t xml:space="preserve">Arguably the most important aspect of JPeNS </w:t>
       </w:r>
       <w:r>
         <w:rPr>
@@ -1747,23 +1822,30 @@
         </w:rPr>
         <w:t xml:space="preserve">is the visual Graph layout since the way students are to learn from the program is by visually watching how transitions fire in the graph. Finding an appropriate library turns out to be somewhat challenging since the existing graphing libraries do not operate under the same constraints that </w:t>
       </w:r>
-      <w:proofErr w:type="spellStart"/>
-      <w:r>
-        <w:rPr>
-          <w:rFonts w:ascii="Times New Roman" w:hAnsi="Times New Roman" w:cs="Times New Roman"/>
-          <w:sz w:val="24"/>
-          <w:szCs w:val="24"/>
-        </w:rPr>
-        <w:t>Petrinet</w:t>
-      </w:r>
-      <w:proofErr w:type="spellEnd"/>
-      <w:r>
-        <w:rPr>
-          <w:rFonts w:ascii="Times New Roman" w:hAnsi="Times New Roman" w:cs="Times New Roman"/>
-          <w:sz w:val="24"/>
-          <w:szCs w:val="24"/>
-        </w:rPr>
-        <w:t xml:space="preserve"> graphs do. For example, most libraries work well to provide a flow-chart layout but do not handle the constraint of all edges (arcs) having a place on one end and a transition on the other.</w:t>
+      <w:r>
+        <w:rPr>
+          <w:rFonts w:ascii="Times New Roman" w:hAnsi="Times New Roman" w:cs="Times New Roman"/>
+          <w:sz w:val="24"/>
+          <w:szCs w:val="24"/>
+        </w:rPr>
+        <w:t>Petri Network</w:t>
+      </w:r>
+      <w:r>
+        <w:rPr>
+          <w:rFonts w:ascii="Times New Roman" w:hAnsi="Times New Roman" w:cs="Times New Roman"/>
+          <w:sz w:val="24"/>
+          <w:szCs w:val="24"/>
+        </w:rPr>
+        <w:t xml:space="preserve"> graphs do. For example, most libraries work well to provide a flow-chart layout but do not handle the constraint of all </w:t>
+      </w:r>
+      <w:r>
+        <w:rPr>
+          <w:rFonts w:ascii="Times New Roman" w:hAnsi="Times New Roman" w:cs="Times New Roman"/>
+          <w:sz w:val="24"/>
+          <w:szCs w:val="24"/>
+        </w:rPr>
+        <w:lastRenderedPageBreak/>
+        <w:t>edges (arcs) having a place on one end and a transition on the other.</w:t>
       </w:r>
       <w:r>
         <w:rPr>
@@ -1790,16 +1872,14 @@
         </w:rPr>
         <w:t xml:space="preserve"> that provided some basic logic for </w:t>
       </w:r>
-      <w:proofErr w:type="spellStart"/>
-      <w:r>
-        <w:rPr>
-          <w:rFonts w:ascii="Times New Roman" w:hAnsi="Times New Roman" w:cs="Times New Roman"/>
-          <w:sz w:val="24"/>
-          <w:szCs w:val="24"/>
-        </w:rPr>
-        <w:t>Petrinet</w:t>
-      </w:r>
-      <w:proofErr w:type="spellEnd"/>
+      <w:r>
+        <w:rPr>
+          <w:rFonts w:ascii="Times New Roman" w:hAnsi="Times New Roman" w:cs="Times New Roman"/>
+          <w:sz w:val="24"/>
+          <w:szCs w:val="24"/>
+        </w:rPr>
+        <w:t>Petri Network</w:t>
+      </w:r>
       <w:r>
         <w:rPr>
           <w:rFonts w:ascii="Times New Roman" w:hAnsi="Times New Roman" w:cs="Times New Roman"/>
@@ -1825,37 +1905,24 @@
           <w:sz w:val="24"/>
           <w:szCs w:val="24"/>
         </w:rPr>
-        <w:lastRenderedPageBreak/>
         <w:t xml:space="preserve">Once we achieved a logically correct </w:t>
       </w:r>
-      <w:proofErr w:type="spellStart"/>
-      <w:r>
-        <w:rPr>
-          <w:rFonts w:ascii="Times New Roman" w:hAnsi="Times New Roman" w:cs="Times New Roman"/>
-          <w:sz w:val="24"/>
-          <w:szCs w:val="24"/>
-        </w:rPr>
-        <w:t>Petrinet</w:t>
-      </w:r>
-      <w:proofErr w:type="spellEnd"/>
-      <w:r>
-        <w:rPr>
-          <w:rFonts w:ascii="Times New Roman" w:hAnsi="Times New Roman" w:cs="Times New Roman"/>
-          <w:sz w:val="24"/>
-          <w:szCs w:val="24"/>
-        </w:rPr>
-        <w:t xml:space="preserve"> simulator we began the search for a visual graphing library. Initially we looked at the open-source </w:t>
-      </w:r>
-      <w:proofErr w:type="spellStart"/>
-      <w:r>
-        <w:rPr>
-          <w:rFonts w:ascii="Times New Roman" w:hAnsi="Times New Roman" w:cs="Times New Roman"/>
-          <w:sz w:val="24"/>
-          <w:szCs w:val="24"/>
-        </w:rPr>
-        <w:t>Graphviz</w:t>
-      </w:r>
-      <w:proofErr w:type="spellEnd"/>
+      <w:r>
+        <w:rPr>
+          <w:rFonts w:ascii="Times New Roman" w:hAnsi="Times New Roman" w:cs="Times New Roman"/>
+          <w:sz w:val="24"/>
+          <w:szCs w:val="24"/>
+        </w:rPr>
+        <w:t>Petri Network</w:t>
+      </w:r>
+      <w:r>
+        <w:rPr>
+          <w:rFonts w:ascii="Times New Roman" w:hAnsi="Times New Roman" w:cs="Times New Roman"/>
+          <w:sz w:val="24"/>
+          <w:szCs w:val="24"/>
+        </w:rPr>
+        <w:t xml:space="preserve"> simulator we began the search for a visual graphing library. Initially we looked at the open-source Graphviz</w:t>
+      </w:r>
       <w:r>
         <w:rPr>
           <w:rStyle w:val="FootnoteReference"/>
@@ -1871,54 +1938,16 @@
           <w:sz w:val="24"/>
           <w:szCs w:val="24"/>
         </w:rPr>
-        <w:t xml:space="preserve"> library since one of us had previous experience with it. While this library could handle graphs, its Java support turned out to be rather weak unless we were to constantly render the graph to an image file and then display the image in the application. This would be both inefficient and would lack the interactivity we desired. After trying a few more libraries such as </w:t>
-      </w:r>
-      <w:proofErr w:type="spellStart"/>
-      <w:r>
-        <w:rPr>
-          <w:rFonts w:ascii="Times New Roman" w:hAnsi="Times New Roman" w:cs="Times New Roman"/>
-          <w:sz w:val="24"/>
-          <w:szCs w:val="24"/>
-        </w:rPr>
-        <w:t>mxGraph</w:t>
-      </w:r>
-      <w:proofErr w:type="spellEnd"/>
-      <w:r>
-        <w:rPr>
-          <w:rFonts w:ascii="Times New Roman" w:hAnsi="Times New Roman" w:cs="Times New Roman"/>
-          <w:sz w:val="24"/>
-          <w:szCs w:val="24"/>
-        </w:rPr>
-        <w:t xml:space="preserve">, Jung, and </w:t>
-      </w:r>
-      <w:proofErr w:type="spellStart"/>
-      <w:r>
-        <w:rPr>
-          <w:rFonts w:ascii="Times New Roman" w:hAnsi="Times New Roman" w:cs="Times New Roman"/>
-          <w:sz w:val="24"/>
-          <w:szCs w:val="24"/>
-        </w:rPr>
-        <w:t>JGraphT</w:t>
-      </w:r>
-      <w:proofErr w:type="spellEnd"/>
-      <w:r>
-        <w:rPr>
-          <w:rFonts w:ascii="Times New Roman" w:hAnsi="Times New Roman" w:cs="Times New Roman"/>
-          <w:sz w:val="24"/>
-          <w:szCs w:val="24"/>
-        </w:rPr>
-        <w:t xml:space="preserve">, we finally set ourselves on </w:t>
-      </w:r>
-      <w:proofErr w:type="spellStart"/>
-      <w:r>
-        <w:rPr>
-          <w:rFonts w:ascii="Times New Roman" w:hAnsi="Times New Roman" w:cs="Times New Roman"/>
-          <w:sz w:val="24"/>
-          <w:szCs w:val="24"/>
-        </w:rPr>
-        <w:t>JGraphX</w:t>
-      </w:r>
-      <w:proofErr w:type="spellEnd"/>
+        <w:t xml:space="preserve"> library since one of us had previous experience with it. While this library could handle graphs, its Java support turned out to be rather weak unless we were to constantly render the graph to an image file and then display the image in the application. This would be both inefficient and would lack the interactivity we desired. After trying a few more libraries such as mxGraph, Jung, and </w:t>
+      </w:r>
+      <w:r>
+        <w:rPr>
+          <w:rFonts w:ascii="Times New Roman" w:hAnsi="Times New Roman" w:cs="Times New Roman"/>
+          <w:sz w:val="24"/>
+          <w:szCs w:val="24"/>
+        </w:rPr>
+        <w:t>JGraphT, we finally set ourselves on JGraphX</w:t>
+      </w:r>
       <w:r>
         <w:rPr>
           <w:rStyle w:val="FootnoteReference"/>
@@ -1934,54 +1963,16 @@
           <w:sz w:val="24"/>
           <w:szCs w:val="24"/>
         </w:rPr>
-        <w:t xml:space="preserve"> since it provides both the interactivity that we want, and is based on Java. Being based on Java is the key to allowing it to interact with our logic. For example, all places, arcs, and transitions are mapped via classes in our logic code, but we didn’t want to have a redundant copy of all these objects inside a graph library since synchronizing them could be difficult and untrustworthy. So with </w:t>
-      </w:r>
-      <w:proofErr w:type="spellStart"/>
-      <w:r>
-        <w:rPr>
-          <w:rFonts w:ascii="Times New Roman" w:hAnsi="Times New Roman" w:cs="Times New Roman"/>
-          <w:sz w:val="24"/>
-          <w:szCs w:val="24"/>
-        </w:rPr>
-        <w:t>JGraphX</w:t>
-      </w:r>
-      <w:proofErr w:type="spellEnd"/>
-      <w:r>
-        <w:rPr>
-          <w:rFonts w:ascii="Times New Roman" w:hAnsi="Times New Roman" w:cs="Times New Roman"/>
-          <w:sz w:val="24"/>
-          <w:szCs w:val="24"/>
-        </w:rPr>
-        <w:t xml:space="preserve"> we were able to create </w:t>
-      </w:r>
-      <w:proofErr w:type="spellStart"/>
-      <w:r>
-        <w:rPr>
-          <w:rFonts w:ascii="Times New Roman" w:hAnsi="Times New Roman" w:cs="Times New Roman"/>
-          <w:sz w:val="24"/>
-          <w:szCs w:val="24"/>
-        </w:rPr>
-        <w:t>JGraphX</w:t>
-      </w:r>
-      <w:proofErr w:type="spellEnd"/>
-      <w:r>
-        <w:rPr>
-          <w:rFonts w:ascii="Times New Roman" w:hAnsi="Times New Roman" w:cs="Times New Roman"/>
-          <w:sz w:val="24"/>
-          <w:szCs w:val="24"/>
-        </w:rPr>
-        <w:t xml:space="preserve"> components inside each of our </w:t>
-      </w:r>
-      <w:proofErr w:type="spellStart"/>
-      <w:r>
-        <w:rPr>
-          <w:rFonts w:ascii="Times New Roman" w:hAnsi="Times New Roman" w:cs="Times New Roman"/>
-          <w:sz w:val="24"/>
-          <w:szCs w:val="24"/>
-        </w:rPr>
-        <w:t>Petrinet</w:t>
-      </w:r>
-      <w:proofErr w:type="spellEnd"/>
+        <w:t xml:space="preserve"> since it provides both the interactivity that we want, and is based on Java. Being based on Java is the key to allowing it to interact with our logic. For example, all places, arcs, and transitions are mapped via classes in our logic code, but we didn’t want to have a redundant copy of all these objects inside a graph library since synchronizing them could be difficult and untrustworthy. So with JGraphX we were able to create JGraphX components inside each of our </w:t>
+      </w:r>
+      <w:r>
+        <w:rPr>
+          <w:rFonts w:ascii="Times New Roman" w:hAnsi="Times New Roman" w:cs="Times New Roman"/>
+          <w:sz w:val="24"/>
+          <w:szCs w:val="24"/>
+        </w:rPr>
+        <w:t>Petri Network</w:t>
+      </w:r>
       <w:r>
         <w:rPr>
           <w:rFonts w:ascii="Times New Roman" w:hAnsi="Times New Roman" w:cs="Times New Roman"/>
@@ -2037,39 +2028,7 @@
           <w:rFonts w:ascii="Times New Roman" w:hAnsi="Times New Roman" w:cs="Times New Roman"/>
           <w:sz w:val="24"/>
         </w:rPr>
-        <w:t xml:space="preserve">We did a couple of field tests with some people who have no prior knowledge of Petri Networks. First we tried to just explain to them what they were and how they worked. The majority of the test subjects reported that they still did not grasp the concept. We then tried explaining the concept with drawing diagrams and pictures and explaining what would happen after the transitions fired. This method did give the subjects something to look at however they had to still visualize what happened when a transition fired. This worked a little bit better than just straight explaining but some of the subjects were still not quite there for fully understanding it. We would give them an initial state of a Petri Network and asked them to draw what it would look like after certain transitions fired a given number of times. They had a little bit of trouble with doing this correctly. We then gave them example loaded up in </w:t>
-      </w:r>
-      <w:proofErr w:type="spellStart"/>
-      <w:r>
-        <w:rPr>
-          <w:rFonts w:ascii="Times New Roman" w:hAnsi="Times New Roman" w:cs="Times New Roman"/>
-          <w:sz w:val="24"/>
-        </w:rPr>
-        <w:t>JPeNS</w:t>
-      </w:r>
-      <w:proofErr w:type="spellEnd"/>
-      <w:r>
-        <w:rPr>
-          <w:rFonts w:ascii="Times New Roman" w:hAnsi="Times New Roman" w:cs="Times New Roman"/>
-          <w:sz w:val="24"/>
-        </w:rPr>
-        <w:t xml:space="preserve"> which allowed them to look at the network, see the values of tokens at each place and then step though each transition at their own pace. We then gave them another set of Petri Networks and asked them to draw what it would look like after certain transitions fired a given number of times. After using </w:t>
-      </w:r>
-      <w:proofErr w:type="spellStart"/>
-      <w:r>
-        <w:rPr>
-          <w:rFonts w:ascii="Times New Roman" w:hAnsi="Times New Roman" w:cs="Times New Roman"/>
-          <w:sz w:val="24"/>
-        </w:rPr>
-        <w:t>JPeNS</w:t>
-      </w:r>
-      <w:proofErr w:type="spellEnd"/>
-      <w:r>
-        <w:rPr>
-          <w:rFonts w:ascii="Times New Roman" w:hAnsi="Times New Roman" w:cs="Times New Roman"/>
-          <w:sz w:val="24"/>
-        </w:rPr>
-        <w:t xml:space="preserve"> nearly all the subjects answered the questions correctly. </w:t>
+        <w:t xml:space="preserve">We did a couple of field tests with some people who have no prior knowledge of Petri Networks. First we tried to just explain to them what they were and how they worked. The majority of the test subjects reported that they still did not grasp the concept. We then tried explaining the concept with drawing diagrams and pictures and explaining what would happen after the transitions fired. This method did give the subjects something to look at however they had to still visualize what happened when a transition fired. This worked a little bit better than just straight explaining but some of the subjects were still not quite there for fully understanding it. We would give them an initial state of a Petri Network and asked them to draw what it would look like after certain transitions fired a given number of times. They had a little bit of trouble with doing this correctly. We then gave them example loaded up in JPeNS which allowed them to look at the network, see the values of tokens at each place and then step though each transition at their own pace. We then gave them another set of Petri Networks and asked them to draw what it would look like after certain transitions fired a given number of times. After using JPeNS nearly all the subjects answered the questions correctly. </w:t>
       </w:r>
     </w:p>
     <w:p>
@@ -2086,39 +2045,7 @@
           <w:sz w:val="24"/>
         </w:rPr>
         <w:tab/>
-        <w:t xml:space="preserve">From the tests performed it is obvious to see that </w:t>
-      </w:r>
-      <w:proofErr w:type="spellStart"/>
-      <w:r>
-        <w:rPr>
-          <w:rFonts w:ascii="Times New Roman" w:hAnsi="Times New Roman" w:cs="Times New Roman"/>
-          <w:sz w:val="24"/>
-        </w:rPr>
-        <w:t>JPeNS</w:t>
-      </w:r>
-      <w:proofErr w:type="spellEnd"/>
-      <w:r>
-        <w:rPr>
-          <w:rFonts w:ascii="Times New Roman" w:hAnsi="Times New Roman" w:cs="Times New Roman"/>
-          <w:sz w:val="24"/>
-        </w:rPr>
-        <w:t xml:space="preserve"> has had a positive impact on the education process. It both simplified and cut down on the number examples needed for the subject to comprehend the topic. It is fairly safe to say that </w:t>
-      </w:r>
-      <w:proofErr w:type="spellStart"/>
-      <w:r>
-        <w:rPr>
-          <w:rFonts w:ascii="Times New Roman" w:hAnsi="Times New Roman" w:cs="Times New Roman"/>
-          <w:sz w:val="24"/>
-        </w:rPr>
-        <w:t>JPeNS</w:t>
-      </w:r>
-      <w:proofErr w:type="spellEnd"/>
-      <w:r>
-        <w:rPr>
-          <w:rFonts w:ascii="Times New Roman" w:hAnsi="Times New Roman" w:cs="Times New Roman"/>
-          <w:sz w:val="24"/>
-        </w:rPr>
-        <w:t xml:space="preserve"> is an invaluable tool when it comes to teaching this concept.</w:t>
+        <w:t>From the tests performed it is obvious to see that JPeNS has had a positive impact on the education process. It both simplified and cut down on the number examples needed for the subject to comprehend the topic. It is fairly safe to say that JPeNS is an invaluable tool when it comes to teaching this concept.</w:t>
       </w:r>
     </w:p>
     <w:p>
@@ -2252,7 +2179,7 @@
                 <w:bCs/>
                 <w:noProof/>
               </w:rPr>
-              <w:t>2</w:t>
+              <w:t>3</w:t>
             </w:r>
             <w:r>
               <w:rPr>
@@ -2297,7 +2224,7 @@
                 <w:bCs/>
                 <w:noProof/>
               </w:rPr>
-              <w:t>4</w:t>
+              <w:t>5</w:t>
             </w:r>
             <w:r>
               <w:rPr>
@@ -2374,18 +2301,13 @@
         <w:footnoteRef/>
       </w:r>
       <w:r>
-        <w:t xml:space="preserve"> Simple-Java-</w:t>
-      </w:r>
-      <w:proofErr w:type="spellStart"/>
-      <w:r>
-        <w:t>Petrinet</w:t>
-      </w:r>
-      <w:proofErr w:type="spellEnd"/>
-      <w:r>
-        <w:t xml:space="preserve">: </w:t>
-      </w:r>
-      <w:r>
-        <w:t>https://github.com/rmetzler/simple-java-petrinet</w:t>
+        <w:t xml:space="preserve"> Simple-Java-Petrinet: </w:t>
+      </w:r>
+      <w:r>
+        <w:t>https://github.com/rmetzler/simple-java-</w:t>
+      </w:r>
+      <w:r>
+        <w:t>petrinet</w:t>
       </w:r>
     </w:p>
   </w:footnote>
@@ -2420,23 +2342,7 @@
         <w:footnoteRef/>
       </w:r>
       <w:r>
-        <w:t xml:space="preserve"> </w:t>
-      </w:r>
-      <w:proofErr w:type="spellStart"/>
-      <w:r>
-        <w:t>JGraphX</w:t>
-      </w:r>
-      <w:proofErr w:type="spellEnd"/>
-      <w:r>
-        <w:t xml:space="preserve"> is based on </w:t>
-      </w:r>
-      <w:proofErr w:type="spellStart"/>
-      <w:r>
-        <w:t>mxGraph</w:t>
-      </w:r>
-      <w:proofErr w:type="spellEnd"/>
-      <w:r>
-        <w:t xml:space="preserve">. </w:t>
+        <w:t xml:space="preserve"> JGraphX is based on mxGraph. </w:t>
       </w:r>
       <w:r>
         <w:t>http://www.jgraph.com/jgraph.html</w:t>
@@ -2938,6 +2844,25 @@
       <w:vertAlign w:val="superscript"/>
     </w:rPr>
   </w:style>
+  <w:style w:type="paragraph" w:styleId="Caption">
+    <w:name w:val="caption"/>
+    <w:basedOn w:val="Normal"/>
+    <w:next w:val="Normal"/>
+    <w:uiPriority w:val="35"/>
+    <w:unhideWhenUsed/>
+    <w:qFormat/>
+    <w:rsid w:val="007C6149"/>
+    <w:pPr>
+      <w:spacing w:line="240" w:lineRule="auto"/>
+    </w:pPr>
+    <w:rPr>
+      <w:b/>
+      <w:bCs/>
+      <w:color w:val="4F81BD" w:themeColor="accent1"/>
+      <w:sz w:val="18"/>
+      <w:szCs w:val="18"/>
+    </w:rPr>
+  </w:style>
 </w:styles>
 </file>
 
@@ -3431,6 +3356,25 @@
     <w:rsid w:val="005B6E60"/>
     <w:rPr>
       <w:vertAlign w:val="superscript"/>
+    </w:rPr>
+  </w:style>
+  <w:style w:type="paragraph" w:styleId="Caption">
+    <w:name w:val="caption"/>
+    <w:basedOn w:val="Normal"/>
+    <w:next w:val="Normal"/>
+    <w:uiPriority w:val="35"/>
+    <w:unhideWhenUsed/>
+    <w:qFormat/>
+    <w:rsid w:val="007C6149"/>
+    <w:pPr>
+      <w:spacing w:line="240" w:lineRule="auto"/>
+    </w:pPr>
+    <w:rPr>
+      <w:b/>
+      <w:bCs/>
+      <w:color w:val="4F81BD" w:themeColor="accent1"/>
+      <w:sz w:val="18"/>
+      <w:szCs w:val="18"/>
     </w:rPr>
   </w:style>
 </w:styles>
@@ -4300,7 +4244,7 @@
 </file>
 
 <file path=customXml/itemProps2.xml><?xml version="1.0" encoding="utf-8"?>
-<ds:datastoreItem xmlns:ds="http://schemas.openxmlformats.org/officeDocument/2006/customXml" ds:itemID="{780EC49F-EB4A-8B4E-A773-25FB5895372C}">
+<ds:datastoreItem xmlns:ds="http://schemas.openxmlformats.org/officeDocument/2006/customXml" ds:itemID="{CC43A6E0-05A7-274B-98E5-2353FD74111E}">
   <ds:schemaRefs>
     <ds:schemaRef ds:uri="http://schemas.openxmlformats.org/officeDocument/2006/bibliography"/>
   </ds:schemaRefs>

</xml_diff>

<commit_message>
Added a conclusion section
</commit_message>
<xml_diff>
--- a/JPeNS_FinalPaper.docx
+++ b/JPeNS_FinalPaper.docx
@@ -353,6 +353,153 @@
             <w:spacing w:line="240" w:lineRule="auto"/>
           </w:pPr>
           <w:r>
+            <w:rPr>
+              <w:noProof/>
+            </w:rPr>
+            <mc:AlternateContent>
+              <mc:Choice Requires="wps">
+                <w:drawing>
+                  <wp:anchor distT="0" distB="0" distL="114300" distR="114300" simplePos="0" relativeHeight="251665408" behindDoc="0" locked="0" layoutInCell="1" allowOverlap="1" wp14:anchorId="21057907" wp14:editId="107BB86E">
+                    <wp:simplePos x="0" y="0"/>
+                    <wp:positionH relativeFrom="column">
+                      <wp:posOffset>1257300</wp:posOffset>
+                    </wp:positionH>
+                    <wp:positionV relativeFrom="paragraph">
+                      <wp:posOffset>1939925</wp:posOffset>
+                    </wp:positionV>
+                    <wp:extent cx="3200400" cy="1257300"/>
+                    <wp:effectExtent l="0" t="0" r="0" b="12700"/>
+                    <wp:wrapSquare wrapText="bothSides"/>
+                    <wp:docPr id="8" name="Text Box 8"/>
+                    <wp:cNvGraphicFramePr/>
+                    <a:graphic xmlns:a="http://schemas.openxmlformats.org/drawingml/2006/main">
+                      <a:graphicData uri="http://schemas.microsoft.com/office/word/2010/wordprocessingShape">
+                        <wps:wsp>
+                          <wps:cNvSpPr txBox="1"/>
+                          <wps:spPr>
+                            <a:xfrm>
+                              <a:off x="0" y="0"/>
+                              <a:ext cx="3200400" cy="1257300"/>
+                            </a:xfrm>
+                            <a:prstGeom prst="rect">
+                              <a:avLst/>
+                            </a:prstGeom>
+                            <a:noFill/>
+                            <a:ln>
+                              <a:noFill/>
+                            </a:ln>
+                            <a:effectLst/>
+                            <a:extLst>
+                              <a:ext uri="{C572A759-6A51-4108-AA02-DFA0A04FC94B}">
+                                <ma14:wrappingTextBoxFlag xmlns:ma14="http://schemas.microsoft.com/office/mac/drawingml/2011/main"/>
+                              </a:ext>
+                            </a:extLst>
+                          </wps:spPr>
+                          <wps:style>
+                            <a:lnRef idx="0">
+                              <a:schemeClr val="accent1"/>
+                            </a:lnRef>
+                            <a:fillRef idx="0">
+                              <a:schemeClr val="accent1"/>
+                            </a:fillRef>
+                            <a:effectRef idx="0">
+                              <a:schemeClr val="accent1"/>
+                            </a:effectRef>
+                            <a:fontRef idx="minor">
+                              <a:schemeClr val="dk1"/>
+                            </a:fontRef>
+                          </wps:style>
+                          <wps:txbx>
+                            <w:txbxContent>
+                              <w:p>
+                                <w:pPr>
+                                  <w:spacing w:line="240" w:lineRule="auto"/>
+                                  <w:jc w:val="center"/>
+                                </w:pPr>
+                                <w:r>
+                                  <w:t>CMPT 166</w:t>
+                                </w:r>
+                              </w:p>
+                              <w:p>
+                                <w:pPr>
+                                  <w:spacing w:line="240" w:lineRule="auto"/>
+                                  <w:jc w:val="center"/>
+                                </w:pPr>
+                                <w:r>
+                                  <w:t>Spring 2012</w:t>
+                                </w:r>
+                              </w:p>
+                              <w:p>
+                                <w:pPr>
+                                  <w:spacing w:line="240" w:lineRule="auto"/>
+                                  <w:jc w:val="center"/>
+                                </w:pPr>
+                                <w:r>
+                                  <w:t>Professor H. Tsang</w:t>
+                                </w:r>
+                              </w:p>
+                            </w:txbxContent>
+                          </wps:txbx>
+                          <wps:bodyPr rot="0" spcFirstLastPara="0" vertOverflow="overflow" horzOverflow="overflow" vert="horz" wrap="square" lIns="91440" tIns="45720" rIns="91440" bIns="45720" numCol="1" spcCol="0" rtlCol="0" fromWordArt="0" anchor="t" anchorCtr="0" forceAA="0" compatLnSpc="1">
+                            <a:prstTxWarp prst="textNoShape">
+                              <a:avLst/>
+                            </a:prstTxWarp>
+                            <a:noAutofit/>
+                          </wps:bodyPr>
+                        </wps:wsp>
+                      </a:graphicData>
+                    </a:graphic>
+                    <wp14:sizeRelV relativeFrom="margin">
+                      <wp14:pctHeight>0</wp14:pctHeight>
+                    </wp14:sizeRelV>
+                  </wp:anchor>
+                </w:drawing>
+              </mc:Choice>
+              <mc:Fallback>
+                <w:pict>
+                  <v:shapetype id="_x0000_t202" coordsize="21600,21600" o:spt="202" path="m0,0l0,21600,21600,21600,21600,0xe">
+                    <v:stroke joinstyle="miter"/>
+                    <v:path gradientshapeok="t" o:connecttype="rect"/>
+                  </v:shapetype>
+                  <v:shape id="Text Box 8" o:spid="_x0000_s1026" type="#_x0000_t202" style="position:absolute;margin-left:99pt;margin-top:152.75pt;width:252pt;height:99pt;z-index:251665408;visibility:visible;mso-wrap-style:square;mso-height-percent:0;mso-wrap-distance-left:9pt;mso-wrap-distance-top:0;mso-wrap-distance-right:9pt;mso-wrap-distance-bottom:0;mso-position-horizontal:absolute;mso-position-horizontal-relative:text;mso-position-vertical:absolute;mso-position-vertical-relative:text;mso-height-percent:0;mso-height-relative:margin;v-text-anchor:top" o:gfxdata="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" filled="f" stroked="f">
+                    <v:textbox>
+                      <w:txbxContent>
+                        <w:p>
+                          <w:pPr>
+                            <w:spacing w:line="240" w:lineRule="auto"/>
+                            <w:jc w:val="center"/>
+                          </w:pPr>
+                          <w:r>
+                            <w:t>CMPT 166</w:t>
+                          </w:r>
+                        </w:p>
+                        <w:p>
+                          <w:pPr>
+                            <w:spacing w:line="240" w:lineRule="auto"/>
+                            <w:jc w:val="center"/>
+                          </w:pPr>
+                          <w:r>
+                            <w:t>Spring 2012</w:t>
+                          </w:r>
+                        </w:p>
+                        <w:p>
+                          <w:pPr>
+                            <w:spacing w:line="240" w:lineRule="auto"/>
+                            <w:jc w:val="center"/>
+                          </w:pPr>
+                          <w:r>
+                            <w:t>Professor H. Tsang</w:t>
+                          </w:r>
+                        </w:p>
+                      </w:txbxContent>
+                    </v:textbox>
+                    <w10:wrap type="square"/>
+                  </v:shape>
+                </w:pict>
+              </mc:Fallback>
+            </mc:AlternateContent>
+          </w:r>
+          <w:r>
             <w:br w:type="page"/>
           </w:r>
         </w:p>
@@ -374,8 +521,20 @@
               <w:u w:val="single"/>
             </w:rPr>
             <w:lastRenderedPageBreak/>
-            <w:t>What is JPeNS</w:t>
+            <w:t xml:space="preserve">What is </w:t>
           </w:r>
+          <w:proofErr w:type="gramStart"/>
+          <w:r>
+            <w:rPr>
+              <w:rFonts w:ascii="Times New Roman" w:hAnsi="Times New Roman" w:cs="Times New Roman"/>
+              <w:b/>
+              <w:sz w:val="24"/>
+              <w:szCs w:val="24"/>
+              <w:u w:val="single"/>
+            </w:rPr>
+            <w:t>JPeNS</w:t>
+          </w:r>
+          <w:proofErr w:type="gramEnd"/>
         </w:p>
         <w:p>
           <w:pPr>
@@ -592,6 +751,72 @@
               <w:szCs w:val="24"/>
             </w:rPr>
           </w:pPr>
+          <w:r>
+            <w:rPr>
+              <w:rFonts w:ascii="Times New Roman" w:hAnsi="Times New Roman" w:cs="Times New Roman"/>
+              <w:noProof/>
+              <w:sz w:val="24"/>
+              <w:szCs w:val="24"/>
+            </w:rPr>
+            <w:drawing>
+              <wp:inline distT="0" distB="0" distL="0" distR="0" wp14:anchorId="52763DE1" wp14:editId="1D30BD0D">
+                <wp:extent cx="4584921" cy="1558456"/>
+                <wp:effectExtent l="76200" t="76200" r="139700" b="137160"/>
+                <wp:docPr id="3" name="Picture 3"/>
+                <wp:cNvGraphicFramePr>
+                  <a:graphicFrameLocks xmlns:a="http://schemas.openxmlformats.org/drawingml/2006/main" noChangeAspect="1"/>
+                </wp:cNvGraphicFramePr>
+                <a:graphic xmlns:a="http://schemas.openxmlformats.org/drawingml/2006/main">
+                  <a:graphicData uri="http://schemas.openxmlformats.org/drawingml/2006/picture">
+                    <pic:pic xmlns:pic="http://schemas.openxmlformats.org/drawingml/2006/picture">
+                      <pic:nvPicPr>
+                        <pic:cNvPr id="0" name="Picture 2"/>
+                        <pic:cNvPicPr>
+                          <a:picLocks noChangeAspect="1" noChangeArrowheads="1"/>
+                        </pic:cNvPicPr>
+                      </pic:nvPicPr>
+                      <pic:blipFill>
+                        <a:blip r:embed="rId9">
+                          <a:extLst>
+                            <a:ext uri="{28A0092B-C50C-407E-A947-70E740481C1C}">
+                              <a14:useLocalDpi xmlns:a14="http://schemas.microsoft.com/office/drawing/2010/main" val="0"/>
+                            </a:ext>
+                          </a:extLst>
+                        </a:blip>
+                        <a:srcRect/>
+                        <a:stretch>
+                          <a:fillRect/>
+                        </a:stretch>
+                      </pic:blipFill>
+                      <pic:spPr bwMode="auto">
+                        <a:xfrm>
+                          <a:off x="0" y="0"/>
+                          <a:ext cx="4595642" cy="1562100"/>
+                        </a:xfrm>
+                        <a:prstGeom prst="rect">
+                          <a:avLst/>
+                        </a:prstGeom>
+                        <a:ln w="38100" cap="sq">
+                          <a:solidFill>
+                            <a:srgbClr val="000000"/>
+                          </a:solidFill>
+                          <a:prstDash val="solid"/>
+                          <a:miter lim="800000"/>
+                        </a:ln>
+                        <a:effectLst>
+                          <a:outerShdw blurRad="50800" dist="38100" dir="2700000" algn="tl" rotWithShape="0">
+                            <a:srgbClr val="000000">
+                              <a:alpha val="43000"/>
+                            </a:srgbClr>
+                          </a:outerShdw>
+                        </a:effectLst>
+                      </pic:spPr>
+                    </pic:pic>
+                  </a:graphicData>
+                </a:graphic>
+              </wp:inline>
+            </w:drawing>
+          </w:r>
           <w:r>
             <w:rPr>
               <w:rFonts w:ascii="Times New Roman" w:hAnsi="Times New Roman" w:cs="Times New Roman"/>
@@ -709,11 +934,7 @@
               </mc:Choice>
               <mc:Fallback>
                 <w:pict>
-                  <v:shapetype id="_x0000_t202" coordsize="21600,21600" o:spt="202" path="m0,0l0,21600,21600,21600,21600,0xe">
-                    <v:stroke joinstyle="miter"/>
-                    <v:path gradientshapeok="t" o:connecttype="rect"/>
-                  </v:shapetype>
-                  <v:shape id="Text Box 2" o:spid="_x0000_s1026" type="#_x0000_t202" style="position:absolute;left:0;text-align:left;margin-left:38.2pt;margin-top:138.55pt;width:368.75pt;height:74.5pt;z-index:251659264;visibility:visible;mso-wrap-style:square;mso-width-percent:0;mso-height-percent:0;mso-wrap-distance-left:9pt;mso-wrap-distance-top:0;mso-wrap-distance-right:9pt;mso-wrap-distance-bottom:0;mso-position-horizontal:absolute;mso-position-horizontal-relative:text;mso-position-vertical:absolute;mso-position-vertical-relative:text;mso-width-percent:0;mso-height-percent:0;mso-width-relative:margin;mso-height-relative:margin;v-text-anchor:top" o:gfxdata="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" fillcolor="white [3201]" strokeweight=".5pt">
+                  <v:shape id="Text Box 2" o:spid="_x0000_s1027" type="#_x0000_t202" style="position:absolute;left:0;text-align:left;margin-left:38.2pt;margin-top:138.55pt;width:368.75pt;height:74.5pt;z-index:251659264;visibility:visible;mso-wrap-style:square;mso-width-percent:0;mso-height-percent:0;mso-wrap-distance-left:9pt;mso-wrap-distance-top:0;mso-wrap-distance-right:9pt;mso-wrap-distance-bottom:0;mso-position-horizontal:absolute;mso-position-horizontal-relative:text;mso-position-vertical:absolute;mso-position-vertical-relative:text;mso-width-percent:0;mso-height-percent:0;mso-width-relative:margin;mso-height-relative:margin;v-text-anchor:top" o:gfxdata="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" fillcolor="white [3201]" strokeweight=".5pt">
                     <v:textbox>
                       <w:txbxContent>
                         <w:p>
@@ -756,72 +977,6 @@
                 </w:pict>
               </mc:Fallback>
             </mc:AlternateContent>
-          </w:r>
-          <w:r>
-            <w:rPr>
-              <w:rFonts w:ascii="Times New Roman" w:hAnsi="Times New Roman" w:cs="Times New Roman"/>
-              <w:noProof/>
-              <w:sz w:val="24"/>
-              <w:szCs w:val="24"/>
-            </w:rPr>
-            <w:drawing>
-              <wp:inline distT="0" distB="0" distL="0" distR="0" wp14:anchorId="5BDFF6E8" wp14:editId="3A101BAA">
-                <wp:extent cx="4584921" cy="1558456"/>
-                <wp:effectExtent l="76200" t="76200" r="139700" b="137160"/>
-                <wp:docPr id="3" name="Picture 3"/>
-                <wp:cNvGraphicFramePr>
-                  <a:graphicFrameLocks xmlns:a="http://schemas.openxmlformats.org/drawingml/2006/main" noChangeAspect="1"/>
-                </wp:cNvGraphicFramePr>
-                <a:graphic xmlns:a="http://schemas.openxmlformats.org/drawingml/2006/main">
-                  <a:graphicData uri="http://schemas.openxmlformats.org/drawingml/2006/picture">
-                    <pic:pic xmlns:pic="http://schemas.openxmlformats.org/drawingml/2006/picture">
-                      <pic:nvPicPr>
-                        <pic:cNvPr id="0" name="Picture 2"/>
-                        <pic:cNvPicPr>
-                          <a:picLocks noChangeAspect="1" noChangeArrowheads="1"/>
-                        </pic:cNvPicPr>
-                      </pic:nvPicPr>
-                      <pic:blipFill>
-                        <a:blip r:embed="rId9">
-                          <a:extLst>
-                            <a:ext uri="{28A0092B-C50C-407E-A947-70E740481C1C}">
-                              <a14:useLocalDpi xmlns:a14="http://schemas.microsoft.com/office/drawing/2010/main" val="0"/>
-                            </a:ext>
-                          </a:extLst>
-                        </a:blip>
-                        <a:srcRect/>
-                        <a:stretch>
-                          <a:fillRect/>
-                        </a:stretch>
-                      </pic:blipFill>
-                      <pic:spPr bwMode="auto">
-                        <a:xfrm>
-                          <a:off x="0" y="0"/>
-                          <a:ext cx="4595642" cy="1562100"/>
-                        </a:xfrm>
-                        <a:prstGeom prst="rect">
-                          <a:avLst/>
-                        </a:prstGeom>
-                        <a:ln w="38100" cap="sq">
-                          <a:solidFill>
-                            <a:srgbClr val="000000"/>
-                          </a:solidFill>
-                          <a:prstDash val="solid"/>
-                          <a:miter lim="800000"/>
-                        </a:ln>
-                        <a:effectLst>
-                          <a:outerShdw blurRad="50800" dist="38100" dir="2700000" algn="tl" rotWithShape="0">
-                            <a:srgbClr val="000000">
-                              <a:alpha val="43000"/>
-                            </a:srgbClr>
-                          </a:outerShdw>
-                        </a:effectLst>
-                      </pic:spPr>
-                    </pic:pic>
-                  </a:graphicData>
-                </a:graphic>
-              </wp:inline>
-            </w:drawing>
           </w:r>
         </w:p>
         <w:p>
@@ -1135,7 +1290,7 @@
           </mc:Choice>
           <mc:Fallback>
             <w:pict>
-              <v:shape id="Text Box 4" o:spid="_x0000_s1027" type="#_x0000_t202" style="position:absolute;margin-left:36.3pt;margin-top:116.95pt;width:378.6pt;height:45.7pt;z-index:251661312;visibility:visible;mso-wrap-style:square;mso-width-percent:0;mso-height-percent:0;mso-wrap-distance-left:9pt;mso-wrap-distance-top:0;mso-wrap-distance-right:9pt;mso-wrap-distance-bottom:0;mso-position-horizontal:absolute;mso-position-horizontal-relative:text;mso-position-vertical:absolute;mso-position-vertical-relative:text;mso-width-percent:0;mso-height-percent:0;mso-width-relative:margin;mso-height-relative:margin;v-text-anchor:top" o:gfxdata="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" fillcolor="white [3201]" strokeweight=".5pt">
+              <v:shape id="Text Box 4" o:spid="_x0000_s1028" type="#_x0000_t202" style="position:absolute;margin-left:36.3pt;margin-top:116.95pt;width:378.6pt;height:45.7pt;z-index:251661312;visibility:visible;mso-wrap-style:square;mso-width-percent:0;mso-height-percent:0;mso-wrap-distance-left:9pt;mso-wrap-distance-top:0;mso-wrap-distance-right:9pt;mso-wrap-distance-bottom:0;mso-position-horizontal:absolute;mso-position-horizontal-relative:text;mso-position-vertical:absolute;mso-position-vertical-relative:text;mso-width-percent:0;mso-height-percent:0;mso-width-relative:margin;mso-height-relative:margin;v-text-anchor:top" o:gfxdata="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" fillcolor="white [3201]" strokeweight=".5pt">
                 <v:textbox>
                   <w:txbxContent>
                     <w:p>
@@ -1342,6 +1497,80 @@
     </w:p>
     <w:p>
       <w:pPr>
+        <w:spacing w:line="240" w:lineRule="auto"/>
+        <w:rPr>
+          <w:rFonts w:ascii="Times New Roman" w:hAnsi="Times New Roman" w:cs="Times New Roman"/>
+          <w:sz w:val="24"/>
+        </w:rPr>
+      </w:pPr>
+      <w:r>
+        <w:rPr>
+          <w:rFonts w:ascii="Times New Roman" w:hAnsi="Times New Roman" w:cs="Times New Roman"/>
+          <w:sz w:val="24"/>
+        </w:rPr>
+        <w:tab/>
+        <w:t>Currently there are other tools already available that will create graphs, even directed graphs. However, the tools available for mapping Petri Networks are very sparse. For example, while searching for existing tools we found the Simple-Java-</w:t>
+      </w:r>
+      <w:proofErr w:type="spellStart"/>
+      <w:r>
+        <w:rPr>
+          <w:rFonts w:ascii="Times New Roman" w:hAnsi="Times New Roman" w:cs="Times New Roman"/>
+          <w:sz w:val="24"/>
+        </w:rPr>
+        <w:t>Petrinet</w:t>
+      </w:r>
+      <w:proofErr w:type="spellEnd"/>
+      <w:r>
+        <w:rPr>
+          <w:rStyle w:val="FootnoteReference"/>
+          <w:rFonts w:ascii="Times New Roman" w:hAnsi="Times New Roman" w:cs="Times New Roman"/>
+          <w:sz w:val="24"/>
+          <w:szCs w:val="24"/>
+        </w:rPr>
+        <w:footnoteReference w:id="1"/>
+      </w:r>
+      <w:bookmarkStart w:id="0" w:name="_GoBack"/>
+      <w:bookmarkEnd w:id="0"/>
+      <w:r>
+        <w:rPr>
+          <w:rFonts w:ascii="Times New Roman" w:hAnsi="Times New Roman" w:cs="Times New Roman"/>
+          <w:sz w:val="24"/>
+        </w:rPr>
+        <w:t xml:space="preserve"> on </w:t>
+      </w:r>
+      <w:proofErr w:type="spellStart"/>
+      <w:r>
+        <w:rPr>
+          <w:rFonts w:ascii="Times New Roman" w:hAnsi="Times New Roman" w:cs="Times New Roman"/>
+          <w:sz w:val="24"/>
+        </w:rPr>
+        <w:t>GitHub</w:t>
+      </w:r>
+      <w:proofErr w:type="spellEnd"/>
+      <w:r>
+        <w:rPr>
+          <w:rFonts w:ascii="Times New Roman" w:hAnsi="Times New Roman" w:cs="Times New Roman"/>
+          <w:sz w:val="24"/>
+        </w:rPr>
+        <w:t xml:space="preserve"> but it </w:t>
+      </w:r>
+      <w:r>
+        <w:rPr>
+          <w:rFonts w:ascii="Times New Roman" w:hAnsi="Times New Roman" w:cs="Times New Roman"/>
+          <w:sz w:val="24"/>
+        </w:rPr>
+        <w:t>lacks</w:t>
+      </w:r>
+      <w:r>
+        <w:rPr>
+          <w:rFonts w:ascii="Times New Roman" w:hAnsi="Times New Roman" w:cs="Times New Roman"/>
+          <w:sz w:val="24"/>
+        </w:rPr>
+        <w:t xml:space="preserve"> any visual representation.</w:t>
+      </w:r>
+    </w:p>
+    <w:p>
+      <w:pPr>
         <w:pStyle w:val="Heading2"/>
       </w:pPr>
       <w:r>
@@ -1414,8 +1643,6 @@
         </w:rPr>
         <w:t xml:space="preserve"> Additionally there is a window that allows the user to create new Petri Network graphs.</w:t>
       </w:r>
-      <w:bookmarkStart w:id="0" w:name="_GoBack"/>
-      <w:bookmarkEnd w:id="0"/>
     </w:p>
     <w:p>
       <w:pPr>
@@ -1429,16 +1656,44 @@
       <w:r>
         <w:rPr>
           <w:rFonts w:ascii="Times New Roman" w:hAnsi="Times New Roman" w:cs="Times New Roman"/>
+          <w:sz w:val="24"/>
+          <w:szCs w:val="24"/>
+        </w:rPr>
+        <w:lastRenderedPageBreak/>
+        <w:tab/>
+      </w:r>
+    </w:p>
+    <w:p>
+      <w:pPr>
+        <w:spacing w:line="240" w:lineRule="auto"/>
+        <w:rPr>
+          <w:rFonts w:ascii="Times New Roman" w:hAnsi="Times New Roman" w:cs="Times New Roman"/>
+          <w:sz w:val="24"/>
+          <w:szCs w:val="24"/>
+        </w:rPr>
+      </w:pPr>
+    </w:p>
+    <w:p>
+      <w:pPr>
+        <w:spacing w:line="240" w:lineRule="auto"/>
+        <w:rPr>
+          <w:rFonts w:ascii="Times New Roman" w:hAnsi="Times New Roman" w:cs="Times New Roman"/>
+          <w:sz w:val="24"/>
+          <w:szCs w:val="24"/>
+        </w:rPr>
+      </w:pPr>
+      <w:r>
+        <w:rPr>
+          <w:rFonts w:ascii="Times New Roman" w:hAnsi="Times New Roman" w:cs="Times New Roman"/>
           <w:noProof/>
           <w:sz w:val="24"/>
           <w:szCs w:val="24"/>
         </w:rPr>
-        <w:lastRenderedPageBreak/>
         <w:drawing>
-          <wp:anchor distT="0" distB="0" distL="114300" distR="114300" simplePos="0" relativeHeight="251662336" behindDoc="0" locked="0" layoutInCell="1" allowOverlap="1" wp14:anchorId="2091BD49" wp14:editId="4CC3A299">
+          <wp:anchor distT="0" distB="0" distL="114300" distR="114300" simplePos="0" relativeHeight="251666432" behindDoc="0" locked="0" layoutInCell="1" allowOverlap="1" wp14:anchorId="7B4F819C" wp14:editId="201DAE31">
             <wp:simplePos x="0" y="0"/>
-            <wp:positionH relativeFrom="column">
-              <wp:posOffset>1257300</wp:posOffset>
+            <wp:positionH relativeFrom="page">
+              <wp:posOffset>2057400</wp:posOffset>
             </wp:positionH>
             <wp:positionV relativeFrom="paragraph">
               <wp:posOffset>1371600</wp:posOffset>
@@ -1484,6 +1739,11 @@
                     <a:ln>
                       <a:noFill/>
                     </a:ln>
+                    <a:extLst>
+                      <a:ext uri="{FAA26D3D-D897-4be2-8F04-BA451C77F1D7}">
+                        <ma14:placeholderFlag xmlns:ma14="http://schemas.microsoft.com/office/mac/drawingml/2011/main"/>
+                      </a:ext>
+                    </a:extLst>
                   </pic:spPr>
                 </pic:pic>
               </a:graphicData>
@@ -1503,7 +1763,6 @@
           <w:sz w:val="24"/>
           <w:szCs w:val="24"/>
         </w:rPr>
-        <w:tab/>
         <w:t xml:space="preserve">When the user fires a transition they can observe the transfer of tokens by looking at the information panel located on the left-hand side of the application window. Each place displays the number of tokens it currently has so that at each firing the number can be monitored for change. In addition to the number of tokens changing in the information panel, the colors of the transitions and places change in the main graph window in relation to the ability of each transition to fire and whether each place contains any tokens or not. </w:t>
       </w:r>
     </w:p>
@@ -1530,13 +1789,13 @@
         <mc:AlternateContent>
           <mc:Choice Requires="wps">
             <w:drawing>
-              <wp:anchor distT="0" distB="0" distL="114300" distR="114300" simplePos="0" relativeHeight="251664384" behindDoc="0" locked="0" layoutInCell="1" allowOverlap="1" wp14:anchorId="09DD60D2" wp14:editId="3947062D">
+              <wp:anchor distT="0" distB="0" distL="114300" distR="114300" simplePos="0" relativeHeight="251664384" behindDoc="0" locked="0" layoutInCell="1" allowOverlap="1" wp14:anchorId="09DD60D2" wp14:editId="63B7D7B7">
                 <wp:simplePos x="0" y="0"/>
                 <wp:positionH relativeFrom="column">
-                  <wp:posOffset>1371600</wp:posOffset>
+                  <wp:posOffset>1257300</wp:posOffset>
                 </wp:positionH>
                 <wp:positionV relativeFrom="paragraph">
-                  <wp:posOffset>3507740</wp:posOffset>
+                  <wp:posOffset>3393440</wp:posOffset>
                 </wp:positionV>
                 <wp:extent cx="3086100" cy="457200"/>
                 <wp:effectExtent l="0" t="0" r="38100" b="25400"/>
@@ -1637,7 +1896,7 @@
           </mc:Choice>
           <mc:Fallback>
             <w:pict>
-              <v:shape id="Text Box 7" o:spid="_x0000_s1028" type="#_x0000_t202" style="position:absolute;margin-left:108pt;margin-top:276.2pt;width:243pt;height:36pt;z-index:251664384;visibility:visible;mso-wrap-style:square;mso-width-percent:0;mso-height-percent:0;mso-wrap-distance-left:9pt;mso-wrap-distance-top:0;mso-wrap-distance-right:9pt;mso-wrap-distance-bottom:0;mso-position-horizontal:absolute;mso-position-horizontal-relative:text;mso-position-vertical:absolute;mso-position-vertical-relative:text;mso-width-percent:0;mso-height-percent:0;mso-width-relative:margin;mso-height-relative:margin;v-text-anchor:top" o:gfxdata="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" fillcolor="white [3201]" strokeweight=".5pt">
+              <v:shape id="Text Box 7" o:spid="_x0000_s1029" type="#_x0000_t202" style="position:absolute;margin-left:99pt;margin-top:267.2pt;width:243pt;height:36pt;z-index:251664384;visibility:visible;mso-wrap-style:square;mso-width-percent:0;mso-height-percent:0;mso-wrap-distance-left:9pt;mso-wrap-distance-top:0;mso-wrap-distance-right:9pt;mso-wrap-distance-bottom:0;mso-position-horizontal:absolute;mso-position-horizontal-relative:text;mso-position-vertical:absolute;mso-position-vertical-relative:text;mso-width-percent:0;mso-height-percent:0;mso-width-relative:margin;mso-height-relative:margin;v-text-anchor:top" o:gfxdata="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" fillcolor="white [3201]" strokeweight=".5pt">
                 <v:textbox>
                   <w:txbxContent>
                     <w:p>
@@ -1708,6 +1967,7 @@
         </w:rPr>
         <w:t xml:space="preserve">Sharing information is an important component of JPeNS and so there is import/export functionality that allows students to create and share their graphs with one another. There is a dynamic </w:t>
       </w:r>
+      <w:proofErr w:type="gramStart"/>
       <w:r>
         <w:rPr>
           <w:rFonts w:ascii="Times New Roman" w:hAnsi="Times New Roman" w:cs="Times New Roman"/>
@@ -1716,6 +1976,7 @@
         </w:rPr>
         <w:t>form which</w:t>
       </w:r>
+      <w:proofErr w:type="gramEnd"/>
       <w:r>
         <w:rPr>
           <w:rFonts w:ascii="Times New Roman" w:hAnsi="Times New Roman" w:cs="Times New Roman"/>
@@ -1780,13 +2041,6 @@
         </w:rPr>
         <w:t xml:space="preserve"> The File menu inside JPeNS also has an Import command that will load an XML file created by JPeNS and display it.</w:t>
       </w:r>
-    </w:p>
-    <w:p>
-      <w:pPr>
-        <w:rPr>
-          <w:rFonts w:ascii="Times New Roman" w:hAnsi="Times New Roman" w:cs="Times New Roman"/>
-        </w:rPr>
-      </w:pPr>
     </w:p>
     <w:p>
       <w:pPr>
@@ -1836,7 +2090,7 @@
           <w:sz w:val="24"/>
           <w:szCs w:val="24"/>
         </w:rPr>
-        <w:t xml:space="preserve"> graphs do. For example, most libraries work well to provide a flow-chart layout but do not handle the constraint of all </w:t>
+        <w:t xml:space="preserve"> graphs do. For example, </w:t>
       </w:r>
       <w:r>
         <w:rPr>
@@ -1845,32 +2099,15 @@
           <w:szCs w:val="24"/>
         </w:rPr>
         <w:lastRenderedPageBreak/>
-        <w:t>edges (arcs) having a place on one end and a transition on the other.</w:t>
-      </w:r>
-      <w:r>
-        <w:rPr>
-          <w:rFonts w:ascii="Times New Roman" w:hAnsi="Times New Roman" w:cs="Times New Roman"/>
-          <w:sz w:val="24"/>
-          <w:szCs w:val="24"/>
-        </w:rPr>
-        <w:t xml:space="preserve"> Initially we found a small library</w:t>
-      </w:r>
-      <w:r>
-        <w:rPr>
-          <w:rStyle w:val="FootnoteReference"/>
-          <w:rFonts w:ascii="Times New Roman" w:hAnsi="Times New Roman" w:cs="Times New Roman"/>
-          <w:sz w:val="24"/>
-          <w:szCs w:val="24"/>
-        </w:rPr>
-        <w:footnoteReference w:id="1"/>
-      </w:r>
-      <w:r>
-        <w:rPr>
-          <w:rFonts w:ascii="Times New Roman" w:hAnsi="Times New Roman" w:cs="Times New Roman"/>
-          <w:sz w:val="24"/>
-          <w:szCs w:val="24"/>
-        </w:rPr>
-        <w:t xml:space="preserve"> that provided some basic logic for </w:t>
+        <w:t>most libraries work well to provide a flow-chart layout but do not handle the constraint of all edges (arcs) having a place on one end and a transition on the other.</w:t>
+      </w:r>
+      <w:r>
+        <w:rPr>
+          <w:rFonts w:ascii="Times New Roman" w:hAnsi="Times New Roman" w:cs="Times New Roman"/>
+          <w:sz w:val="24"/>
+          <w:szCs w:val="24"/>
+        </w:rPr>
+        <w:t xml:space="preserve"> Initially we found a small library that provided some basic logic for </w:t>
       </w:r>
       <w:r>
         <w:rPr>
@@ -1921,8 +2158,18 @@
           <w:sz w:val="24"/>
           <w:szCs w:val="24"/>
         </w:rPr>
-        <w:t xml:space="preserve"> simulator we began the search for a visual graphing library. Initially we looked at the open-source Graphviz</w:t>
-      </w:r>
+        <w:t xml:space="preserve"> simulator we began the search for a visual graphing library. Initially we looked at the open-source </w:t>
+      </w:r>
+      <w:proofErr w:type="spellStart"/>
+      <w:r>
+        <w:rPr>
+          <w:rFonts w:ascii="Times New Roman" w:hAnsi="Times New Roman" w:cs="Times New Roman"/>
+          <w:sz w:val="24"/>
+          <w:szCs w:val="24"/>
+        </w:rPr>
+        <w:t>Graphviz</w:t>
+      </w:r>
+      <w:proofErr w:type="spellEnd"/>
       <w:r>
         <w:rPr>
           <w:rStyle w:val="FootnoteReference"/>
@@ -1938,15 +2185,43 @@
           <w:sz w:val="24"/>
           <w:szCs w:val="24"/>
         </w:rPr>
-        <w:t xml:space="preserve"> library since one of us had previous experience with it. While this library could handle graphs, its Java support turned out to be rather weak unless we were to constantly render the graph to an image file and then display the image in the application. This would be both inefficient and would lack the interactivity we desired. After trying a few more libraries such as mxGraph, Jung, and </w:t>
-      </w:r>
-      <w:r>
-        <w:rPr>
-          <w:rFonts w:ascii="Times New Roman" w:hAnsi="Times New Roman" w:cs="Times New Roman"/>
-          <w:sz w:val="24"/>
-          <w:szCs w:val="24"/>
-        </w:rPr>
-        <w:t>JGraphT, we finally set ourselves on JGraphX</w:t>
+        <w:t xml:space="preserve"> library since one of us had previous experience with it. While this library could handle graphs, its Java support turned out to be rather weak unless we were to constantly render the graph to an image file and then display the image in the application. This would be both inefficient and would lack the interactivity we desired. After trying a few more libraries such as </w:t>
+      </w:r>
+      <w:proofErr w:type="spellStart"/>
+      <w:r>
+        <w:rPr>
+          <w:rFonts w:ascii="Times New Roman" w:hAnsi="Times New Roman" w:cs="Times New Roman"/>
+          <w:sz w:val="24"/>
+          <w:szCs w:val="24"/>
+        </w:rPr>
+        <w:t>mxGraph</w:t>
+      </w:r>
+      <w:proofErr w:type="spellEnd"/>
+      <w:r>
+        <w:rPr>
+          <w:rFonts w:ascii="Times New Roman" w:hAnsi="Times New Roman" w:cs="Times New Roman"/>
+          <w:sz w:val="24"/>
+          <w:szCs w:val="24"/>
+        </w:rPr>
+        <w:t xml:space="preserve">, Jung, and </w:t>
+      </w:r>
+      <w:proofErr w:type="spellStart"/>
+      <w:r>
+        <w:rPr>
+          <w:rFonts w:ascii="Times New Roman" w:hAnsi="Times New Roman" w:cs="Times New Roman"/>
+          <w:sz w:val="24"/>
+          <w:szCs w:val="24"/>
+        </w:rPr>
+        <w:t>JGraphT</w:t>
+      </w:r>
+      <w:proofErr w:type="spellEnd"/>
+      <w:r>
+        <w:rPr>
+          <w:rFonts w:ascii="Times New Roman" w:hAnsi="Times New Roman" w:cs="Times New Roman"/>
+          <w:sz w:val="24"/>
+          <w:szCs w:val="24"/>
+        </w:rPr>
+        <w:t>, we finally set ourselves on JGraphX</w:t>
       </w:r>
       <w:r>
         <w:rPr>
@@ -1992,24 +2267,29 @@
           <w:szCs w:val="24"/>
         </w:rPr>
       </w:pPr>
-    </w:p>
-    <w:p>
-      <w:pPr>
-        <w:rPr>
-          <w:rFonts w:ascii="Times New Roman" w:hAnsi="Times New Roman" w:cs="Times New Roman"/>
-          <w:b/>
-          <w:sz w:val="24"/>
-          <w:u w:val="single"/>
-        </w:rPr>
-      </w:pPr>
-      <w:r>
-        <w:rPr>
-          <w:rFonts w:ascii="Times New Roman" w:hAnsi="Times New Roman" w:cs="Times New Roman"/>
-          <w:b/>
-          <w:sz w:val="24"/>
-          <w:u w:val="single"/>
-        </w:rPr>
-        <w:t>Results</w:t>
+      <w:r>
+        <w:rPr>
+          <w:rFonts w:ascii="Times New Roman" w:hAnsi="Times New Roman" w:cs="Times New Roman"/>
+          <w:sz w:val="24"/>
+          <w:szCs w:val="24"/>
+        </w:rPr>
+        <w:t xml:space="preserve">JGraphX provides a decent amount of interactivity out of the box by allowing the user to freely rearrange the nodes on the screen to suit their preference. Initially this feature was almost useless since we were re-creating the graph from scratch each time a transition would fire. In order to make this feature useable we were required to invest resources to insert the JGraphX components into our original Petri Network classes of Places, </w:t>
+      </w:r>
+      <w:r>
+        <w:rPr>
+          <w:rFonts w:ascii="Times New Roman" w:hAnsi="Times New Roman" w:cs="Times New Roman"/>
+          <w:sz w:val="24"/>
+          <w:szCs w:val="24"/>
+        </w:rPr>
+        <w:t>Transitions</w:t>
+      </w:r>
+      <w:r>
+        <w:rPr>
+          <w:rFonts w:ascii="Times New Roman" w:hAnsi="Times New Roman" w:cs="Times New Roman"/>
+          <w:sz w:val="24"/>
+          <w:szCs w:val="24"/>
+        </w:rPr>
+        <w:t>, and Arcs. While the investment was large it was worth it to provide the user with consistency when they rearrange their graphs.</w:t>
       </w:r>
     </w:p>
     <w:p>
@@ -2018,34 +2298,268 @@
         <w:rPr>
           <w:rFonts w:ascii="Times New Roman" w:hAnsi="Times New Roman" w:cs="Times New Roman"/>
           <w:sz w:val="24"/>
+          <w:szCs w:val="24"/>
         </w:rPr>
       </w:pPr>
       <w:r>
+        <w:rPr>
+          <w:rFonts w:ascii="Times New Roman" w:hAnsi="Times New Roman" w:cs="Times New Roman"/>
+          <w:sz w:val="24"/>
+          <w:szCs w:val="24"/>
+        </w:rPr>
         <w:tab/>
-      </w:r>
-      <w:r>
-        <w:rPr>
-          <w:rFonts w:ascii="Times New Roman" w:hAnsi="Times New Roman" w:cs="Times New Roman"/>
-          <w:sz w:val="24"/>
-        </w:rPr>
-        <w:t xml:space="preserve">We did a couple of field tests with some people who have no prior knowledge of Petri Networks. First we tried to just explain to them what they were and how they worked. The majority of the test subjects reported that they still did not grasp the concept. We then tried explaining the concept with drawing diagrams and pictures and explaining what would happen after the transitions fired. This method did give the subjects something to look at however they had to still visualize what happened when a transition fired. This worked a little bit better than just straight explaining but some of the subjects were still not quite there for fully understanding it. We would give them an initial state of a Petri Network and asked them to draw what it would look like after certain transitions fired a given number of times. They had a little bit of trouble with doing this correctly. We then gave them example loaded up in JPeNS which allowed them to look at the network, see the values of tokens at each place and then step though each transition at their own pace. We then gave them another set of Petri Networks and asked them to draw what it would look like after certain transitions fired a given number of times. After using JPeNS nearly all the subjects answered the questions correctly. </w:t>
+        <w:t xml:space="preserve">JGraphX provides many benefits but there are also some pitfalls with its documentation regarding custom stylization. Typically JGraphX is used inside a web browser with JavaScript instead of Java and in that case normal HTML and CSS styles would apply. However, when used inside a Java application </w:t>
+      </w:r>
+      <w:r>
+        <w:rPr>
+          <w:rFonts w:ascii="Times New Roman" w:hAnsi="Times New Roman" w:cs="Times New Roman"/>
+          <w:sz w:val="24"/>
+          <w:szCs w:val="24"/>
+        </w:rPr>
+        <w:t xml:space="preserve">the web standards do not apply and a list of styling options does not appear to exist. After hours of searching for a way to modify the margin between </w:t>
+      </w:r>
+      <w:proofErr w:type="spellStart"/>
+      <w:r>
+        <w:rPr>
+          <w:rFonts w:ascii="Times New Roman" w:hAnsi="Times New Roman" w:cs="Times New Roman"/>
+          <w:sz w:val="24"/>
+          <w:szCs w:val="24"/>
+        </w:rPr>
+        <w:t>mxCells</w:t>
+      </w:r>
+      <w:proofErr w:type="spellEnd"/>
+      <w:r>
+        <w:rPr>
+          <w:rFonts w:ascii="Times New Roman" w:hAnsi="Times New Roman" w:cs="Times New Roman"/>
+          <w:sz w:val="24"/>
+          <w:szCs w:val="24"/>
+        </w:rPr>
+        <w:t xml:space="preserve"> (the class which represents each object on the graph in JGraphX) </w:t>
+      </w:r>
+      <w:r>
+        <w:rPr>
+          <w:rFonts w:ascii="Times New Roman" w:hAnsi="Times New Roman" w:cs="Times New Roman"/>
+          <w:sz w:val="24"/>
+          <w:szCs w:val="24"/>
+        </w:rPr>
+        <w:t>and finding nothing, the graphs are initially rendered with nodes quite packed together. Fortunately the user can rearrange the nodes as they please in order to see things more clearly.</w:t>
+      </w:r>
+      <w:r>
+        <w:rPr>
+          <w:rFonts w:ascii="Times New Roman" w:hAnsi="Times New Roman" w:cs="Times New Roman"/>
+          <w:sz w:val="24"/>
+          <w:szCs w:val="24"/>
+        </w:rPr>
+        <w:t xml:space="preserve"> </w:t>
+      </w:r>
+    </w:p>
+    <w:p>
+      <w:pPr>
+        <w:rPr>
+          <w:rFonts w:ascii="Times New Roman" w:hAnsi="Times New Roman" w:cs="Times New Roman"/>
+          <w:b/>
+          <w:sz w:val="24"/>
+          <w:u w:val="single"/>
+        </w:rPr>
+      </w:pPr>
+      <w:r>
+        <w:rPr>
+          <w:rFonts w:ascii="Times New Roman" w:hAnsi="Times New Roman" w:cs="Times New Roman"/>
+          <w:b/>
+          <w:sz w:val="24"/>
+          <w:u w:val="single"/>
+        </w:rPr>
+        <w:t>Architecture</w:t>
       </w:r>
     </w:p>
     <w:p>
       <w:pPr>
         <w:spacing w:line="240" w:lineRule="auto"/>
-        <w:rPr>
-          <w:rFonts w:ascii="Times New Roman" w:hAnsi="Times New Roman" w:cs="Times New Roman"/>
-          <w:sz w:val="24"/>
+        <w:ind w:firstLine="720"/>
+        <w:rPr>
+          <w:rFonts w:ascii="Times New Roman" w:hAnsi="Times New Roman" w:cs="Times New Roman"/>
+          <w:sz w:val="24"/>
+          <w:szCs w:val="24"/>
         </w:rPr>
       </w:pPr>
       <w:r>
         <w:rPr>
           <w:rFonts w:ascii="Times New Roman" w:hAnsi="Times New Roman" w:cs="Times New Roman"/>
           <w:sz w:val="24"/>
-        </w:rPr>
-        <w:tab/>
-        <w:t>From the tests performed it is obvious to see that JPeNS has had a positive impact on the education process. It both simplified and cut down on the number examples needed for the subject to comprehend the topic. It is fairly safe to say that JPeNS is an invaluable tool when it comes to teaching this concept.</w:t>
+          <w:szCs w:val="24"/>
+        </w:rPr>
+        <w:t xml:space="preserve">JPeNS is divided into 3 packages: master, </w:t>
+      </w:r>
+      <w:proofErr w:type="spellStart"/>
+      <w:r>
+        <w:rPr>
+          <w:rFonts w:ascii="Times New Roman" w:hAnsi="Times New Roman" w:cs="Times New Roman"/>
+          <w:sz w:val="24"/>
+          <w:szCs w:val="24"/>
+        </w:rPr>
+        <w:t>petrinet.gui</w:t>
+      </w:r>
+      <w:proofErr w:type="spellEnd"/>
+      <w:r>
+        <w:rPr>
+          <w:rFonts w:ascii="Times New Roman" w:hAnsi="Times New Roman" w:cs="Times New Roman"/>
+          <w:sz w:val="24"/>
+          <w:szCs w:val="24"/>
+        </w:rPr>
+        <w:t xml:space="preserve">, </w:t>
+      </w:r>
+      <w:proofErr w:type="spellStart"/>
+      <w:proofErr w:type="gramStart"/>
+      <w:r>
+        <w:rPr>
+          <w:rFonts w:ascii="Times New Roman" w:hAnsi="Times New Roman" w:cs="Times New Roman"/>
+          <w:sz w:val="24"/>
+          <w:szCs w:val="24"/>
+        </w:rPr>
+        <w:t>petrinet.logic</w:t>
+      </w:r>
+      <w:proofErr w:type="spellEnd"/>
+      <w:proofErr w:type="gramEnd"/>
+      <w:r>
+        <w:rPr>
+          <w:rFonts w:ascii="Times New Roman" w:hAnsi="Times New Roman" w:cs="Times New Roman"/>
+          <w:sz w:val="24"/>
+          <w:szCs w:val="24"/>
+        </w:rPr>
+        <w:t>.</w:t>
+      </w:r>
+      <w:r>
+        <w:rPr>
+          <w:rFonts w:ascii="Times New Roman" w:hAnsi="Times New Roman" w:cs="Times New Roman"/>
+          <w:sz w:val="24"/>
+          <w:szCs w:val="24"/>
+        </w:rPr>
+        <w:t xml:space="preserve"> In master resides the tools to run the application (</w:t>
+      </w:r>
+      <w:proofErr w:type="spellStart"/>
+      <w:r>
+        <w:rPr>
+          <w:rFonts w:ascii="Times New Roman" w:hAnsi="Times New Roman" w:cs="Times New Roman"/>
+          <w:sz w:val="24"/>
+          <w:szCs w:val="24"/>
+        </w:rPr>
+        <w:t>ie</w:t>
+      </w:r>
+      <w:proofErr w:type="spellEnd"/>
+      <w:r>
+        <w:rPr>
+          <w:rFonts w:ascii="Times New Roman" w:hAnsi="Times New Roman" w:cs="Times New Roman"/>
+          <w:sz w:val="24"/>
+          <w:szCs w:val="24"/>
+        </w:rPr>
+        <w:t xml:space="preserve">, </w:t>
+      </w:r>
+      <w:proofErr w:type="gramStart"/>
+      <w:r>
+        <w:rPr>
+          <w:rFonts w:ascii="Times New Roman" w:hAnsi="Times New Roman" w:cs="Times New Roman"/>
+          <w:sz w:val="24"/>
+          <w:szCs w:val="24"/>
+        </w:rPr>
+        <w:t>main(</w:t>
+      </w:r>
+      <w:proofErr w:type="gramEnd"/>
+      <w:r>
+        <w:rPr>
+          <w:rFonts w:ascii="Times New Roman" w:hAnsi="Times New Roman" w:cs="Times New Roman"/>
+          <w:sz w:val="24"/>
+          <w:szCs w:val="24"/>
+        </w:rPr>
+        <w:t xml:space="preserve">)) as well as the configuration data, the Importer/Exporter. </w:t>
+      </w:r>
+      <w:proofErr w:type="spellStart"/>
+      <w:r>
+        <w:rPr>
+          <w:rFonts w:ascii="Times New Roman" w:hAnsi="Times New Roman" w:cs="Times New Roman"/>
+          <w:sz w:val="24"/>
+          <w:szCs w:val="24"/>
+        </w:rPr>
+        <w:t>Petrinet.gui</w:t>
+      </w:r>
+      <w:proofErr w:type="spellEnd"/>
+      <w:r>
+        <w:rPr>
+          <w:rFonts w:ascii="Times New Roman" w:hAnsi="Times New Roman" w:cs="Times New Roman"/>
+          <w:sz w:val="24"/>
+          <w:szCs w:val="24"/>
+        </w:rPr>
+        <w:t xml:space="preserve"> contains the </w:t>
+      </w:r>
+      <w:proofErr w:type="gramStart"/>
+      <w:r>
+        <w:rPr>
+          <w:rFonts w:ascii="Times New Roman" w:hAnsi="Times New Roman" w:cs="Times New Roman"/>
+          <w:sz w:val="24"/>
+          <w:szCs w:val="24"/>
+        </w:rPr>
+        <w:t>classes which</w:t>
+      </w:r>
+      <w:proofErr w:type="gramEnd"/>
+      <w:r>
+        <w:rPr>
+          <w:rFonts w:ascii="Times New Roman" w:hAnsi="Times New Roman" w:cs="Times New Roman"/>
+          <w:sz w:val="24"/>
+          <w:szCs w:val="24"/>
+        </w:rPr>
+        <w:t xml:space="preserve"> are used for representing information to the User Interface, they also interface with the models in </w:t>
+      </w:r>
+      <w:proofErr w:type="spellStart"/>
+      <w:r>
+        <w:rPr>
+          <w:rFonts w:ascii="Times New Roman" w:hAnsi="Times New Roman" w:cs="Times New Roman"/>
+          <w:sz w:val="24"/>
+          <w:szCs w:val="24"/>
+        </w:rPr>
+        <w:t>petrinet.logic</w:t>
+      </w:r>
+      <w:proofErr w:type="spellEnd"/>
+      <w:r>
+        <w:rPr>
+          <w:rFonts w:ascii="Times New Roman" w:hAnsi="Times New Roman" w:cs="Times New Roman"/>
+          <w:sz w:val="24"/>
+          <w:szCs w:val="24"/>
+        </w:rPr>
+        <w:t xml:space="preserve">. </w:t>
+      </w:r>
+      <w:proofErr w:type="spellStart"/>
+      <w:r>
+        <w:rPr>
+          <w:rFonts w:ascii="Times New Roman" w:hAnsi="Times New Roman" w:cs="Times New Roman"/>
+          <w:sz w:val="24"/>
+          <w:szCs w:val="24"/>
+        </w:rPr>
+        <w:t>Petrinet.logic</w:t>
+      </w:r>
+      <w:proofErr w:type="spellEnd"/>
+      <w:r>
+        <w:rPr>
+          <w:rFonts w:ascii="Times New Roman" w:hAnsi="Times New Roman" w:cs="Times New Roman"/>
+          <w:sz w:val="24"/>
+          <w:szCs w:val="24"/>
+        </w:rPr>
+        <w:t xml:space="preserve"> contains </w:t>
+      </w:r>
+      <w:r>
+        <w:rPr>
+          <w:rFonts w:ascii="Times New Roman" w:hAnsi="Times New Roman" w:cs="Times New Roman"/>
+          <w:sz w:val="24"/>
+          <w:szCs w:val="24"/>
+        </w:rPr>
+        <w:t xml:space="preserve">collections of objects that are used in Petri Networks. These objects contain their own individual parameters and requirements. For example, the Arc class knows that it requires a direction, a </w:t>
+      </w:r>
+      <w:r>
+        <w:rPr>
+          <w:rFonts w:ascii="Times New Roman" w:hAnsi="Times New Roman" w:cs="Times New Roman"/>
+          <w:sz w:val="24"/>
+          <w:szCs w:val="24"/>
+        </w:rPr>
+        <w:lastRenderedPageBreak/>
+        <w:t xml:space="preserve">place, and a transition. Another example is the Transition class that tracks whether or not it is able to fire (has tokens at all of its input arcs). </w:t>
       </w:r>
     </w:p>
     <w:p>
@@ -2053,6 +2567,7 @@
         <w:rPr>
           <w:rFonts w:ascii="Times New Roman" w:hAnsi="Times New Roman" w:cs="Times New Roman"/>
           <w:b/>
+          <w:sz w:val="24"/>
           <w:u w:val="single"/>
         </w:rPr>
       </w:pPr>
@@ -2063,18 +2578,217 @@
           <w:sz w:val="24"/>
           <w:u w:val="single"/>
         </w:rPr>
-        <w:t>Conclusion</w:t>
-      </w:r>
-      <w:r>
+        <w:t>Results</w:t>
+      </w:r>
+    </w:p>
+    <w:p>
+      <w:pPr>
+        <w:spacing w:line="240" w:lineRule="auto"/>
+        <w:rPr>
+          <w:rFonts w:ascii="Times New Roman" w:hAnsi="Times New Roman" w:cs="Times New Roman"/>
+          <w:sz w:val="24"/>
+        </w:rPr>
+      </w:pPr>
+      <w:r>
+        <w:tab/>
+      </w:r>
+      <w:r>
+        <w:rPr>
+          <w:rFonts w:ascii="Times New Roman" w:hAnsi="Times New Roman" w:cs="Times New Roman"/>
+          <w:sz w:val="24"/>
+        </w:rPr>
+        <w:t xml:space="preserve">We did a couple of field tests with some people who have no prior knowledge of Petri Networks. First we tried to just explain to them what they were and how they worked. The majority of the test subjects reported that they still did not grasp the concept. We then tried explaining the concept with drawing diagrams and pictures and explaining what would happen after the transitions fired. This method did give the subjects something to look at however they had to still visualize what happened when a transition fired. This worked a little bit better than just straight explaining but some of the subjects were still not quite there for fully understanding it. We would give them an initial state of a Petri Network and asked them to draw what it would look like after certain transitions fired a given number of times. They had a little bit of trouble with doing this correctly. We then gave them example loaded up in JPeNS which allowed them to look at the network, see the values of tokens at each place and then step though each transition at their own pace. We then gave them another set of Petri Networks and asked them to draw what it would look like after certain transitions fired a given number of times. After using JPeNS nearly all the subjects answered the questions correctly. </w:t>
+      </w:r>
+    </w:p>
+    <w:p>
+      <w:pPr>
+        <w:spacing w:line="240" w:lineRule="auto"/>
+        <w:rPr>
+          <w:rFonts w:ascii="Times New Roman" w:hAnsi="Times New Roman" w:cs="Times New Roman"/>
+          <w:sz w:val="24"/>
+        </w:rPr>
+      </w:pPr>
+      <w:r>
+        <w:rPr>
+          <w:rFonts w:ascii="Times New Roman" w:hAnsi="Times New Roman" w:cs="Times New Roman"/>
+          <w:sz w:val="24"/>
+        </w:rPr>
+        <w:tab/>
+        <w:t>From the tests performed it is obvious to see that JPeNS has had a positive impact on the education process. It both simplified and cut down on the number examples needed for the subject to comprehend the topic. It is fairly safe to say that JPeNS is an invaluable tool when it comes to teaching this concept.</w:t>
+      </w:r>
+    </w:p>
+    <w:p>
+      <w:pPr>
         <w:rPr>
           <w:rFonts w:ascii="Times New Roman" w:hAnsi="Times New Roman" w:cs="Times New Roman"/>
           <w:b/>
           <w:u w:val="single"/>
         </w:rPr>
+      </w:pPr>
+      <w:r>
+        <w:rPr>
+          <w:rFonts w:ascii="Times New Roman" w:hAnsi="Times New Roman" w:cs="Times New Roman"/>
+          <w:b/>
+          <w:sz w:val="24"/>
+          <w:u w:val="single"/>
+        </w:rPr>
+        <w:t>Conclusion</w:t>
+      </w:r>
+      <w:r>
+        <w:rPr>
+          <w:rFonts w:ascii="Times New Roman" w:hAnsi="Times New Roman" w:cs="Times New Roman"/>
+          <w:b/>
+          <w:u w:val="single"/>
+        </w:rPr>
         <w:t xml:space="preserve"> </w:t>
       </w:r>
     </w:p>
-    <w:p/>
+    <w:p>
+      <w:pPr>
+        <w:spacing w:line="240" w:lineRule="auto"/>
+        <w:rPr>
+          <w:rFonts w:ascii="Times New Roman" w:hAnsi="Times New Roman" w:cs="Times New Roman"/>
+          <w:sz w:val="24"/>
+          <w:szCs w:val="24"/>
+        </w:rPr>
+      </w:pPr>
+      <w:r>
+        <w:tab/>
+      </w:r>
+      <w:r>
+        <w:rPr>
+          <w:rFonts w:ascii="Times New Roman" w:hAnsi="Times New Roman" w:cs="Times New Roman"/>
+          <w:sz w:val="24"/>
+          <w:szCs w:val="24"/>
+        </w:rPr>
+        <w:t xml:space="preserve">Creating JPeNS has been a challenging and satisfying endeavor that has taught our team a number of new tools (Eclipse, </w:t>
+      </w:r>
+      <w:proofErr w:type="spellStart"/>
+      <w:r>
+        <w:rPr>
+          <w:rFonts w:ascii="Times New Roman" w:hAnsi="Times New Roman" w:cs="Times New Roman"/>
+          <w:sz w:val="24"/>
+          <w:szCs w:val="24"/>
+        </w:rPr>
+        <w:t>Git</w:t>
+      </w:r>
+      <w:proofErr w:type="spellEnd"/>
+      <w:r>
+        <w:rPr>
+          <w:rFonts w:ascii="Times New Roman" w:hAnsi="Times New Roman" w:cs="Times New Roman"/>
+          <w:sz w:val="24"/>
+          <w:szCs w:val="24"/>
+        </w:rPr>
+        <w:t xml:space="preserve">, </w:t>
+      </w:r>
+      <w:proofErr w:type="spellStart"/>
+      <w:r>
+        <w:rPr>
+          <w:rFonts w:ascii="Times New Roman" w:hAnsi="Times New Roman" w:cs="Times New Roman"/>
+          <w:sz w:val="24"/>
+          <w:szCs w:val="24"/>
+        </w:rPr>
+        <w:t>TortoiseMerge</w:t>
+      </w:r>
+      <w:proofErr w:type="spellEnd"/>
+      <w:r>
+        <w:rPr>
+          <w:rFonts w:ascii="Times New Roman" w:hAnsi="Times New Roman" w:cs="Times New Roman"/>
+          <w:sz w:val="24"/>
+          <w:szCs w:val="24"/>
+        </w:rPr>
+        <w:t xml:space="preserve">, Vim, JGraphX) and expanded our knowledge of </w:t>
+      </w:r>
+      <w:r>
+        <w:rPr>
+          <w:rFonts w:ascii="Times New Roman" w:hAnsi="Times New Roman" w:cs="Times New Roman"/>
+          <w:sz w:val="24"/>
+          <w:szCs w:val="24"/>
+        </w:rPr>
+        <w:t xml:space="preserve">Java GUI design and layout. Having a solid version control system is critical for projects such as these so that collaboration can happen with distributed backup and consolidation of resources. In addition, the ability to make branches in code is essential for testing various tools (switching between JGraphX, Jung, </w:t>
+      </w:r>
+      <w:proofErr w:type="spellStart"/>
+      <w:r>
+        <w:rPr>
+          <w:rFonts w:ascii="Times New Roman" w:hAnsi="Times New Roman" w:cs="Times New Roman"/>
+          <w:sz w:val="24"/>
+          <w:szCs w:val="24"/>
+        </w:rPr>
+        <w:t>etc</w:t>
+      </w:r>
+      <w:proofErr w:type="spellEnd"/>
+      <w:r>
+        <w:rPr>
+          <w:rFonts w:ascii="Times New Roman" w:hAnsi="Times New Roman" w:cs="Times New Roman"/>
+          <w:sz w:val="24"/>
+          <w:szCs w:val="24"/>
+        </w:rPr>
+        <w:t xml:space="preserve"> is as easy as switching branches in </w:t>
+      </w:r>
+      <w:proofErr w:type="spellStart"/>
+      <w:r>
+        <w:rPr>
+          <w:rFonts w:ascii="Times New Roman" w:hAnsi="Times New Roman" w:cs="Times New Roman"/>
+          <w:sz w:val="24"/>
+          <w:szCs w:val="24"/>
+        </w:rPr>
+        <w:t>Git</w:t>
+      </w:r>
+      <w:proofErr w:type="spellEnd"/>
+      <w:r>
+        <w:rPr>
+          <w:rFonts w:ascii="Times New Roman" w:hAnsi="Times New Roman" w:cs="Times New Roman"/>
+          <w:sz w:val="24"/>
+          <w:szCs w:val="24"/>
+        </w:rPr>
+        <w:t xml:space="preserve">) without losing the ability to receive updates and patches from teammates. </w:t>
+      </w:r>
+    </w:p>
+    <w:p>
+      <w:pPr>
+        <w:spacing w:line="240" w:lineRule="auto"/>
+        <w:rPr>
+          <w:rFonts w:ascii="Times New Roman" w:hAnsi="Times New Roman" w:cs="Times New Roman"/>
+          <w:sz w:val="24"/>
+          <w:szCs w:val="24"/>
+        </w:rPr>
+      </w:pPr>
+      <w:r>
+        <w:rPr>
+          <w:rFonts w:ascii="Times New Roman" w:hAnsi="Times New Roman" w:cs="Times New Roman"/>
+          <w:sz w:val="24"/>
+          <w:szCs w:val="24"/>
+        </w:rPr>
+        <w:tab/>
+        <w:t>In the end we are thrilled to be able to provide a working tool that can help users understand how these state machines work and to allow them to work with others by sharing their data.</w:t>
+      </w:r>
+      <w:r>
+        <w:rPr>
+          <w:rFonts w:ascii="Times New Roman" w:hAnsi="Times New Roman" w:cs="Times New Roman"/>
+          <w:sz w:val="24"/>
+          <w:szCs w:val="24"/>
+        </w:rPr>
+        <w:t xml:space="preserve"> It is also our desire that others will eventually take the project to the next level with their own ideas by forking it on </w:t>
+      </w:r>
+      <w:proofErr w:type="spellStart"/>
+      <w:r>
+        <w:rPr>
+          <w:rFonts w:ascii="Times New Roman" w:hAnsi="Times New Roman" w:cs="Times New Roman"/>
+          <w:sz w:val="24"/>
+          <w:szCs w:val="24"/>
+        </w:rPr>
+        <w:t>GitHub</w:t>
+      </w:r>
+      <w:proofErr w:type="spellEnd"/>
+      <w:r>
+        <w:rPr>
+          <w:rFonts w:ascii="Times New Roman" w:hAnsi="Times New Roman" w:cs="Times New Roman"/>
+          <w:sz w:val="24"/>
+          <w:szCs w:val="24"/>
+        </w:rPr>
+        <w:t xml:space="preserve"> and developing it further.</w:t>
+      </w:r>
+    </w:p>
     <w:sectPr>
       <w:footerReference w:type="default" r:id="rId12"/>
       <w:footerReference w:type="first" r:id="rId13"/>
@@ -2179,7 +2893,7 @@
                 <w:bCs/>
                 <w:noProof/>
               </w:rPr>
-              <w:t>3</w:t>
+              <w:t>5</w:t>
             </w:r>
             <w:r>
               <w:rPr>
@@ -2301,7 +3015,15 @@
         <w:footnoteRef/>
       </w:r>
       <w:r>
-        <w:t xml:space="preserve"> Simple-Java-Petrinet: </w:t>
+        <w:t xml:space="preserve"> Simple-Java-</w:t>
+      </w:r>
+      <w:proofErr w:type="spellStart"/>
+      <w:r>
+        <w:t>Petrinet</w:t>
+      </w:r>
+      <w:proofErr w:type="spellEnd"/>
+      <w:r>
+        <w:t xml:space="preserve">: </w:t>
       </w:r>
       <w:r>
         <w:t>https://github.com/rmetzler/simple-java-</w:t>
@@ -2342,7 +3064,15 @@
         <w:footnoteRef/>
       </w:r>
       <w:r>
-        <w:t xml:space="preserve"> JGraphX is based on mxGraph. </w:t>
+        <w:t xml:space="preserve"> JGraphX is based on </w:t>
+      </w:r>
+      <w:proofErr w:type="spellStart"/>
+      <w:r>
+        <w:t>mxGraph</w:t>
+      </w:r>
+      <w:proofErr w:type="spellEnd"/>
+      <w:r>
+        <w:t xml:space="preserve">. </w:t>
       </w:r>
       <w:r>
         <w:t>http://www.jgraph.com/jgraph.html</w:t>
@@ -4244,7 +4974,7 @@
 </file>
 
 <file path=customXml/itemProps2.xml><?xml version="1.0" encoding="utf-8"?>
-<ds:datastoreItem xmlns:ds="http://schemas.openxmlformats.org/officeDocument/2006/customXml" ds:itemID="{CC43A6E0-05A7-274B-98E5-2353FD74111E}">
+<ds:datastoreItem xmlns:ds="http://schemas.openxmlformats.org/officeDocument/2006/customXml" ds:itemID="{04E30E8C-2A2A-A645-9703-4BFC220DBECA}">
   <ds:schemaRefs>
     <ds:schemaRef ds:uri="http://schemas.openxmlformats.org/officeDocument/2006/bibliography"/>
   </ds:schemaRefs>

</xml_diff>

<commit_message>
Finalized some text in the paper, added an appendix
</commit_message>
<xml_diff>
--- a/JPeNS_FinalPaper.docx
+++ b/JPeNS_FinalPaper.docx
@@ -71,9 +71,6 @@
                 </w:rPr>
                 <w:alias w:val="Title"/>
                 <w:id w:val="15524250"/>
-                <w:placeholder>
-                  <w:docPart w:val="D4C13B0D8C794254A9C5A37AA1D9BF6D"/>
-                </w:placeholder>
                 <w:dataBinding w:prefixMappings="xmlns:ns0='http://schemas.openxmlformats.org/package/2006/metadata/core-properties' xmlns:ns1='http://purl.org/dc/elements/1.1/'" w:xpath="/ns0:coreProperties[1]/ns1:title[1]" w:storeItemID="{6C3C8BC8-F283-45AE-878A-BAB7291924A1}"/>
                 <w:text/>
               </w:sdtPr>
@@ -314,7 +311,7 @@
               <w:noProof/>
               <w:sz w:val="24"/>
             </w:rPr>
-            <w:t>April 10, 2012</w:t>
+            <w:t>April 11, 2012</w:t>
           </w:r>
           <w:r>
             <w:rPr>
@@ -461,7 +458,7 @@
                     <v:stroke joinstyle="miter"/>
                     <v:path gradientshapeok="t" o:connecttype="rect"/>
                   </v:shapetype>
-                  <v:shape id="Text Box 8" o:spid="_x0000_s1026" type="#_x0000_t202" style="position:absolute;margin-left:99pt;margin-top:152.75pt;width:252pt;height:99pt;z-index:251665408;visibility:visible;mso-wrap-style:square;mso-height-percent:0;mso-wrap-distance-left:9pt;mso-wrap-distance-top:0;mso-wrap-distance-right:9pt;mso-wrap-distance-bottom:0;mso-position-horizontal:absolute;mso-position-horizontal-relative:text;mso-position-vertical:absolute;mso-position-vertical-relative:text;mso-height-percent:0;mso-height-relative:margin;v-text-anchor:top" o:gfxdata="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" filled="f" stroked="f">
+                  <v:shape id="Text Box 8" o:spid="_x0000_s1026" type="#_x0000_t202" style="position:absolute;margin-left:99pt;margin-top:152.75pt;width:252pt;height:99pt;z-index:251665408;visibility:visible;mso-wrap-style:square;mso-height-percent:0;mso-wrap-distance-left:9pt;mso-wrap-distance-top:0;mso-wrap-distance-right:9pt;mso-wrap-distance-bottom:0;mso-position-horizontal:absolute;mso-position-horizontal-relative:text;mso-position-vertical:absolute;mso-position-vertical-relative:text;mso-height-percent:0;mso-height-relative:margin;v-text-anchor:top" o:gfxdata="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" filled="f" stroked="f">
                     <v:textbox>
                       <w:txbxContent>
                         <w:p>
@@ -695,7 +692,23 @@
               <w:sz w:val="24"/>
               <w:szCs w:val="24"/>
             </w:rPr>
-            <w:t>hese networks are drawn as directed bipartite graphs. Bipartite means that the nodes in the graph can be divided into two disjoint sets with edges connected nodes in opposite sets but not connecting to nodes within the same set. A directed graph means that the edge</w:t>
+            <w:t xml:space="preserve">hese networks are drawn as directed bipartite graphs. Bipartite means that the nodes in the graph can be divided into two disjoint sets with edges connected </w:t>
+          </w:r>
+          <w:r>
+            <w:rPr>
+              <w:rFonts w:ascii="Times New Roman" w:hAnsi="Times New Roman" w:cs="Times New Roman"/>
+              <w:sz w:val="24"/>
+              <w:szCs w:val="24"/>
+            </w:rPr>
+            <w:t xml:space="preserve">to </w:t>
+          </w:r>
+          <w:r>
+            <w:rPr>
+              <w:rFonts w:ascii="Times New Roman" w:hAnsi="Times New Roman" w:cs="Times New Roman"/>
+              <w:sz w:val="24"/>
+              <w:szCs w:val="24"/>
+            </w:rPr>
+            <w:t>nodes in opposite sets but not connecting to nodes within the same set. A directed graph means that the edge</w:t>
           </w:r>
           <w:r>
             <w:rPr>
@@ -776,7 +789,7 @@
                         </pic:cNvPicPr>
                       </pic:nvPicPr>
                       <pic:blipFill>
-                        <a:blip r:embed="rId9">
+                        <a:blip r:embed="rId10">
                           <a:extLst>
                             <a:ext uri="{28A0092B-C50C-407E-A947-70E740481C1C}">
                               <a14:useLocalDpi xmlns:a14="http://schemas.microsoft.com/office/drawing/2010/main" val="0"/>
@@ -934,7 +947,7 @@
               </mc:Choice>
               <mc:Fallback>
                 <w:pict>
-                  <v:shape id="Text Box 2" o:spid="_x0000_s1027" type="#_x0000_t202" style="position:absolute;left:0;text-align:left;margin-left:38.2pt;margin-top:138.55pt;width:368.75pt;height:74.5pt;z-index:251659264;visibility:visible;mso-wrap-style:square;mso-width-percent:0;mso-height-percent:0;mso-wrap-distance-left:9pt;mso-wrap-distance-top:0;mso-wrap-distance-right:9pt;mso-wrap-distance-bottom:0;mso-position-horizontal:absolute;mso-position-horizontal-relative:text;mso-position-vertical:absolute;mso-position-vertical-relative:text;mso-width-percent:0;mso-height-percent:0;mso-width-relative:margin;mso-height-relative:margin;v-text-anchor:top" o:gfxdata="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" fillcolor="white [3201]" strokeweight=".5pt">
+                  <v:shape id="Text Box 2" o:spid="_x0000_s1027" type="#_x0000_t202" style="position:absolute;left:0;text-align:left;margin-left:38.2pt;margin-top:138.55pt;width:368.75pt;height:74.5pt;z-index:251659264;visibility:visible;mso-wrap-style:square;mso-width-percent:0;mso-height-percent:0;mso-wrap-distance-left:9pt;mso-wrap-distance-top:0;mso-wrap-distance-right:9pt;mso-wrap-distance-bottom:0;mso-position-horizontal:absolute;mso-position-horizontal-relative:text;mso-position-vertical:absolute;mso-position-vertical-relative:text;mso-width-percent:0;mso-height-percent:0;mso-width-relative:margin;mso-height-relative:margin;v-text-anchor:top" o:gfxdata="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" fillcolor="white [3201]" strokeweight=".5pt">
                     <v:textbox>
                       <w:txbxContent>
                         <w:p>
@@ -1051,7 +1064,39 @@
               <w:sz w:val="24"/>
               <w:szCs w:val="24"/>
             </w:rPr>
-            <w:t xml:space="preserve">JPeNS enables an easy way to create and distribute Petri Networks. It is very simple to make an XML file that defines the desired network and the file can be easily sent to anyone who wishes to view it. All they would need it JPeNS and </w:t>
+            <w:t xml:space="preserve">JPeNS enables an easy way to create and distribute Petri Networks. It is very simple to make an XML file that defines the desired network and the file can be easily </w:t>
+          </w:r>
+          <w:r>
+            <w:rPr>
+              <w:rFonts w:ascii="Times New Roman" w:hAnsi="Times New Roman" w:cs="Times New Roman"/>
+              <w:sz w:val="24"/>
+              <w:szCs w:val="24"/>
+            </w:rPr>
+            <w:t>distributed</w:t>
+          </w:r>
+          <w:r>
+            <w:rPr>
+              <w:rFonts w:ascii="Times New Roman" w:hAnsi="Times New Roman" w:cs="Times New Roman"/>
+              <w:sz w:val="24"/>
+              <w:szCs w:val="24"/>
+            </w:rPr>
+            <w:t xml:space="preserve"> to anyone who wishes to </w:t>
+          </w:r>
+          <w:r>
+            <w:rPr>
+              <w:rFonts w:ascii="Times New Roman" w:hAnsi="Times New Roman" w:cs="Times New Roman"/>
+              <w:sz w:val="24"/>
+              <w:szCs w:val="24"/>
+            </w:rPr>
+            <w:t xml:space="preserve">view it. All they would need is </w:t>
+          </w:r>
+          <w:r>
+            <w:rPr>
+              <w:rFonts w:ascii="Times New Roman" w:hAnsi="Times New Roman" w:cs="Times New Roman"/>
+              <w:sz w:val="24"/>
+              <w:szCs w:val="24"/>
+            </w:rPr>
+            <w:t xml:space="preserve">JPeNS and </w:t>
           </w:r>
           <w:r>
             <w:rPr>
@@ -1067,7 +1112,7 @@
               <w:sz w:val="24"/>
               <w:szCs w:val="24"/>
             </w:rPr>
-            <w:t xml:space="preserve"> from there they can import it </w:t>
+            <w:t xml:space="preserve"> from there they </w:t>
           </w:r>
           <w:r>
             <w:rPr>
@@ -1076,7 +1121,7 @@
               <w:szCs w:val="24"/>
             </w:rPr>
             <w:lastRenderedPageBreak/>
-            <w:t>and view the network. This would be ideal</w:t>
+            <w:t>can import the file</w:t>
           </w:r>
           <w:r>
             <w:rPr>
@@ -1084,7 +1129,47 @@
               <w:sz w:val="24"/>
               <w:szCs w:val="24"/>
             </w:rPr>
-            <w:t xml:space="preserve"> for educating people on Petri Networks as the instructor could distribute premade XML files to the students for interactive examples.</w:t>
+            <w:t xml:space="preserve"> and view the network. This </w:t>
+          </w:r>
+          <w:r>
+            <w:rPr>
+              <w:rFonts w:ascii="Times New Roman" w:hAnsi="Times New Roman" w:cs="Times New Roman"/>
+              <w:sz w:val="24"/>
+              <w:szCs w:val="24"/>
+            </w:rPr>
+            <w:t>is</w:t>
+          </w:r>
+          <w:r>
+            <w:rPr>
+              <w:rFonts w:ascii="Times New Roman" w:hAnsi="Times New Roman" w:cs="Times New Roman"/>
+              <w:sz w:val="24"/>
+              <w:szCs w:val="24"/>
+            </w:rPr>
+            <w:t xml:space="preserve"> ideal</w:t>
+          </w:r>
+          <w:r>
+            <w:rPr>
+              <w:rFonts w:ascii="Times New Roman" w:hAnsi="Times New Roman" w:cs="Times New Roman"/>
+              <w:sz w:val="24"/>
+              <w:szCs w:val="24"/>
+            </w:rPr>
+            <w:t xml:space="preserve"> for educating people on Petri Networks as the instructor </w:t>
+          </w:r>
+          <w:r>
+            <w:rPr>
+              <w:rFonts w:ascii="Times New Roman" w:hAnsi="Times New Roman" w:cs="Times New Roman"/>
+              <w:sz w:val="24"/>
+              <w:szCs w:val="24"/>
+            </w:rPr>
+            <w:t>can</w:t>
+          </w:r>
+          <w:r>
+            <w:rPr>
+              <w:rFonts w:ascii="Times New Roman" w:hAnsi="Times New Roman" w:cs="Times New Roman"/>
+              <w:sz w:val="24"/>
+              <w:szCs w:val="24"/>
+            </w:rPr>
+            <w:t xml:space="preserve"> distribute premade XML files to the students for interactive examples.</w:t>
           </w:r>
         </w:p>
         <w:p>
@@ -1290,7 +1375,7 @@
           </mc:Choice>
           <mc:Fallback>
             <w:pict>
-              <v:shape id="Text Box 4" o:spid="_x0000_s1028" type="#_x0000_t202" style="position:absolute;margin-left:36.3pt;margin-top:116.95pt;width:378.6pt;height:45.7pt;z-index:251661312;visibility:visible;mso-wrap-style:square;mso-width-percent:0;mso-height-percent:0;mso-wrap-distance-left:9pt;mso-wrap-distance-top:0;mso-wrap-distance-right:9pt;mso-wrap-distance-bottom:0;mso-position-horizontal:absolute;mso-position-horizontal-relative:text;mso-position-vertical:absolute;mso-position-vertical-relative:text;mso-width-percent:0;mso-height-percent:0;mso-width-relative:margin;mso-height-relative:margin;v-text-anchor:top" o:gfxdata="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" fillcolor="white [3201]" strokeweight=".5pt">
+              <v:shape id="Text Box 4" o:spid="_x0000_s1028" type="#_x0000_t202" style="position:absolute;margin-left:36.3pt;margin-top:116.95pt;width:378.6pt;height:45.7pt;z-index:251661312;visibility:visible;mso-wrap-style:square;mso-width-percent:0;mso-height-percent:0;mso-wrap-distance-left:9pt;mso-wrap-distance-top:0;mso-wrap-distance-right:9pt;mso-wrap-distance-bottom:0;mso-position-horizontal:absolute;mso-position-horizontal-relative:text;mso-position-vertical:absolute;mso-position-vertical-relative:text;mso-width-percent:0;mso-height-percent:0;mso-width-relative:margin;mso-height-relative:margin;v-text-anchor:top" o:gfxdata="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" fillcolor="white [3201]" strokeweight=".5pt">
                 <v:textbox>
                   <w:txbxContent>
                     <w:p>
@@ -1362,7 +1447,7 @@
                     </pic:cNvPicPr>
                   </pic:nvPicPr>
                   <pic:blipFill>
-                    <a:blip r:embed="rId10">
+                    <a:blip r:embed="rId11">
                       <a:extLst>
                         <a:ext uri="{28A0092B-C50C-407E-A947-70E740481C1C}">
                           <a14:useLocalDpi xmlns:a14="http://schemas.microsoft.com/office/drawing/2010/main" val="0"/>
@@ -1522,52 +1607,43 @@
       <w:proofErr w:type="spellEnd"/>
       <w:r>
         <w:rPr>
-          <w:rStyle w:val="FootnoteReference"/>
-          <w:rFonts w:ascii="Times New Roman" w:hAnsi="Times New Roman" w:cs="Times New Roman"/>
-          <w:sz w:val="24"/>
-          <w:szCs w:val="24"/>
-        </w:rPr>
-        <w:footnoteReference w:id="1"/>
+          <w:rFonts w:ascii="Times New Roman" w:hAnsi="Times New Roman" w:cs="Times New Roman"/>
+          <w:sz w:val="24"/>
+        </w:rPr>
+        <w:t xml:space="preserve"> on </w:t>
+      </w:r>
+      <w:proofErr w:type="spellStart"/>
+      <w:r>
+        <w:rPr>
+          <w:rFonts w:ascii="Times New Roman" w:hAnsi="Times New Roman" w:cs="Times New Roman"/>
+          <w:sz w:val="24"/>
+        </w:rPr>
+        <w:t>GitHub</w:t>
+      </w:r>
+      <w:proofErr w:type="spellEnd"/>
+      <w:r>
+        <w:rPr>
+          <w:rFonts w:ascii="Times New Roman" w:hAnsi="Times New Roman" w:cs="Times New Roman"/>
+          <w:sz w:val="24"/>
+        </w:rPr>
+        <w:t xml:space="preserve"> but it </w:t>
+      </w:r>
+      <w:r>
+        <w:rPr>
+          <w:rFonts w:ascii="Times New Roman" w:hAnsi="Times New Roman" w:cs="Times New Roman"/>
+          <w:sz w:val="24"/>
+        </w:rPr>
+        <w:t>lacks</w:t>
+      </w:r>
+      <w:r>
+        <w:rPr>
+          <w:rFonts w:ascii="Times New Roman" w:hAnsi="Times New Roman" w:cs="Times New Roman"/>
+          <w:sz w:val="24"/>
+        </w:rPr>
+        <w:t xml:space="preserve"> any visual representation.</w:t>
       </w:r>
       <w:bookmarkStart w:id="0" w:name="_GoBack"/>
       <w:bookmarkEnd w:id="0"/>
-      <w:r>
-        <w:rPr>
-          <w:rFonts w:ascii="Times New Roman" w:hAnsi="Times New Roman" w:cs="Times New Roman"/>
-          <w:sz w:val="24"/>
-        </w:rPr>
-        <w:t xml:space="preserve"> on </w:t>
-      </w:r>
-      <w:proofErr w:type="spellStart"/>
-      <w:r>
-        <w:rPr>
-          <w:rFonts w:ascii="Times New Roman" w:hAnsi="Times New Roman" w:cs="Times New Roman"/>
-          <w:sz w:val="24"/>
-        </w:rPr>
-        <w:t>GitHub</w:t>
-      </w:r>
-      <w:proofErr w:type="spellEnd"/>
-      <w:r>
-        <w:rPr>
-          <w:rFonts w:ascii="Times New Roman" w:hAnsi="Times New Roman" w:cs="Times New Roman"/>
-          <w:sz w:val="24"/>
-        </w:rPr>
-        <w:t xml:space="preserve"> but it </w:t>
-      </w:r>
-      <w:r>
-        <w:rPr>
-          <w:rFonts w:ascii="Times New Roman" w:hAnsi="Times New Roman" w:cs="Times New Roman"/>
-          <w:sz w:val="24"/>
-        </w:rPr>
-        <w:t>lacks</w:t>
-      </w:r>
-      <w:r>
-        <w:rPr>
-          <w:rFonts w:ascii="Times New Roman" w:hAnsi="Times New Roman" w:cs="Times New Roman"/>
-          <w:sz w:val="24"/>
-        </w:rPr>
-        <w:t xml:space="preserve"> any visual representation.</w:t>
-      </w:r>
     </w:p>
     <w:p>
       <w:pPr>
@@ -1609,7 +1685,24 @@
           <w:sz w:val="24"/>
           <w:szCs w:val="24"/>
         </w:rPr>
-        <w:t xml:space="preserve">has a simple layout divided into 3 sections, a header with the control buttons, a side panel that lists run-time information, and a central panel that shows a visual representation of the network. The control buttons in the header allow the user to “fire” individual transitions on the graph (provided they have their criteria met). The transitions use a color-coded system (which is made available through the help menu) to notify the user </w:t>
+        <w:t>has a simple layout divided into 3 sections</w:t>
+      </w:r>
+      <w:r>
+        <w:rPr>
+          <w:rStyle w:val="FootnoteReference"/>
+          <w:rFonts w:ascii="Times New Roman" w:hAnsi="Times New Roman" w:cs="Times New Roman"/>
+          <w:sz w:val="24"/>
+          <w:szCs w:val="24"/>
+        </w:rPr>
+        <w:footnoteReference w:id="1"/>
+      </w:r>
+      <w:r>
+        <w:rPr>
+          <w:rFonts w:ascii="Times New Roman" w:hAnsi="Times New Roman" w:cs="Times New Roman"/>
+          <w:sz w:val="24"/>
+          <w:szCs w:val="24"/>
+        </w:rPr>
+        <w:t xml:space="preserve">, a header with the control buttons, a side panel that lists run-time information, and a central panel that shows a visual representation of the network. The control buttons in the header allow the user to “fire” individual transitions on the graph (provided they have their criteria met). The transitions use a color-coded system (which is made available through the help menu) to notify the user </w:t>
       </w:r>
       <w:r>
         <w:rPr>
@@ -1715,7 +1808,7 @@
                     </pic:cNvPicPr>
                   </pic:nvPicPr>
                   <pic:blipFill>
-                    <a:blip r:embed="rId11">
+                    <a:blip r:embed="rId12">
                       <a:extLst>
                         <a:ext uri="{28A0092B-C50C-407E-A947-70E740481C1C}">
                           <a14:useLocalDpi xmlns:a14="http://schemas.microsoft.com/office/drawing/2010/main" val="0"/>
@@ -1789,16 +1882,16 @@
         <mc:AlternateContent>
           <mc:Choice Requires="wps">
             <w:drawing>
-              <wp:anchor distT="0" distB="0" distL="114300" distR="114300" simplePos="0" relativeHeight="251664384" behindDoc="0" locked="0" layoutInCell="1" allowOverlap="1" wp14:anchorId="09DD60D2" wp14:editId="63B7D7B7">
+              <wp:anchor distT="0" distB="0" distL="114300" distR="114300" simplePos="0" relativeHeight="251664384" behindDoc="0" locked="0" layoutInCell="1" allowOverlap="1" wp14:anchorId="09DD60D2" wp14:editId="2B5058EC">
                 <wp:simplePos x="0" y="0"/>
                 <wp:positionH relativeFrom="column">
-                  <wp:posOffset>1257300</wp:posOffset>
+                  <wp:posOffset>1028700</wp:posOffset>
                 </wp:positionH>
                 <wp:positionV relativeFrom="paragraph">
-                  <wp:posOffset>3393440</wp:posOffset>
+                  <wp:posOffset>3474720</wp:posOffset>
                 </wp:positionV>
-                <wp:extent cx="3086100" cy="457200"/>
-                <wp:effectExtent l="0" t="0" r="38100" b="25400"/>
+                <wp:extent cx="3429000" cy="457200"/>
+                <wp:effectExtent l="0" t="0" r="25400" b="25400"/>
                 <wp:wrapTopAndBottom/>
                 <wp:docPr id="7" name="Text Box 7"/>
                 <wp:cNvGraphicFramePr/>
@@ -1809,7 +1902,7 @@
                       <wps:spPr>
                         <a:xfrm>
                           <a:off x="0" y="0"/>
-                          <a:ext cx="3086100" cy="457200"/>
+                          <a:ext cx="3429000" cy="457200"/>
                         </a:xfrm>
                         <a:prstGeom prst="rect">
                           <a:avLst/>
@@ -1896,7 +1989,7 @@
           </mc:Choice>
           <mc:Fallback>
             <w:pict>
-              <v:shape id="Text Box 7" o:spid="_x0000_s1029" type="#_x0000_t202" style="position:absolute;margin-left:99pt;margin-top:267.2pt;width:243pt;height:36pt;z-index:251664384;visibility:visible;mso-wrap-style:square;mso-width-percent:0;mso-height-percent:0;mso-wrap-distance-left:9pt;mso-wrap-distance-top:0;mso-wrap-distance-right:9pt;mso-wrap-distance-bottom:0;mso-position-horizontal:absolute;mso-position-horizontal-relative:text;mso-position-vertical:absolute;mso-position-vertical-relative:text;mso-width-percent:0;mso-height-percent:0;mso-width-relative:margin;mso-height-relative:margin;v-text-anchor:top" o:gfxdata="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" fillcolor="white [3201]" strokeweight=".5pt">
+              <v:shape id="Text Box 7" o:spid="_x0000_s1029" type="#_x0000_t202" style="position:absolute;margin-left:81pt;margin-top:273.6pt;width:270pt;height:36pt;z-index:251664384;visibility:visible;mso-wrap-style:square;mso-width-percent:0;mso-height-percent:0;mso-wrap-distance-left:9pt;mso-wrap-distance-top:0;mso-wrap-distance-right:9pt;mso-wrap-distance-bottom:0;mso-position-horizontal:absolute;mso-position-horizontal-relative:text;mso-position-vertical:absolute;mso-position-vertical-relative:text;mso-width-percent:0;mso-height-percent:0;mso-width-relative:margin;mso-height-relative:margin;v-text-anchor:top" o:gfxdata="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" fillcolor="white [3201]" strokeweight=".5pt">
                 <v:textbox>
                   <w:txbxContent>
                     <w:p>
@@ -2039,6 +2132,14 @@
           <w:sz w:val="24"/>
           <w:szCs w:val="24"/>
         </w:rPr>
+        <w:t xml:space="preserve"> It is important to note that the names of the nodes in the Exporter must all match one another. If they do not match then the Importer will not be able to successfully construct a Petri Network.</w:t>
+      </w:r>
+      <w:r>
+        <w:rPr>
+          <w:rFonts w:ascii="Times New Roman" w:hAnsi="Times New Roman" w:cs="Times New Roman"/>
+          <w:sz w:val="24"/>
+          <w:szCs w:val="24"/>
+        </w:rPr>
         <w:t xml:space="preserve"> The File menu inside JPeNS also has an Import command that will load an XML file created by JPeNS and display it.</w:t>
       </w:r>
     </w:p>
@@ -2066,6 +2167,7 @@
           <w:sz w:val="24"/>
           <w:szCs w:val="24"/>
         </w:rPr>
+        <w:lastRenderedPageBreak/>
         <w:t xml:space="preserve">Arguably the most important aspect of JPeNS </w:t>
       </w:r>
       <w:r>
@@ -2090,16 +2192,7 @@
           <w:sz w:val="24"/>
           <w:szCs w:val="24"/>
         </w:rPr>
-        <w:t xml:space="preserve"> graphs do. For example, </w:t>
-      </w:r>
-      <w:r>
-        <w:rPr>
-          <w:rFonts w:ascii="Times New Roman" w:hAnsi="Times New Roman" w:cs="Times New Roman"/>
-          <w:sz w:val="24"/>
-          <w:szCs w:val="24"/>
-        </w:rPr>
-        <w:lastRenderedPageBreak/>
-        <w:t>most libraries work well to provide a flow-chart layout but do not handle the constraint of all edges (arcs) having a place on one end and a transition on the other.</w:t>
+        <w:t xml:space="preserve"> graphs do. For example, most libraries work well to provide a flow-chart layout but do not handle the constraint of all edges (arcs) having a place on one end and a transition on the other.</w:t>
       </w:r>
       <w:r>
         <w:rPr>
@@ -2203,7 +2296,24 @@
           <w:sz w:val="24"/>
           <w:szCs w:val="24"/>
         </w:rPr>
-        <w:t xml:space="preserve">, Jung, and </w:t>
+        <w:t>, Jung</w:t>
+      </w:r>
+      <w:r>
+        <w:rPr>
+          <w:rStyle w:val="FootnoteReference"/>
+          <w:rFonts w:ascii="Times New Roman" w:hAnsi="Times New Roman" w:cs="Times New Roman"/>
+          <w:sz w:val="24"/>
+          <w:szCs w:val="24"/>
+        </w:rPr>
+        <w:footnoteReference w:id="3"/>
+      </w:r>
+      <w:r>
+        <w:rPr>
+          <w:rFonts w:ascii="Times New Roman" w:hAnsi="Times New Roman" w:cs="Times New Roman"/>
+          <w:sz w:val="24"/>
+          <w:szCs w:val="24"/>
+        </w:rPr>
+        <w:t xml:space="preserve">, and </w:t>
       </w:r>
       <w:proofErr w:type="spellStart"/>
       <w:r>
@@ -2217,28 +2327,20 @@
       <w:proofErr w:type="spellEnd"/>
       <w:r>
         <w:rPr>
-          <w:rFonts w:ascii="Times New Roman" w:hAnsi="Times New Roman" w:cs="Times New Roman"/>
-          <w:sz w:val="24"/>
-          <w:szCs w:val="24"/>
-        </w:rPr>
-        <w:t>, we finally set ourselves on JGraphX</w:t>
-      </w:r>
-      <w:r>
-        <w:rPr>
           <w:rStyle w:val="FootnoteReference"/>
           <w:rFonts w:ascii="Times New Roman" w:hAnsi="Times New Roman" w:cs="Times New Roman"/>
           <w:sz w:val="24"/>
           <w:szCs w:val="24"/>
         </w:rPr>
-        <w:footnoteReference w:id="3"/>
-      </w:r>
-      <w:r>
-        <w:rPr>
-          <w:rFonts w:ascii="Times New Roman" w:hAnsi="Times New Roman" w:cs="Times New Roman"/>
-          <w:sz w:val="24"/>
-          <w:szCs w:val="24"/>
-        </w:rPr>
-        <w:t xml:space="preserve"> since it provides both the interactivity that we want, and is based on Java. Being based on Java is the key to allowing it to interact with our logic. For example, all places, arcs, and transitions are mapped via classes in our logic code, but we didn’t want to have a redundant copy of all these objects inside a graph library since synchronizing them could be difficult and untrustworthy. So with JGraphX we were able to create JGraphX components inside each of our </w:t>
+        <w:footnoteReference w:id="4"/>
+      </w:r>
+      <w:r>
+        <w:rPr>
+          <w:rFonts w:ascii="Times New Roman" w:hAnsi="Times New Roman" w:cs="Times New Roman"/>
+          <w:sz w:val="24"/>
+          <w:szCs w:val="24"/>
+        </w:rPr>
+        <w:t xml:space="preserve">, we finally set ourselves on JGraphX since it provides both the interactivity that we want, and is based on Java. Being based on Java is the key to allowing it to interact with our logic. For example, all places, arcs, and transitions are mapped via classes in our logic code, but we didn’t want to have a redundant copy of all these objects inside a graph library since synchronizing them could be difficult and untrustworthy. So with JGraphX we were able to create JGraphX components inside each of our </w:t>
       </w:r>
       <w:r>
         <w:rPr>
@@ -2388,6 +2490,7 @@
           <w:sz w:val="24"/>
           <w:szCs w:val="24"/>
         </w:rPr>
+        <w:lastRenderedPageBreak/>
         <w:t xml:space="preserve">JPeNS is divided into 3 packages: master, </w:t>
       </w:r>
       <w:proofErr w:type="spellStart"/>
@@ -2550,54 +2653,205 @@
           <w:sz w:val="24"/>
           <w:szCs w:val="24"/>
         </w:rPr>
-        <w:t xml:space="preserve">collections of objects that are used in Petri Networks. These objects contain their own individual parameters and requirements. For example, the Arc class knows that it requires a direction, a </w:t>
-      </w:r>
-      <w:r>
-        <w:rPr>
-          <w:rFonts w:ascii="Times New Roman" w:hAnsi="Times New Roman" w:cs="Times New Roman"/>
-          <w:sz w:val="24"/>
-          <w:szCs w:val="24"/>
-        </w:rPr>
-        <w:lastRenderedPageBreak/>
-        <w:t xml:space="preserve">place, and a transition. Another example is the Transition class that tracks whether or not it is able to fire (has tokens at all of its input arcs). </w:t>
-      </w:r>
-    </w:p>
-    <w:p>
-      <w:pPr>
-        <w:rPr>
-          <w:rFonts w:ascii="Times New Roman" w:hAnsi="Times New Roman" w:cs="Times New Roman"/>
-          <w:b/>
-          <w:sz w:val="24"/>
-          <w:u w:val="single"/>
-        </w:rPr>
-      </w:pPr>
-      <w:r>
-        <w:rPr>
-          <w:rFonts w:ascii="Times New Roman" w:hAnsi="Times New Roman" w:cs="Times New Roman"/>
-          <w:b/>
-          <w:sz w:val="24"/>
-          <w:u w:val="single"/>
-        </w:rPr>
-        <w:t>Results</w:t>
+        <w:t xml:space="preserve">collections of objects that are used in Petri Networks. These objects contain their own individual parameters and requirements. For example, the Arc class knows that it requires a direction, a place, and a transition. Another example is the Transition class that tracks whether or not it is able to fire (has tokens at all of its input arcs). </w:t>
+      </w:r>
+      <w:r>
+        <w:rPr>
+          <w:rFonts w:ascii="Times New Roman" w:hAnsi="Times New Roman" w:cs="Times New Roman"/>
+          <w:sz w:val="24"/>
+          <w:szCs w:val="24"/>
+        </w:rPr>
+        <w:t>Figure 1.4</w:t>
+      </w:r>
+      <w:r>
+        <w:rPr>
+          <w:rFonts w:ascii="Times New Roman" w:hAnsi="Times New Roman" w:cs="Times New Roman"/>
+          <w:sz w:val="24"/>
+          <w:szCs w:val="24"/>
+        </w:rPr>
+        <w:t xml:space="preserve"> shows a layout of the class diagrams. </w:t>
+      </w:r>
+      <w:proofErr w:type="spellStart"/>
+      <w:r>
+        <w:rPr>
+          <w:rFonts w:ascii="Times New Roman" w:hAnsi="Times New Roman" w:cs="Times New Roman"/>
+          <w:sz w:val="24"/>
+          <w:szCs w:val="24"/>
+        </w:rPr>
+        <w:t>PetrinetGUI</w:t>
+      </w:r>
+      <w:proofErr w:type="spellEnd"/>
+      <w:r>
+        <w:rPr>
+          <w:rFonts w:ascii="Times New Roman" w:hAnsi="Times New Roman" w:cs="Times New Roman"/>
+          <w:sz w:val="24"/>
+          <w:szCs w:val="24"/>
+        </w:rPr>
+        <w:t xml:space="preserve"> is a very central class that acts as the controller connecting all of the various components to the display. It provides the menus</w:t>
+      </w:r>
+      <w:r>
+        <w:rPr>
+          <w:rFonts w:ascii="Times New Roman" w:hAnsi="Times New Roman" w:cs="Times New Roman"/>
+          <w:sz w:val="24"/>
+          <w:szCs w:val="24"/>
+        </w:rPr>
+        <w:t>,</w:t>
+      </w:r>
+      <w:r>
+        <w:rPr>
+          <w:rFonts w:ascii="Times New Roman" w:hAnsi="Times New Roman" w:cs="Times New Roman"/>
+          <w:sz w:val="24"/>
+          <w:szCs w:val="24"/>
+        </w:rPr>
+        <w:t xml:space="preserve"> which create a pathway to the Importer/Exporter, it creates the </w:t>
+      </w:r>
+      <w:proofErr w:type="spellStart"/>
+      <w:r>
+        <w:rPr>
+          <w:rFonts w:ascii="Times New Roman" w:hAnsi="Times New Roman" w:cs="Times New Roman"/>
+          <w:sz w:val="24"/>
+          <w:szCs w:val="24"/>
+        </w:rPr>
+        <w:t>TransitionButtons</w:t>
+      </w:r>
+      <w:proofErr w:type="spellEnd"/>
+      <w:r>
+        <w:rPr>
+          <w:rFonts w:ascii="Times New Roman" w:hAnsi="Times New Roman" w:cs="Times New Roman"/>
+          <w:sz w:val="24"/>
+          <w:szCs w:val="24"/>
+        </w:rPr>
+        <w:t xml:space="preserve"> that</w:t>
+      </w:r>
+      <w:r>
+        <w:rPr>
+          <w:rFonts w:ascii="Times New Roman" w:hAnsi="Times New Roman" w:cs="Times New Roman"/>
+          <w:sz w:val="24"/>
+          <w:szCs w:val="24"/>
+        </w:rPr>
+        <w:t xml:space="preserve"> allow the user to fire transitions</w:t>
+      </w:r>
+      <w:r>
+        <w:rPr>
+          <w:rFonts w:ascii="Times New Roman" w:hAnsi="Times New Roman" w:cs="Times New Roman"/>
+          <w:sz w:val="24"/>
+          <w:szCs w:val="24"/>
+        </w:rPr>
+        <w:t xml:space="preserve"> and it</w:t>
+      </w:r>
+      <w:r>
+        <w:rPr>
+          <w:rFonts w:ascii="Times New Roman" w:hAnsi="Times New Roman" w:cs="Times New Roman"/>
+          <w:sz w:val="24"/>
+          <w:szCs w:val="24"/>
+        </w:rPr>
+        <w:t xml:space="preserve"> also </w:t>
+      </w:r>
+      <w:r>
+        <w:rPr>
+          <w:rFonts w:ascii="Times New Roman" w:hAnsi="Times New Roman" w:cs="Times New Roman"/>
+          <w:sz w:val="24"/>
+          <w:szCs w:val="24"/>
+        </w:rPr>
+        <w:t xml:space="preserve">links the places to their display panel. The </w:t>
+      </w:r>
+      <w:proofErr w:type="spellStart"/>
+      <w:r>
+        <w:rPr>
+          <w:rFonts w:ascii="Times New Roman" w:hAnsi="Times New Roman" w:cs="Times New Roman"/>
+          <w:sz w:val="24"/>
+          <w:szCs w:val="24"/>
+        </w:rPr>
+        <w:t>NetBuilder</w:t>
+      </w:r>
+      <w:proofErr w:type="spellEnd"/>
+      <w:r>
+        <w:rPr>
+          <w:rFonts w:ascii="Times New Roman" w:hAnsi="Times New Roman" w:cs="Times New Roman"/>
+          <w:sz w:val="24"/>
+          <w:szCs w:val="24"/>
+        </w:rPr>
+        <w:t xml:space="preserve"> class is disjoint from the rest of the application since it doesn’t actually interact with Petri Networks. Rather, it is a tool that generates XML files for the user</w:t>
+      </w:r>
+      <w:r>
+        <w:rPr>
+          <w:rFonts w:ascii="Times New Roman" w:hAnsi="Times New Roman" w:cs="Times New Roman"/>
+          <w:sz w:val="24"/>
+          <w:szCs w:val="24"/>
+        </w:rPr>
+        <w:t>,</w:t>
+      </w:r>
+      <w:r>
+        <w:rPr>
+          <w:rFonts w:ascii="Times New Roman" w:hAnsi="Times New Roman" w:cs="Times New Roman"/>
+          <w:sz w:val="24"/>
+          <w:szCs w:val="24"/>
+        </w:rPr>
+        <w:t xml:space="preserve"> which adhere to the criteria needed for the JPeNS XML format.</w:t>
       </w:r>
     </w:p>
     <w:p>
       <w:pPr>
         <w:spacing w:line="240" w:lineRule="auto"/>
-        <w:rPr>
-          <w:rFonts w:ascii="Times New Roman" w:hAnsi="Times New Roman" w:cs="Times New Roman"/>
-          <w:sz w:val="24"/>
+        <w:ind w:firstLine="720"/>
+        <w:rPr>
+          <w:rFonts w:ascii="Times New Roman" w:hAnsi="Times New Roman" w:cs="Times New Roman"/>
+          <w:sz w:val="24"/>
+          <w:szCs w:val="24"/>
         </w:rPr>
       </w:pPr>
       <w:r>
-        <w:tab/>
-      </w:r>
-      <w:r>
-        <w:rPr>
-          <w:rFonts w:ascii="Times New Roman" w:hAnsi="Times New Roman" w:cs="Times New Roman"/>
-          <w:sz w:val="24"/>
-        </w:rPr>
-        <w:t xml:space="preserve">We did a couple of field tests with some people who have no prior knowledge of Petri Networks. First we tried to just explain to them what they were and how they worked. The majority of the test subjects reported that they still did not grasp the concept. We then tried explaining the concept with drawing diagrams and pictures and explaining what would happen after the transitions fired. This method did give the subjects something to look at however they had to still visualize what happened when a transition fired. This worked a little bit better than just straight explaining but some of the subjects were still not quite there for fully understanding it. We would give them an initial state of a Petri Network and asked them to draw what it would look like after certain transitions fired a given number of times. They had a little bit of trouble with doing this correctly. We then gave them example loaded up in JPeNS which allowed them to look at the network, see the values of tokens at each place and then step though each transition at their own pace. We then gave them another set of Petri Networks and asked them to draw what it would look like after certain transitions fired a given number of times. After using JPeNS nearly all the subjects answered the questions correctly. </w:t>
+        <w:rPr>
+          <w:rFonts w:ascii="Times New Roman" w:hAnsi="Times New Roman" w:cs="Times New Roman"/>
+          <w:sz w:val="24"/>
+          <w:szCs w:val="24"/>
+        </w:rPr>
+        <w:t xml:space="preserve">Eclipse IDE was used for writing JPeNS and the code in the repository on </w:t>
+      </w:r>
+      <w:proofErr w:type="spellStart"/>
+      <w:r>
+        <w:rPr>
+          <w:rFonts w:ascii="Times New Roman" w:hAnsi="Times New Roman" w:cs="Times New Roman"/>
+          <w:sz w:val="24"/>
+          <w:szCs w:val="24"/>
+        </w:rPr>
+        <w:t>GitHub</w:t>
+      </w:r>
+      <w:proofErr w:type="spellEnd"/>
+      <w:r>
+        <w:rPr>
+          <w:rFonts w:ascii="Times New Roman" w:hAnsi="Times New Roman" w:cs="Times New Roman"/>
+          <w:sz w:val="24"/>
+          <w:szCs w:val="24"/>
+        </w:rPr>
+        <w:t xml:space="preserve"> was designed such that a user can checkout the repository and </w:t>
+      </w:r>
+      <w:r>
+        <w:rPr>
+          <w:rFonts w:ascii="Times New Roman" w:hAnsi="Times New Roman" w:cs="Times New Roman"/>
+          <w:sz w:val="24"/>
+          <w:szCs w:val="24"/>
+        </w:rPr>
+        <w:t>only need to import the JPeNS project in order to run the tool.</w:t>
+      </w:r>
+    </w:p>
+    <w:p>
+      <w:pPr>
+        <w:rPr>
+          <w:rFonts w:ascii="Times New Roman" w:hAnsi="Times New Roman" w:cs="Times New Roman"/>
+          <w:b/>
+          <w:sz w:val="24"/>
+          <w:u w:val="single"/>
+        </w:rPr>
+      </w:pPr>
+      <w:r>
+        <w:rPr>
+          <w:rFonts w:ascii="Times New Roman" w:hAnsi="Times New Roman" w:cs="Times New Roman"/>
+          <w:b/>
+          <w:sz w:val="24"/>
+          <w:u w:val="single"/>
+        </w:rPr>
+        <w:t>Results</w:t>
       </w:r>
     </w:p>
     <w:p>
@@ -2609,38 +2863,189 @@
         </w:rPr>
       </w:pPr>
       <w:r>
-        <w:rPr>
-          <w:rFonts w:ascii="Times New Roman" w:hAnsi="Times New Roman" w:cs="Times New Roman"/>
-          <w:sz w:val="24"/>
-        </w:rPr>
         <w:tab/>
-        <w:t>From the tests performed it is obvious to see that JPeNS has had a positive impact on the education process. It both simplified and cut down on the number examples needed for the subject to comprehend the topic. It is fairly safe to say that JPeNS is an invaluable tool when it comes to teaching this concept.</w:t>
-      </w:r>
-    </w:p>
-    <w:p>
-      <w:pPr>
-        <w:rPr>
-          <w:rFonts w:ascii="Times New Roman" w:hAnsi="Times New Roman" w:cs="Times New Roman"/>
-          <w:b/>
-          <w:u w:val="single"/>
-        </w:rPr>
-      </w:pPr>
-      <w:r>
-        <w:rPr>
-          <w:rFonts w:ascii="Times New Roman" w:hAnsi="Times New Roman" w:cs="Times New Roman"/>
-          <w:b/>
-          <w:sz w:val="24"/>
-          <w:u w:val="single"/>
-        </w:rPr>
-        <w:t>Conclusion</w:t>
-      </w:r>
-      <w:r>
-        <w:rPr>
-          <w:rFonts w:ascii="Times New Roman" w:hAnsi="Times New Roman" w:cs="Times New Roman"/>
-          <w:b/>
-          <w:u w:val="single"/>
-        </w:rPr>
-        <w:t xml:space="preserve"> </w:t>
+      </w:r>
+      <w:r>
+        <w:rPr>
+          <w:rFonts w:ascii="Times New Roman" w:hAnsi="Times New Roman" w:cs="Times New Roman"/>
+          <w:sz w:val="24"/>
+        </w:rPr>
+        <w:t xml:space="preserve">We </w:t>
+      </w:r>
+      <w:r>
+        <w:rPr>
+          <w:rFonts w:ascii="Times New Roman" w:hAnsi="Times New Roman" w:cs="Times New Roman"/>
+          <w:sz w:val="24"/>
+        </w:rPr>
+        <w:t>performed</w:t>
+      </w:r>
+      <w:r>
+        <w:rPr>
+          <w:rFonts w:ascii="Times New Roman" w:hAnsi="Times New Roman" w:cs="Times New Roman"/>
+          <w:sz w:val="24"/>
+        </w:rPr>
+        <w:t xml:space="preserve"> a couple of field tests with people who </w:t>
+      </w:r>
+      <w:r>
+        <w:rPr>
+          <w:rFonts w:ascii="Times New Roman" w:hAnsi="Times New Roman" w:cs="Times New Roman"/>
+          <w:sz w:val="24"/>
+        </w:rPr>
+        <w:t>had</w:t>
+      </w:r>
+      <w:r>
+        <w:rPr>
+          <w:rFonts w:ascii="Times New Roman" w:hAnsi="Times New Roman" w:cs="Times New Roman"/>
+          <w:sz w:val="24"/>
+        </w:rPr>
+        <w:t xml:space="preserve"> no prior knowledge of Petri Networks. First we tried to just explain to them what </w:t>
+      </w:r>
+      <w:r>
+        <w:rPr>
+          <w:rFonts w:ascii="Times New Roman" w:hAnsi="Times New Roman" w:cs="Times New Roman"/>
+          <w:sz w:val="24"/>
+        </w:rPr>
+        <w:t>Petri Networks are</w:t>
+      </w:r>
+      <w:r>
+        <w:rPr>
+          <w:rFonts w:ascii="Times New Roman" w:hAnsi="Times New Roman" w:cs="Times New Roman"/>
+          <w:sz w:val="24"/>
+        </w:rPr>
+        <w:t xml:space="preserve"> and how they work. The majority of the test subjects reported that they still did not grasp the concept. We then tried explaining the concept </w:t>
+      </w:r>
+      <w:r>
+        <w:rPr>
+          <w:rFonts w:ascii="Times New Roman" w:hAnsi="Times New Roman" w:cs="Times New Roman"/>
+          <w:sz w:val="24"/>
+        </w:rPr>
+        <w:t>by</w:t>
+      </w:r>
+      <w:r>
+        <w:rPr>
+          <w:rFonts w:ascii="Times New Roman" w:hAnsi="Times New Roman" w:cs="Times New Roman"/>
+          <w:sz w:val="24"/>
+        </w:rPr>
+        <w:t xml:space="preserve"> drawing diagrams and pictures and explaining what would happen after the transitions fired. This method did give the subjects something to look at</w:t>
+      </w:r>
+      <w:r>
+        <w:rPr>
+          <w:rFonts w:ascii="Times New Roman" w:hAnsi="Times New Roman" w:cs="Times New Roman"/>
+          <w:sz w:val="24"/>
+        </w:rPr>
+        <w:t>;</w:t>
+      </w:r>
+      <w:r>
+        <w:rPr>
+          <w:rFonts w:ascii="Times New Roman" w:hAnsi="Times New Roman" w:cs="Times New Roman"/>
+          <w:sz w:val="24"/>
+        </w:rPr>
+        <w:t xml:space="preserve"> however they had to still visualize what happened when a transition fired. This worked a little bit better than </w:t>
+      </w:r>
+      <w:r>
+        <w:rPr>
+          <w:rFonts w:ascii="Times New Roman" w:hAnsi="Times New Roman" w:cs="Times New Roman"/>
+          <w:sz w:val="24"/>
+        </w:rPr>
+        <w:t>merely</w:t>
+      </w:r>
+      <w:r>
+        <w:rPr>
+          <w:rFonts w:ascii="Times New Roman" w:hAnsi="Times New Roman" w:cs="Times New Roman"/>
+          <w:sz w:val="24"/>
+        </w:rPr>
+        <w:t xml:space="preserve"> explaining</w:t>
+      </w:r>
+      <w:r>
+        <w:rPr>
+          <w:rFonts w:ascii="Times New Roman" w:hAnsi="Times New Roman" w:cs="Times New Roman"/>
+          <w:sz w:val="24"/>
+        </w:rPr>
+        <w:t>,</w:t>
+      </w:r>
+      <w:r>
+        <w:rPr>
+          <w:rFonts w:ascii="Times New Roman" w:hAnsi="Times New Roman" w:cs="Times New Roman"/>
+          <w:sz w:val="24"/>
+        </w:rPr>
+        <w:t xml:space="preserve"> but some</w:t>
+      </w:r>
+      <w:r>
+        <w:rPr>
+          <w:rFonts w:ascii="Times New Roman" w:hAnsi="Times New Roman" w:cs="Times New Roman"/>
+          <w:sz w:val="24"/>
+        </w:rPr>
+        <w:t xml:space="preserve"> of the subjects still</w:t>
+      </w:r>
+      <w:r>
+        <w:rPr>
+          <w:rFonts w:ascii="Times New Roman" w:hAnsi="Times New Roman" w:cs="Times New Roman"/>
+          <w:sz w:val="24"/>
+        </w:rPr>
+        <w:t xml:space="preserve"> did not fully understand</w:t>
+      </w:r>
+      <w:r>
+        <w:rPr>
+          <w:rFonts w:ascii="Times New Roman" w:hAnsi="Times New Roman" w:cs="Times New Roman"/>
+          <w:sz w:val="24"/>
+        </w:rPr>
+        <w:t xml:space="preserve"> it. We would give them an initial state of a Petri Network and asked them to draw what it would look like after certain transitions fired a given number of times</w:t>
+      </w:r>
+      <w:r>
+        <w:rPr>
+          <w:rFonts w:ascii="Times New Roman" w:hAnsi="Times New Roman" w:cs="Times New Roman"/>
+          <w:sz w:val="24"/>
+        </w:rPr>
+        <w:t xml:space="preserve"> and the</w:t>
+      </w:r>
+      <w:r>
+        <w:rPr>
+          <w:rFonts w:ascii="Times New Roman" w:hAnsi="Times New Roman" w:cs="Times New Roman"/>
+          <w:sz w:val="24"/>
+        </w:rPr>
+        <w:t xml:space="preserve">y had a </w:t>
+      </w:r>
+      <w:r>
+        <w:rPr>
+          <w:rFonts w:ascii="Times New Roman" w:hAnsi="Times New Roman" w:cs="Times New Roman"/>
+          <w:sz w:val="24"/>
+        </w:rPr>
+        <w:t xml:space="preserve">some </w:t>
+      </w:r>
+      <w:r>
+        <w:rPr>
+          <w:rFonts w:ascii="Times New Roman" w:hAnsi="Times New Roman" w:cs="Times New Roman"/>
+          <w:sz w:val="24"/>
+        </w:rPr>
+        <w:t>trouble with doing this correctly. We then gave them</w:t>
+      </w:r>
+      <w:r>
+        <w:rPr>
+          <w:rFonts w:ascii="Times New Roman" w:hAnsi="Times New Roman" w:cs="Times New Roman"/>
+          <w:sz w:val="24"/>
+        </w:rPr>
+        <w:t xml:space="preserve"> an</w:t>
+      </w:r>
+      <w:r>
+        <w:rPr>
+          <w:rFonts w:ascii="Times New Roman" w:hAnsi="Times New Roman" w:cs="Times New Roman"/>
+          <w:sz w:val="24"/>
+        </w:rPr>
+        <w:t xml:space="preserve"> example loaded up in JPeNS which allowed them to look at the network, see the values of tokens at each place</w:t>
+      </w:r>
+      <w:r>
+        <w:rPr>
+          <w:rFonts w:ascii="Times New Roman" w:hAnsi="Times New Roman" w:cs="Times New Roman"/>
+          <w:sz w:val="24"/>
+        </w:rPr>
+        <w:t>,</w:t>
+      </w:r>
+      <w:r>
+        <w:rPr>
+          <w:rFonts w:ascii="Times New Roman" w:hAnsi="Times New Roman" w:cs="Times New Roman"/>
+          <w:sz w:val="24"/>
+        </w:rPr>
+        <w:t xml:space="preserve"> and then step though each transition at their own pace. We then gave them another set of Petri Networks and asked them to draw what it would look like after certain transitions fired a given number of times. After using JPeNS nearly all the subjects answered the questions correctly. </w:t>
       </w:r>
     </w:p>
     <w:p>
@@ -2649,99 +3054,69 @@
         <w:rPr>
           <w:rFonts w:ascii="Times New Roman" w:hAnsi="Times New Roman" w:cs="Times New Roman"/>
           <w:sz w:val="24"/>
-          <w:szCs w:val="24"/>
         </w:rPr>
       </w:pPr>
       <w:r>
+        <w:rPr>
+          <w:rFonts w:ascii="Times New Roman" w:hAnsi="Times New Roman" w:cs="Times New Roman"/>
+          <w:sz w:val="24"/>
+        </w:rPr>
         <w:tab/>
-      </w:r>
-      <w:r>
-        <w:rPr>
-          <w:rFonts w:ascii="Times New Roman" w:hAnsi="Times New Roman" w:cs="Times New Roman"/>
-          <w:sz w:val="24"/>
-          <w:szCs w:val="24"/>
-        </w:rPr>
-        <w:t xml:space="preserve">Creating JPeNS has been a challenging and satisfying endeavor that has taught our team a number of new tools (Eclipse, </w:t>
-      </w:r>
-      <w:proofErr w:type="spellStart"/>
-      <w:r>
-        <w:rPr>
-          <w:rFonts w:ascii="Times New Roman" w:hAnsi="Times New Roman" w:cs="Times New Roman"/>
-          <w:sz w:val="24"/>
-          <w:szCs w:val="24"/>
-        </w:rPr>
-        <w:t>Git</w:t>
-      </w:r>
-      <w:proofErr w:type="spellEnd"/>
-      <w:r>
-        <w:rPr>
-          <w:rFonts w:ascii="Times New Roman" w:hAnsi="Times New Roman" w:cs="Times New Roman"/>
-          <w:sz w:val="24"/>
-          <w:szCs w:val="24"/>
-        </w:rPr>
-        <w:t xml:space="preserve">, </w:t>
-      </w:r>
-      <w:proofErr w:type="spellStart"/>
-      <w:r>
-        <w:rPr>
-          <w:rFonts w:ascii="Times New Roman" w:hAnsi="Times New Roman" w:cs="Times New Roman"/>
-          <w:sz w:val="24"/>
-          <w:szCs w:val="24"/>
-        </w:rPr>
-        <w:t>TortoiseMerge</w:t>
-      </w:r>
-      <w:proofErr w:type="spellEnd"/>
-      <w:r>
-        <w:rPr>
-          <w:rFonts w:ascii="Times New Roman" w:hAnsi="Times New Roman" w:cs="Times New Roman"/>
-          <w:sz w:val="24"/>
-          <w:szCs w:val="24"/>
-        </w:rPr>
-        <w:t xml:space="preserve">, Vim, JGraphX) and expanded our knowledge of </w:t>
-      </w:r>
-      <w:r>
-        <w:rPr>
-          <w:rFonts w:ascii="Times New Roman" w:hAnsi="Times New Roman" w:cs="Times New Roman"/>
-          <w:sz w:val="24"/>
-          <w:szCs w:val="24"/>
-        </w:rPr>
-        <w:t xml:space="preserve">Java GUI design and layout. Having a solid version control system is critical for projects such as these so that collaboration can happen with distributed backup and consolidation of resources. In addition, the ability to make branches in code is essential for testing various tools (switching between JGraphX, Jung, </w:t>
-      </w:r>
-      <w:proofErr w:type="spellStart"/>
-      <w:r>
-        <w:rPr>
-          <w:rFonts w:ascii="Times New Roman" w:hAnsi="Times New Roman" w:cs="Times New Roman"/>
-          <w:sz w:val="24"/>
-          <w:szCs w:val="24"/>
-        </w:rPr>
-        <w:t>etc</w:t>
-      </w:r>
-      <w:proofErr w:type="spellEnd"/>
-      <w:r>
-        <w:rPr>
-          <w:rFonts w:ascii="Times New Roman" w:hAnsi="Times New Roman" w:cs="Times New Roman"/>
-          <w:sz w:val="24"/>
-          <w:szCs w:val="24"/>
-        </w:rPr>
-        <w:t xml:space="preserve"> is as easy as switching branches in </w:t>
-      </w:r>
-      <w:proofErr w:type="spellStart"/>
-      <w:r>
-        <w:rPr>
-          <w:rFonts w:ascii="Times New Roman" w:hAnsi="Times New Roman" w:cs="Times New Roman"/>
-          <w:sz w:val="24"/>
-          <w:szCs w:val="24"/>
-        </w:rPr>
-        <w:t>Git</w:t>
-      </w:r>
-      <w:proofErr w:type="spellEnd"/>
-      <w:r>
-        <w:rPr>
-          <w:rFonts w:ascii="Times New Roman" w:hAnsi="Times New Roman" w:cs="Times New Roman"/>
-          <w:sz w:val="24"/>
-          <w:szCs w:val="24"/>
-        </w:rPr>
-        <w:t xml:space="preserve">) without losing the ability to receive updates and patches from teammates. </w:t>
+        <w:t>From the tests performed it is obvious to see that JPeNS has had a positive impact on the educa</w:t>
+      </w:r>
+      <w:r>
+        <w:rPr>
+          <w:rFonts w:ascii="Times New Roman" w:hAnsi="Times New Roman" w:cs="Times New Roman"/>
+          <w:sz w:val="24"/>
+        </w:rPr>
+        <w:t>tion process. It both simplifies</w:t>
+      </w:r>
+      <w:r>
+        <w:rPr>
+          <w:rFonts w:ascii="Times New Roman" w:hAnsi="Times New Roman" w:cs="Times New Roman"/>
+          <w:sz w:val="24"/>
+        </w:rPr>
+        <w:t xml:space="preserve"> and cut</w:t>
+      </w:r>
+      <w:r>
+        <w:rPr>
+          <w:rFonts w:ascii="Times New Roman" w:hAnsi="Times New Roman" w:cs="Times New Roman"/>
+          <w:sz w:val="24"/>
+        </w:rPr>
+        <w:t>s</w:t>
+      </w:r>
+      <w:r>
+        <w:rPr>
+          <w:rFonts w:ascii="Times New Roman" w:hAnsi="Times New Roman" w:cs="Times New Roman"/>
+          <w:sz w:val="24"/>
+        </w:rPr>
+        <w:t xml:space="preserve"> down on the number examples needed for the subject to comprehend the topic. It is fairly safe to say that JPeNS is an invaluable tool when it comes to teaching this concept.</w:t>
+      </w:r>
+    </w:p>
+    <w:p>
+      <w:pPr>
+        <w:rPr>
+          <w:rFonts w:ascii="Times New Roman" w:hAnsi="Times New Roman" w:cs="Times New Roman"/>
+          <w:b/>
+          <w:u w:val="single"/>
+        </w:rPr>
+      </w:pPr>
+      <w:r>
+        <w:rPr>
+          <w:rFonts w:ascii="Times New Roman" w:hAnsi="Times New Roman" w:cs="Times New Roman"/>
+          <w:b/>
+          <w:sz w:val="24"/>
+          <w:u w:val="single"/>
+        </w:rPr>
+        <w:t>Conclusion</w:t>
+      </w:r>
+      <w:r>
+        <w:rPr>
+          <w:rFonts w:ascii="Times New Roman" w:hAnsi="Times New Roman" w:cs="Times New Roman"/>
+          <w:b/>
+          <w:u w:val="single"/>
+        </w:rPr>
+        <w:t xml:space="preserve"> </w:t>
       </w:r>
     </w:p>
     <w:p>
@@ -2754,6 +3129,115 @@
         </w:rPr>
       </w:pPr>
       <w:r>
+        <w:tab/>
+      </w:r>
+      <w:r>
+        <w:rPr>
+          <w:rFonts w:ascii="Times New Roman" w:hAnsi="Times New Roman" w:cs="Times New Roman"/>
+          <w:sz w:val="24"/>
+          <w:szCs w:val="24"/>
+        </w:rPr>
+        <w:t xml:space="preserve">Creating JPeNS has been a challenging and satisfying endeavor that has taught our team a number of new tools (Eclipse, </w:t>
+      </w:r>
+      <w:proofErr w:type="spellStart"/>
+      <w:r>
+        <w:rPr>
+          <w:rFonts w:ascii="Times New Roman" w:hAnsi="Times New Roman" w:cs="Times New Roman"/>
+          <w:sz w:val="24"/>
+          <w:szCs w:val="24"/>
+        </w:rPr>
+        <w:t>Git</w:t>
+      </w:r>
+      <w:proofErr w:type="spellEnd"/>
+      <w:r>
+        <w:rPr>
+          <w:rFonts w:ascii="Times New Roman" w:hAnsi="Times New Roman" w:cs="Times New Roman"/>
+          <w:sz w:val="24"/>
+          <w:szCs w:val="24"/>
+        </w:rPr>
+        <w:t xml:space="preserve">, </w:t>
+      </w:r>
+      <w:proofErr w:type="spellStart"/>
+      <w:r>
+        <w:rPr>
+          <w:rFonts w:ascii="Times New Roman" w:hAnsi="Times New Roman" w:cs="Times New Roman"/>
+          <w:sz w:val="24"/>
+          <w:szCs w:val="24"/>
+        </w:rPr>
+        <w:t>TortoiseMerge</w:t>
+      </w:r>
+      <w:proofErr w:type="spellEnd"/>
+      <w:r>
+        <w:rPr>
+          <w:rFonts w:ascii="Times New Roman" w:hAnsi="Times New Roman" w:cs="Times New Roman"/>
+          <w:sz w:val="24"/>
+          <w:szCs w:val="24"/>
+        </w:rPr>
+        <w:t xml:space="preserve">, Vim, JGraphX) and expanded our knowledge of </w:t>
+      </w:r>
+      <w:r>
+        <w:rPr>
+          <w:rFonts w:ascii="Times New Roman" w:hAnsi="Times New Roman" w:cs="Times New Roman"/>
+          <w:sz w:val="24"/>
+          <w:szCs w:val="24"/>
+        </w:rPr>
+        <w:t xml:space="preserve">Java GUI design and layout. Having a solid version control system is critical for projects such as these so that collaboration can happen with distributed backup and consolidation of resources. In addition, the ability to make branches in code is essential for testing various tools (switching </w:t>
+      </w:r>
+      <w:r>
+        <w:rPr>
+          <w:rFonts w:ascii="Times New Roman" w:hAnsi="Times New Roman" w:cs="Times New Roman"/>
+          <w:sz w:val="24"/>
+          <w:szCs w:val="24"/>
+        </w:rPr>
+        <w:lastRenderedPageBreak/>
+        <w:t xml:space="preserve">between JGraphX, Jung, </w:t>
+      </w:r>
+      <w:r>
+        <w:rPr>
+          <w:rFonts w:ascii="Times New Roman" w:hAnsi="Times New Roman" w:cs="Times New Roman"/>
+          <w:sz w:val="24"/>
+          <w:szCs w:val="24"/>
+        </w:rPr>
+        <w:t>etc.</w:t>
+      </w:r>
+      <w:r>
+        <w:rPr>
+          <w:rFonts w:ascii="Times New Roman" w:hAnsi="Times New Roman" w:cs="Times New Roman"/>
+          <w:sz w:val="24"/>
+          <w:szCs w:val="24"/>
+        </w:rPr>
+        <w:t xml:space="preserve"> is as easy as switching branches in </w:t>
+      </w:r>
+      <w:proofErr w:type="spellStart"/>
+      <w:r>
+        <w:rPr>
+          <w:rFonts w:ascii="Times New Roman" w:hAnsi="Times New Roman" w:cs="Times New Roman"/>
+          <w:sz w:val="24"/>
+          <w:szCs w:val="24"/>
+        </w:rPr>
+        <w:t>Git</w:t>
+      </w:r>
+      <w:proofErr w:type="spellEnd"/>
+      <w:r>
+        <w:rPr>
+          <w:rFonts w:ascii="Times New Roman" w:hAnsi="Times New Roman" w:cs="Times New Roman"/>
+          <w:sz w:val="24"/>
+          <w:szCs w:val="24"/>
+        </w:rPr>
+        <w:t xml:space="preserve">) without losing the ability to receive updates and patches from teammates. </w:t>
+      </w:r>
+    </w:p>
+    <w:p>
+      <w:pPr>
+        <w:spacing w:line="240" w:lineRule="auto"/>
+        <w:rPr>
+          <w:rFonts w:ascii="Times New Roman" w:hAnsi="Times New Roman" w:cs="Times New Roman"/>
+          <w:noProof/>
+          <w:sz w:val="24"/>
+          <w:szCs w:val="24"/>
+        </w:rPr>
+      </w:pPr>
+      <w:r>
         <w:rPr>
           <w:rFonts w:ascii="Times New Roman" w:hAnsi="Times New Roman" w:cs="Times New Roman"/>
           <w:sz w:val="24"/>
@@ -2788,10 +3272,834 @@
         </w:rPr>
         <w:t xml:space="preserve"> and developing it further.</w:t>
       </w:r>
+      <w:r>
+        <w:rPr>
+          <w:rFonts w:ascii="Times New Roman" w:hAnsi="Times New Roman" w:cs="Times New Roman"/>
+          <w:noProof/>
+          <w:sz w:val="24"/>
+          <w:szCs w:val="24"/>
+        </w:rPr>
+        <w:t xml:space="preserve"> </w:t>
+      </w:r>
+    </w:p>
+    <w:p>
+      <w:pPr>
+        <w:rPr>
+          <w:rFonts w:ascii="Times New Roman" w:hAnsi="Times New Roman" w:cs="Times New Roman"/>
+          <w:b/>
+          <w:sz w:val="24"/>
+          <w:u w:val="single"/>
+        </w:rPr>
+      </w:pPr>
+      <w:r>
+        <w:rPr>
+          <w:rFonts w:ascii="Times New Roman" w:hAnsi="Times New Roman" w:cs="Times New Roman"/>
+          <w:b/>
+          <w:sz w:val="24"/>
+          <w:u w:val="single"/>
+        </w:rPr>
+        <w:br w:type="page"/>
+      </w:r>
+    </w:p>
+    <w:p>
+      <w:pPr>
+        <w:rPr>
+          <w:rFonts w:ascii="Times New Roman" w:hAnsi="Times New Roman" w:cs="Times New Roman"/>
+          <w:b/>
+          <w:u w:val="single"/>
+        </w:rPr>
+      </w:pPr>
+      <w:r>
+        <w:rPr>
+          <w:rFonts w:ascii="Times New Roman" w:hAnsi="Times New Roman" w:cs="Times New Roman"/>
+          <w:b/>
+          <w:sz w:val="24"/>
+          <w:u w:val="single"/>
+        </w:rPr>
+        <w:lastRenderedPageBreak/>
+        <w:t>Appendix</w:t>
+      </w:r>
+    </w:p>
+    <w:p>
+      <w:pPr>
+        <w:spacing w:line="240" w:lineRule="auto"/>
+        <w:rPr>
+          <w:rFonts w:ascii="Times New Roman" w:hAnsi="Times New Roman" w:cs="Times New Roman"/>
+          <w:sz w:val="24"/>
+          <w:szCs w:val="24"/>
+        </w:rPr>
+      </w:pPr>
+      <w:r>
+        <w:rPr>
+          <w:rFonts w:ascii="Times New Roman" w:hAnsi="Times New Roman" w:cs="Times New Roman"/>
+          <w:b/>
+          <w:iCs/>
+          <w:noProof/>
+          <w:spacing w:val="15"/>
+          <w:sz w:val="24"/>
+          <w:szCs w:val="24"/>
+          <w:u w:val="single"/>
+        </w:rPr>
+        <mc:AlternateContent>
+          <mc:Choice Requires="wps">
+            <w:drawing>
+              <wp:anchor distT="0" distB="0" distL="114300" distR="114300" simplePos="0" relativeHeight="251668480" behindDoc="0" locked="0" layoutInCell="1" allowOverlap="1" wp14:anchorId="270F97BA" wp14:editId="0A3DE93F">
+                <wp:simplePos x="0" y="0"/>
+                <wp:positionH relativeFrom="column">
+                  <wp:posOffset>1828800</wp:posOffset>
+                </wp:positionH>
+                <wp:positionV relativeFrom="paragraph">
+                  <wp:posOffset>5043805</wp:posOffset>
+                </wp:positionV>
+                <wp:extent cx="2286000" cy="457200"/>
+                <wp:effectExtent l="0" t="0" r="25400" b="25400"/>
+                <wp:wrapTopAndBottom/>
+                <wp:docPr id="9" name="Text Box 9"/>
+                <wp:cNvGraphicFramePr/>
+                <a:graphic xmlns:a="http://schemas.openxmlformats.org/drawingml/2006/main">
+                  <a:graphicData uri="http://schemas.microsoft.com/office/word/2010/wordprocessingShape">
+                    <wps:wsp>
+                      <wps:cNvSpPr txBox="1"/>
+                      <wps:spPr>
+                        <a:xfrm>
+                          <a:off x="0" y="0"/>
+                          <a:ext cx="2286000" cy="457200"/>
+                        </a:xfrm>
+                        <a:prstGeom prst="rect">
+                          <a:avLst/>
+                        </a:prstGeom>
+                        <a:solidFill>
+                          <a:schemeClr val="lt1"/>
+                        </a:solidFill>
+                        <a:ln w="6350">
+                          <a:solidFill>
+                            <a:prstClr val="black"/>
+                          </a:solidFill>
+                        </a:ln>
+                        <a:effectLst/>
+                      </wps:spPr>
+                      <wps:style>
+                        <a:lnRef idx="0">
+                          <a:schemeClr val="accent1"/>
+                        </a:lnRef>
+                        <a:fillRef idx="0">
+                          <a:schemeClr val="accent1"/>
+                        </a:fillRef>
+                        <a:effectRef idx="0">
+                          <a:schemeClr val="accent1"/>
+                        </a:effectRef>
+                        <a:fontRef idx="minor">
+                          <a:schemeClr val="dk1"/>
+                        </a:fontRef>
+                      </wps:style>
+                      <wps:txbx>
+                        <w:txbxContent>
+                          <w:p>
+                            <w:pPr>
+                              <w:spacing w:after="0"/>
+                              <w:rPr>
+                                <w:rFonts w:ascii="Times New Roman" w:hAnsi="Times New Roman" w:cs="Times New Roman"/>
+                                <w:b/>
+                                <w:sz w:val="20"/>
+                              </w:rPr>
+                            </w:pPr>
+                            <w:r>
+                              <w:rPr>
+                                <w:rFonts w:ascii="Times New Roman" w:hAnsi="Times New Roman" w:cs="Times New Roman"/>
+                                <w:b/>
+                                <w:sz w:val="20"/>
+                              </w:rPr>
+                              <w:t>Figure 1.4</w:t>
+                            </w:r>
+                          </w:p>
+                          <w:p>
+                            <w:pPr>
+                              <w:spacing w:after="0"/>
+                              <w:rPr>
+                                <w:rFonts w:ascii="Times New Roman" w:hAnsi="Times New Roman" w:cs="Times New Roman"/>
+                                <w:sz w:val="20"/>
+                              </w:rPr>
+                            </w:pPr>
+                            <w:proofErr w:type="gramStart"/>
+                            <w:r>
+                              <w:rPr>
+                                <w:rFonts w:ascii="Times New Roman" w:hAnsi="Times New Roman" w:cs="Times New Roman"/>
+                                <w:sz w:val="20"/>
+                              </w:rPr>
+                              <w:t>Class diagram from the JPeNS project.</w:t>
+                            </w:r>
+                            <w:proofErr w:type="gramEnd"/>
+                          </w:p>
+                        </w:txbxContent>
+                      </wps:txbx>
+                      <wps:bodyPr rot="0" spcFirstLastPara="0" vertOverflow="overflow" horzOverflow="overflow" vert="horz" wrap="square" lIns="91440" tIns="45720" rIns="91440" bIns="45720" numCol="1" spcCol="0" rtlCol="0" fromWordArt="0" anchor="t" anchorCtr="0" forceAA="0" compatLnSpc="1">
+                        <a:prstTxWarp prst="textNoShape">
+                          <a:avLst/>
+                        </a:prstTxWarp>
+                        <a:noAutofit/>
+                      </wps:bodyPr>
+                    </wps:wsp>
+                  </a:graphicData>
+                </a:graphic>
+                <wp14:sizeRelH relativeFrom="margin">
+                  <wp14:pctWidth>0</wp14:pctWidth>
+                </wp14:sizeRelH>
+                <wp14:sizeRelV relativeFrom="margin">
+                  <wp14:pctHeight>0</wp14:pctHeight>
+                </wp14:sizeRelV>
+              </wp:anchor>
+            </w:drawing>
+          </mc:Choice>
+          <mc:Fallback>
+            <w:pict>
+              <v:shape id="Text Box 9" o:spid="_x0000_s1030" type="#_x0000_t202" style="position:absolute;margin-left:2in;margin-top:397.15pt;width:180pt;height:36pt;z-index:251668480;visibility:visible;mso-wrap-style:square;mso-width-percent:0;mso-height-percent:0;mso-wrap-distance-left:9pt;mso-wrap-distance-top:0;mso-wrap-distance-right:9pt;mso-wrap-distance-bottom:0;mso-position-horizontal:absolute;mso-position-horizontal-relative:text;mso-position-vertical:absolute;mso-position-vertical-relative:text;mso-width-percent:0;mso-height-percent:0;mso-width-relative:margin;mso-height-relative:margin;v-text-anchor:top" o:gfxdata="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" fillcolor="white [3201]" strokeweight=".5pt">
+                <v:textbox>
+                  <w:txbxContent>
+                    <w:p>
+                      <w:pPr>
+                        <w:spacing w:after="0"/>
+                        <w:rPr>
+                          <w:rFonts w:ascii="Times New Roman" w:hAnsi="Times New Roman" w:cs="Times New Roman"/>
+                          <w:b/>
+                          <w:sz w:val="20"/>
+                        </w:rPr>
+                      </w:pPr>
+                      <w:r>
+                        <w:rPr>
+                          <w:rFonts w:ascii="Times New Roman" w:hAnsi="Times New Roman" w:cs="Times New Roman"/>
+                          <w:b/>
+                          <w:sz w:val="20"/>
+                        </w:rPr>
+                        <w:t>Figure 1.4</w:t>
+                      </w:r>
+                    </w:p>
+                    <w:p>
+                      <w:pPr>
+                        <w:spacing w:after="0"/>
+                        <w:rPr>
+                          <w:rFonts w:ascii="Times New Roman" w:hAnsi="Times New Roman" w:cs="Times New Roman"/>
+                          <w:sz w:val="20"/>
+                        </w:rPr>
+                      </w:pPr>
+                      <w:proofErr w:type="gramStart"/>
+                      <w:r>
+                        <w:rPr>
+                          <w:rFonts w:ascii="Times New Roman" w:hAnsi="Times New Roman" w:cs="Times New Roman"/>
+                          <w:sz w:val="20"/>
+                        </w:rPr>
+                        <w:t>Class diagram from the JPeNS project.</w:t>
+                      </w:r>
+                      <w:proofErr w:type="gramEnd"/>
+                    </w:p>
+                  </w:txbxContent>
+                </v:textbox>
+                <w10:wrap type="topAndBottom"/>
+              </v:shape>
+            </w:pict>
+          </mc:Fallback>
+        </mc:AlternateContent>
+      </w:r>
+      <w:r>
+        <w:rPr>
+          <w:rFonts w:ascii="Times New Roman" w:hAnsi="Times New Roman" w:cs="Times New Roman"/>
+          <w:noProof/>
+          <w:sz w:val="24"/>
+          <w:szCs w:val="24"/>
+        </w:rPr>
+        <w:drawing>
+          <wp:inline distT="0" distB="0" distL="0" distR="0" wp14:anchorId="5F822E63" wp14:editId="0A7C89E6">
+            <wp:extent cx="6407150" cy="4686300"/>
+            <wp:effectExtent l="0" t="0" r="0" b="12700"/>
+            <wp:docPr id="6" name="Picture 6" descr="Dani:Users:jonathan:Desktop:UML.png"/>
+            <wp:cNvGraphicFramePr>
+              <a:graphicFrameLocks xmlns:a="http://schemas.openxmlformats.org/drawingml/2006/main" noChangeAspect="1"/>
+            </wp:cNvGraphicFramePr>
+            <a:graphic xmlns:a="http://schemas.openxmlformats.org/drawingml/2006/main">
+              <a:graphicData uri="http://schemas.openxmlformats.org/drawingml/2006/picture">
+                <pic:pic xmlns:pic="http://schemas.openxmlformats.org/drawingml/2006/picture">
+                  <pic:nvPicPr>
+                    <pic:cNvPr id="0" name="Picture 1" descr="Dani:Users:jonathan:Desktop:UML.png"/>
+                    <pic:cNvPicPr>
+                      <a:picLocks noChangeAspect="1" noChangeArrowheads="1"/>
+                    </pic:cNvPicPr>
+                  </pic:nvPicPr>
+                  <pic:blipFill>
+                    <a:blip r:embed="rId13">
+                      <a:extLst>
+                        <a:ext uri="{28A0092B-C50C-407E-A947-70E740481C1C}">
+                          <a14:useLocalDpi xmlns:a14="http://schemas.microsoft.com/office/drawing/2010/main" val="0"/>
+                        </a:ext>
+                      </a:extLst>
+                    </a:blip>
+                    <a:srcRect/>
+                    <a:stretch>
+                      <a:fillRect/>
+                    </a:stretch>
+                  </pic:blipFill>
+                  <pic:spPr bwMode="auto">
+                    <a:xfrm>
+                      <a:off x="0" y="0"/>
+                      <a:ext cx="6407189" cy="4686329"/>
+                    </a:xfrm>
+                    <a:prstGeom prst="rect">
+                      <a:avLst/>
+                    </a:prstGeom>
+                    <a:noFill/>
+                    <a:ln>
+                      <a:noFill/>
+                    </a:ln>
+                  </pic:spPr>
+                </pic:pic>
+              </a:graphicData>
+            </a:graphic>
+          </wp:inline>
+        </w:drawing>
+      </w:r>
+    </w:p>
+    <w:p>
+      <w:pPr>
+        <w:rPr>
+          <w:rFonts w:ascii="Times New Roman" w:hAnsi="Times New Roman" w:cs="Times New Roman"/>
+          <w:sz w:val="24"/>
+          <w:szCs w:val="24"/>
+        </w:rPr>
+      </w:pPr>
+    </w:p>
+    <w:p>
+      <w:pPr>
+        <w:rPr>
+          <w:rFonts w:ascii="Times New Roman" w:hAnsi="Times New Roman" w:cs="Times New Roman"/>
+          <w:sz w:val="24"/>
+          <w:szCs w:val="24"/>
+          <w:u w:val="single"/>
+        </w:rPr>
+      </w:pPr>
+      <w:r>
+        <w:rPr>
+          <w:rFonts w:ascii="Times New Roman" w:hAnsi="Times New Roman" w:cs="Times New Roman"/>
+          <w:sz w:val="24"/>
+          <w:szCs w:val="24"/>
+          <w:u w:val="single"/>
+        </w:rPr>
+        <w:br w:type="page"/>
+      </w:r>
+      <w:r>
+        <w:rPr>
+          <w:rFonts w:ascii="Times New Roman" w:hAnsi="Times New Roman" w:cs="Times New Roman"/>
+          <w:b/>
+          <w:iCs/>
+          <w:noProof/>
+          <w:spacing w:val="15"/>
+          <w:sz w:val="24"/>
+          <w:szCs w:val="24"/>
+          <w:u w:val="single"/>
+        </w:rPr>
+        <w:lastRenderedPageBreak/>
+        <mc:AlternateContent>
+          <mc:Choice Requires="wps">
+            <w:drawing>
+              <wp:anchor distT="0" distB="0" distL="114300" distR="114300" simplePos="0" relativeHeight="251670528" behindDoc="0" locked="0" layoutInCell="1" allowOverlap="1" wp14:anchorId="4D459CAF" wp14:editId="4415493D">
+                <wp:simplePos x="0" y="0"/>
+                <wp:positionH relativeFrom="column">
+                  <wp:posOffset>2057400</wp:posOffset>
+                </wp:positionH>
+                <wp:positionV relativeFrom="paragraph">
+                  <wp:posOffset>4800600</wp:posOffset>
+                </wp:positionV>
+                <wp:extent cx="1905000" cy="457200"/>
+                <wp:effectExtent l="0" t="0" r="25400" b="25400"/>
+                <wp:wrapTopAndBottom/>
+                <wp:docPr id="11" name="Text Box 11"/>
+                <wp:cNvGraphicFramePr/>
+                <a:graphic xmlns:a="http://schemas.openxmlformats.org/drawingml/2006/main">
+                  <a:graphicData uri="http://schemas.microsoft.com/office/word/2010/wordprocessingShape">
+                    <wps:wsp>
+                      <wps:cNvSpPr txBox="1"/>
+                      <wps:spPr>
+                        <a:xfrm>
+                          <a:off x="0" y="0"/>
+                          <a:ext cx="1905000" cy="457200"/>
+                        </a:xfrm>
+                        <a:prstGeom prst="rect">
+                          <a:avLst/>
+                        </a:prstGeom>
+                        <a:solidFill>
+                          <a:schemeClr val="lt1"/>
+                        </a:solidFill>
+                        <a:ln w="6350">
+                          <a:solidFill>
+                            <a:prstClr val="black"/>
+                          </a:solidFill>
+                        </a:ln>
+                        <a:effectLst/>
+                      </wps:spPr>
+                      <wps:style>
+                        <a:lnRef idx="0">
+                          <a:schemeClr val="accent1"/>
+                        </a:lnRef>
+                        <a:fillRef idx="0">
+                          <a:schemeClr val="accent1"/>
+                        </a:fillRef>
+                        <a:effectRef idx="0">
+                          <a:schemeClr val="accent1"/>
+                        </a:effectRef>
+                        <a:fontRef idx="minor">
+                          <a:schemeClr val="dk1"/>
+                        </a:fontRef>
+                      </wps:style>
+                      <wps:txbx>
+                        <w:txbxContent>
+                          <w:p>
+                            <w:pPr>
+                              <w:spacing w:after="0"/>
+                              <w:rPr>
+                                <w:rFonts w:ascii="Times New Roman" w:hAnsi="Times New Roman" w:cs="Times New Roman"/>
+                                <w:b/>
+                                <w:sz w:val="20"/>
+                              </w:rPr>
+                            </w:pPr>
+                            <w:r>
+                              <w:rPr>
+                                <w:rFonts w:ascii="Times New Roman" w:hAnsi="Times New Roman" w:cs="Times New Roman"/>
+                                <w:b/>
+                                <w:sz w:val="20"/>
+                              </w:rPr>
+                              <w:t>Figure 1.5</w:t>
+                            </w:r>
+                          </w:p>
+                          <w:p>
+                            <w:pPr>
+                              <w:spacing w:after="0"/>
+                              <w:rPr>
+                                <w:rFonts w:ascii="Times New Roman" w:hAnsi="Times New Roman" w:cs="Times New Roman"/>
+                                <w:sz w:val="20"/>
+                              </w:rPr>
+                            </w:pPr>
+                            <w:r>
+                              <w:rPr>
+                                <w:rFonts w:ascii="Times New Roman" w:hAnsi="Times New Roman" w:cs="Times New Roman"/>
+                                <w:sz w:val="20"/>
+                              </w:rPr>
+                              <w:t>Screenshot of JPeNS in action.</w:t>
+                            </w:r>
+                          </w:p>
+                        </w:txbxContent>
+                      </wps:txbx>
+                      <wps:bodyPr rot="0" spcFirstLastPara="0" vertOverflow="overflow" horzOverflow="overflow" vert="horz" wrap="square" lIns="91440" tIns="45720" rIns="91440" bIns="45720" numCol="1" spcCol="0" rtlCol="0" fromWordArt="0" anchor="t" anchorCtr="0" forceAA="0" compatLnSpc="1">
+                        <a:prstTxWarp prst="textNoShape">
+                          <a:avLst/>
+                        </a:prstTxWarp>
+                        <a:noAutofit/>
+                      </wps:bodyPr>
+                    </wps:wsp>
+                  </a:graphicData>
+                </a:graphic>
+                <wp14:sizeRelH relativeFrom="margin">
+                  <wp14:pctWidth>0</wp14:pctWidth>
+                </wp14:sizeRelH>
+                <wp14:sizeRelV relativeFrom="margin">
+                  <wp14:pctHeight>0</wp14:pctHeight>
+                </wp14:sizeRelV>
+              </wp:anchor>
+            </w:drawing>
+          </mc:Choice>
+          <mc:Fallback>
+            <w:pict>
+              <v:shape id="Text Box 11" o:spid="_x0000_s1031" type="#_x0000_t202" style="position:absolute;margin-left:162pt;margin-top:378pt;width:150pt;height:36pt;z-index:251670528;visibility:visible;mso-wrap-style:square;mso-width-percent:0;mso-height-percent:0;mso-wrap-distance-left:9pt;mso-wrap-distance-top:0;mso-wrap-distance-right:9pt;mso-wrap-distance-bottom:0;mso-position-horizontal:absolute;mso-position-horizontal-relative:text;mso-position-vertical:absolute;mso-position-vertical-relative:text;mso-width-percent:0;mso-height-percent:0;mso-width-relative:margin;mso-height-relative:margin;v-text-anchor:top" o:gfxdata="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" fillcolor="white [3201]" strokeweight=".5pt">
+                <v:textbox>
+                  <w:txbxContent>
+                    <w:p>
+                      <w:pPr>
+                        <w:spacing w:after="0"/>
+                        <w:rPr>
+                          <w:rFonts w:ascii="Times New Roman" w:hAnsi="Times New Roman" w:cs="Times New Roman"/>
+                          <w:b/>
+                          <w:sz w:val="20"/>
+                        </w:rPr>
+                      </w:pPr>
+                      <w:r>
+                        <w:rPr>
+                          <w:rFonts w:ascii="Times New Roman" w:hAnsi="Times New Roman" w:cs="Times New Roman"/>
+                          <w:b/>
+                          <w:sz w:val="20"/>
+                        </w:rPr>
+                        <w:t>Figure 1.5</w:t>
+                      </w:r>
+                    </w:p>
+                    <w:p>
+                      <w:pPr>
+                        <w:spacing w:after="0"/>
+                        <w:rPr>
+                          <w:rFonts w:ascii="Times New Roman" w:hAnsi="Times New Roman" w:cs="Times New Roman"/>
+                          <w:sz w:val="20"/>
+                        </w:rPr>
+                      </w:pPr>
+                      <w:r>
+                        <w:rPr>
+                          <w:rFonts w:ascii="Times New Roman" w:hAnsi="Times New Roman" w:cs="Times New Roman"/>
+                          <w:sz w:val="20"/>
+                        </w:rPr>
+                        <w:t>Screenshot of JPeNS in action.</w:t>
+                      </w:r>
+                    </w:p>
+                  </w:txbxContent>
+                </v:textbox>
+                <w10:wrap type="topAndBottom"/>
+              </v:shape>
+            </w:pict>
+          </mc:Fallback>
+        </mc:AlternateContent>
+      </w:r>
+      <w:r>
+        <w:rPr>
+          <w:rFonts w:ascii="Times New Roman" w:hAnsi="Times New Roman" w:cs="Times New Roman"/>
+          <w:noProof/>
+          <w:sz w:val="24"/>
+          <w:szCs w:val="24"/>
+          <w:u w:val="single"/>
+        </w:rPr>
+        <w:drawing>
+          <wp:inline distT="0" distB="0" distL="0" distR="0" wp14:anchorId="70D62F6A" wp14:editId="679D8EFD">
+            <wp:extent cx="5943600" cy="4545106"/>
+            <wp:effectExtent l="0" t="0" r="0" b="1905"/>
+            <wp:docPr id="10" name="Picture 2"/>
+            <wp:cNvGraphicFramePr>
+              <a:graphicFrameLocks xmlns:a="http://schemas.openxmlformats.org/drawingml/2006/main" noChangeAspect="1"/>
+            </wp:cNvGraphicFramePr>
+            <a:graphic xmlns:a="http://schemas.openxmlformats.org/drawingml/2006/main">
+              <a:graphicData uri="http://schemas.openxmlformats.org/drawingml/2006/picture">
+                <pic:pic xmlns:pic="http://schemas.openxmlformats.org/drawingml/2006/picture">
+                  <pic:nvPicPr>
+                    <pic:cNvPr id="0" name="Picture 2"/>
+                    <pic:cNvPicPr>
+                      <a:picLocks noChangeAspect="1" noChangeArrowheads="1"/>
+                    </pic:cNvPicPr>
+                  </pic:nvPicPr>
+                  <pic:blipFill>
+                    <a:blip r:embed="rId14">
+                      <a:extLst>
+                        <a:ext uri="{28A0092B-C50C-407E-A947-70E740481C1C}">
+                          <a14:useLocalDpi xmlns:a14="http://schemas.microsoft.com/office/drawing/2010/main" val="0"/>
+                        </a:ext>
+                      </a:extLst>
+                    </a:blip>
+                    <a:srcRect/>
+                    <a:stretch>
+                      <a:fillRect/>
+                    </a:stretch>
+                  </pic:blipFill>
+                  <pic:spPr bwMode="auto">
+                    <a:xfrm>
+                      <a:off x="0" y="0"/>
+                      <a:ext cx="5943600" cy="4545106"/>
+                    </a:xfrm>
+                    <a:prstGeom prst="rect">
+                      <a:avLst/>
+                    </a:prstGeom>
+                    <a:noFill/>
+                    <a:ln>
+                      <a:noFill/>
+                    </a:ln>
+                  </pic:spPr>
+                </pic:pic>
+              </a:graphicData>
+            </a:graphic>
+          </wp:inline>
+        </w:drawing>
+      </w:r>
+    </w:p>
+    <w:p>
+      <w:pPr>
+        <w:rPr>
+          <w:rFonts w:ascii="Times New Roman" w:hAnsi="Times New Roman" w:cs="Times New Roman"/>
+          <w:sz w:val="24"/>
+          <w:szCs w:val="24"/>
+          <w:u w:val="single"/>
+        </w:rPr>
+      </w:pPr>
+      <w:r>
+        <w:rPr>
+          <w:rFonts w:ascii="Times New Roman" w:hAnsi="Times New Roman" w:cs="Times New Roman"/>
+          <w:sz w:val="24"/>
+          <w:szCs w:val="24"/>
+          <w:u w:val="single"/>
+        </w:rPr>
+        <w:br w:type="page"/>
+      </w:r>
+    </w:p>
+    <w:p>
+      <w:pPr>
+        <w:tabs>
+          <w:tab w:val="left" w:pos="1347"/>
+        </w:tabs>
+        <w:rPr>
+          <w:rFonts w:ascii="Times New Roman" w:hAnsi="Times New Roman" w:cs="Times New Roman"/>
+          <w:sz w:val="24"/>
+          <w:szCs w:val="24"/>
+          <w:u w:val="single"/>
+        </w:rPr>
+      </w:pPr>
+      <w:r>
+        <w:rPr>
+          <w:rFonts w:ascii="Times New Roman" w:hAnsi="Times New Roman" w:cs="Times New Roman"/>
+          <w:sz w:val="24"/>
+          <w:szCs w:val="24"/>
+          <w:u w:val="single"/>
+        </w:rPr>
+        <w:lastRenderedPageBreak/>
+        <w:t>Tools U</w:t>
+      </w:r>
+      <w:r>
+        <w:rPr>
+          <w:rFonts w:ascii="Times New Roman" w:hAnsi="Times New Roman" w:cs="Times New Roman"/>
+          <w:sz w:val="24"/>
+          <w:szCs w:val="24"/>
+          <w:u w:val="single"/>
+        </w:rPr>
+        <w:t>sed</w:t>
+      </w:r>
+    </w:p>
+    <w:p>
+      <w:pPr>
+        <w:pStyle w:val="ListParagraph"/>
+        <w:numPr>
+          <w:ilvl w:val="0"/>
+          <w:numId w:val="1"/>
+        </w:numPr>
+        <w:rPr>
+          <w:rFonts w:ascii="Times New Roman" w:hAnsi="Times New Roman" w:cs="Times New Roman"/>
+          <w:sz w:val="24"/>
+          <w:szCs w:val="24"/>
+        </w:rPr>
+      </w:pPr>
+      <w:proofErr w:type="spellStart"/>
+      <w:r>
+        <w:rPr>
+          <w:rFonts w:ascii="Times New Roman" w:hAnsi="Times New Roman" w:cs="Times New Roman"/>
+          <w:sz w:val="24"/>
+          <w:szCs w:val="24"/>
+        </w:rPr>
+        <w:t>Git</w:t>
+      </w:r>
+      <w:proofErr w:type="spellEnd"/>
+      <w:r>
+        <w:rPr>
+          <w:rFonts w:ascii="Times New Roman" w:hAnsi="Times New Roman" w:cs="Times New Roman"/>
+          <w:sz w:val="24"/>
+          <w:szCs w:val="24"/>
+        </w:rPr>
+        <w:t xml:space="preserve"> - </w:t>
+      </w:r>
+      <w:r>
+        <w:rPr>
+          <w:rFonts w:ascii="Times New Roman" w:hAnsi="Times New Roman" w:cs="Times New Roman"/>
+          <w:sz w:val="24"/>
+          <w:szCs w:val="24"/>
+        </w:rPr>
+        <w:t>http://git-scm.com/</w:t>
+      </w:r>
+    </w:p>
+    <w:p>
+      <w:pPr>
+        <w:pStyle w:val="ListParagraph"/>
+        <w:numPr>
+          <w:ilvl w:val="0"/>
+          <w:numId w:val="1"/>
+        </w:numPr>
+        <w:rPr>
+          <w:rFonts w:ascii="Times New Roman" w:hAnsi="Times New Roman" w:cs="Times New Roman"/>
+          <w:sz w:val="24"/>
+          <w:szCs w:val="24"/>
+        </w:rPr>
+      </w:pPr>
+      <w:proofErr w:type="spellStart"/>
+      <w:r>
+        <w:rPr>
+          <w:rFonts w:ascii="Times New Roman" w:hAnsi="Times New Roman" w:cs="Times New Roman"/>
+          <w:sz w:val="24"/>
+          <w:szCs w:val="24"/>
+        </w:rPr>
+        <w:t>GitHub</w:t>
+      </w:r>
+      <w:proofErr w:type="spellEnd"/>
+      <w:r>
+        <w:rPr>
+          <w:rFonts w:ascii="Times New Roman" w:hAnsi="Times New Roman" w:cs="Times New Roman"/>
+          <w:sz w:val="24"/>
+          <w:szCs w:val="24"/>
+        </w:rPr>
+        <w:t xml:space="preserve"> – http://www.github.com</w:t>
+      </w:r>
+    </w:p>
+    <w:p>
+      <w:pPr>
+        <w:pStyle w:val="ListParagraph"/>
+        <w:numPr>
+          <w:ilvl w:val="0"/>
+          <w:numId w:val="1"/>
+        </w:numPr>
+        <w:rPr>
+          <w:rFonts w:ascii="Times New Roman" w:hAnsi="Times New Roman" w:cs="Times New Roman"/>
+          <w:sz w:val="24"/>
+          <w:szCs w:val="24"/>
+        </w:rPr>
+      </w:pPr>
+      <w:proofErr w:type="spellStart"/>
+      <w:r>
+        <w:rPr>
+          <w:rFonts w:ascii="Times New Roman" w:hAnsi="Times New Roman" w:cs="Times New Roman"/>
+          <w:sz w:val="24"/>
+          <w:szCs w:val="24"/>
+        </w:rPr>
+        <w:t>TortoiseGit</w:t>
+      </w:r>
+      <w:proofErr w:type="spellEnd"/>
+      <w:r>
+        <w:rPr>
+          <w:rFonts w:ascii="Times New Roman" w:hAnsi="Times New Roman" w:cs="Times New Roman"/>
+          <w:sz w:val="24"/>
+          <w:szCs w:val="24"/>
+        </w:rPr>
+        <w:t xml:space="preserve"> - </w:t>
+      </w:r>
+      <w:r>
+        <w:rPr>
+          <w:rFonts w:ascii="Times New Roman" w:hAnsi="Times New Roman" w:cs="Times New Roman"/>
+          <w:sz w:val="24"/>
+          <w:szCs w:val="24"/>
+        </w:rPr>
+        <w:t>http://code.google.com/p/tortoisegit/</w:t>
+      </w:r>
+    </w:p>
+    <w:p>
+      <w:pPr>
+        <w:pStyle w:val="ListParagraph"/>
+        <w:numPr>
+          <w:ilvl w:val="0"/>
+          <w:numId w:val="1"/>
+        </w:numPr>
+        <w:rPr>
+          <w:rFonts w:ascii="Times New Roman" w:hAnsi="Times New Roman" w:cs="Times New Roman"/>
+          <w:sz w:val="24"/>
+          <w:szCs w:val="24"/>
+        </w:rPr>
+      </w:pPr>
+      <w:r>
+        <w:rPr>
+          <w:rFonts w:ascii="Times New Roman" w:hAnsi="Times New Roman" w:cs="Times New Roman"/>
+          <w:sz w:val="24"/>
+          <w:szCs w:val="24"/>
+        </w:rPr>
+        <w:t>Eclipse IDE</w:t>
+      </w:r>
+      <w:r>
+        <w:rPr>
+          <w:rFonts w:ascii="Times New Roman" w:hAnsi="Times New Roman" w:cs="Times New Roman"/>
+          <w:sz w:val="24"/>
+          <w:szCs w:val="24"/>
+        </w:rPr>
+        <w:t xml:space="preserve"> – http://www.eclipse.org</w:t>
+      </w:r>
+    </w:p>
+    <w:p>
+      <w:pPr>
+        <w:pStyle w:val="ListParagraph"/>
+        <w:numPr>
+          <w:ilvl w:val="0"/>
+          <w:numId w:val="1"/>
+        </w:numPr>
+        <w:rPr>
+          <w:rFonts w:ascii="Times New Roman" w:hAnsi="Times New Roman" w:cs="Times New Roman"/>
+          <w:sz w:val="24"/>
+          <w:szCs w:val="24"/>
+        </w:rPr>
+      </w:pPr>
+      <w:r>
+        <w:rPr>
+          <w:rFonts w:ascii="Times New Roman" w:hAnsi="Times New Roman" w:cs="Times New Roman"/>
+          <w:sz w:val="24"/>
+          <w:szCs w:val="24"/>
+        </w:rPr>
+        <w:t>JGraphX</w:t>
+      </w:r>
+      <w:r>
+        <w:rPr>
+          <w:rFonts w:ascii="Times New Roman" w:hAnsi="Times New Roman" w:cs="Times New Roman"/>
+          <w:sz w:val="24"/>
+          <w:szCs w:val="24"/>
+        </w:rPr>
+        <w:t xml:space="preserve"> - </w:t>
+      </w:r>
+      <w:r>
+        <w:rPr>
+          <w:rFonts w:ascii="Times New Roman" w:hAnsi="Times New Roman" w:cs="Times New Roman"/>
+          <w:sz w:val="24"/>
+          <w:szCs w:val="24"/>
+        </w:rPr>
+        <w:t>http://www.jgraph.com/jgraph.html</w:t>
+      </w:r>
+    </w:p>
+    <w:p>
+      <w:pPr>
+        <w:pStyle w:val="ListParagraph"/>
+        <w:numPr>
+          <w:ilvl w:val="0"/>
+          <w:numId w:val="1"/>
+        </w:numPr>
+        <w:rPr>
+          <w:rFonts w:ascii="Times New Roman" w:hAnsi="Times New Roman" w:cs="Times New Roman"/>
+          <w:sz w:val="24"/>
+          <w:szCs w:val="24"/>
+        </w:rPr>
+      </w:pPr>
+      <w:r>
+        <w:rPr>
+          <w:rFonts w:ascii="Times New Roman" w:hAnsi="Times New Roman" w:cs="Times New Roman"/>
+          <w:sz w:val="24"/>
+          <w:szCs w:val="24"/>
+        </w:rPr>
+        <w:t>Simple-Java-</w:t>
+      </w:r>
+      <w:proofErr w:type="spellStart"/>
+      <w:r>
+        <w:rPr>
+          <w:rFonts w:ascii="Times New Roman" w:hAnsi="Times New Roman" w:cs="Times New Roman"/>
+          <w:sz w:val="24"/>
+          <w:szCs w:val="24"/>
+        </w:rPr>
+        <w:t>Petrinet</w:t>
+      </w:r>
+      <w:proofErr w:type="spellEnd"/>
+      <w:r>
+        <w:rPr>
+          <w:rFonts w:ascii="Times New Roman" w:hAnsi="Times New Roman" w:cs="Times New Roman"/>
+          <w:sz w:val="24"/>
+          <w:szCs w:val="24"/>
+        </w:rPr>
+        <w:t xml:space="preserve"> - </w:t>
+      </w:r>
+      <w:r>
+        <w:rPr>
+          <w:rFonts w:ascii="Times New Roman" w:hAnsi="Times New Roman" w:cs="Times New Roman"/>
+          <w:sz w:val="24"/>
+          <w:szCs w:val="24"/>
+        </w:rPr>
+        <w:t>https://github.com/rmetzler/simple-java-petrinet</w:t>
+      </w:r>
+    </w:p>
+    <w:p>
+      <w:pPr>
+        <w:ind w:left="360"/>
+        <w:rPr>
+          <w:rFonts w:ascii="Times New Roman" w:hAnsi="Times New Roman" w:cs="Times New Roman"/>
+          <w:sz w:val="24"/>
+          <w:szCs w:val="24"/>
+        </w:rPr>
+      </w:pPr>
     </w:p>
     <w:sectPr>
-      <w:footerReference w:type="default" r:id="rId12"/>
-      <w:footerReference w:type="first" r:id="rId13"/>
+      <w:footerReference w:type="default" r:id="rId15"/>
+      <w:footerReference w:type="first" r:id="rId16"/>
       <w:pgSz w:w="12240" w:h="15840"/>
       <w:pgMar w:top="1440" w:right="1440" w:bottom="1440" w:left="1440" w:header="720" w:footer="432" w:gutter="0"/>
       <w:pgNumType w:start="0"/>
@@ -2893,7 +4201,7 @@
                 <w:bCs/>
                 <w:noProof/>
               </w:rPr>
-              <w:t>5</w:t>
+              <w:t>6</w:t>
             </w:r>
             <w:r>
               <w:rPr>
@@ -2938,7 +4246,7 @@
                 <w:bCs/>
                 <w:noProof/>
               </w:rPr>
-              <w:t>5</w:t>
+              <w:t>9</w:t>
             </w:r>
             <w:r>
               <w:rPr>
@@ -3015,21 +4323,7 @@
         <w:footnoteRef/>
       </w:r>
       <w:r>
-        <w:t xml:space="preserve"> Simple-Java-</w:t>
-      </w:r>
-      <w:proofErr w:type="spellStart"/>
-      <w:r>
-        <w:t>Petrinet</w:t>
-      </w:r>
-      <w:proofErr w:type="spellEnd"/>
-      <w:r>
-        <w:t xml:space="preserve">: </w:t>
-      </w:r>
-      <w:r>
-        <w:t>https://github.com/rmetzler/simple-java-</w:t>
-      </w:r>
-      <w:r>
-        <w:t>petrinet</w:t>
+        <w:t xml:space="preserve"> See figure 1.5</w:t>
       </w:r>
     </w:p>
   </w:footnote>
@@ -3047,6 +4341,14 @@
       <w:r>
         <w:t xml:space="preserve"> </w:t>
       </w:r>
+      <w:proofErr w:type="spellStart"/>
+      <w:r>
+        <w:t>Graphviz</w:t>
+      </w:r>
+      <w:proofErr w:type="spellEnd"/>
+      <w:r>
+        <w:t xml:space="preserve">: </w:t>
+      </w:r>
       <w:r>
         <w:t>http://www.graphviz.org/</w:t>
       </w:r>
@@ -3064,22 +4366,162 @@
         <w:footnoteRef/>
       </w:r>
       <w:r>
-        <w:t xml:space="preserve"> JGraphX is based on </w:t>
+        <w:t xml:space="preserve"> Jung: </w:t>
+      </w:r>
+      <w:r>
+        <w:t>http://jung.sourceforge.net/</w:t>
+      </w:r>
+    </w:p>
+  </w:footnote>
+  <w:footnote w:id="4">
+    <w:p>
+      <w:pPr>
+        <w:pStyle w:val="FootnoteText"/>
+      </w:pPr>
+      <w:r>
+        <w:rPr>
+          <w:rStyle w:val="FootnoteReference"/>
+        </w:rPr>
+        <w:footnoteRef/>
+      </w:r>
+      <w:r>
+        <w:t xml:space="preserve"> </w:t>
       </w:r>
       <w:proofErr w:type="spellStart"/>
       <w:r>
-        <w:t>mxGraph</w:t>
+        <w:t>JGraphT</w:t>
       </w:r>
       <w:proofErr w:type="spellEnd"/>
       <w:r>
-        <w:t xml:space="preserve">. </w:t>
-      </w:r>
-      <w:r>
-        <w:t>http://www.jgraph.com/jgraph.html</w:t>
+        <w:t xml:space="preserve">: </w:t>
+      </w:r>
+      <w:r>
+        <w:t>http://jgrapht.org/</w:t>
       </w:r>
     </w:p>
   </w:footnote>
 </w:footnotes>
+</file>
+
+<file path=word/numbering.xml><?xml version="1.0" encoding="utf-8"?>
+<w:numbering xmlns:wpc="http://schemas.microsoft.com/office/word/2010/wordprocessingCanvas" xmlns:mo="http://schemas.microsoft.com/office/mac/office/2008/main" xmlns:mc="http://schemas.openxmlformats.org/markup-compatibility/2006" xmlns:mv="urn:schemas-microsoft-com:mac:vml" xmlns:o="urn:schemas-microsoft-com:office:office" xmlns:r="http://schemas.openxmlformats.org/officeDocument/2006/relationships" xmlns:m="http://schemas.openxmlformats.org/officeDocument/2006/math" xmlns:v="urn:schemas-microsoft-com:vml" xmlns:wp14="http://schemas.microsoft.com/office/word/2010/wordprocessingDrawing" xmlns:wp="http://schemas.openxmlformats.org/drawingml/2006/wordprocessingDrawing" xmlns:w10="urn:schemas-microsoft-com:office:word" xmlns:w="http://schemas.openxmlformats.org/wordprocessingml/2006/main" xmlns:w14="http://schemas.microsoft.com/office/word/2010/wordml" xmlns:wpg="http://schemas.microsoft.com/office/word/2010/wordprocessingGroup" xmlns:wpi="http://schemas.microsoft.com/office/word/2010/wordprocessingInk" xmlns:wne="http://schemas.microsoft.com/office/word/2006/wordml" xmlns:wps="http://schemas.microsoft.com/office/word/2010/wordprocessingShape" mc:Ignorable="w14 wp14">
+  <w:abstractNum w:abstractNumId="0">
+    <w:nsid w:val="0EE75AA6"/>
+    <w:multiLevelType w:val="hybridMultilevel"/>
+    <w:tmpl w:val="DA06AFEC"/>
+    <w:lvl w:ilvl="0" w:tplc="04090001">
+      <w:start w:val="1"/>
+      <w:numFmt w:val="bullet"/>
+      <w:lvlText w:val=""/>
+      <w:lvlJc w:val="left"/>
+      <w:pPr>
+        <w:ind w:left="720" w:hanging="360"/>
+      </w:pPr>
+      <w:rPr>
+        <w:rFonts w:ascii="Symbol" w:hAnsi="Symbol" w:hint="default"/>
+      </w:rPr>
+    </w:lvl>
+    <w:lvl w:ilvl="1" w:tplc="04090003" w:tentative="1">
+      <w:start w:val="1"/>
+      <w:numFmt w:val="bullet"/>
+      <w:lvlText w:val="o"/>
+      <w:lvlJc w:val="left"/>
+      <w:pPr>
+        <w:ind w:left="1440" w:hanging="360"/>
+      </w:pPr>
+      <w:rPr>
+        <w:rFonts w:ascii="Courier New" w:hAnsi="Courier New" w:hint="default"/>
+      </w:rPr>
+    </w:lvl>
+    <w:lvl w:ilvl="2" w:tplc="04090005" w:tentative="1">
+      <w:start w:val="1"/>
+      <w:numFmt w:val="bullet"/>
+      <w:lvlText w:val=""/>
+      <w:lvlJc w:val="left"/>
+      <w:pPr>
+        <w:ind w:left="2160" w:hanging="360"/>
+      </w:pPr>
+      <w:rPr>
+        <w:rFonts w:ascii="Wingdings" w:hAnsi="Wingdings" w:hint="default"/>
+      </w:rPr>
+    </w:lvl>
+    <w:lvl w:ilvl="3" w:tplc="04090001" w:tentative="1">
+      <w:start w:val="1"/>
+      <w:numFmt w:val="bullet"/>
+      <w:lvlText w:val=""/>
+      <w:lvlJc w:val="left"/>
+      <w:pPr>
+        <w:ind w:left="2880" w:hanging="360"/>
+      </w:pPr>
+      <w:rPr>
+        <w:rFonts w:ascii="Symbol" w:hAnsi="Symbol" w:hint="default"/>
+      </w:rPr>
+    </w:lvl>
+    <w:lvl w:ilvl="4" w:tplc="04090003" w:tentative="1">
+      <w:start w:val="1"/>
+      <w:numFmt w:val="bullet"/>
+      <w:lvlText w:val="o"/>
+      <w:lvlJc w:val="left"/>
+      <w:pPr>
+        <w:ind w:left="3600" w:hanging="360"/>
+      </w:pPr>
+      <w:rPr>
+        <w:rFonts w:ascii="Courier New" w:hAnsi="Courier New" w:hint="default"/>
+      </w:rPr>
+    </w:lvl>
+    <w:lvl w:ilvl="5" w:tplc="04090005" w:tentative="1">
+      <w:start w:val="1"/>
+      <w:numFmt w:val="bullet"/>
+      <w:lvlText w:val=""/>
+      <w:lvlJc w:val="left"/>
+      <w:pPr>
+        <w:ind w:left="4320" w:hanging="360"/>
+      </w:pPr>
+      <w:rPr>
+        <w:rFonts w:ascii="Wingdings" w:hAnsi="Wingdings" w:hint="default"/>
+      </w:rPr>
+    </w:lvl>
+    <w:lvl w:ilvl="6" w:tplc="04090001" w:tentative="1">
+      <w:start w:val="1"/>
+      <w:numFmt w:val="bullet"/>
+      <w:lvlText w:val=""/>
+      <w:lvlJc w:val="left"/>
+      <w:pPr>
+        <w:ind w:left="5040" w:hanging="360"/>
+      </w:pPr>
+      <w:rPr>
+        <w:rFonts w:ascii="Symbol" w:hAnsi="Symbol" w:hint="default"/>
+      </w:rPr>
+    </w:lvl>
+    <w:lvl w:ilvl="7" w:tplc="04090003" w:tentative="1">
+      <w:start w:val="1"/>
+      <w:numFmt w:val="bullet"/>
+      <w:lvlText w:val="o"/>
+      <w:lvlJc w:val="left"/>
+      <w:pPr>
+        <w:ind w:left="5760" w:hanging="360"/>
+      </w:pPr>
+      <w:rPr>
+        <w:rFonts w:ascii="Courier New" w:hAnsi="Courier New" w:hint="default"/>
+      </w:rPr>
+    </w:lvl>
+    <w:lvl w:ilvl="8" w:tplc="04090005" w:tentative="1">
+      <w:start w:val="1"/>
+      <w:numFmt w:val="bullet"/>
+      <w:lvlText w:val=""/>
+      <w:lvlJc w:val="left"/>
+      <w:pPr>
+        <w:ind w:left="6480" w:hanging="360"/>
+      </w:pPr>
+      <w:rPr>
+        <w:rFonts w:ascii="Wingdings" w:hAnsi="Wingdings" w:hint="default"/>
+      </w:rPr>
+    </w:lvl>
+  </w:abstractNum>
+  <w:num w:numId="1">
+    <w:abstractNumId w:val="0"/>
+  </w:num>
+</w:numbering>
 </file>
 
 <file path=word/styles.xml><?xml version="1.0" encoding="utf-8"?>
@@ -3287,7 +4729,6 @@
   <w:style w:type="character" w:default="1" w:styleId="DefaultParagraphFont">
     <w:name w:val="Default Paragraph Font"/>
     <w:uiPriority w:val="1"/>
-    <w:semiHidden/>
     <w:unhideWhenUsed/>
   </w:style>
   <w:style w:type="table" w:default="1" w:styleId="TableNormal">
@@ -3593,6 +5034,17 @@
       <w:szCs w:val="18"/>
     </w:rPr>
   </w:style>
+  <w:style w:type="paragraph" w:styleId="ListParagraph">
+    <w:name w:val="List Paragraph"/>
+    <w:basedOn w:val="Normal"/>
+    <w:uiPriority w:val="34"/>
+    <w:qFormat/>
+    <w:rsid w:val="0065729C"/>
+    <w:pPr>
+      <w:ind w:left="720"/>
+      <w:contextualSpacing/>
+    </w:pPr>
+  </w:style>
 </w:styles>
 </file>
 
@@ -3801,7 +5253,6 @@
   <w:style w:type="character" w:default="1" w:styleId="DefaultParagraphFont">
     <w:name w:val="Default Paragraph Font"/>
     <w:uiPriority w:val="1"/>
-    <w:semiHidden/>
     <w:unhideWhenUsed/>
   </w:style>
   <w:style w:type="table" w:default="1" w:styleId="TableNormal">
@@ -4107,562 +5558,18 @@
       <w:szCs w:val="18"/>
     </w:rPr>
   </w:style>
-</w:styles>
-</file>
-
-<file path=word/glossary/document.xml><?xml version="1.0" encoding="utf-8"?>
-<w:glossaryDocument xmlns:wpc="http://schemas.microsoft.com/office/word/2010/wordprocessingCanvas" xmlns:mo="http://schemas.microsoft.com/office/mac/office/2008/main" xmlns:mc="http://schemas.openxmlformats.org/markup-compatibility/2006" xmlns:mv="urn:schemas-microsoft-com:mac:vml" xmlns:o="urn:schemas-microsoft-com:office:office" xmlns:r="http://schemas.openxmlformats.org/officeDocument/2006/relationships" xmlns:m="http://schemas.openxmlformats.org/officeDocument/2006/math" xmlns:v="urn:schemas-microsoft-com:vml" xmlns:wp14="http://schemas.microsoft.com/office/word/2010/wordprocessingDrawing" xmlns:wp="http://schemas.openxmlformats.org/drawingml/2006/wordprocessingDrawing" xmlns:w10="urn:schemas-microsoft-com:office:word" xmlns:w="http://schemas.openxmlformats.org/wordprocessingml/2006/main" xmlns:w14="http://schemas.microsoft.com/office/word/2010/wordml" xmlns:wpg="http://schemas.microsoft.com/office/word/2010/wordprocessingGroup" xmlns:wpi="http://schemas.microsoft.com/office/word/2010/wordprocessingInk" xmlns:wne="http://schemas.microsoft.com/office/word/2006/wordml" xmlns:wps="http://schemas.microsoft.com/office/word/2010/wordprocessingShape" mc:Ignorable="w14 wp14"/>
-</file>
-
-<file path=word/glossary/fontTable.xml><?xml version="1.0" encoding="utf-8"?>
-<w:fonts xmlns:mc="http://schemas.openxmlformats.org/markup-compatibility/2006" xmlns:r="http://schemas.openxmlformats.org/officeDocument/2006/relationships" xmlns:w="http://schemas.openxmlformats.org/wordprocessingml/2006/main" xmlns:w14="http://schemas.microsoft.com/office/word/2010/wordml" mc:Ignorable="w14">
-  <w:font w:name="Calibri">
-    <w:panose1 w:val="020F0502020204030204"/>
-    <w:charset w:val="00"/>
-    <w:family w:val="auto"/>
-    <w:pitch w:val="variable"/>
-    <w:sig w:usb0="E10002FF" w:usb1="4000ACFF" w:usb2="00000009" w:usb3="00000000" w:csb0="0000019F" w:csb1="00000000"/>
-  </w:font>
-  <w:font w:name="Times New Roman">
-    <w:panose1 w:val="02020603050405020304"/>
-    <w:charset w:val="00"/>
-    <w:family w:val="auto"/>
-    <w:pitch w:val="variable"/>
-    <w:sig w:usb0="E0002AFF" w:usb1="C0007841" w:usb2="00000009" w:usb3="00000000" w:csb0="000001FF" w:csb1="00000000"/>
-  </w:font>
-  <w:font w:name="Cambria">
-    <w:panose1 w:val="02040503050406030204"/>
-    <w:charset w:val="00"/>
-    <w:family w:val="auto"/>
-    <w:pitch w:val="variable"/>
-    <w:sig w:usb0="E00002FF" w:usb1="400004FF" w:usb2="00000000" w:usb3="00000000" w:csb0="0000019F" w:csb1="00000000"/>
-  </w:font>
-  <w:font w:name="ＭＳ ゴシック">
-    <w:charset w:val="4E"/>
-    <w:family w:val="auto"/>
-    <w:pitch w:val="variable"/>
-    <w:sig w:usb0="00000001" w:usb1="08070000" w:usb2="00000010" w:usb3="00000000" w:csb0="00020000" w:csb1="00000000"/>
-  </w:font>
-  <w:font w:name="ＭＳ 明朝">
-    <w:charset w:val="4E"/>
-    <w:family w:val="auto"/>
-    <w:pitch w:val="variable"/>
-    <w:sig w:usb0="00000001" w:usb1="08070000" w:usb2="00000010" w:usb3="00000000" w:csb0="00020000" w:csb1="00000000"/>
-  </w:font>
-  <w:font w:name="Tahoma">
-    <w:panose1 w:val="020B0604030504040204"/>
-    <w:charset w:val="00"/>
-    <w:family w:val="auto"/>
-    <w:pitch w:val="variable"/>
-    <w:sig w:usb0="00000003" w:usb1="00000000" w:usb2="00000000" w:usb3="00000000" w:csb0="00000001" w:csb1="00000000"/>
-  </w:font>
-  <w:font w:name="Arial">
-    <w:panose1 w:val="020B0604020202020204"/>
-    <w:charset w:val="00"/>
-    <w:family w:val="auto"/>
-    <w:pitch w:val="variable"/>
-    <w:sig w:usb0="E0002AFF" w:usb1="C0007843" w:usb2="00000009" w:usb3="00000000" w:csb0="000001FF" w:csb1="00000000"/>
-  </w:font>
-</w:fonts>
-</file>
-
-<file path=word/glossary/settings.xml><?xml version="1.0" encoding="utf-8"?>
-<w:settings xmlns:mc="http://schemas.openxmlformats.org/markup-compatibility/2006" xmlns:o="urn:schemas-microsoft-com:office:office" xmlns:r="http://schemas.openxmlformats.org/officeDocument/2006/relationships" xmlns:m="http://schemas.openxmlformats.org/officeDocument/2006/math" xmlns:v="urn:schemas-microsoft-com:vml" xmlns:w10="urn:schemas-microsoft-com:office:word" xmlns:w="http://schemas.openxmlformats.org/wordprocessingml/2006/main" xmlns:w14="http://schemas.microsoft.com/office/word/2010/wordml" xmlns:sl="http://schemas.openxmlformats.org/schemaLibrary/2006/main" mc:Ignorable="w14">
-  <w:view w:val="normal"/>
-  <w:defaultTabStop w:val="720"/>
-  <w:characterSpacingControl w:val="doNotCompress"/>
-  <w:compat>
-    <w:useFELayout/>
-    <w:compatSetting w:name="compatibilityMode" w:uri="http://schemas.microsoft.com/office/word" w:val="14"/>
-    <w:compatSetting w:name="overrideTableStyleFontSizeAndJustification" w:uri="http://schemas.microsoft.com/office/word" w:val="1"/>
-    <w:compatSetting w:name="enableOpenTypeFeatures" w:uri="http://schemas.microsoft.com/office/word" w:val="1"/>
-    <w:compatSetting w:name="doNotFlipMirrorIndents" w:uri="http://schemas.microsoft.com/office/word" w:val="1"/>
-  </w:compat>
-  <w:rsids>
-    <w:rsidRoot w:val="00EB308D"/>
-    <w:rsid w:val="007E7389"/>
-    <w:rsid w:val="008A25A9"/>
-    <w:rsid w:val="00B77DF0"/>
-    <w:rsid w:val="00D37BA6"/>
-    <w:rsid w:val="00D52B53"/>
-    <w:rsid w:val="00EB308D"/>
-    <w:rsid w:val="00FE7788"/>
-  </w:rsids>
-  <m:mathPr>
-    <m:mathFont m:val="Cambria Math"/>
-    <m:brkBin m:val="before"/>
-    <m:brkBinSub m:val="--"/>
-    <m:smallFrac m:val="0"/>
-    <m:dispDef/>
-    <m:lMargin m:val="0"/>
-    <m:rMargin m:val="0"/>
-    <m:defJc m:val="centerGroup"/>
-    <m:wrapIndent m:val="1440"/>
-    <m:intLim m:val="subSup"/>
-    <m:naryLim m:val="undOvr"/>
-  </m:mathPr>
-  <w:themeFontLang w:val="en-US" w:eastAsia="ja-JP"/>
-  <w:clrSchemeMapping w:bg1="light1" w:t1="dark1" w:bg2="light2" w:t2="dark2" w:accent1="accent1" w:accent2="accent2" w:accent3="accent3" w:accent4="accent4" w:accent5="accent5" w:accent6="accent6" w:hyperlink="hyperlink" w:followedHyperlink="followedHyperlink"/>
-  <w:doNotAutoCompressPictures/>
-  <w:decimalSymbol w:val="."/>
-  <w:listSeparator w:val=","/>
-</w:settings>
-</file>
-
-<file path=word/glossary/styles.xml><?xml version="1.0" encoding="utf-8"?>
-<w:styles xmlns:mc="http://schemas.openxmlformats.org/markup-compatibility/2006" xmlns:r="http://schemas.openxmlformats.org/officeDocument/2006/relationships" xmlns:w="http://schemas.openxmlformats.org/wordprocessingml/2006/main" xmlns:w14="http://schemas.microsoft.com/office/word/2010/wordml" mc:Ignorable="w14">
-  <w:docDefaults>
-    <w:rPrDefault>
-      <w:rPr>
-        <w:rFonts w:asciiTheme="minorHAnsi" w:eastAsiaTheme="minorEastAsia" w:hAnsiTheme="minorHAnsi" w:cstheme="minorBidi"/>
-        <w:sz w:val="22"/>
-        <w:szCs w:val="22"/>
-        <w:lang w:val="en-US" w:eastAsia="en-US" w:bidi="ar-SA"/>
-      </w:rPr>
-    </w:rPrDefault>
-    <w:pPrDefault>
-      <w:pPr>
-        <w:spacing w:after="200" w:line="276" w:lineRule="auto"/>
-      </w:pPr>
-    </w:pPrDefault>
-  </w:docDefaults>
-  <w:latentStyles w:defLockedState="0" w:defUIPriority="99" w:defSemiHidden="1" w:defUnhideWhenUsed="1" w:defQFormat="0" w:count="276">
-    <w:lsdException w:name="Normal" w:semiHidden="0" w:uiPriority="0" w:unhideWhenUsed="0" w:qFormat="1"/>
-    <w:lsdException w:name="heading 1" w:semiHidden="0" w:uiPriority="9" w:unhideWhenUsed="0" w:qFormat="1"/>
-    <w:lsdException w:name="heading 2" w:uiPriority="9" w:qFormat="1"/>
-    <w:lsdException w:name="heading 3" w:uiPriority="9" w:qFormat="1"/>
-    <w:lsdException w:name="heading 4" w:uiPriority="9" w:qFormat="1"/>
-    <w:lsdException w:name="heading 5" w:uiPriority="9" w:qFormat="1"/>
-    <w:lsdException w:name="heading 6" w:uiPriority="9" w:qFormat="1"/>
-    <w:lsdException w:name="heading 7" w:uiPriority="9" w:qFormat="1"/>
-    <w:lsdException w:name="heading 8" w:uiPriority="9" w:qFormat="1"/>
-    <w:lsdException w:name="heading 9" w:uiPriority="9" w:qFormat="1"/>
-    <w:lsdException w:name="toc 1" w:uiPriority="39"/>
-    <w:lsdException w:name="toc 2" w:uiPriority="39"/>
-    <w:lsdException w:name="toc 3" w:uiPriority="39"/>
-    <w:lsdException w:name="toc 4" w:uiPriority="39"/>
-    <w:lsdException w:name="toc 5" w:uiPriority="39"/>
-    <w:lsdException w:name="toc 6" w:uiPriority="39"/>
-    <w:lsdException w:name="toc 7" w:uiPriority="39"/>
-    <w:lsdException w:name="toc 8" w:uiPriority="39"/>
-    <w:lsdException w:name="toc 9" w:uiPriority="39"/>
-    <w:lsdException w:name="caption" w:uiPriority="35" w:qFormat="1"/>
-    <w:lsdException w:name="Title" w:semiHidden="0" w:uiPriority="10" w:unhideWhenUsed="0" w:qFormat="1"/>
-    <w:lsdException w:name="Default Paragraph Font" w:uiPriority="1"/>
-    <w:lsdException w:name="Subtitle" w:semiHidden="0" w:uiPriority="11" w:unhideWhenUsed="0" w:qFormat="1"/>
-    <w:lsdException w:name="Strong" w:semiHidden="0" w:uiPriority="22" w:unhideWhenUsed="0" w:qFormat="1"/>
-    <w:lsdException w:name="Emphasis" w:semiHidden="0" w:uiPriority="20" w:unhideWhenUsed="0" w:qFormat="1"/>
-    <w:lsdException w:name="Table Grid" w:semiHidden="0" w:uiPriority="59" w:unhideWhenUsed="0"/>
-    <w:lsdException w:name="Placeholder Text" w:unhideWhenUsed="0"/>
-    <w:lsdException w:name="No Spacing" w:semiHidden="0" w:uiPriority="1" w:unhideWhenUsed="0" w:qFormat="1"/>
-    <w:lsdException w:name="Light Shading" w:semiHidden="0" w:uiPriority="60" w:unhideWhenUsed="0"/>
-    <w:lsdException w:name="Light List" w:semiHidden="0" w:uiPriority="61" w:unhideWhenUsed="0"/>
-    <w:lsdException w:name="Light Grid" w:semiHidden="0" w:uiPriority="62" w:unhideWhenUsed="0"/>
-    <w:lsdException w:name="Medium Shading 1" w:semiHidden="0" w:uiPriority="63" w:unhideWhenUsed="0"/>
-    <w:lsdException w:name="Medium Shading 2" w:semiHidden="0" w:uiPriority="64" w:unhideWhenUsed="0"/>
-    <w:lsdException w:name="Medium List 1" w:semiHidden="0" w:uiPriority="65" w:unhideWhenUsed="0"/>
-    <w:lsdException w:name="Medium List 2" w:semiHidden="0" w:uiPriority="66" w:unhideWhenUsed="0"/>
-    <w:lsdException w:name="Medium Grid 1" w:semiHidden="0" w:uiPriority="67" w:unhideWhenUsed="0"/>
-    <w:lsdException w:name="Medium Grid 2" w:semiHidden="0" w:uiPriority="68" w:unhideWhenUsed="0"/>
-    <w:lsdException w:name="Medium Grid 3" w:semiHidden="0" w:uiPriority="69" w:unhideWhenUsed="0"/>
-    <w:lsdException w:name="Dark List" w:semiHidden="0" w:uiPriority="70" w:unhideWhenUsed="0"/>
-    <w:lsdException w:name="Colorful Shading" w:semiHidden="0" w:uiPriority="71" w:unhideWhenUsed="0"/>
-    <w:lsdException w:name="Colorful List" w:semiHidden="0" w:uiPriority="72" w:unhideWhenUsed="0"/>
-    <w:lsdException w:name="Colorful Grid" w:semiHidden="0" w:uiPriority="73" w:unhideWhenUsed="0"/>
-    <w:lsdException w:name="Light Shading Accent 1" w:semiHidden="0" w:uiPriority="60" w:unhideWhenUsed="0"/>
-    <w:lsdException w:name="Light List Accent 1" w:semiHidden="0" w:uiPriority="61" w:unhideWhenUsed="0"/>
-    <w:lsdException w:name="Light Grid Accent 1" w:semiHidden="0" w:uiPriority="62" w:unhideWhenUsed="0"/>
-    <w:lsdException w:name="Medium Shading 1 Accent 1" w:semiHidden="0" w:uiPriority="63" w:unhideWhenUsed="0"/>
-    <w:lsdException w:name="Medium Shading 2 Accent 1" w:semiHidden="0" w:uiPriority="64" w:unhideWhenUsed="0"/>
-    <w:lsdException w:name="Medium List 1 Accent 1" w:semiHidden="0" w:uiPriority="65" w:unhideWhenUsed="0"/>
-    <w:lsdException w:name="Revision" w:unhideWhenUsed="0"/>
-    <w:lsdException w:name="List Paragraph" w:semiHidden="0" w:uiPriority="34" w:unhideWhenUsed="0" w:qFormat="1"/>
-    <w:lsdException w:name="Quote" w:semiHidden="0" w:uiPriority="29" w:unhideWhenUsed="0" w:qFormat="1"/>
-    <w:lsdException w:name="Intense Quote" w:semiHidden="0" w:uiPriority="30" w:unhideWhenUsed="0" w:qFormat="1"/>
-    <w:lsdException w:name="Medium List 2 Accent 1" w:semiHidden="0" w:uiPriority="66" w:unhideWhenUsed="0"/>
-    <w:lsdException w:name="Medium Grid 1 Accent 1" w:semiHidden="0" w:uiPriority="67" w:unhideWhenUsed="0"/>
-    <w:lsdException w:name="Medium Grid 2 Accent 1" w:semiHidden="0" w:uiPriority="68" w:unhideWhenUsed="0"/>
-    <w:lsdException w:name="Medium Grid 3 Accent 1" w:semiHidden="0" w:uiPriority="69" w:unhideWhenUsed="0"/>
-    <w:lsdException w:name="Dark List Accent 1" w:semiHidden="0" w:uiPriority="70" w:unhideWhenUsed="0"/>
-    <w:lsdException w:name="Colorful Shading Accent 1" w:semiHidden="0" w:uiPriority="71" w:unhideWhenUsed="0"/>
-    <w:lsdException w:name="Colorful List Accent 1" w:semiHidden="0" w:uiPriority="72" w:unhideWhenUsed="0"/>
-    <w:lsdException w:name="Colorful Grid Accent 1" w:semiHidden="0" w:uiPriority="73" w:unhideWhenUsed="0"/>
-    <w:lsdException w:name="Light Shading Accent 2" w:semiHidden="0" w:uiPriority="60" w:unhideWhenUsed="0"/>
-    <w:lsdException w:name="Light List Accent 2" w:semiHidden="0" w:uiPriority="61" w:unhideWhenUsed="0"/>
-    <w:lsdException w:name="Light Grid Accent 2" w:semiHidden="0" w:uiPriority="62" w:unhideWhenUsed="0"/>
-    <w:lsdException w:name="Medium Shading 1 Accent 2" w:semiHidden="0" w:uiPriority="63" w:unhideWhenUsed="0"/>
-    <w:lsdException w:name="Medium Shading 2 Accent 2" w:semiHidden="0" w:uiPriority="64" w:unhideWhenUsed="0"/>
-    <w:lsdException w:name="Medium List 1 Accent 2" w:semiHidden="0" w:uiPriority="65" w:unhideWhenUsed="0"/>
-    <w:lsdException w:name="Medium List 2 Accent 2" w:semiHidden="0" w:uiPriority="66" w:unhideWhenUsed="0"/>
-    <w:lsdException w:name="Medium Grid 1 Accent 2" w:semiHidden="0" w:uiPriority="67" w:unhideWhenUsed="0"/>
-    <w:lsdException w:name="Medium Grid 2 Accent 2" w:semiHidden="0" w:uiPriority="68" w:unhideWhenUsed="0"/>
-    <w:lsdException w:name="Medium Grid 3 Accent 2" w:semiHidden="0" w:uiPriority="69" w:unhideWhenUsed="0"/>
-    <w:lsdException w:name="Dark List Accent 2" w:semiHidden="0" w:uiPriority="70" w:unhideWhenUsed="0"/>
-    <w:lsdException w:name="Colorful Shading Accent 2" w:semiHidden="0" w:uiPriority="71" w:unhideWhenUsed="0"/>
-    <w:lsdException w:name="Colorful List Accent 2" w:semiHidden="0" w:uiPriority="72" w:unhideWhenUsed="0"/>
-    <w:lsdException w:name="Colorful Grid Accent 2" w:semiHidden="0" w:uiPriority="73" w:unhideWhenUsed="0"/>
-    <w:lsdException w:name="Light Shading Accent 3" w:semiHidden="0" w:uiPriority="60" w:unhideWhenUsed="0"/>
-    <w:lsdException w:name="Light List Accent 3" w:semiHidden="0" w:uiPriority="61" w:unhideWhenUsed="0"/>
-    <w:lsdException w:name="Light Grid Accent 3" w:semiHidden="0" w:uiPriority="62" w:unhideWhenUsed="0"/>
-    <w:lsdException w:name="Medium Shading 1 Accent 3" w:semiHidden="0" w:uiPriority="63" w:unhideWhenUsed="0"/>
-    <w:lsdException w:name="Medium Shading 2 Accent 3" w:semiHidden="0" w:uiPriority="64" w:unhideWhenUsed="0"/>
-    <w:lsdException w:name="Medium List 1 Accent 3" w:semiHidden="0" w:uiPriority="65" w:unhideWhenUsed="0"/>
-    <w:lsdException w:name="Medium List 2 Accent 3" w:semiHidden="0" w:uiPriority="66" w:unhideWhenUsed="0"/>
-    <w:lsdException w:name="Medium Grid 1 Accent 3" w:semiHidden="0" w:uiPriority="67" w:unhideWhenUsed="0"/>
-    <w:lsdException w:name="Medium Grid 2 Accent 3" w:semiHidden="0" w:uiPriority="68" w:unhideWhenUsed="0"/>
-    <w:lsdException w:name="Medium Grid 3 Accent 3" w:semiHidden="0" w:uiPriority="69" w:unhideWhenUsed="0"/>
-    <w:lsdException w:name="Dark List Accent 3" w:semiHidden="0" w:uiPriority="70" w:unhideWhenUsed="0"/>
-    <w:lsdException w:name="Colorful Shading Accent 3" w:semiHidden="0" w:uiPriority="71" w:unhideWhenUsed="0"/>
-    <w:lsdException w:name="Colorful List Accent 3" w:semiHidden="0" w:uiPriority="72" w:unhideWhenUsed="0"/>
-    <w:lsdException w:name="Colorful Grid Accent 3" w:semiHidden="0" w:uiPriority="73" w:unhideWhenUsed="0"/>
-    <w:lsdException w:name="Light Shading Accent 4" w:semiHidden="0" w:uiPriority="60" w:unhideWhenUsed="0"/>
-    <w:lsdException w:name="Light List Accent 4" w:semiHidden="0" w:uiPriority="61" w:unhideWhenUsed="0"/>
-    <w:lsdException w:name="Light Grid Accent 4" w:semiHidden="0" w:uiPriority="62" w:unhideWhenUsed="0"/>
-    <w:lsdException w:name="Medium Shading 1 Accent 4" w:semiHidden="0" w:uiPriority="63" w:unhideWhenUsed="0"/>
-    <w:lsdException w:name="Medium Shading 2 Accent 4" w:semiHidden="0" w:uiPriority="64" w:unhideWhenUsed="0"/>
-    <w:lsdException w:name="Medium List 1 Accent 4" w:semiHidden="0" w:uiPriority="65" w:unhideWhenUsed="0"/>
-    <w:lsdException w:name="Medium List 2 Accent 4" w:semiHidden="0" w:uiPriority="66" w:unhideWhenUsed="0"/>
-    <w:lsdException w:name="Medium Grid 1 Accent 4" w:semiHidden="0" w:uiPriority="67" w:unhideWhenUsed="0"/>
-    <w:lsdException w:name="Medium Grid 2 Accent 4" w:semiHidden="0" w:uiPriority="68" w:unhideWhenUsed="0"/>
-    <w:lsdException w:name="Medium Grid 3 Accent 4" w:semiHidden="0" w:uiPriority="69" w:unhideWhenUsed="0"/>
-    <w:lsdException w:name="Dark List Accent 4" w:semiHidden="0" w:uiPriority="70" w:unhideWhenUsed="0"/>
-    <w:lsdException w:name="Colorful Shading Accent 4" w:semiHidden="0" w:uiPriority="71" w:unhideWhenUsed="0"/>
-    <w:lsdException w:name="Colorful List Accent 4" w:semiHidden="0" w:uiPriority="72" w:unhideWhenUsed="0"/>
-    <w:lsdException w:name="Colorful Grid Accent 4" w:semiHidden="0" w:uiPriority="73" w:unhideWhenUsed="0"/>
-    <w:lsdException w:name="Light Shading Accent 5" w:semiHidden="0" w:uiPriority="60" w:unhideWhenUsed="0"/>
-    <w:lsdException w:name="Light List Accent 5" w:semiHidden="0" w:uiPriority="61" w:unhideWhenUsed="0"/>
-    <w:lsdException w:name="Light Grid Accent 5" w:semiHidden="0" w:uiPriority="62" w:unhideWhenUsed="0"/>
-    <w:lsdException w:name="Medium Shading 1 Accent 5" w:semiHidden="0" w:uiPriority="63" w:unhideWhenUsed="0"/>
-    <w:lsdException w:name="Medium Shading 2 Accent 5" w:semiHidden="0" w:uiPriority="64" w:unhideWhenUsed="0"/>
-    <w:lsdException w:name="Medium List 1 Accent 5" w:semiHidden="0" w:uiPriority="65" w:unhideWhenUsed="0"/>
-    <w:lsdException w:name="Medium List 2 Accent 5" w:semiHidden="0" w:uiPriority="66" w:unhideWhenUsed="0"/>
-    <w:lsdException w:name="Medium Grid 1 Accent 5" w:semiHidden="0" w:uiPriority="67" w:unhideWhenUsed="0"/>
-    <w:lsdException w:name="Medium Grid 2 Accent 5" w:semiHidden="0" w:uiPriority="68" w:unhideWhenUsed="0"/>
-    <w:lsdException w:name="Medium Grid 3 Accent 5" w:semiHidden="0" w:uiPriority="69" w:unhideWhenUsed="0"/>
-    <w:lsdException w:name="Dark List Accent 5" w:semiHidden="0" w:uiPriority="70" w:unhideWhenUsed="0"/>
-    <w:lsdException w:name="Colorful Shading Accent 5" w:semiHidden="0" w:uiPriority="71" w:unhideWhenUsed="0"/>
-    <w:lsdException w:name="Colorful List Accent 5" w:semiHidden="0" w:uiPriority="72" w:unhideWhenUsed="0"/>
-    <w:lsdException w:name="Colorful Grid Accent 5" w:semiHidden="0" w:uiPriority="73" w:unhideWhenUsed="0"/>
-    <w:lsdException w:name="Light Shading Accent 6" w:semiHidden="0" w:uiPriority="60" w:unhideWhenUsed="0"/>
-    <w:lsdException w:name="Light List Accent 6" w:semiHidden="0" w:uiPriority="61" w:unhideWhenUsed="0"/>
-    <w:lsdException w:name="Light Grid Accent 6" w:semiHidden="0" w:uiPriority="62" w:unhideWhenUsed="0"/>
-    <w:lsdException w:name="Medium Shading 1 Accent 6" w:semiHidden="0" w:uiPriority="63" w:unhideWhenUsed="0"/>
-    <w:lsdException w:name="Medium Shading 2 Accent 6" w:semiHidden="0" w:uiPriority="64" w:unhideWhenUsed="0"/>
-    <w:lsdException w:name="Medium List 1 Accent 6" w:semiHidden="0" w:uiPriority="65" w:unhideWhenUsed="0"/>
-    <w:lsdException w:name="Medium List 2 Accent 6" w:semiHidden="0" w:uiPriority="66" w:unhideWhenUsed="0"/>
-    <w:lsdException w:name="Medium Grid 1 Accent 6" w:semiHidden="0" w:uiPriority="67" w:unhideWhenUsed="0"/>
-    <w:lsdException w:name="Medium Grid 2 Accent 6" w:semiHidden="0" w:uiPriority="68" w:unhideWhenUsed="0"/>
-    <w:lsdException w:name="Medium Grid 3 Accent 6" w:semiHidden="0" w:uiPriority="69" w:unhideWhenUsed="0"/>
-    <w:lsdException w:name="Dark List Accent 6" w:semiHidden="0" w:uiPriority="70" w:unhideWhenUsed="0"/>
-    <w:lsdException w:name="Colorful Shading Accent 6" w:semiHidden="0" w:uiPriority="71" w:unhideWhenUsed="0"/>
-    <w:lsdException w:name="Colorful List Accent 6" w:semiHidden="0" w:uiPriority="72" w:unhideWhenUsed="0"/>
-    <w:lsdException w:name="Colorful Grid Accent 6" w:semiHidden="0" w:uiPriority="73" w:unhideWhenUsed="0"/>
-    <w:lsdException w:name="Subtle Emphasis" w:semiHidden="0" w:uiPriority="19" w:unhideWhenUsed="0" w:qFormat="1"/>
-    <w:lsdException w:name="Intense Emphasis" w:semiHidden="0" w:uiPriority="21" w:unhideWhenUsed="0" w:qFormat="1"/>
-    <w:lsdException w:name="Subtle Reference" w:semiHidden="0" w:uiPriority="31" w:unhideWhenUsed="0" w:qFormat="1"/>
-    <w:lsdException w:name="Intense Reference" w:semiHidden="0" w:uiPriority="32" w:unhideWhenUsed="0" w:qFormat="1"/>
-    <w:lsdException w:name="Book Title" w:semiHidden="0" w:uiPriority="33" w:unhideWhenUsed="0" w:qFormat="1"/>
-    <w:lsdException w:name="Bibliography" w:uiPriority="37"/>
-    <w:lsdException w:name="TOC Heading" w:uiPriority="39" w:qFormat="1"/>
-  </w:latentStyles>
-  <w:style w:type="paragraph" w:default="1" w:styleId="Normal">
-    <w:name w:val="Normal"/>
+  <w:style w:type="paragraph" w:styleId="ListParagraph">
+    <w:name w:val="List Paragraph"/>
+    <w:basedOn w:val="Normal"/>
+    <w:uiPriority w:val="34"/>
     <w:qFormat/>
-  </w:style>
-  <w:style w:type="character" w:default="1" w:styleId="DefaultParagraphFont">
-    <w:name w:val="Default Paragraph Font"/>
-    <w:uiPriority w:val="1"/>
-    <w:semiHidden/>
-    <w:unhideWhenUsed/>
-  </w:style>
-  <w:style w:type="table" w:default="1" w:styleId="TableNormal">
-    <w:name w:val="Normal Table"/>
-    <w:uiPriority w:val="99"/>
-    <w:semiHidden/>
-    <w:unhideWhenUsed/>
-    <w:tblPr>
-      <w:tblInd w:w="0" w:type="dxa"/>
-      <w:tblCellMar>
-        <w:top w:w="0" w:type="dxa"/>
-        <w:left w:w="108" w:type="dxa"/>
-        <w:bottom w:w="0" w:type="dxa"/>
-        <w:right w:w="108" w:type="dxa"/>
-      </w:tblCellMar>
-    </w:tblPr>
-  </w:style>
-  <w:style w:type="numbering" w:default="1" w:styleId="NoList">
-    <w:name w:val="No List"/>
-    <w:uiPriority w:val="99"/>
-    <w:semiHidden/>
-    <w:unhideWhenUsed/>
-  </w:style>
-  <w:style w:type="paragraph" w:customStyle="1" w:styleId="43E5F5CC6DF9426884866B0D591FB22F">
-    <w:name w:val="43E5F5CC6DF9426884866B0D591FB22F"/>
-    <w:rsid w:val="00EB308D"/>
-  </w:style>
-  <w:style w:type="paragraph" w:customStyle="1" w:styleId="D4C13B0D8C794254A9C5A37AA1D9BF6D">
-    <w:name w:val="D4C13B0D8C794254A9C5A37AA1D9BF6D"/>
-    <w:rsid w:val="00EB308D"/>
-  </w:style>
-  <w:style w:type="paragraph" w:customStyle="1" w:styleId="4BDFFC20643348F1B78DFEB0617C9416">
-    <w:name w:val="4BDFFC20643348F1B78DFEB0617C9416"/>
-    <w:rsid w:val="00EB308D"/>
-  </w:style>
-  <w:style w:type="paragraph" w:customStyle="1" w:styleId="7B71C289F27D4A3DB985A3FA3D5FAA51">
-    <w:name w:val="7B71C289F27D4A3DB985A3FA3D5FAA51"/>
-    <w:rsid w:val="00EB308D"/>
-  </w:style>
-  <w:style w:type="paragraph" w:customStyle="1" w:styleId="5FE54D04354141339EDDD8366B798C39">
-    <w:name w:val="5FE54D04354141339EDDD8366B798C39"/>
-    <w:rsid w:val="00EB308D"/>
-  </w:style>
-  <w:style w:type="paragraph" w:customStyle="1" w:styleId="8B641035F1FE4B10A7F9E6CA3C32C395">
-    <w:name w:val="8B641035F1FE4B10A7F9E6CA3C32C395"/>
-    <w:rsid w:val="00EB308D"/>
-  </w:style>
-  <w:style w:type="character" w:styleId="PlaceholderText">
-    <w:name w:val="Placeholder Text"/>
-    <w:basedOn w:val="DefaultParagraphFont"/>
-    <w:uiPriority w:val="99"/>
-    <w:semiHidden/>
-    <w:rsid w:val="00EB308D"/>
-    <w:rPr>
-      <w:color w:val="808080"/>
-    </w:rPr>
+    <w:rsid w:val="0065729C"/>
+    <w:pPr>
+      <w:ind w:left="720"/>
+      <w:contextualSpacing/>
+    </w:pPr>
   </w:style>
 </w:styles>
-</file>
-
-<file path=word/glossary/stylesWithEffects.xml><?xml version="1.0" encoding="utf-8"?>
-<w:styles xmlns:wpc="http://schemas.microsoft.com/office/word/2010/wordprocessingCanvas" xmlns:mo="http://schemas.microsoft.com/office/mac/office/2008/main" xmlns:mc="http://schemas.openxmlformats.org/markup-compatibility/2006" xmlns:mv="urn:schemas-microsoft-com:mac:vml" xmlns:o="urn:schemas-microsoft-com:office:office" xmlns:r="http://schemas.openxmlformats.org/officeDocument/2006/relationships" xmlns:m="http://schemas.openxmlformats.org/officeDocument/2006/math" xmlns:v="urn:schemas-microsoft-com:vml" xmlns:wp14="http://schemas.microsoft.com/office/word/2010/wordprocessingDrawing" xmlns:wp="http://schemas.openxmlformats.org/drawingml/2006/wordprocessingDrawing" xmlns:w10="urn:schemas-microsoft-com:office:word" xmlns:w="http://schemas.openxmlformats.org/wordprocessingml/2006/main" xmlns:w14="http://schemas.microsoft.com/office/word/2010/wordml" xmlns:wpg="http://schemas.microsoft.com/office/word/2010/wordprocessingGroup" xmlns:wpi="http://schemas.microsoft.com/office/word/2010/wordprocessingInk" xmlns:wne="http://schemas.microsoft.com/office/word/2006/wordml" xmlns:wps="http://schemas.microsoft.com/office/word/2010/wordprocessingShape" mc:Ignorable="w14 wp14">
-  <w:docDefaults>
-    <w:rPrDefault>
-      <w:rPr>
-        <w:rFonts w:asciiTheme="minorHAnsi" w:eastAsiaTheme="minorEastAsia" w:hAnsiTheme="minorHAnsi" w:cstheme="minorBidi"/>
-        <w:sz w:val="22"/>
-        <w:szCs w:val="22"/>
-        <w:lang w:val="en-US" w:eastAsia="en-US" w:bidi="ar-SA"/>
-      </w:rPr>
-    </w:rPrDefault>
-    <w:pPrDefault>
-      <w:pPr>
-        <w:spacing w:after="200" w:line="276" w:lineRule="auto"/>
-      </w:pPr>
-    </w:pPrDefault>
-  </w:docDefaults>
-  <w:latentStyles w:defLockedState="0" w:defUIPriority="99" w:defSemiHidden="1" w:defUnhideWhenUsed="1" w:defQFormat="0" w:count="276">
-    <w:lsdException w:name="Normal" w:semiHidden="0" w:uiPriority="0" w:unhideWhenUsed="0" w:qFormat="1"/>
-    <w:lsdException w:name="heading 1" w:semiHidden="0" w:uiPriority="9" w:unhideWhenUsed="0" w:qFormat="1"/>
-    <w:lsdException w:name="heading 2" w:uiPriority="9" w:qFormat="1"/>
-    <w:lsdException w:name="heading 3" w:uiPriority="9" w:qFormat="1"/>
-    <w:lsdException w:name="heading 4" w:uiPriority="9" w:qFormat="1"/>
-    <w:lsdException w:name="heading 5" w:uiPriority="9" w:qFormat="1"/>
-    <w:lsdException w:name="heading 6" w:uiPriority="9" w:qFormat="1"/>
-    <w:lsdException w:name="heading 7" w:uiPriority="9" w:qFormat="1"/>
-    <w:lsdException w:name="heading 8" w:uiPriority="9" w:qFormat="1"/>
-    <w:lsdException w:name="heading 9" w:uiPriority="9" w:qFormat="1"/>
-    <w:lsdException w:name="toc 1" w:uiPriority="39"/>
-    <w:lsdException w:name="toc 2" w:uiPriority="39"/>
-    <w:lsdException w:name="toc 3" w:uiPriority="39"/>
-    <w:lsdException w:name="toc 4" w:uiPriority="39"/>
-    <w:lsdException w:name="toc 5" w:uiPriority="39"/>
-    <w:lsdException w:name="toc 6" w:uiPriority="39"/>
-    <w:lsdException w:name="toc 7" w:uiPriority="39"/>
-    <w:lsdException w:name="toc 8" w:uiPriority="39"/>
-    <w:lsdException w:name="toc 9" w:uiPriority="39"/>
-    <w:lsdException w:name="caption" w:uiPriority="35" w:qFormat="1"/>
-    <w:lsdException w:name="Title" w:semiHidden="0" w:uiPriority="10" w:unhideWhenUsed="0" w:qFormat="1"/>
-    <w:lsdException w:name="Default Paragraph Font" w:uiPriority="1"/>
-    <w:lsdException w:name="Subtitle" w:semiHidden="0" w:uiPriority="11" w:unhideWhenUsed="0" w:qFormat="1"/>
-    <w:lsdException w:name="Strong" w:semiHidden="0" w:uiPriority="22" w:unhideWhenUsed="0" w:qFormat="1"/>
-    <w:lsdException w:name="Emphasis" w:semiHidden="0" w:uiPriority="20" w:unhideWhenUsed="0" w:qFormat="1"/>
-    <w:lsdException w:name="Table Grid" w:semiHidden="0" w:uiPriority="59" w:unhideWhenUsed="0"/>
-    <w:lsdException w:name="Placeholder Text" w:unhideWhenUsed="0"/>
-    <w:lsdException w:name="No Spacing" w:semiHidden="0" w:uiPriority="1" w:unhideWhenUsed="0" w:qFormat="1"/>
-    <w:lsdException w:name="Light Shading" w:semiHidden="0" w:uiPriority="60" w:unhideWhenUsed="0"/>
-    <w:lsdException w:name="Light List" w:semiHidden="0" w:uiPriority="61" w:unhideWhenUsed="0"/>
-    <w:lsdException w:name="Light Grid" w:semiHidden="0" w:uiPriority="62" w:unhideWhenUsed="0"/>
-    <w:lsdException w:name="Medium Shading 1" w:semiHidden="0" w:uiPriority="63" w:unhideWhenUsed="0"/>
-    <w:lsdException w:name="Medium Shading 2" w:semiHidden="0" w:uiPriority="64" w:unhideWhenUsed="0"/>
-    <w:lsdException w:name="Medium List 1" w:semiHidden="0" w:uiPriority="65" w:unhideWhenUsed="0"/>
-    <w:lsdException w:name="Medium List 2" w:semiHidden="0" w:uiPriority="66" w:unhideWhenUsed="0"/>
-    <w:lsdException w:name="Medium Grid 1" w:semiHidden="0" w:uiPriority="67" w:unhideWhenUsed="0"/>
-    <w:lsdException w:name="Medium Grid 2" w:semiHidden="0" w:uiPriority="68" w:unhideWhenUsed="0"/>
-    <w:lsdException w:name="Medium Grid 3" w:semiHidden="0" w:uiPriority="69" w:unhideWhenUsed="0"/>
-    <w:lsdException w:name="Dark List" w:semiHidden="0" w:uiPriority="70" w:unhideWhenUsed="0"/>
-    <w:lsdException w:name="Colorful Shading" w:semiHidden="0" w:uiPriority="71" w:unhideWhenUsed="0"/>
-    <w:lsdException w:name="Colorful List" w:semiHidden="0" w:uiPriority="72" w:unhideWhenUsed="0"/>
-    <w:lsdException w:name="Colorful Grid" w:semiHidden="0" w:uiPriority="73" w:unhideWhenUsed="0"/>
-    <w:lsdException w:name="Light Shading Accent 1" w:semiHidden="0" w:uiPriority="60" w:unhideWhenUsed="0"/>
-    <w:lsdException w:name="Light List Accent 1" w:semiHidden="0" w:uiPriority="61" w:unhideWhenUsed="0"/>
-    <w:lsdException w:name="Light Grid Accent 1" w:semiHidden="0" w:uiPriority="62" w:unhideWhenUsed="0"/>
-    <w:lsdException w:name="Medium Shading 1 Accent 1" w:semiHidden="0" w:uiPriority="63" w:unhideWhenUsed="0"/>
-    <w:lsdException w:name="Medium Shading 2 Accent 1" w:semiHidden="0" w:uiPriority="64" w:unhideWhenUsed="0"/>
-    <w:lsdException w:name="Medium List 1 Accent 1" w:semiHidden="0" w:uiPriority="65" w:unhideWhenUsed="0"/>
-    <w:lsdException w:name="Revision" w:unhideWhenUsed="0"/>
-    <w:lsdException w:name="List Paragraph" w:semiHidden="0" w:uiPriority="34" w:unhideWhenUsed="0" w:qFormat="1"/>
-    <w:lsdException w:name="Quote" w:semiHidden="0" w:uiPriority="29" w:unhideWhenUsed="0" w:qFormat="1"/>
-    <w:lsdException w:name="Intense Quote" w:semiHidden="0" w:uiPriority="30" w:unhideWhenUsed="0" w:qFormat="1"/>
-    <w:lsdException w:name="Medium List 2 Accent 1" w:semiHidden="0" w:uiPriority="66" w:unhideWhenUsed="0"/>
-    <w:lsdException w:name="Medium Grid 1 Accent 1" w:semiHidden="0" w:uiPriority="67" w:unhideWhenUsed="0"/>
-    <w:lsdException w:name="Medium Grid 2 Accent 1" w:semiHidden="0" w:uiPriority="68" w:unhideWhenUsed="0"/>
-    <w:lsdException w:name="Medium Grid 3 Accent 1" w:semiHidden="0" w:uiPriority="69" w:unhideWhenUsed="0"/>
-    <w:lsdException w:name="Dark List Accent 1" w:semiHidden="0" w:uiPriority="70" w:unhideWhenUsed="0"/>
-    <w:lsdException w:name="Colorful Shading Accent 1" w:semiHidden="0" w:uiPriority="71" w:unhideWhenUsed="0"/>
-    <w:lsdException w:name="Colorful List Accent 1" w:semiHidden="0" w:uiPriority="72" w:unhideWhenUsed="0"/>
-    <w:lsdException w:name="Colorful Grid Accent 1" w:semiHidden="0" w:uiPriority="73" w:unhideWhenUsed="0"/>
-    <w:lsdException w:name="Light Shading Accent 2" w:semiHidden="0" w:uiPriority="60" w:unhideWhenUsed="0"/>
-    <w:lsdException w:name="Light List Accent 2" w:semiHidden="0" w:uiPriority="61" w:unhideWhenUsed="0"/>
-    <w:lsdException w:name="Light Grid Accent 2" w:semiHidden="0" w:uiPriority="62" w:unhideWhenUsed="0"/>
-    <w:lsdException w:name="Medium Shading 1 Accent 2" w:semiHidden="0" w:uiPriority="63" w:unhideWhenUsed="0"/>
-    <w:lsdException w:name="Medium Shading 2 Accent 2" w:semiHidden="0" w:uiPriority="64" w:unhideWhenUsed="0"/>
-    <w:lsdException w:name="Medium List 1 Accent 2" w:semiHidden="0" w:uiPriority="65" w:unhideWhenUsed="0"/>
-    <w:lsdException w:name="Medium List 2 Accent 2" w:semiHidden="0" w:uiPriority="66" w:unhideWhenUsed="0"/>
-    <w:lsdException w:name="Medium Grid 1 Accent 2" w:semiHidden="0" w:uiPriority="67" w:unhideWhenUsed="0"/>
-    <w:lsdException w:name="Medium Grid 2 Accent 2" w:semiHidden="0" w:uiPriority="68" w:unhideWhenUsed="0"/>
-    <w:lsdException w:name="Medium Grid 3 Accent 2" w:semiHidden="0" w:uiPriority="69" w:unhideWhenUsed="0"/>
-    <w:lsdException w:name="Dark List Accent 2" w:semiHidden="0" w:uiPriority="70" w:unhideWhenUsed="0"/>
-    <w:lsdException w:name="Colorful Shading Accent 2" w:semiHidden="0" w:uiPriority="71" w:unhideWhenUsed="0"/>
-    <w:lsdException w:name="Colorful List Accent 2" w:semiHidden="0" w:uiPriority="72" w:unhideWhenUsed="0"/>
-    <w:lsdException w:name="Colorful Grid Accent 2" w:semiHidden="0" w:uiPriority="73" w:unhideWhenUsed="0"/>
-    <w:lsdException w:name="Light Shading Accent 3" w:semiHidden="0" w:uiPriority="60" w:unhideWhenUsed="0"/>
-    <w:lsdException w:name="Light List Accent 3" w:semiHidden="0" w:uiPriority="61" w:unhideWhenUsed="0"/>
-    <w:lsdException w:name="Light Grid Accent 3" w:semiHidden="0" w:uiPriority="62" w:unhideWhenUsed="0"/>
-    <w:lsdException w:name="Medium Shading 1 Accent 3" w:semiHidden="0" w:uiPriority="63" w:unhideWhenUsed="0"/>
-    <w:lsdException w:name="Medium Shading 2 Accent 3" w:semiHidden="0" w:uiPriority="64" w:unhideWhenUsed="0"/>
-    <w:lsdException w:name="Medium List 1 Accent 3" w:semiHidden="0" w:uiPriority="65" w:unhideWhenUsed="0"/>
-    <w:lsdException w:name="Medium List 2 Accent 3" w:semiHidden="0" w:uiPriority="66" w:unhideWhenUsed="0"/>
-    <w:lsdException w:name="Medium Grid 1 Accent 3" w:semiHidden="0" w:uiPriority="67" w:unhideWhenUsed="0"/>
-    <w:lsdException w:name="Medium Grid 2 Accent 3" w:semiHidden="0" w:uiPriority="68" w:unhideWhenUsed="0"/>
-    <w:lsdException w:name="Medium Grid 3 Accent 3" w:semiHidden="0" w:uiPriority="69" w:unhideWhenUsed="0"/>
-    <w:lsdException w:name="Dark List Accent 3" w:semiHidden="0" w:uiPriority="70" w:unhideWhenUsed="0"/>
-    <w:lsdException w:name="Colorful Shading Accent 3" w:semiHidden="0" w:uiPriority="71" w:unhideWhenUsed="0"/>
-    <w:lsdException w:name="Colorful List Accent 3" w:semiHidden="0" w:uiPriority="72" w:unhideWhenUsed="0"/>
-    <w:lsdException w:name="Colorful Grid Accent 3" w:semiHidden="0" w:uiPriority="73" w:unhideWhenUsed="0"/>
-    <w:lsdException w:name="Light Shading Accent 4" w:semiHidden="0" w:uiPriority="60" w:unhideWhenUsed="0"/>
-    <w:lsdException w:name="Light List Accent 4" w:semiHidden="0" w:uiPriority="61" w:unhideWhenUsed="0"/>
-    <w:lsdException w:name="Light Grid Accent 4" w:semiHidden="0" w:uiPriority="62" w:unhideWhenUsed="0"/>
-    <w:lsdException w:name="Medium Shading 1 Accent 4" w:semiHidden="0" w:uiPriority="63" w:unhideWhenUsed="0"/>
-    <w:lsdException w:name="Medium Shading 2 Accent 4" w:semiHidden="0" w:uiPriority="64" w:unhideWhenUsed="0"/>
-    <w:lsdException w:name="Medium List 1 Accent 4" w:semiHidden="0" w:uiPriority="65" w:unhideWhenUsed="0"/>
-    <w:lsdException w:name="Medium List 2 Accent 4" w:semiHidden="0" w:uiPriority="66" w:unhideWhenUsed="0"/>
-    <w:lsdException w:name="Medium Grid 1 Accent 4" w:semiHidden="0" w:uiPriority="67" w:unhideWhenUsed="0"/>
-    <w:lsdException w:name="Medium Grid 2 Accent 4" w:semiHidden="0" w:uiPriority="68" w:unhideWhenUsed="0"/>
-    <w:lsdException w:name="Medium Grid 3 Accent 4" w:semiHidden="0" w:uiPriority="69" w:unhideWhenUsed="0"/>
-    <w:lsdException w:name="Dark List Accent 4" w:semiHidden="0" w:uiPriority="70" w:unhideWhenUsed="0"/>
-    <w:lsdException w:name="Colorful Shading Accent 4" w:semiHidden="0" w:uiPriority="71" w:unhideWhenUsed="0"/>
-    <w:lsdException w:name="Colorful List Accent 4" w:semiHidden="0" w:uiPriority="72" w:unhideWhenUsed="0"/>
-    <w:lsdException w:name="Colorful Grid Accent 4" w:semiHidden="0" w:uiPriority="73" w:unhideWhenUsed="0"/>
-    <w:lsdException w:name="Light Shading Accent 5" w:semiHidden="0" w:uiPriority="60" w:unhideWhenUsed="0"/>
-    <w:lsdException w:name="Light List Accent 5" w:semiHidden="0" w:uiPriority="61" w:unhideWhenUsed="0"/>
-    <w:lsdException w:name="Light Grid Accent 5" w:semiHidden="0" w:uiPriority="62" w:unhideWhenUsed="0"/>
-    <w:lsdException w:name="Medium Shading 1 Accent 5" w:semiHidden="0" w:uiPriority="63" w:unhideWhenUsed="0"/>
-    <w:lsdException w:name="Medium Shading 2 Accent 5" w:semiHidden="0" w:uiPriority="64" w:unhideWhenUsed="0"/>
-    <w:lsdException w:name="Medium List 1 Accent 5" w:semiHidden="0" w:uiPriority="65" w:unhideWhenUsed="0"/>
-    <w:lsdException w:name="Medium List 2 Accent 5" w:semiHidden="0" w:uiPriority="66" w:unhideWhenUsed="0"/>
-    <w:lsdException w:name="Medium Grid 1 Accent 5" w:semiHidden="0" w:uiPriority="67" w:unhideWhenUsed="0"/>
-    <w:lsdException w:name="Medium Grid 2 Accent 5" w:semiHidden="0" w:uiPriority="68" w:unhideWhenUsed="0"/>
-    <w:lsdException w:name="Medium Grid 3 Accent 5" w:semiHidden="0" w:uiPriority="69" w:unhideWhenUsed="0"/>
-    <w:lsdException w:name="Dark List Accent 5" w:semiHidden="0" w:uiPriority="70" w:unhideWhenUsed="0"/>
-    <w:lsdException w:name="Colorful Shading Accent 5" w:semiHidden="0" w:uiPriority="71" w:unhideWhenUsed="0"/>
-    <w:lsdException w:name="Colorful List Accent 5" w:semiHidden="0" w:uiPriority="72" w:unhideWhenUsed="0"/>
-    <w:lsdException w:name="Colorful Grid Accent 5" w:semiHidden="0" w:uiPriority="73" w:unhideWhenUsed="0"/>
-    <w:lsdException w:name="Light Shading Accent 6" w:semiHidden="0" w:uiPriority="60" w:unhideWhenUsed="0"/>
-    <w:lsdException w:name="Light List Accent 6" w:semiHidden="0" w:uiPriority="61" w:unhideWhenUsed="0"/>
-    <w:lsdException w:name="Light Grid Accent 6" w:semiHidden="0" w:uiPriority="62" w:unhideWhenUsed="0"/>
-    <w:lsdException w:name="Medium Shading 1 Accent 6" w:semiHidden="0" w:uiPriority="63" w:unhideWhenUsed="0"/>
-    <w:lsdException w:name="Medium Shading 2 Accent 6" w:semiHidden="0" w:uiPriority="64" w:unhideWhenUsed="0"/>
-    <w:lsdException w:name="Medium List 1 Accent 6" w:semiHidden="0" w:uiPriority="65" w:unhideWhenUsed="0"/>
-    <w:lsdException w:name="Medium List 2 Accent 6" w:semiHidden="0" w:uiPriority="66" w:unhideWhenUsed="0"/>
-    <w:lsdException w:name="Medium Grid 1 Accent 6" w:semiHidden="0" w:uiPriority="67" w:unhideWhenUsed="0"/>
-    <w:lsdException w:name="Medium Grid 2 Accent 6" w:semiHidden="0" w:uiPriority="68" w:unhideWhenUsed="0"/>
-    <w:lsdException w:name="Medium Grid 3 Accent 6" w:semiHidden="0" w:uiPriority="69" w:unhideWhenUsed="0"/>
-    <w:lsdException w:name="Dark List Accent 6" w:semiHidden="0" w:uiPriority="70" w:unhideWhenUsed="0"/>
-    <w:lsdException w:name="Colorful Shading Accent 6" w:semiHidden="0" w:uiPriority="71" w:unhideWhenUsed="0"/>
-    <w:lsdException w:name="Colorful List Accent 6" w:semiHidden="0" w:uiPriority="72" w:unhideWhenUsed="0"/>
-    <w:lsdException w:name="Colorful Grid Accent 6" w:semiHidden="0" w:uiPriority="73" w:unhideWhenUsed="0"/>
-    <w:lsdException w:name="Subtle Emphasis" w:semiHidden="0" w:uiPriority="19" w:unhideWhenUsed="0" w:qFormat="1"/>
-    <w:lsdException w:name="Intense Emphasis" w:semiHidden="0" w:uiPriority="21" w:unhideWhenUsed="0" w:qFormat="1"/>
-    <w:lsdException w:name="Subtle Reference" w:semiHidden="0" w:uiPriority="31" w:unhideWhenUsed="0" w:qFormat="1"/>
-    <w:lsdException w:name="Intense Reference" w:semiHidden="0" w:uiPriority="32" w:unhideWhenUsed="0" w:qFormat="1"/>
-    <w:lsdException w:name="Book Title" w:semiHidden="0" w:uiPriority="33" w:unhideWhenUsed="0" w:qFormat="1"/>
-    <w:lsdException w:name="Bibliography" w:uiPriority="37"/>
-    <w:lsdException w:name="TOC Heading" w:uiPriority="39" w:qFormat="1"/>
-  </w:latentStyles>
-  <w:style w:type="paragraph" w:default="1" w:styleId="Normal">
-    <w:name w:val="Normal"/>
-    <w:qFormat/>
-  </w:style>
-  <w:style w:type="character" w:default="1" w:styleId="DefaultParagraphFont">
-    <w:name w:val="Default Paragraph Font"/>
-    <w:uiPriority w:val="1"/>
-    <w:semiHidden/>
-    <w:unhideWhenUsed/>
-  </w:style>
-  <w:style w:type="table" w:default="1" w:styleId="TableNormal">
-    <w:name w:val="Normal Table"/>
-    <w:uiPriority w:val="99"/>
-    <w:semiHidden/>
-    <w:unhideWhenUsed/>
-    <w:tblPr>
-      <w:tblInd w:w="0" w:type="dxa"/>
-      <w:tblCellMar>
-        <w:top w:w="0" w:type="dxa"/>
-        <w:left w:w="108" w:type="dxa"/>
-        <w:bottom w:w="0" w:type="dxa"/>
-        <w:right w:w="108" w:type="dxa"/>
-      </w:tblCellMar>
-    </w:tblPr>
-  </w:style>
-  <w:style w:type="numbering" w:default="1" w:styleId="NoList">
-    <w:name w:val="No List"/>
-    <w:uiPriority w:val="99"/>
-    <w:semiHidden/>
-    <w:unhideWhenUsed/>
-  </w:style>
-  <w:style w:type="paragraph" w:customStyle="1" w:styleId="43E5F5CC6DF9426884866B0D591FB22F">
-    <w:name w:val="43E5F5CC6DF9426884866B0D591FB22F"/>
-    <w:rsid w:val="00EB308D"/>
-  </w:style>
-  <w:style w:type="paragraph" w:customStyle="1" w:styleId="D4C13B0D8C794254A9C5A37AA1D9BF6D">
-    <w:name w:val="D4C13B0D8C794254A9C5A37AA1D9BF6D"/>
-    <w:rsid w:val="00EB308D"/>
-  </w:style>
-  <w:style w:type="paragraph" w:customStyle="1" w:styleId="4BDFFC20643348F1B78DFEB0617C9416">
-    <w:name w:val="4BDFFC20643348F1B78DFEB0617C9416"/>
-    <w:rsid w:val="00EB308D"/>
-  </w:style>
-  <w:style w:type="paragraph" w:customStyle="1" w:styleId="7B71C289F27D4A3DB985A3FA3D5FAA51">
-    <w:name w:val="7B71C289F27D4A3DB985A3FA3D5FAA51"/>
-    <w:rsid w:val="00EB308D"/>
-  </w:style>
-  <w:style w:type="paragraph" w:customStyle="1" w:styleId="5FE54D04354141339EDDD8366B798C39">
-    <w:name w:val="5FE54D04354141339EDDD8366B798C39"/>
-    <w:rsid w:val="00EB308D"/>
-  </w:style>
-  <w:style w:type="paragraph" w:customStyle="1" w:styleId="8B641035F1FE4B10A7F9E6CA3C32C395">
-    <w:name w:val="8B641035F1FE4B10A7F9E6CA3C32C395"/>
-    <w:rsid w:val="00EB308D"/>
-  </w:style>
-  <w:style w:type="character" w:styleId="PlaceholderText">
-    <w:name w:val="Placeholder Text"/>
-    <w:basedOn w:val="DefaultParagraphFont"/>
-    <w:uiPriority w:val="99"/>
-    <w:semiHidden/>
-    <w:rsid w:val="00EB308D"/>
-    <w:rPr>
-      <w:color w:val="808080"/>
-    </w:rPr>
-  </w:style>
-</w:styles>
-</file>
-
-<file path=word/glossary/webSettings.xml><?xml version="1.0" encoding="utf-8"?>
-<w:webSettings xmlns:mc="http://schemas.openxmlformats.org/markup-compatibility/2006" xmlns:r="http://schemas.openxmlformats.org/officeDocument/2006/relationships" xmlns:w="http://schemas.openxmlformats.org/wordprocessingml/2006/main" xmlns:w14="http://schemas.microsoft.com/office/word/2010/wordml" mc:Ignorable="w14">
-  <w:optimizeForBrowser/>
-  <w:allowPNG/>
-  <w:doNotSaveAsSingleFile/>
-</w:webSettings>
 </file>
 
 <file path=word/theme/theme1.xml><?xml version="1.0" encoding="utf-8"?>
@@ -4974,7 +5881,7 @@
 </file>
 
 <file path=customXml/itemProps2.xml><?xml version="1.0" encoding="utf-8"?>
-<ds:datastoreItem xmlns:ds="http://schemas.openxmlformats.org/officeDocument/2006/customXml" ds:itemID="{04E30E8C-2A2A-A645-9703-4BFC220DBECA}">
+<ds:datastoreItem xmlns:ds="http://schemas.openxmlformats.org/officeDocument/2006/customXml" ds:itemID="{B8B8502D-B0B5-764A-A4F8-28C90B56BB7A}">
   <ds:schemaRefs>
     <ds:schemaRef ds:uri="http://schemas.openxmlformats.org/officeDocument/2006/bibliography"/>
   </ds:schemaRefs>

</xml_diff>

<commit_message>
Apparently Word thinks it made changes to the paper
</commit_message>
<xml_diff>
--- a/JPeNS_FinalPaper.docx
+++ b/JPeNS_FinalPaper.docx
@@ -74,6 +74,7 @@
                 <w:dataBinding w:prefixMappings="xmlns:ns0='http://schemas.openxmlformats.org/package/2006/metadata/core-properties' xmlns:ns1='http://purl.org/dc/elements/1.1/'" w:xpath="/ns0:coreProperties[1]/ns1:title[1]" w:storeItemID="{6C3C8BC8-F283-45AE-878A-BAB7291924A1}"/>
                 <w:text/>
               </w:sdtPr>
+              <w:sdtEndPr/>
               <w:sdtContent>
                 <w:tc>
                   <w:tcPr>
@@ -131,6 +132,7 @@
                 <w:dataBinding w:prefixMappings="xmlns:ns0='http://schemas.openxmlformats.org/package/2006/metadata/core-properties' xmlns:ns1='http://purl.org/dc/elements/1.1/'" w:xpath="/ns0:coreProperties[1]/ns1:subject[1]" w:storeItemID="{6C3C8BC8-F283-45AE-878A-BAB7291924A1}"/>
                 <w:text/>
               </w:sdtPr>
+              <w:sdtEndPr/>
               <w:sdtContent>
                 <w:tc>
                   <w:tcPr>
@@ -199,6 +201,7 @@
                 <w:dataBinding w:prefixMappings="xmlns:ns0='http://schemas.openxmlformats.org/package/2006/metadata/core-properties' xmlns:ns1='http://purl.org/dc/elements/1.1/'" w:xpath="/ns0:coreProperties[1]/ns1:creator[1]" w:storeItemID="{6C3C8BC8-F283-45AE-878A-BAB7291924A1}"/>
                 <w:text/>
               </w:sdtPr>
+              <w:sdtEndPr/>
               <w:sdtContent>
                 <w:tc>
                   <w:tcPr>
@@ -247,6 +250,7 @@
                 <w:dataBinding w:prefixMappings="xmlns:ns0='http://schemas.openxmlformats.org/officeDocument/2006/extended-properties' " w:xpath="/ns0:Properties[1]/ns0:Manager[1]" w:storeItemID="{6668398D-A668-4E3E-A5EB-62B293D839F1}"/>
                 <w:text/>
               </w:sdtPr>
+              <w:sdtEndPr/>
               <w:sdtContent>
                 <w:tc>
                   <w:tcPr>
@@ -518,20 +522,8 @@
               <w:u w:val="single"/>
             </w:rPr>
             <w:lastRenderedPageBreak/>
-            <w:t xml:space="preserve">What is </w:t>
+            <w:t>What is JPeNS</w:t>
           </w:r>
-          <w:proofErr w:type="gramStart"/>
-          <w:r>
-            <w:rPr>
-              <w:rFonts w:ascii="Times New Roman" w:hAnsi="Times New Roman" w:cs="Times New Roman"/>
-              <w:b/>
-              <w:sz w:val="24"/>
-              <w:szCs w:val="24"/>
-              <w:u w:val="single"/>
-            </w:rPr>
-            <w:t>JPeNS</w:t>
-          </w:r>
-          <w:proofErr w:type="gramEnd"/>
         </w:p>
         <w:p>
           <w:pPr>
@@ -1594,39 +1586,7 @@
           <w:sz w:val="24"/>
         </w:rPr>
         <w:tab/>
-        <w:t>Currently there are other tools already available that will create graphs, even directed graphs. However, the tools available for mapping Petri Networks are very sparse. For example, while searching for existing tools we found the Simple-Java-</w:t>
-      </w:r>
-      <w:proofErr w:type="spellStart"/>
-      <w:r>
-        <w:rPr>
-          <w:rFonts w:ascii="Times New Roman" w:hAnsi="Times New Roman" w:cs="Times New Roman"/>
-          <w:sz w:val="24"/>
-        </w:rPr>
-        <w:t>Petrinet</w:t>
-      </w:r>
-      <w:proofErr w:type="spellEnd"/>
-      <w:r>
-        <w:rPr>
-          <w:rFonts w:ascii="Times New Roman" w:hAnsi="Times New Roman" w:cs="Times New Roman"/>
-          <w:sz w:val="24"/>
-        </w:rPr>
-        <w:t xml:space="preserve"> on </w:t>
-      </w:r>
-      <w:proofErr w:type="spellStart"/>
-      <w:r>
-        <w:rPr>
-          <w:rFonts w:ascii="Times New Roman" w:hAnsi="Times New Roman" w:cs="Times New Roman"/>
-          <w:sz w:val="24"/>
-        </w:rPr>
-        <w:t>GitHub</w:t>
-      </w:r>
-      <w:proofErr w:type="spellEnd"/>
-      <w:r>
-        <w:rPr>
-          <w:rFonts w:ascii="Times New Roman" w:hAnsi="Times New Roman" w:cs="Times New Roman"/>
-          <w:sz w:val="24"/>
-        </w:rPr>
-        <w:t xml:space="preserve"> but it </w:t>
+        <w:t xml:space="preserve">Currently there are other tools already available that will create graphs, even directed graphs. However, the tools available for mapping Petri Networks are very sparse. For example, while searching for existing tools we found the Simple-Java-Petrinet on GitHub but it </w:t>
       </w:r>
       <w:r>
         <w:rPr>
@@ -1642,8 +1602,6 @@
         </w:rPr>
         <w:t xml:space="preserve"> any visual representation.</w:t>
       </w:r>
-      <w:bookmarkStart w:id="0" w:name="_GoBack"/>
-      <w:bookmarkEnd w:id="0"/>
     </w:p>
     <w:p>
       <w:pPr>
@@ -2060,7 +2018,6 @@
         </w:rPr>
         <w:t xml:space="preserve">Sharing information is an important component of JPeNS and so there is import/export functionality that allows students to create and share their graphs with one another. There is a dynamic </w:t>
       </w:r>
-      <w:proofErr w:type="gramStart"/>
       <w:r>
         <w:rPr>
           <w:rFonts w:ascii="Times New Roman" w:hAnsi="Times New Roman" w:cs="Times New Roman"/>
@@ -2069,7 +2026,6 @@
         </w:rPr>
         <w:t>form which</w:t>
       </w:r>
-      <w:proofErr w:type="gramEnd"/>
       <w:r>
         <w:rPr>
           <w:rFonts w:ascii="Times New Roman" w:hAnsi="Times New Roman" w:cs="Times New Roman"/>
@@ -2251,18 +2207,8 @@
           <w:sz w:val="24"/>
           <w:szCs w:val="24"/>
         </w:rPr>
-        <w:t xml:space="preserve"> simulator we began the search for a visual graphing library. Initially we looked at the open-source </w:t>
-      </w:r>
-      <w:proofErr w:type="spellStart"/>
-      <w:r>
-        <w:rPr>
-          <w:rFonts w:ascii="Times New Roman" w:hAnsi="Times New Roman" w:cs="Times New Roman"/>
-          <w:sz w:val="24"/>
-          <w:szCs w:val="24"/>
-        </w:rPr>
-        <w:t>Graphviz</w:t>
-      </w:r>
-      <w:proofErr w:type="spellEnd"/>
+        <w:t xml:space="preserve"> simulator we began the search for a visual graphing library. Initially we looked at the open-source Graphviz</w:t>
+      </w:r>
       <w:r>
         <w:rPr>
           <w:rStyle w:val="FootnoteReference"/>
@@ -2278,25 +2224,7 @@
           <w:sz w:val="24"/>
           <w:szCs w:val="24"/>
         </w:rPr>
-        <w:t xml:space="preserve"> library since one of us had previous experience with it. While this library could handle graphs, its Java support turned out to be rather weak unless we were to constantly render the graph to an image file and then display the image in the application. This would be both inefficient and would lack the interactivity we desired. After trying a few more libraries such as </w:t>
-      </w:r>
-      <w:proofErr w:type="spellStart"/>
-      <w:r>
-        <w:rPr>
-          <w:rFonts w:ascii="Times New Roman" w:hAnsi="Times New Roman" w:cs="Times New Roman"/>
-          <w:sz w:val="24"/>
-          <w:szCs w:val="24"/>
-        </w:rPr>
-        <w:t>mxGraph</w:t>
-      </w:r>
-      <w:proofErr w:type="spellEnd"/>
-      <w:r>
-        <w:rPr>
-          <w:rFonts w:ascii="Times New Roman" w:hAnsi="Times New Roman" w:cs="Times New Roman"/>
-          <w:sz w:val="24"/>
-          <w:szCs w:val="24"/>
-        </w:rPr>
-        <w:t>, Jung</w:t>
+        <w:t xml:space="preserve"> library since one of us had previous experience with it. While this library could handle graphs, its Java support turned out to be rather weak unless we were to constantly render the graph to an image file and then display the image in the application. This would be both inefficient and would lack the interactivity we desired. After trying a few more libraries such as mxGraph, Jung</w:t>
       </w:r>
       <w:r>
         <w:rPr>
@@ -2315,7 +2243,6 @@
         </w:rPr>
         <w:t xml:space="preserve">, and </w:t>
       </w:r>
-      <w:proofErr w:type="spellStart"/>
       <w:r>
         <w:rPr>
           <w:rFonts w:ascii="Times New Roman" w:hAnsi="Times New Roman" w:cs="Times New Roman"/>
@@ -2324,7 +2251,6 @@
         </w:rPr>
         <w:t>JGraphT</w:t>
       </w:r>
-      <w:proofErr w:type="spellEnd"/>
       <w:r>
         <w:rPr>
           <w:rStyle w:val="FootnoteReference"/>
@@ -2418,25 +2344,7 @@
           <w:sz w:val="24"/>
           <w:szCs w:val="24"/>
         </w:rPr>
-        <w:t xml:space="preserve">the web standards do not apply and a list of styling options does not appear to exist. After hours of searching for a way to modify the margin between </w:t>
-      </w:r>
-      <w:proofErr w:type="spellStart"/>
-      <w:r>
-        <w:rPr>
-          <w:rFonts w:ascii="Times New Roman" w:hAnsi="Times New Roman" w:cs="Times New Roman"/>
-          <w:sz w:val="24"/>
-          <w:szCs w:val="24"/>
-        </w:rPr>
-        <w:t>mxCells</w:t>
-      </w:r>
-      <w:proofErr w:type="spellEnd"/>
-      <w:r>
-        <w:rPr>
-          <w:rFonts w:ascii="Times New Roman" w:hAnsi="Times New Roman" w:cs="Times New Roman"/>
-          <w:sz w:val="24"/>
-          <w:szCs w:val="24"/>
-        </w:rPr>
-        <w:t xml:space="preserve"> (the class which represents each object on the graph in JGraphX) </w:t>
+        <w:t xml:space="preserve">the web standards do not apply and a list of styling options does not appear to exist. After hours of searching for a way to modify the margin between mxCells (the class which represents each object on the graph in JGraphX) </w:t>
       </w:r>
       <w:r>
         <w:rPr>
@@ -2491,161 +2399,15 @@
           <w:szCs w:val="24"/>
         </w:rPr>
         <w:lastRenderedPageBreak/>
-        <w:t xml:space="preserve">JPeNS is divided into 3 packages: master, </w:t>
-      </w:r>
-      <w:proofErr w:type="spellStart"/>
-      <w:r>
-        <w:rPr>
-          <w:rFonts w:ascii="Times New Roman" w:hAnsi="Times New Roman" w:cs="Times New Roman"/>
-          <w:sz w:val="24"/>
-          <w:szCs w:val="24"/>
-        </w:rPr>
-        <w:t>petrinet.gui</w:t>
-      </w:r>
-      <w:proofErr w:type="spellEnd"/>
-      <w:r>
-        <w:rPr>
-          <w:rFonts w:ascii="Times New Roman" w:hAnsi="Times New Roman" w:cs="Times New Roman"/>
-          <w:sz w:val="24"/>
-          <w:szCs w:val="24"/>
-        </w:rPr>
-        <w:t xml:space="preserve">, </w:t>
-      </w:r>
-      <w:proofErr w:type="spellStart"/>
-      <w:proofErr w:type="gramStart"/>
-      <w:r>
-        <w:rPr>
-          <w:rFonts w:ascii="Times New Roman" w:hAnsi="Times New Roman" w:cs="Times New Roman"/>
-          <w:sz w:val="24"/>
-          <w:szCs w:val="24"/>
-        </w:rPr>
-        <w:t>petrinet.logic</w:t>
-      </w:r>
-      <w:proofErr w:type="spellEnd"/>
-      <w:proofErr w:type="gramEnd"/>
-      <w:r>
-        <w:rPr>
-          <w:rFonts w:ascii="Times New Roman" w:hAnsi="Times New Roman" w:cs="Times New Roman"/>
-          <w:sz w:val="24"/>
-          <w:szCs w:val="24"/>
-        </w:rPr>
-        <w:t>.</w:t>
-      </w:r>
-      <w:r>
-        <w:rPr>
-          <w:rFonts w:ascii="Times New Roman" w:hAnsi="Times New Roman" w:cs="Times New Roman"/>
-          <w:sz w:val="24"/>
-          <w:szCs w:val="24"/>
-        </w:rPr>
-        <w:t xml:space="preserve"> In master resides the tools to run the application (</w:t>
-      </w:r>
-      <w:proofErr w:type="spellStart"/>
-      <w:r>
-        <w:rPr>
-          <w:rFonts w:ascii="Times New Roman" w:hAnsi="Times New Roman" w:cs="Times New Roman"/>
-          <w:sz w:val="24"/>
-          <w:szCs w:val="24"/>
-        </w:rPr>
-        <w:t>ie</w:t>
-      </w:r>
-      <w:proofErr w:type="spellEnd"/>
-      <w:r>
-        <w:rPr>
-          <w:rFonts w:ascii="Times New Roman" w:hAnsi="Times New Roman" w:cs="Times New Roman"/>
-          <w:sz w:val="24"/>
-          <w:szCs w:val="24"/>
-        </w:rPr>
-        <w:t xml:space="preserve">, </w:t>
-      </w:r>
-      <w:proofErr w:type="gramStart"/>
-      <w:r>
-        <w:rPr>
-          <w:rFonts w:ascii="Times New Roman" w:hAnsi="Times New Roman" w:cs="Times New Roman"/>
-          <w:sz w:val="24"/>
-          <w:szCs w:val="24"/>
-        </w:rPr>
-        <w:t>main(</w:t>
-      </w:r>
-      <w:proofErr w:type="gramEnd"/>
-      <w:r>
-        <w:rPr>
-          <w:rFonts w:ascii="Times New Roman" w:hAnsi="Times New Roman" w:cs="Times New Roman"/>
-          <w:sz w:val="24"/>
-          <w:szCs w:val="24"/>
-        </w:rPr>
-        <w:t xml:space="preserve">)) as well as the configuration data, the Importer/Exporter. </w:t>
-      </w:r>
-      <w:proofErr w:type="spellStart"/>
-      <w:r>
-        <w:rPr>
-          <w:rFonts w:ascii="Times New Roman" w:hAnsi="Times New Roman" w:cs="Times New Roman"/>
-          <w:sz w:val="24"/>
-          <w:szCs w:val="24"/>
-        </w:rPr>
-        <w:t>Petrinet.gui</w:t>
-      </w:r>
-      <w:proofErr w:type="spellEnd"/>
-      <w:r>
-        <w:rPr>
-          <w:rFonts w:ascii="Times New Roman" w:hAnsi="Times New Roman" w:cs="Times New Roman"/>
-          <w:sz w:val="24"/>
-          <w:szCs w:val="24"/>
-        </w:rPr>
-        <w:t xml:space="preserve"> contains the </w:t>
-      </w:r>
-      <w:proofErr w:type="gramStart"/>
-      <w:r>
-        <w:rPr>
-          <w:rFonts w:ascii="Times New Roman" w:hAnsi="Times New Roman" w:cs="Times New Roman"/>
-          <w:sz w:val="24"/>
-          <w:szCs w:val="24"/>
-        </w:rPr>
-        <w:t>classes which</w:t>
-      </w:r>
-      <w:proofErr w:type="gramEnd"/>
-      <w:r>
-        <w:rPr>
-          <w:rFonts w:ascii="Times New Roman" w:hAnsi="Times New Roman" w:cs="Times New Roman"/>
-          <w:sz w:val="24"/>
-          <w:szCs w:val="24"/>
-        </w:rPr>
-        <w:t xml:space="preserve"> are used for representing information to the User Interface, they also interface with the models in </w:t>
-      </w:r>
-      <w:proofErr w:type="spellStart"/>
-      <w:r>
-        <w:rPr>
-          <w:rFonts w:ascii="Times New Roman" w:hAnsi="Times New Roman" w:cs="Times New Roman"/>
-          <w:sz w:val="24"/>
-          <w:szCs w:val="24"/>
-        </w:rPr>
-        <w:t>petrinet.logic</w:t>
-      </w:r>
-      <w:proofErr w:type="spellEnd"/>
-      <w:r>
-        <w:rPr>
-          <w:rFonts w:ascii="Times New Roman" w:hAnsi="Times New Roman" w:cs="Times New Roman"/>
-          <w:sz w:val="24"/>
-          <w:szCs w:val="24"/>
-        </w:rPr>
-        <w:t xml:space="preserve">. </w:t>
-      </w:r>
-      <w:proofErr w:type="spellStart"/>
-      <w:r>
-        <w:rPr>
-          <w:rFonts w:ascii="Times New Roman" w:hAnsi="Times New Roman" w:cs="Times New Roman"/>
-          <w:sz w:val="24"/>
-          <w:szCs w:val="24"/>
-        </w:rPr>
-        <w:t>Petrinet.logic</w:t>
-      </w:r>
-      <w:proofErr w:type="spellEnd"/>
-      <w:r>
-        <w:rPr>
-          <w:rFonts w:ascii="Times New Roman" w:hAnsi="Times New Roman" w:cs="Times New Roman"/>
-          <w:sz w:val="24"/>
-          <w:szCs w:val="24"/>
-        </w:rPr>
-        <w:t xml:space="preserve"> contains </w:t>
+        <w:t>JPeNS is divided into 3 packages: master, petrinet.gui, petrinet.logic.</w:t>
+      </w:r>
+      <w:r>
+        <w:rPr>
+          <w:rFonts w:ascii="Times New Roman" w:hAnsi="Times New Roman" w:cs="Times New Roman"/>
+          <w:sz w:val="24"/>
+          <w:szCs w:val="24"/>
+        </w:rPr>
+        <w:t xml:space="preserve"> In master resides the tools to run the application (ie, main()) as well as the configuration data, the Importer/Exporter. Petrinet.gui contains the classes which are used for representing information to the User Interface, they also interface with the models in petrinet.logic. Petrinet.logic contains </w:t>
       </w:r>
       <w:r>
         <w:rPr>
@@ -2669,25 +2431,7 @@
           <w:sz w:val="24"/>
           <w:szCs w:val="24"/>
         </w:rPr>
-        <w:t xml:space="preserve"> shows a layout of the class diagrams. </w:t>
-      </w:r>
-      <w:proofErr w:type="spellStart"/>
-      <w:r>
-        <w:rPr>
-          <w:rFonts w:ascii="Times New Roman" w:hAnsi="Times New Roman" w:cs="Times New Roman"/>
-          <w:sz w:val="24"/>
-          <w:szCs w:val="24"/>
-        </w:rPr>
-        <w:t>PetrinetGUI</w:t>
-      </w:r>
-      <w:proofErr w:type="spellEnd"/>
-      <w:r>
-        <w:rPr>
-          <w:rFonts w:ascii="Times New Roman" w:hAnsi="Times New Roman" w:cs="Times New Roman"/>
-          <w:sz w:val="24"/>
-          <w:szCs w:val="24"/>
-        </w:rPr>
-        <w:t xml:space="preserve"> is a very central class that acts as the controller connecting all of the various components to the display. It provides the menus</w:t>
+        <w:t xml:space="preserve"> shows a layout of the class diagrams. PetrinetGUI is a very central class that acts as the controller connecting all of the various components to the display. It provides the menus</w:t>
       </w:r>
       <w:r>
         <w:rPr>
@@ -2703,18 +2447,8 @@
           <w:sz w:val="24"/>
           <w:szCs w:val="24"/>
         </w:rPr>
-        <w:t xml:space="preserve"> which create a pathway to the Importer/Exporter, it creates the </w:t>
-      </w:r>
-      <w:proofErr w:type="spellStart"/>
-      <w:r>
-        <w:rPr>
-          <w:rFonts w:ascii="Times New Roman" w:hAnsi="Times New Roman" w:cs="Times New Roman"/>
-          <w:sz w:val="24"/>
-          <w:szCs w:val="24"/>
-        </w:rPr>
-        <w:t>TransitionButtons</w:t>
-      </w:r>
-      <w:proofErr w:type="spellEnd"/>
+        <w:t xml:space="preserve"> which create a pathway to the Importer/Exporter, it creates the TransitionButtons</w:t>
+      </w:r>
       <w:r>
         <w:rPr>
           <w:rFonts w:ascii="Times New Roman" w:hAnsi="Times New Roman" w:cs="Times New Roman"/>
@@ -2753,25 +2487,7 @@
           <w:sz w:val="24"/>
           <w:szCs w:val="24"/>
         </w:rPr>
-        <w:t xml:space="preserve">links the places to their display panel. The </w:t>
-      </w:r>
-      <w:proofErr w:type="spellStart"/>
-      <w:r>
-        <w:rPr>
-          <w:rFonts w:ascii="Times New Roman" w:hAnsi="Times New Roman" w:cs="Times New Roman"/>
-          <w:sz w:val="24"/>
-          <w:szCs w:val="24"/>
-        </w:rPr>
-        <w:t>NetBuilder</w:t>
-      </w:r>
-      <w:proofErr w:type="spellEnd"/>
-      <w:r>
-        <w:rPr>
-          <w:rFonts w:ascii="Times New Roman" w:hAnsi="Times New Roman" w:cs="Times New Roman"/>
-          <w:sz w:val="24"/>
-          <w:szCs w:val="24"/>
-        </w:rPr>
-        <w:t xml:space="preserve"> class is disjoint from the rest of the application since it doesn’t actually interact with Petri Networks. Rather, it is a tool that generates XML files for the user</w:t>
+        <w:t>links the places to their display panel. The NetBuilder class is disjoint from the rest of the application since it doesn’t actually interact with Petri Networks. Rather, it is a tool that generates XML files for the user</w:t>
       </w:r>
       <w:r>
         <w:rPr>
@@ -2806,25 +2522,7 @@
           <w:sz w:val="24"/>
           <w:szCs w:val="24"/>
         </w:rPr>
-        <w:t xml:space="preserve">Eclipse IDE was used for writing JPeNS and the code in the repository on </w:t>
-      </w:r>
-      <w:proofErr w:type="spellStart"/>
-      <w:r>
-        <w:rPr>
-          <w:rFonts w:ascii="Times New Roman" w:hAnsi="Times New Roman" w:cs="Times New Roman"/>
-          <w:sz w:val="24"/>
-          <w:szCs w:val="24"/>
-        </w:rPr>
-        <w:t>GitHub</w:t>
-      </w:r>
-      <w:proofErr w:type="spellEnd"/>
-      <w:r>
-        <w:rPr>
-          <w:rFonts w:ascii="Times New Roman" w:hAnsi="Times New Roman" w:cs="Times New Roman"/>
-          <w:sz w:val="24"/>
-          <w:szCs w:val="24"/>
-        </w:rPr>
-        <w:t xml:space="preserve"> was designed such that a user can checkout the repository and </w:t>
+        <w:t xml:space="preserve">Eclipse IDE was used for writing JPeNS and the code in the repository on GitHub was designed such that a user can checkout the repository and </w:t>
       </w:r>
       <w:r>
         <w:rPr>
@@ -2833,6 +2531,24 @@
           <w:szCs w:val="24"/>
         </w:rPr>
         <w:t>only need to import the JPeNS project in order to run the tool.</w:t>
+      </w:r>
+      <w:r>
+        <w:rPr>
+          <w:rFonts w:ascii="Times New Roman" w:hAnsi="Times New Roman" w:cs="Times New Roman"/>
+          <w:sz w:val="24"/>
+          <w:szCs w:val="24"/>
+        </w:rPr>
+        <w:t xml:space="preserve"> Once set up and running the user can change settings in the Config.java file that</w:t>
+      </w:r>
+      <w:bookmarkStart w:id="0" w:name="_GoBack"/>
+      <w:bookmarkEnd w:id="0"/>
+      <w:r>
+        <w:rPr>
+          <w:rFonts w:ascii="Times New Roman" w:hAnsi="Times New Roman" w:cs="Times New Roman"/>
+          <w:sz w:val="24"/>
+          <w:szCs w:val="24"/>
+        </w:rPr>
+        <w:t xml:space="preserve"> is located in the master package. These settings can enable more debugging output as well as modify visual settings.</w:t>
       </w:r>
     </w:p>
     <w:p>
@@ -3137,51 +2853,15 @@
           <w:sz w:val="24"/>
           <w:szCs w:val="24"/>
         </w:rPr>
-        <w:t xml:space="preserve">Creating JPeNS has been a challenging and satisfying endeavor that has taught our team a number of new tools (Eclipse, </w:t>
-      </w:r>
-      <w:proofErr w:type="spellStart"/>
-      <w:r>
-        <w:rPr>
-          <w:rFonts w:ascii="Times New Roman" w:hAnsi="Times New Roman" w:cs="Times New Roman"/>
-          <w:sz w:val="24"/>
-          <w:szCs w:val="24"/>
-        </w:rPr>
-        <w:t>Git</w:t>
-      </w:r>
-      <w:proofErr w:type="spellEnd"/>
-      <w:r>
-        <w:rPr>
-          <w:rFonts w:ascii="Times New Roman" w:hAnsi="Times New Roman" w:cs="Times New Roman"/>
-          <w:sz w:val="24"/>
-          <w:szCs w:val="24"/>
-        </w:rPr>
-        <w:t xml:space="preserve">, </w:t>
-      </w:r>
-      <w:proofErr w:type="spellStart"/>
-      <w:r>
-        <w:rPr>
-          <w:rFonts w:ascii="Times New Roman" w:hAnsi="Times New Roman" w:cs="Times New Roman"/>
-          <w:sz w:val="24"/>
-          <w:szCs w:val="24"/>
-        </w:rPr>
-        <w:t>TortoiseMerge</w:t>
-      </w:r>
-      <w:proofErr w:type="spellEnd"/>
-      <w:r>
-        <w:rPr>
-          <w:rFonts w:ascii="Times New Roman" w:hAnsi="Times New Roman" w:cs="Times New Roman"/>
-          <w:sz w:val="24"/>
-          <w:szCs w:val="24"/>
-        </w:rPr>
-        <w:t xml:space="preserve">, Vim, JGraphX) and expanded our knowledge of </w:t>
-      </w:r>
-      <w:r>
-        <w:rPr>
-          <w:rFonts w:ascii="Times New Roman" w:hAnsi="Times New Roman" w:cs="Times New Roman"/>
-          <w:sz w:val="24"/>
-          <w:szCs w:val="24"/>
-        </w:rPr>
-        <w:t xml:space="preserve">Java GUI design and layout. Having a solid version control system is critical for projects such as these so that collaboration can happen with distributed backup and consolidation of resources. In addition, the ability to make branches in code is essential for testing various tools (switching </w:t>
+        <w:t xml:space="preserve">Creating JPeNS has been a challenging and satisfying endeavor that has taught our team a number of new tools (Eclipse, Git, TortoiseMerge, Vim, JGraphX) and expanded our knowledge of </w:t>
+      </w:r>
+      <w:r>
+        <w:rPr>
+          <w:rFonts w:ascii="Times New Roman" w:hAnsi="Times New Roman" w:cs="Times New Roman"/>
+          <w:sz w:val="24"/>
+          <w:szCs w:val="24"/>
+        </w:rPr>
+        <w:t xml:space="preserve">Java GUI design and layout. Having a solid version control system is critical for projects such </w:t>
       </w:r>
       <w:r>
         <w:rPr>
@@ -3190,7 +2870,7 @@
           <w:szCs w:val="24"/>
         </w:rPr>
         <w:lastRenderedPageBreak/>
-        <w:t xml:space="preserve">between JGraphX, Jung, </w:t>
+        <w:t xml:space="preserve">as these so that collaboration can happen with distributed backup and consolidation of resources. In addition, the ability to make branches in code is essential for testing various tools (switching between JGraphX, Jung, </w:t>
       </w:r>
       <w:r>
         <w:rPr>
@@ -3206,25 +2886,7 @@
           <w:sz w:val="24"/>
           <w:szCs w:val="24"/>
         </w:rPr>
-        <w:t xml:space="preserve"> is as easy as switching branches in </w:t>
-      </w:r>
-      <w:proofErr w:type="spellStart"/>
-      <w:r>
-        <w:rPr>
-          <w:rFonts w:ascii="Times New Roman" w:hAnsi="Times New Roman" w:cs="Times New Roman"/>
-          <w:sz w:val="24"/>
-          <w:szCs w:val="24"/>
-        </w:rPr>
-        <w:t>Git</w:t>
-      </w:r>
-      <w:proofErr w:type="spellEnd"/>
-      <w:r>
-        <w:rPr>
-          <w:rFonts w:ascii="Times New Roman" w:hAnsi="Times New Roman" w:cs="Times New Roman"/>
-          <w:sz w:val="24"/>
-          <w:szCs w:val="24"/>
-        </w:rPr>
-        <w:t xml:space="preserve">) without losing the ability to receive updates and patches from teammates. </w:t>
+        <w:t xml:space="preserve"> is as easy as switching branches in Git) without losing the ability to receive updates and patches from teammates. </w:t>
       </w:r>
     </w:p>
     <w:p>
@@ -3252,25 +2914,7 @@
           <w:sz w:val="24"/>
           <w:szCs w:val="24"/>
         </w:rPr>
-        <w:t xml:space="preserve"> It is also our desire that others will eventually take the project to the next level with their own ideas by forking it on </w:t>
-      </w:r>
-      <w:proofErr w:type="spellStart"/>
-      <w:r>
-        <w:rPr>
-          <w:rFonts w:ascii="Times New Roman" w:hAnsi="Times New Roman" w:cs="Times New Roman"/>
-          <w:sz w:val="24"/>
-          <w:szCs w:val="24"/>
-        </w:rPr>
-        <w:t>GitHub</w:t>
-      </w:r>
-      <w:proofErr w:type="spellEnd"/>
-      <w:r>
-        <w:rPr>
-          <w:rFonts w:ascii="Times New Roman" w:hAnsi="Times New Roman" w:cs="Times New Roman"/>
-          <w:sz w:val="24"/>
-          <w:szCs w:val="24"/>
-        </w:rPr>
-        <w:t xml:space="preserve"> and developing it further.</w:t>
+        <w:t xml:space="preserve"> It is also our desire that others will eventually take the project to the next level with their own ideas by forking it on GitHub and developing it further.</w:t>
       </w:r>
       <w:r>
         <w:rPr>
@@ -3420,7 +3064,6 @@
                                 <w:sz w:val="20"/>
                               </w:rPr>
                             </w:pPr>
-                            <w:proofErr w:type="gramStart"/>
                             <w:r>
                               <w:rPr>
                                 <w:rFonts w:ascii="Times New Roman" w:hAnsi="Times New Roman" w:cs="Times New Roman"/>
@@ -3428,7 +3071,6 @@
                               </w:rPr>
                               <w:t>Class diagram from the JPeNS project.</w:t>
                             </w:r>
-                            <w:proofErr w:type="gramEnd"/>
                           </w:p>
                         </w:txbxContent>
                       </wps:txbx>
@@ -3872,7 +3514,6 @@
           <w:szCs w:val="24"/>
         </w:rPr>
       </w:pPr>
-      <w:proofErr w:type="spellStart"/>
       <w:r>
         <w:rPr>
           <w:rFonts w:ascii="Times New Roman" w:hAnsi="Times New Roman" w:cs="Times New Roman"/>
@@ -3881,7 +3522,6 @@
         </w:rPr>
         <w:t>Git</w:t>
       </w:r>
-      <w:proofErr w:type="spellEnd"/>
       <w:r>
         <w:rPr>
           <w:rFonts w:ascii="Times New Roman" w:hAnsi="Times New Roman" w:cs="Times New Roman"/>
@@ -3912,7 +3552,6 @@
           <w:szCs w:val="24"/>
         </w:rPr>
       </w:pPr>
-      <w:proofErr w:type="spellStart"/>
       <w:r>
         <w:rPr>
           <w:rFonts w:ascii="Times New Roman" w:hAnsi="Times New Roman" w:cs="Times New Roman"/>
@@ -3921,7 +3560,6 @@
         </w:rPr>
         <w:t>GitHub</w:t>
       </w:r>
-      <w:proofErr w:type="spellEnd"/>
       <w:r>
         <w:rPr>
           <w:rFonts w:ascii="Times New Roman" w:hAnsi="Times New Roman" w:cs="Times New Roman"/>
@@ -3944,7 +3582,6 @@
           <w:szCs w:val="24"/>
         </w:rPr>
       </w:pPr>
-      <w:proofErr w:type="spellStart"/>
       <w:r>
         <w:rPr>
           <w:rFonts w:ascii="Times New Roman" w:hAnsi="Times New Roman" w:cs="Times New Roman"/>
@@ -3953,7 +3590,6 @@
         </w:rPr>
         <w:t>TortoiseGit</w:t>
       </w:r>
-      <w:proofErr w:type="spellEnd"/>
       <w:r>
         <w:rPr>
           <w:rFonts w:ascii="Times New Roman" w:hAnsi="Times New Roman" w:cs="Times New Roman"/>
@@ -4058,18 +3694,8 @@
           <w:sz w:val="24"/>
           <w:szCs w:val="24"/>
         </w:rPr>
-        <w:t>Simple-Java-</w:t>
-      </w:r>
-      <w:proofErr w:type="spellStart"/>
-      <w:r>
-        <w:rPr>
-          <w:rFonts w:ascii="Times New Roman" w:hAnsi="Times New Roman" w:cs="Times New Roman"/>
-          <w:sz w:val="24"/>
-          <w:szCs w:val="24"/>
-        </w:rPr>
-        <w:t>Petrinet</w:t>
-      </w:r>
-      <w:proofErr w:type="spellEnd"/>
+        <w:t>Simple-Java-Petrinet</w:t>
+      </w:r>
       <w:r>
         <w:rPr>
           <w:rFonts w:ascii="Times New Roman" w:hAnsi="Times New Roman" w:cs="Times New Roman"/>
@@ -4146,6 +3772,7 @@
         <w:docPartUnique/>
       </w:docPartObj>
     </w:sdtPr>
+    <w:sdtEndPr/>
     <w:sdtContent>
       <w:sdt>
         <w:sdtPr>
@@ -4155,6 +3782,7 @@
             <w:docPartUnique/>
           </w:docPartObj>
         </w:sdtPr>
+        <w:sdtEndPr/>
         <w:sdtContent>
           <w:p>
             <w:pPr>
@@ -4201,7 +3829,7 @@
                 <w:bCs/>
                 <w:noProof/>
               </w:rPr>
-              <w:t>6</w:t>
+              <w:t>5</w:t>
             </w:r>
             <w:r>
               <w:rPr>
@@ -4341,13 +3969,8 @@
       <w:r>
         <w:t xml:space="preserve"> </w:t>
       </w:r>
-      <w:proofErr w:type="spellStart"/>
-      <w:r>
-        <w:t>Graphviz</w:t>
-      </w:r>
-      <w:proofErr w:type="spellEnd"/>
-      <w:r>
-        <w:t xml:space="preserve">: </w:t>
+      <w:r>
+        <w:t xml:space="preserve">Graphviz: </w:t>
       </w:r>
       <w:r>
         <w:t>http://www.graphviz.org/</w:t>
@@ -4385,15 +4008,7 @@
         <w:footnoteRef/>
       </w:r>
       <w:r>
-        <w:t xml:space="preserve"> </w:t>
-      </w:r>
-      <w:proofErr w:type="spellStart"/>
-      <w:r>
-        <w:t>JGraphT</w:t>
-      </w:r>
-      <w:proofErr w:type="spellEnd"/>
-      <w:r>
-        <w:t xml:space="preserve">: </w:t>
+        <w:t xml:space="preserve"> JGraphT: </w:t>
       </w:r>
       <w:r>
         <w:t>http://jgrapht.org/</w:t>
@@ -4729,6 +4344,7 @@
   <w:style w:type="character" w:default="1" w:styleId="DefaultParagraphFont">
     <w:name w:val="Default Paragraph Font"/>
     <w:uiPriority w:val="1"/>
+    <w:semiHidden/>
     <w:unhideWhenUsed/>
   </w:style>
   <w:style w:type="table" w:default="1" w:styleId="TableNormal">
@@ -5253,6 +4869,7 @@
   <w:style w:type="character" w:default="1" w:styleId="DefaultParagraphFont">
     <w:name w:val="Default Paragraph Font"/>
     <w:uiPriority w:val="1"/>
+    <w:semiHidden/>
     <w:unhideWhenUsed/>
   </w:style>
   <w:style w:type="table" w:default="1" w:styleId="TableNormal">
@@ -5881,7 +5498,7 @@
 </file>
 
 <file path=customXml/itemProps2.xml><?xml version="1.0" encoding="utf-8"?>
-<ds:datastoreItem xmlns:ds="http://schemas.openxmlformats.org/officeDocument/2006/customXml" ds:itemID="{B8B8502D-B0B5-764A-A4F8-28C90B56BB7A}">
+<ds:datastoreItem xmlns:ds="http://schemas.openxmlformats.org/officeDocument/2006/customXml" ds:itemID="{13108A6B-F3F7-494C-879B-D76BE0473891}">
   <ds:schemaRefs>
     <ds:schemaRef ds:uri="http://schemas.openxmlformats.org/officeDocument/2006/bibliography"/>
   </ds:schemaRefs>

</xml_diff>

<commit_message>
Added links to the repo to both documents
</commit_message>
<xml_diff>
--- a/JPeNS_FinalPaper.docx
+++ b/JPeNS_FinalPaper.docx
@@ -124,15 +124,14 @@
               <w:sdtPr>
                 <w:rPr>
                   <w:rFonts w:ascii="Times New Roman" w:eastAsiaTheme="majorEastAsia" w:hAnsi="Times New Roman" w:cs="Times New Roman"/>
-                  <w:sz w:val="44"/>
-                  <w:szCs w:val="44"/>
+                  <w:sz w:val="36"/>
+                  <w:szCs w:val="36"/>
                 </w:rPr>
                 <w:alias w:val="Subtitle"/>
                 <w:id w:val="15524255"/>
                 <w:dataBinding w:prefixMappings="xmlns:ns0='http://schemas.openxmlformats.org/package/2006/metadata/core-properties' xmlns:ns1='http://purl.org/dc/elements/1.1/'" w:xpath="/ns0:coreProperties[1]/ns1:subject[1]" w:storeItemID="{6C3C8BC8-F283-45AE-878A-BAB7291924A1}"/>
                 <w:text/>
               </w:sdtPr>
-              <w:sdtEndPr/>
               <w:sdtContent>
                 <w:tc>
                   <w:tcPr>
@@ -155,10 +154,10 @@
                     <w:r>
                       <w:rPr>
                         <w:rFonts w:ascii="Times New Roman" w:eastAsiaTheme="majorEastAsia" w:hAnsi="Times New Roman" w:cs="Times New Roman"/>
-                        <w:sz w:val="44"/>
-                        <w:szCs w:val="44"/>
+                        <w:sz w:val="36"/>
+                        <w:szCs w:val="36"/>
                       </w:rPr>
-                      <w:t>Java Petri Network Simulator</w:t>
+                      <w:t xml:space="preserve">Java Petri Network Simulator </w:t>
                     </w:r>
                   </w:p>
                 </w:tc>
@@ -351,6 +350,9 @@
         <w:p/>
         <w:p>
           <w:pPr>
+            <w:tabs>
+              <w:tab w:val="left" w:pos="3800"/>
+            </w:tabs>
             <w:spacing w:line="240" w:lineRule="auto"/>
           </w:pPr>
           <w:r>
@@ -501,18 +503,149 @@
             </mc:AlternateContent>
           </w:r>
           <w:r>
-            <w:br w:type="page"/>
+            <w:tab/>
+          </w:r>
+          <w:bookmarkStart w:id="0" w:name="_GoBack"/>
+          <w:bookmarkEnd w:id="0"/>
+        </w:p>
+        <w:p>
+          <w:pPr>
+            <w:tabs>
+              <w:tab w:val="left" w:pos="3800"/>
+            </w:tabs>
+            <w:spacing w:line="240" w:lineRule="auto"/>
+          </w:pPr>
+          <w:r>
+            <w:rPr>
+              <w:noProof/>
+            </w:rPr>
+            <mc:AlternateContent>
+              <mc:Choice Requires="wps">
+                <w:drawing>
+                  <wp:anchor distT="0" distB="0" distL="114300" distR="114300" simplePos="0" relativeHeight="251671552" behindDoc="0" locked="0" layoutInCell="1" allowOverlap="1" wp14:anchorId="77112FA9" wp14:editId="418545C7">
+                    <wp:simplePos x="0" y="0"/>
+                    <wp:positionH relativeFrom="column">
+                      <wp:posOffset>1371600</wp:posOffset>
+                    </wp:positionH>
+                    <wp:positionV relativeFrom="paragraph">
+                      <wp:posOffset>270510</wp:posOffset>
+                    </wp:positionV>
+                    <wp:extent cx="3314700" cy="342900"/>
+                    <wp:effectExtent l="0" t="0" r="0" b="12700"/>
+                    <wp:wrapSquare wrapText="bothSides"/>
+                    <wp:docPr id="12" name="Text Box 12"/>
+                    <wp:cNvGraphicFramePr/>
+                    <a:graphic xmlns:a="http://schemas.openxmlformats.org/drawingml/2006/main">
+                      <a:graphicData uri="http://schemas.microsoft.com/office/word/2010/wordprocessingShape">
+                        <wps:wsp>
+                          <wps:cNvSpPr txBox="1"/>
+                          <wps:spPr>
+                            <a:xfrm>
+                              <a:off x="0" y="0"/>
+                              <a:ext cx="3314700" cy="342900"/>
+                            </a:xfrm>
+                            <a:prstGeom prst="rect">
+                              <a:avLst/>
+                            </a:prstGeom>
+                            <a:noFill/>
+                            <a:ln>
+                              <a:noFill/>
+                            </a:ln>
+                            <a:effectLst/>
+                            <a:extLst>
+                              <a:ext uri="{C572A759-6A51-4108-AA02-DFA0A04FC94B}">
+                                <ma14:wrappingTextBoxFlag xmlns:ma14="http://schemas.microsoft.com/office/mac/drawingml/2011/main"/>
+                              </a:ext>
+                            </a:extLst>
+                          </wps:spPr>
+                          <wps:style>
+                            <a:lnRef idx="0">
+                              <a:schemeClr val="accent1"/>
+                            </a:lnRef>
+                            <a:fillRef idx="0">
+                              <a:schemeClr val="accent1"/>
+                            </a:fillRef>
+                            <a:effectRef idx="0">
+                              <a:schemeClr val="accent1"/>
+                            </a:effectRef>
+                            <a:fontRef idx="minor">
+                              <a:schemeClr val="dk1"/>
+                            </a:fontRef>
+                          </wps:style>
+                          <wps:txbx>
+                            <w:txbxContent>
+                              <w:p>
+                                <w:r>
+                                  <w:rPr>
+                                    <w:rFonts w:ascii="Times New Roman" w:eastAsiaTheme="majorEastAsia" w:hAnsi="Times New Roman" w:cs="Times New Roman"/>
+                                    <w:sz w:val="36"/>
+                                    <w:szCs w:val="36"/>
+                                  </w:rPr>
+                                  <w:t>https://github.com/Hobbit/JPeNS</w:t>
+                                </w:r>
+                              </w:p>
+                            </w:txbxContent>
+                          </wps:txbx>
+                          <wps:bodyPr rot="0" spcFirstLastPara="0" vertOverflow="overflow" horzOverflow="overflow" vert="horz" wrap="square" lIns="91440" tIns="45720" rIns="91440" bIns="45720" numCol="1" spcCol="0" rtlCol="0" fromWordArt="0" anchor="t" anchorCtr="0" forceAA="0" compatLnSpc="1">
+                            <a:prstTxWarp prst="textNoShape">
+                              <a:avLst/>
+                            </a:prstTxWarp>
+                            <a:noAutofit/>
+                          </wps:bodyPr>
+                        </wps:wsp>
+                      </a:graphicData>
+                    </a:graphic>
+                    <wp14:sizeRelH relativeFrom="margin">
+                      <wp14:pctWidth>0</wp14:pctWidth>
+                    </wp14:sizeRelH>
+                  </wp:anchor>
+                </w:drawing>
+              </mc:Choice>
+              <mc:Fallback>
+                <w:pict>
+                  <v:shape id="Text Box 12" o:spid="_x0000_s1027" type="#_x0000_t202" style="position:absolute;margin-left:108pt;margin-top:21.3pt;width:261pt;height:27pt;z-index:251671552;visibility:visible;mso-wrap-style:square;mso-width-percent:0;mso-wrap-distance-left:9pt;mso-wrap-distance-top:0;mso-wrap-distance-right:9pt;mso-wrap-distance-bottom:0;mso-position-horizontal:absolute;mso-position-horizontal-relative:text;mso-position-vertical:absolute;mso-position-vertical-relative:text;mso-width-percent:0;mso-width-relative:margin;v-text-anchor:top" o:gfxdata="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" filled="f" stroked="f">
+                    <v:textbox>
+                      <w:txbxContent>
+                        <w:p>
+                          <w:r>
+                            <w:rPr>
+                              <w:rFonts w:ascii="Times New Roman" w:eastAsiaTheme="majorEastAsia" w:hAnsi="Times New Roman" w:cs="Times New Roman"/>
+                              <w:sz w:val="36"/>
+                              <w:szCs w:val="36"/>
+                            </w:rPr>
+                            <w:t>https://github.com/Hobbit/JPeNS</w:t>
+                          </w:r>
+                        </w:p>
+                      </w:txbxContent>
+                    </v:textbox>
+                    <w10:wrap type="square"/>
+                  </v:shape>
+                </w:pict>
+              </mc:Fallback>
+            </mc:AlternateContent>
           </w:r>
         </w:p>
         <w:p>
           <w:pPr>
+            <w:tabs>
+              <w:tab w:val="left" w:pos="3800"/>
+            </w:tabs>
             <w:spacing w:line="240" w:lineRule="auto"/>
-            <w:rPr>
-              <w:rFonts w:ascii="Times New Roman" w:hAnsi="Times New Roman" w:cs="Times New Roman"/>
-              <w:sz w:val="24"/>
-              <w:szCs w:val="24"/>
-            </w:rPr>
           </w:pPr>
+          <w:r>
+            <w:tab/>
+          </w:r>
+        </w:p>
+        <w:p>
+          <w:pPr>
+            <w:tabs>
+              <w:tab w:val="left" w:pos="3800"/>
+            </w:tabs>
+            <w:spacing w:line="240" w:lineRule="auto"/>
+          </w:pPr>
+          <w:r>
+            <w:br w:type="page"/>
+          </w:r>
           <w:r>
             <w:rPr>
               <w:rFonts w:ascii="Times New Roman" w:hAnsi="Times New Roman" w:cs="Times New Roman"/>
@@ -522,8 +655,20 @@
               <w:u w:val="single"/>
             </w:rPr>
             <w:lastRenderedPageBreak/>
-            <w:t>What is JPeNS</w:t>
+            <w:t xml:space="preserve">What is </w:t>
           </w:r>
+          <w:proofErr w:type="gramStart"/>
+          <w:r>
+            <w:rPr>
+              <w:rFonts w:ascii="Times New Roman" w:hAnsi="Times New Roman" w:cs="Times New Roman"/>
+              <w:b/>
+              <w:sz w:val="24"/>
+              <w:szCs w:val="24"/>
+              <w:u w:val="single"/>
+            </w:rPr>
+            <w:t>JPeNS</w:t>
+          </w:r>
+          <w:proofErr w:type="gramEnd"/>
         </w:p>
         <w:p>
           <w:pPr>
@@ -939,7 +1084,7 @@
               </mc:Choice>
               <mc:Fallback>
                 <w:pict>
-                  <v:shape id="Text Box 2" o:spid="_x0000_s1027" type="#_x0000_t202" style="position:absolute;left:0;text-align:left;margin-left:38.2pt;margin-top:138.55pt;width:368.75pt;height:74.5pt;z-index:251659264;visibility:visible;mso-wrap-style:square;mso-width-percent:0;mso-height-percent:0;mso-wrap-distance-left:9pt;mso-wrap-distance-top:0;mso-wrap-distance-right:9pt;mso-wrap-distance-bottom:0;mso-position-horizontal:absolute;mso-position-horizontal-relative:text;mso-position-vertical:absolute;mso-position-vertical-relative:text;mso-width-percent:0;mso-height-percent:0;mso-width-relative:margin;mso-height-relative:margin;v-text-anchor:top" o:gfxdata="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" fillcolor="white [3201]" strokeweight=".5pt">
+                  <v:shape id="Text Box 2" o:spid="_x0000_s1028" type="#_x0000_t202" style="position:absolute;left:0;text-align:left;margin-left:38.2pt;margin-top:138.55pt;width:368.75pt;height:74.5pt;z-index:251659264;visibility:visible;mso-wrap-style:square;mso-width-percent:0;mso-height-percent:0;mso-wrap-distance-left:9pt;mso-wrap-distance-top:0;mso-wrap-distance-right:9pt;mso-wrap-distance-bottom:0;mso-position-horizontal:absolute;mso-position-horizontal-relative:text;mso-position-vertical:absolute;mso-position-vertical-relative:text;mso-width-percent:0;mso-height-percent:0;mso-width-relative:margin;mso-height-relative:margin;v-text-anchor:top" o:gfxdata="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" fillcolor="white [3201]" strokeweight=".5pt">
                     <v:textbox>
                       <w:txbxContent>
                         <w:p>
@@ -1367,7 +1512,7 @@
           </mc:Choice>
           <mc:Fallback>
             <w:pict>
-              <v:shape id="Text Box 4" o:spid="_x0000_s1028" type="#_x0000_t202" style="position:absolute;margin-left:36.3pt;margin-top:116.95pt;width:378.6pt;height:45.7pt;z-index:251661312;visibility:visible;mso-wrap-style:square;mso-width-percent:0;mso-height-percent:0;mso-wrap-distance-left:9pt;mso-wrap-distance-top:0;mso-wrap-distance-right:9pt;mso-wrap-distance-bottom:0;mso-position-horizontal:absolute;mso-position-horizontal-relative:text;mso-position-vertical:absolute;mso-position-vertical-relative:text;mso-width-percent:0;mso-height-percent:0;mso-width-relative:margin;mso-height-relative:margin;v-text-anchor:top" o:gfxdata="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" fillcolor="white [3201]" strokeweight=".5pt">
+              <v:shape id="Text Box 4" o:spid="_x0000_s1029" type="#_x0000_t202" style="position:absolute;margin-left:36.3pt;margin-top:116.95pt;width:378.6pt;height:45.7pt;z-index:251661312;visibility:visible;mso-wrap-style:square;mso-width-percent:0;mso-height-percent:0;mso-wrap-distance-left:9pt;mso-wrap-distance-top:0;mso-wrap-distance-right:9pt;mso-wrap-distance-bottom:0;mso-position-horizontal:absolute;mso-position-horizontal-relative:text;mso-position-vertical:absolute;mso-position-vertical-relative:text;mso-width-percent:0;mso-height-percent:0;mso-width-relative:margin;mso-height-relative:margin;v-text-anchor:top" o:gfxdata="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" fillcolor="white [3201]" strokeweight=".5pt">
                 <v:textbox>
                   <w:txbxContent>
                     <w:p>
@@ -1586,7 +1731,39 @@
           <w:sz w:val="24"/>
         </w:rPr>
         <w:tab/>
-        <w:t xml:space="preserve">Currently there are other tools already available that will create graphs, even directed graphs. However, the tools available for mapping Petri Networks are very sparse. For example, while searching for existing tools we found the Simple-Java-Petrinet on GitHub but it </w:t>
+        <w:t>Currently there are other tools already available that will create graphs, even directed graphs. However, the tools available for mapping Petri Networks are very sparse. For example, while searching for existing tools we found the Simple-Java-</w:t>
+      </w:r>
+      <w:proofErr w:type="spellStart"/>
+      <w:r>
+        <w:rPr>
+          <w:rFonts w:ascii="Times New Roman" w:hAnsi="Times New Roman" w:cs="Times New Roman"/>
+          <w:sz w:val="24"/>
+        </w:rPr>
+        <w:t>Petrinet</w:t>
+      </w:r>
+      <w:proofErr w:type="spellEnd"/>
+      <w:r>
+        <w:rPr>
+          <w:rFonts w:ascii="Times New Roman" w:hAnsi="Times New Roman" w:cs="Times New Roman"/>
+          <w:sz w:val="24"/>
+        </w:rPr>
+        <w:t xml:space="preserve"> on </w:t>
+      </w:r>
+      <w:proofErr w:type="spellStart"/>
+      <w:r>
+        <w:rPr>
+          <w:rFonts w:ascii="Times New Roman" w:hAnsi="Times New Roman" w:cs="Times New Roman"/>
+          <w:sz w:val="24"/>
+        </w:rPr>
+        <w:t>GitHub</w:t>
+      </w:r>
+      <w:proofErr w:type="spellEnd"/>
+      <w:r>
+        <w:rPr>
+          <w:rFonts w:ascii="Times New Roman" w:hAnsi="Times New Roman" w:cs="Times New Roman"/>
+          <w:sz w:val="24"/>
+        </w:rPr>
+        <w:t xml:space="preserve"> but it </w:t>
       </w:r>
       <w:r>
         <w:rPr>
@@ -1947,7 +2124,7 @@
           </mc:Choice>
           <mc:Fallback>
             <w:pict>
-              <v:shape id="Text Box 7" o:spid="_x0000_s1029" type="#_x0000_t202" style="position:absolute;margin-left:81pt;margin-top:273.6pt;width:270pt;height:36pt;z-index:251664384;visibility:visible;mso-wrap-style:square;mso-width-percent:0;mso-height-percent:0;mso-wrap-distance-left:9pt;mso-wrap-distance-top:0;mso-wrap-distance-right:9pt;mso-wrap-distance-bottom:0;mso-position-horizontal:absolute;mso-position-horizontal-relative:text;mso-position-vertical:absolute;mso-position-vertical-relative:text;mso-width-percent:0;mso-height-percent:0;mso-width-relative:margin;mso-height-relative:margin;v-text-anchor:top" o:gfxdata="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" fillcolor="white [3201]" strokeweight=".5pt">
+              <v:shape id="Text Box 7" o:spid="_x0000_s1030" type="#_x0000_t202" style="position:absolute;margin-left:81pt;margin-top:273.6pt;width:270pt;height:36pt;z-index:251664384;visibility:visible;mso-wrap-style:square;mso-width-percent:0;mso-height-percent:0;mso-wrap-distance-left:9pt;mso-wrap-distance-top:0;mso-wrap-distance-right:9pt;mso-wrap-distance-bottom:0;mso-position-horizontal:absolute;mso-position-horizontal-relative:text;mso-position-vertical:absolute;mso-position-vertical-relative:text;mso-width-percent:0;mso-height-percent:0;mso-width-relative:margin;mso-height-relative:margin;v-text-anchor:top" o:gfxdata="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" fillcolor="white [3201]" strokeweight=".5pt">
                 <v:textbox>
                   <w:txbxContent>
                     <w:p>
@@ -2018,6 +2195,7 @@
         </w:rPr>
         <w:t xml:space="preserve">Sharing information is an important component of JPeNS and so there is import/export functionality that allows students to create and share their graphs with one another. There is a dynamic </w:t>
       </w:r>
+      <w:proofErr w:type="gramStart"/>
       <w:r>
         <w:rPr>
           <w:rFonts w:ascii="Times New Roman" w:hAnsi="Times New Roman" w:cs="Times New Roman"/>
@@ -2026,6 +2204,7 @@
         </w:rPr>
         <w:t>form which</w:t>
       </w:r>
+      <w:proofErr w:type="gramEnd"/>
       <w:r>
         <w:rPr>
           <w:rFonts w:ascii="Times New Roman" w:hAnsi="Times New Roman" w:cs="Times New Roman"/>
@@ -2207,8 +2386,18 @@
           <w:sz w:val="24"/>
           <w:szCs w:val="24"/>
         </w:rPr>
-        <w:t xml:space="preserve"> simulator we began the search for a visual graphing library. Initially we looked at the open-source Graphviz</w:t>
-      </w:r>
+        <w:t xml:space="preserve"> simulator we began the search for a visual graphing library. Initially we looked at the open-source </w:t>
+      </w:r>
+      <w:proofErr w:type="spellStart"/>
+      <w:r>
+        <w:rPr>
+          <w:rFonts w:ascii="Times New Roman" w:hAnsi="Times New Roman" w:cs="Times New Roman"/>
+          <w:sz w:val="24"/>
+          <w:szCs w:val="24"/>
+        </w:rPr>
+        <w:t>Graphviz</w:t>
+      </w:r>
+      <w:proofErr w:type="spellEnd"/>
       <w:r>
         <w:rPr>
           <w:rStyle w:val="FootnoteReference"/>
@@ -2224,7 +2413,25 @@
           <w:sz w:val="24"/>
           <w:szCs w:val="24"/>
         </w:rPr>
-        <w:t xml:space="preserve"> library since one of us had previous experience with it. While this library could handle graphs, its Java support turned out to be rather weak unless we were to constantly render the graph to an image file and then display the image in the application. This would be both inefficient and would lack the interactivity we desired. After trying a few more libraries such as mxGraph, Jung</w:t>
+        <w:t xml:space="preserve"> library since one of us had previous experience with it. While this library could handle graphs, its Java support turned out to be rather weak unless we were to constantly render the graph to an image file and then display the image in the application. This would be both inefficient and would lack the interactivity we desired. After trying a few more libraries such as </w:t>
+      </w:r>
+      <w:proofErr w:type="spellStart"/>
+      <w:r>
+        <w:rPr>
+          <w:rFonts w:ascii="Times New Roman" w:hAnsi="Times New Roman" w:cs="Times New Roman"/>
+          <w:sz w:val="24"/>
+          <w:szCs w:val="24"/>
+        </w:rPr>
+        <w:t>mxGraph</w:t>
+      </w:r>
+      <w:proofErr w:type="spellEnd"/>
+      <w:r>
+        <w:rPr>
+          <w:rFonts w:ascii="Times New Roman" w:hAnsi="Times New Roman" w:cs="Times New Roman"/>
+          <w:sz w:val="24"/>
+          <w:szCs w:val="24"/>
+        </w:rPr>
+        <w:t>, Jung</w:t>
       </w:r>
       <w:r>
         <w:rPr>
@@ -2243,6 +2450,7 @@
         </w:rPr>
         <w:t xml:space="preserve">, and </w:t>
       </w:r>
+      <w:proofErr w:type="spellStart"/>
       <w:r>
         <w:rPr>
           <w:rFonts w:ascii="Times New Roman" w:hAnsi="Times New Roman" w:cs="Times New Roman"/>
@@ -2251,6 +2459,7 @@
         </w:rPr>
         <w:t>JGraphT</w:t>
       </w:r>
+      <w:proofErr w:type="spellEnd"/>
       <w:r>
         <w:rPr>
           <w:rStyle w:val="FootnoteReference"/>
@@ -2344,7 +2553,25 @@
           <w:sz w:val="24"/>
           <w:szCs w:val="24"/>
         </w:rPr>
-        <w:t xml:space="preserve">the web standards do not apply and a list of styling options does not appear to exist. After hours of searching for a way to modify the margin between mxCells (the class which represents each object on the graph in JGraphX) </w:t>
+        <w:t xml:space="preserve">the web standards do not apply and a list of styling options does not appear to exist. After hours of searching for a way to modify the margin between </w:t>
+      </w:r>
+      <w:proofErr w:type="spellStart"/>
+      <w:r>
+        <w:rPr>
+          <w:rFonts w:ascii="Times New Roman" w:hAnsi="Times New Roman" w:cs="Times New Roman"/>
+          <w:sz w:val="24"/>
+          <w:szCs w:val="24"/>
+        </w:rPr>
+        <w:t>mxCells</w:t>
+      </w:r>
+      <w:proofErr w:type="spellEnd"/>
+      <w:r>
+        <w:rPr>
+          <w:rFonts w:ascii="Times New Roman" w:hAnsi="Times New Roman" w:cs="Times New Roman"/>
+          <w:sz w:val="24"/>
+          <w:szCs w:val="24"/>
+        </w:rPr>
+        <w:t xml:space="preserve"> (the class which represents each object on the graph in JGraphX) </w:t>
       </w:r>
       <w:r>
         <w:rPr>
@@ -2399,15 +2626,161 @@
           <w:szCs w:val="24"/>
         </w:rPr>
         <w:lastRenderedPageBreak/>
-        <w:t>JPeNS is divided into 3 packages: master, petrinet.gui, petrinet.logic.</w:t>
-      </w:r>
-      <w:r>
-        <w:rPr>
-          <w:rFonts w:ascii="Times New Roman" w:hAnsi="Times New Roman" w:cs="Times New Roman"/>
-          <w:sz w:val="24"/>
-          <w:szCs w:val="24"/>
-        </w:rPr>
-        <w:t xml:space="preserve"> In master resides the tools to run the application (ie, main()) as well as the configuration data, the Importer/Exporter. Petrinet.gui contains the classes which are used for representing information to the User Interface, they also interface with the models in petrinet.logic. Petrinet.logic contains </w:t>
+        <w:t xml:space="preserve">JPeNS is divided into 3 packages: master, </w:t>
+      </w:r>
+      <w:proofErr w:type="spellStart"/>
+      <w:r>
+        <w:rPr>
+          <w:rFonts w:ascii="Times New Roman" w:hAnsi="Times New Roman" w:cs="Times New Roman"/>
+          <w:sz w:val="24"/>
+          <w:szCs w:val="24"/>
+        </w:rPr>
+        <w:t>petrinet.gui</w:t>
+      </w:r>
+      <w:proofErr w:type="spellEnd"/>
+      <w:r>
+        <w:rPr>
+          <w:rFonts w:ascii="Times New Roman" w:hAnsi="Times New Roman" w:cs="Times New Roman"/>
+          <w:sz w:val="24"/>
+          <w:szCs w:val="24"/>
+        </w:rPr>
+        <w:t xml:space="preserve">, </w:t>
+      </w:r>
+      <w:proofErr w:type="spellStart"/>
+      <w:proofErr w:type="gramStart"/>
+      <w:r>
+        <w:rPr>
+          <w:rFonts w:ascii="Times New Roman" w:hAnsi="Times New Roman" w:cs="Times New Roman"/>
+          <w:sz w:val="24"/>
+          <w:szCs w:val="24"/>
+        </w:rPr>
+        <w:t>petrinet.logic</w:t>
+      </w:r>
+      <w:proofErr w:type="spellEnd"/>
+      <w:proofErr w:type="gramEnd"/>
+      <w:r>
+        <w:rPr>
+          <w:rFonts w:ascii="Times New Roman" w:hAnsi="Times New Roman" w:cs="Times New Roman"/>
+          <w:sz w:val="24"/>
+          <w:szCs w:val="24"/>
+        </w:rPr>
+        <w:t>.</w:t>
+      </w:r>
+      <w:r>
+        <w:rPr>
+          <w:rFonts w:ascii="Times New Roman" w:hAnsi="Times New Roman" w:cs="Times New Roman"/>
+          <w:sz w:val="24"/>
+          <w:szCs w:val="24"/>
+        </w:rPr>
+        <w:t xml:space="preserve"> In master resides the tools to run the application (</w:t>
+      </w:r>
+      <w:proofErr w:type="spellStart"/>
+      <w:r>
+        <w:rPr>
+          <w:rFonts w:ascii="Times New Roman" w:hAnsi="Times New Roman" w:cs="Times New Roman"/>
+          <w:sz w:val="24"/>
+          <w:szCs w:val="24"/>
+        </w:rPr>
+        <w:t>ie</w:t>
+      </w:r>
+      <w:proofErr w:type="spellEnd"/>
+      <w:r>
+        <w:rPr>
+          <w:rFonts w:ascii="Times New Roman" w:hAnsi="Times New Roman" w:cs="Times New Roman"/>
+          <w:sz w:val="24"/>
+          <w:szCs w:val="24"/>
+        </w:rPr>
+        <w:t xml:space="preserve">, </w:t>
+      </w:r>
+      <w:proofErr w:type="gramStart"/>
+      <w:r>
+        <w:rPr>
+          <w:rFonts w:ascii="Times New Roman" w:hAnsi="Times New Roman" w:cs="Times New Roman"/>
+          <w:sz w:val="24"/>
+          <w:szCs w:val="24"/>
+        </w:rPr>
+        <w:t>main(</w:t>
+      </w:r>
+      <w:proofErr w:type="gramEnd"/>
+      <w:r>
+        <w:rPr>
+          <w:rFonts w:ascii="Times New Roman" w:hAnsi="Times New Roman" w:cs="Times New Roman"/>
+          <w:sz w:val="24"/>
+          <w:szCs w:val="24"/>
+        </w:rPr>
+        <w:t xml:space="preserve">)) as well as the configuration data, the Importer/Exporter. </w:t>
+      </w:r>
+      <w:proofErr w:type="spellStart"/>
+      <w:r>
+        <w:rPr>
+          <w:rFonts w:ascii="Times New Roman" w:hAnsi="Times New Roman" w:cs="Times New Roman"/>
+          <w:sz w:val="24"/>
+          <w:szCs w:val="24"/>
+        </w:rPr>
+        <w:t>Petrinet.gui</w:t>
+      </w:r>
+      <w:proofErr w:type="spellEnd"/>
+      <w:r>
+        <w:rPr>
+          <w:rFonts w:ascii="Times New Roman" w:hAnsi="Times New Roman" w:cs="Times New Roman"/>
+          <w:sz w:val="24"/>
+          <w:szCs w:val="24"/>
+        </w:rPr>
+        <w:t xml:space="preserve"> contains the </w:t>
+      </w:r>
+      <w:proofErr w:type="gramStart"/>
+      <w:r>
+        <w:rPr>
+          <w:rFonts w:ascii="Times New Roman" w:hAnsi="Times New Roman" w:cs="Times New Roman"/>
+          <w:sz w:val="24"/>
+          <w:szCs w:val="24"/>
+        </w:rPr>
+        <w:t>classes which</w:t>
+      </w:r>
+      <w:proofErr w:type="gramEnd"/>
+      <w:r>
+        <w:rPr>
+          <w:rFonts w:ascii="Times New Roman" w:hAnsi="Times New Roman" w:cs="Times New Roman"/>
+          <w:sz w:val="24"/>
+          <w:szCs w:val="24"/>
+        </w:rPr>
+        <w:t xml:space="preserve"> are used for representing information to the User Interface, they also interface with the models in </w:t>
+      </w:r>
+      <w:proofErr w:type="spellStart"/>
+      <w:r>
+        <w:rPr>
+          <w:rFonts w:ascii="Times New Roman" w:hAnsi="Times New Roman" w:cs="Times New Roman"/>
+          <w:sz w:val="24"/>
+          <w:szCs w:val="24"/>
+        </w:rPr>
+        <w:t>petrinet.logic</w:t>
+      </w:r>
+      <w:proofErr w:type="spellEnd"/>
+      <w:r>
+        <w:rPr>
+          <w:rFonts w:ascii="Times New Roman" w:hAnsi="Times New Roman" w:cs="Times New Roman"/>
+          <w:sz w:val="24"/>
+          <w:szCs w:val="24"/>
+        </w:rPr>
+        <w:t xml:space="preserve">. </w:t>
+      </w:r>
+      <w:proofErr w:type="spellStart"/>
+      <w:r>
+        <w:rPr>
+          <w:rFonts w:ascii="Times New Roman" w:hAnsi="Times New Roman" w:cs="Times New Roman"/>
+          <w:sz w:val="24"/>
+          <w:szCs w:val="24"/>
+        </w:rPr>
+        <w:t>Petrinet.logic</w:t>
+      </w:r>
+      <w:proofErr w:type="spellEnd"/>
+      <w:r>
+        <w:rPr>
+          <w:rFonts w:ascii="Times New Roman" w:hAnsi="Times New Roman" w:cs="Times New Roman"/>
+          <w:sz w:val="24"/>
+          <w:szCs w:val="24"/>
+        </w:rPr>
+        <w:t xml:space="preserve"> contains </w:t>
       </w:r>
       <w:r>
         <w:rPr>
@@ -2431,7 +2804,25 @@
           <w:sz w:val="24"/>
           <w:szCs w:val="24"/>
         </w:rPr>
-        <w:t xml:space="preserve"> shows a layout of the class diagrams. PetrinetGUI is a very central class that acts as the controller connecting all of the various components to the display. It provides the menus</w:t>
+        <w:t xml:space="preserve"> shows a layout of the class diagrams. </w:t>
+      </w:r>
+      <w:proofErr w:type="spellStart"/>
+      <w:r>
+        <w:rPr>
+          <w:rFonts w:ascii="Times New Roman" w:hAnsi="Times New Roman" w:cs="Times New Roman"/>
+          <w:sz w:val="24"/>
+          <w:szCs w:val="24"/>
+        </w:rPr>
+        <w:t>PetrinetGUI</w:t>
+      </w:r>
+      <w:proofErr w:type="spellEnd"/>
+      <w:r>
+        <w:rPr>
+          <w:rFonts w:ascii="Times New Roman" w:hAnsi="Times New Roman" w:cs="Times New Roman"/>
+          <w:sz w:val="24"/>
+          <w:szCs w:val="24"/>
+        </w:rPr>
+        <w:t xml:space="preserve"> is a very central class that acts as the controller connecting all of the various components to the display. It provides the menus</w:t>
       </w:r>
       <w:r>
         <w:rPr>
@@ -2447,8 +2838,18 @@
           <w:sz w:val="24"/>
           <w:szCs w:val="24"/>
         </w:rPr>
-        <w:t xml:space="preserve"> which create a pathway to the Importer/Exporter, it creates the TransitionButtons</w:t>
-      </w:r>
+        <w:t xml:space="preserve"> which create a pathway to the Importer/Exporter, it creates the </w:t>
+      </w:r>
+      <w:proofErr w:type="spellStart"/>
+      <w:r>
+        <w:rPr>
+          <w:rFonts w:ascii="Times New Roman" w:hAnsi="Times New Roman" w:cs="Times New Roman"/>
+          <w:sz w:val="24"/>
+          <w:szCs w:val="24"/>
+        </w:rPr>
+        <w:t>TransitionButtons</w:t>
+      </w:r>
+      <w:proofErr w:type="spellEnd"/>
       <w:r>
         <w:rPr>
           <w:rFonts w:ascii="Times New Roman" w:hAnsi="Times New Roman" w:cs="Times New Roman"/>
@@ -2487,7 +2888,25 @@
           <w:sz w:val="24"/>
           <w:szCs w:val="24"/>
         </w:rPr>
-        <w:t>links the places to their display panel. The NetBuilder class is disjoint from the rest of the application since it doesn’t actually interact with Petri Networks. Rather, it is a tool that generates XML files for the user</w:t>
+        <w:t xml:space="preserve">links the places to their display panel. The </w:t>
+      </w:r>
+      <w:proofErr w:type="spellStart"/>
+      <w:r>
+        <w:rPr>
+          <w:rFonts w:ascii="Times New Roman" w:hAnsi="Times New Roman" w:cs="Times New Roman"/>
+          <w:sz w:val="24"/>
+          <w:szCs w:val="24"/>
+        </w:rPr>
+        <w:t>NetBuilder</w:t>
+      </w:r>
+      <w:proofErr w:type="spellEnd"/>
+      <w:r>
+        <w:rPr>
+          <w:rFonts w:ascii="Times New Roman" w:hAnsi="Times New Roman" w:cs="Times New Roman"/>
+          <w:sz w:val="24"/>
+          <w:szCs w:val="24"/>
+        </w:rPr>
+        <w:t xml:space="preserve"> class is disjoint from the rest of the application since it doesn’t actually interact with Petri Networks. Rather, it is a tool that generates XML files for the user</w:t>
       </w:r>
       <w:r>
         <w:rPr>
@@ -2522,7 +2941,25 @@
           <w:sz w:val="24"/>
           <w:szCs w:val="24"/>
         </w:rPr>
-        <w:t xml:space="preserve">Eclipse IDE was used for writing JPeNS and the code in the repository on GitHub was designed such that a user can checkout the repository and </w:t>
+        <w:t xml:space="preserve">Eclipse IDE was used for writing JPeNS and the code in the repository on </w:t>
+      </w:r>
+      <w:proofErr w:type="spellStart"/>
+      <w:r>
+        <w:rPr>
+          <w:rFonts w:ascii="Times New Roman" w:hAnsi="Times New Roman" w:cs="Times New Roman"/>
+          <w:sz w:val="24"/>
+          <w:szCs w:val="24"/>
+        </w:rPr>
+        <w:t>GitHub</w:t>
+      </w:r>
+      <w:proofErr w:type="spellEnd"/>
+      <w:r>
+        <w:rPr>
+          <w:rFonts w:ascii="Times New Roman" w:hAnsi="Times New Roman" w:cs="Times New Roman"/>
+          <w:sz w:val="24"/>
+          <w:szCs w:val="24"/>
+        </w:rPr>
+        <w:t xml:space="preserve"> was designed such that a user can checkout the repository and </w:t>
       </w:r>
       <w:r>
         <w:rPr>
@@ -2538,17 +2975,7 @@
           <w:sz w:val="24"/>
           <w:szCs w:val="24"/>
         </w:rPr>
-        <w:t xml:space="preserve"> Once set up and running the user can change settings in the Config.java file that</w:t>
-      </w:r>
-      <w:bookmarkStart w:id="0" w:name="_GoBack"/>
-      <w:bookmarkEnd w:id="0"/>
-      <w:r>
-        <w:rPr>
-          <w:rFonts w:ascii="Times New Roman" w:hAnsi="Times New Roman" w:cs="Times New Roman"/>
-          <w:sz w:val="24"/>
-          <w:szCs w:val="24"/>
-        </w:rPr>
-        <w:t xml:space="preserve"> is located in the master package. These settings can enable more debugging output as well as modify visual settings.</w:t>
+        <w:t xml:space="preserve"> Once set up and running the user can change settings in the Config.java file that is located in the master package. These settings can enable more debugging output as well as modify visual settings.</w:t>
       </w:r>
     </w:p>
     <w:p>
@@ -2853,7 +3280,43 @@
           <w:sz w:val="24"/>
           <w:szCs w:val="24"/>
         </w:rPr>
-        <w:t xml:space="preserve">Creating JPeNS has been a challenging and satisfying endeavor that has taught our team a number of new tools (Eclipse, Git, TortoiseMerge, Vim, JGraphX) and expanded our knowledge of </w:t>
+        <w:t xml:space="preserve">Creating JPeNS has been a challenging and satisfying endeavor that has taught our team a number of new tools (Eclipse, </w:t>
+      </w:r>
+      <w:proofErr w:type="spellStart"/>
+      <w:r>
+        <w:rPr>
+          <w:rFonts w:ascii="Times New Roman" w:hAnsi="Times New Roman" w:cs="Times New Roman"/>
+          <w:sz w:val="24"/>
+          <w:szCs w:val="24"/>
+        </w:rPr>
+        <w:t>Git</w:t>
+      </w:r>
+      <w:proofErr w:type="spellEnd"/>
+      <w:r>
+        <w:rPr>
+          <w:rFonts w:ascii="Times New Roman" w:hAnsi="Times New Roman" w:cs="Times New Roman"/>
+          <w:sz w:val="24"/>
+          <w:szCs w:val="24"/>
+        </w:rPr>
+        <w:t xml:space="preserve">, </w:t>
+      </w:r>
+      <w:proofErr w:type="spellStart"/>
+      <w:r>
+        <w:rPr>
+          <w:rFonts w:ascii="Times New Roman" w:hAnsi="Times New Roman" w:cs="Times New Roman"/>
+          <w:sz w:val="24"/>
+          <w:szCs w:val="24"/>
+        </w:rPr>
+        <w:t>TortoiseMerge</w:t>
+      </w:r>
+      <w:proofErr w:type="spellEnd"/>
+      <w:r>
+        <w:rPr>
+          <w:rFonts w:ascii="Times New Roman" w:hAnsi="Times New Roman" w:cs="Times New Roman"/>
+          <w:sz w:val="24"/>
+          <w:szCs w:val="24"/>
+        </w:rPr>
+        <w:t xml:space="preserve">, Vim, JGraphX) and expanded our knowledge of </w:t>
       </w:r>
       <w:r>
         <w:rPr>
@@ -2886,7 +3349,25 @@
           <w:sz w:val="24"/>
           <w:szCs w:val="24"/>
         </w:rPr>
-        <w:t xml:space="preserve"> is as easy as switching branches in Git) without losing the ability to receive updates and patches from teammates. </w:t>
+        <w:t xml:space="preserve"> is as easy as switching branches in </w:t>
+      </w:r>
+      <w:proofErr w:type="spellStart"/>
+      <w:r>
+        <w:rPr>
+          <w:rFonts w:ascii="Times New Roman" w:hAnsi="Times New Roman" w:cs="Times New Roman"/>
+          <w:sz w:val="24"/>
+          <w:szCs w:val="24"/>
+        </w:rPr>
+        <w:t>Git</w:t>
+      </w:r>
+      <w:proofErr w:type="spellEnd"/>
+      <w:r>
+        <w:rPr>
+          <w:rFonts w:ascii="Times New Roman" w:hAnsi="Times New Roman" w:cs="Times New Roman"/>
+          <w:sz w:val="24"/>
+          <w:szCs w:val="24"/>
+        </w:rPr>
+        <w:t xml:space="preserve">) without losing the ability to receive updates and patches from teammates. </w:t>
       </w:r>
     </w:p>
     <w:p>
@@ -2914,7 +3395,25 @@
           <w:sz w:val="24"/>
           <w:szCs w:val="24"/>
         </w:rPr>
-        <w:t xml:space="preserve"> It is also our desire that others will eventually take the project to the next level with their own ideas by forking it on GitHub and developing it further.</w:t>
+        <w:t xml:space="preserve"> It is also our desire that others will eventually take the project to the next level with their own ideas by forking it on </w:t>
+      </w:r>
+      <w:proofErr w:type="spellStart"/>
+      <w:r>
+        <w:rPr>
+          <w:rFonts w:ascii="Times New Roman" w:hAnsi="Times New Roman" w:cs="Times New Roman"/>
+          <w:sz w:val="24"/>
+          <w:szCs w:val="24"/>
+        </w:rPr>
+        <w:t>GitHub</w:t>
+      </w:r>
+      <w:proofErr w:type="spellEnd"/>
+      <w:r>
+        <w:rPr>
+          <w:rFonts w:ascii="Times New Roman" w:hAnsi="Times New Roman" w:cs="Times New Roman"/>
+          <w:sz w:val="24"/>
+          <w:szCs w:val="24"/>
+        </w:rPr>
+        <w:t xml:space="preserve"> and developing it further.</w:t>
       </w:r>
       <w:r>
         <w:rPr>
@@ -3064,6 +3563,7 @@
                                 <w:sz w:val="20"/>
                               </w:rPr>
                             </w:pPr>
+                            <w:proofErr w:type="gramStart"/>
                             <w:r>
                               <w:rPr>
                                 <w:rFonts w:ascii="Times New Roman" w:hAnsi="Times New Roman" w:cs="Times New Roman"/>
@@ -3071,6 +3571,7 @@
                               </w:rPr>
                               <w:t>Class diagram from the JPeNS project.</w:t>
                             </w:r>
+                            <w:proofErr w:type="gramEnd"/>
                           </w:p>
                         </w:txbxContent>
                       </wps:txbx>
@@ -3094,7 +3595,7 @@
           </mc:Choice>
           <mc:Fallback>
             <w:pict>
-              <v:shape id="Text Box 9" o:spid="_x0000_s1030" type="#_x0000_t202" style="position:absolute;margin-left:2in;margin-top:397.15pt;width:180pt;height:36pt;z-index:251668480;visibility:visible;mso-wrap-style:square;mso-width-percent:0;mso-height-percent:0;mso-wrap-distance-left:9pt;mso-wrap-distance-top:0;mso-wrap-distance-right:9pt;mso-wrap-distance-bottom:0;mso-position-horizontal:absolute;mso-position-horizontal-relative:text;mso-position-vertical:absolute;mso-position-vertical-relative:text;mso-width-percent:0;mso-height-percent:0;mso-width-relative:margin;mso-height-relative:margin;v-text-anchor:top" o:gfxdata="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" fillcolor="white [3201]" strokeweight=".5pt">
+              <v:shape id="Text Box 9" o:spid="_x0000_s1031" type="#_x0000_t202" style="position:absolute;margin-left:2in;margin-top:397.15pt;width:180pt;height:36pt;z-index:251668480;visibility:visible;mso-wrap-style:square;mso-width-percent:0;mso-height-percent:0;mso-wrap-distance-left:9pt;mso-wrap-distance-top:0;mso-wrap-distance-right:9pt;mso-wrap-distance-bottom:0;mso-position-horizontal:absolute;mso-position-horizontal-relative:text;mso-position-vertical:absolute;mso-position-vertical-relative:text;mso-width-percent:0;mso-height-percent:0;mso-width-relative:margin;mso-height-relative:margin;v-text-anchor:top" o:gfxdata="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" fillcolor="white [3201]" strokeweight=".5pt">
                 <v:textbox>
                   <w:txbxContent>
                     <w:p>
@@ -3347,7 +3848,7 @@
           </mc:Choice>
           <mc:Fallback>
             <w:pict>
-              <v:shape id="Text Box 11" o:spid="_x0000_s1031" type="#_x0000_t202" style="position:absolute;margin-left:162pt;margin-top:378pt;width:150pt;height:36pt;z-index:251670528;visibility:visible;mso-wrap-style:square;mso-width-percent:0;mso-height-percent:0;mso-wrap-distance-left:9pt;mso-wrap-distance-top:0;mso-wrap-distance-right:9pt;mso-wrap-distance-bottom:0;mso-position-horizontal:absolute;mso-position-horizontal-relative:text;mso-position-vertical:absolute;mso-position-vertical-relative:text;mso-width-percent:0;mso-height-percent:0;mso-width-relative:margin;mso-height-relative:margin;v-text-anchor:top" o:gfxdata="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" fillcolor="white [3201]" strokeweight=".5pt">
+              <v:shape id="Text Box 11" o:spid="_x0000_s1032" type="#_x0000_t202" style="position:absolute;margin-left:162pt;margin-top:378pt;width:150pt;height:36pt;z-index:251670528;visibility:visible;mso-wrap-style:square;mso-width-percent:0;mso-height-percent:0;mso-wrap-distance-left:9pt;mso-wrap-distance-top:0;mso-wrap-distance-right:9pt;mso-wrap-distance-bottom:0;mso-position-horizontal:absolute;mso-position-horizontal-relative:text;mso-position-vertical:absolute;mso-position-vertical-relative:text;mso-width-percent:0;mso-height-percent:0;mso-width-relative:margin;mso-height-relative:margin;v-text-anchor:top" o:gfxdata="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" fillcolor="white [3201]" strokeweight=".5pt">
                 <v:textbox>
                   <w:txbxContent>
                     <w:p>
@@ -3514,6 +4015,7 @@
           <w:szCs w:val="24"/>
         </w:rPr>
       </w:pPr>
+      <w:proofErr w:type="spellStart"/>
       <w:r>
         <w:rPr>
           <w:rFonts w:ascii="Times New Roman" w:hAnsi="Times New Roman" w:cs="Times New Roman"/>
@@ -3522,6 +4024,7 @@
         </w:rPr>
         <w:t>Git</w:t>
       </w:r>
+      <w:proofErr w:type="spellEnd"/>
       <w:r>
         <w:rPr>
           <w:rFonts w:ascii="Times New Roman" w:hAnsi="Times New Roman" w:cs="Times New Roman"/>
@@ -3552,6 +4055,7 @@
           <w:szCs w:val="24"/>
         </w:rPr>
       </w:pPr>
+      <w:proofErr w:type="spellStart"/>
       <w:r>
         <w:rPr>
           <w:rFonts w:ascii="Times New Roman" w:hAnsi="Times New Roman" w:cs="Times New Roman"/>
@@ -3560,6 +4064,7 @@
         </w:rPr>
         <w:t>GitHub</w:t>
       </w:r>
+      <w:proofErr w:type="spellEnd"/>
       <w:r>
         <w:rPr>
           <w:rFonts w:ascii="Times New Roman" w:hAnsi="Times New Roman" w:cs="Times New Roman"/>
@@ -3582,6 +4087,7 @@
           <w:szCs w:val="24"/>
         </w:rPr>
       </w:pPr>
+      <w:proofErr w:type="spellStart"/>
       <w:r>
         <w:rPr>
           <w:rFonts w:ascii="Times New Roman" w:hAnsi="Times New Roman" w:cs="Times New Roman"/>
@@ -3590,6 +4096,7 @@
         </w:rPr>
         <w:t>TortoiseGit</w:t>
       </w:r>
+      <w:proofErr w:type="spellEnd"/>
       <w:r>
         <w:rPr>
           <w:rFonts w:ascii="Times New Roman" w:hAnsi="Times New Roman" w:cs="Times New Roman"/>
@@ -3694,8 +4201,18 @@
           <w:sz w:val="24"/>
           <w:szCs w:val="24"/>
         </w:rPr>
-        <w:t>Simple-Java-Petrinet</w:t>
-      </w:r>
+        <w:t>Simple-Java-</w:t>
+      </w:r>
+      <w:proofErr w:type="spellStart"/>
+      <w:r>
+        <w:rPr>
+          <w:rFonts w:ascii="Times New Roman" w:hAnsi="Times New Roman" w:cs="Times New Roman"/>
+          <w:sz w:val="24"/>
+          <w:szCs w:val="24"/>
+        </w:rPr>
+        <w:t>Petrinet</w:t>
+      </w:r>
+      <w:proofErr w:type="spellEnd"/>
       <w:r>
         <w:rPr>
           <w:rFonts w:ascii="Times New Roman" w:hAnsi="Times New Roman" w:cs="Times New Roman"/>
@@ -3829,7 +4346,7 @@
                 <w:bCs/>
                 <w:noProof/>
               </w:rPr>
-              <w:t>5</w:t>
+              <w:t>1</w:t>
             </w:r>
             <w:r>
               <w:rPr>
@@ -3969,8 +4486,13 @@
       <w:r>
         <w:t xml:space="preserve"> </w:t>
       </w:r>
-      <w:r>
-        <w:t xml:space="preserve">Graphviz: </w:t>
+      <w:proofErr w:type="spellStart"/>
+      <w:r>
+        <w:t>Graphviz</w:t>
+      </w:r>
+      <w:proofErr w:type="spellEnd"/>
+      <w:r>
+        <w:t xml:space="preserve">: </w:t>
       </w:r>
       <w:r>
         <w:t>http://www.graphviz.org/</w:t>
@@ -4008,7 +4530,15 @@
         <w:footnoteRef/>
       </w:r>
       <w:r>
-        <w:t xml:space="preserve"> JGraphT: </w:t>
+        <w:t xml:space="preserve"> </w:t>
+      </w:r>
+      <w:proofErr w:type="spellStart"/>
+      <w:r>
+        <w:t>JGraphT</w:t>
+      </w:r>
+      <w:proofErr w:type="spellEnd"/>
+      <w:r>
+        <w:t xml:space="preserve">: </w:t>
       </w:r>
       <w:r>
         <w:t>http://jgrapht.org/</w:t>
@@ -5498,7 +6028,7 @@
 </file>
 
 <file path=customXml/itemProps2.xml><?xml version="1.0" encoding="utf-8"?>
-<ds:datastoreItem xmlns:ds="http://schemas.openxmlformats.org/officeDocument/2006/customXml" ds:itemID="{13108A6B-F3F7-494C-879B-D76BE0473891}">
+<ds:datastoreItem xmlns:ds="http://schemas.openxmlformats.org/officeDocument/2006/customXml" ds:itemID="{05497A1A-EC42-B54E-9633-0333F9CDF7E9}">
   <ds:schemaRefs>
     <ds:schemaRef ds:uri="http://schemas.openxmlformats.org/officeDocument/2006/bibliography"/>
   </ds:schemaRefs>

</xml_diff>